<commit_message>
Avancement dans la partie analyse de la documentation
</commit_message>
<xml_diff>
--- a/Documentation/Dossier_Projet_EGS.docx
+++ b/Documentation/Dossier_Projet_EGS.docx
@@ -525,15 +525,1762 @@
             </w:rPr>
           </w:pPr>
         </w:p>
-        <w:bookmarkStart w:id="0" w:name="_GoBack" w:displacedByCustomXml="next"/>
-        <w:bookmarkEnd w:id="0" w:displacedByCustomXml="next"/>
       </w:sdtContent>
     </w:sdt>
+    <w:p>
+      <w:pPr>
+        <w:rPr>
+          <w:rFonts w:asciiTheme="majorHAnsi" w:eastAsiaTheme="majorEastAsia" w:hAnsiTheme="majorHAnsi" w:cstheme="majorBidi"/>
+          <w:caps/>
+          <w:color w:val="4472C4" w:themeColor="accent1"/>
+          <w:spacing w:val="10"/>
+          <w:sz w:val="52"/>
+          <w:szCs w:val="52"/>
+        </w:rPr>
+      </w:pPr>
+      <w:r>
+        <w:rPr>
+          <w:rFonts w:asciiTheme="majorHAnsi" w:eastAsiaTheme="majorEastAsia" w:hAnsiTheme="majorHAnsi" w:cstheme="majorBidi"/>
+          <w:caps/>
+          <w:color w:val="4472C4" w:themeColor="accent1"/>
+          <w:spacing w:val="10"/>
+          <w:sz w:val="52"/>
+          <w:szCs w:val="52"/>
+        </w:rPr>
+        <w:br w:type="page"/>
+      </w:r>
+    </w:p>
+    <w:sdt>
+      <w:sdtPr>
+        <w:id w:val="-397663416"/>
+        <w:docPartObj>
+          <w:docPartGallery w:val="Table of Contents"/>
+          <w:docPartUnique/>
+        </w:docPartObj>
+      </w:sdtPr>
+      <w:sdtEndPr>
+        <w:rPr>
+          <w:b/>
+          <w:bCs/>
+          <w:caps w:val="0"/>
+          <w:color w:val="auto"/>
+          <w:spacing w:val="0"/>
+          <w:sz w:val="22"/>
+          <w:szCs w:val="20"/>
+        </w:rPr>
+      </w:sdtEndPr>
+      <w:sdtContent>
+        <w:p>
+          <w:pPr>
+            <w:pStyle w:val="En-ttedetabledesmatires"/>
+          </w:pPr>
+          <w:r>
+            <w:t>Table des matières</w:t>
+          </w:r>
+        </w:p>
+        <w:p>
+          <w:pPr>
+            <w:pStyle w:val="TM1"/>
+            <w:rPr>
+              <w:szCs w:val="22"/>
+            </w:rPr>
+          </w:pPr>
+          <w:r>
+            <w:rPr>
+              <w:b/>
+              <w:bCs/>
+            </w:rPr>
+            <w:fldChar w:fldCharType="begin"/>
+          </w:r>
+          <w:r>
+            <w:rPr>
+              <w:b/>
+              <w:bCs/>
+            </w:rPr>
+            <w:instrText xml:space="preserve"> TOC \o "1-3" \h \z \u </w:instrText>
+          </w:r>
+          <w:r>
+            <w:rPr>
+              <w:b/>
+              <w:bCs/>
+            </w:rPr>
+            <w:fldChar w:fldCharType="separate"/>
+          </w:r>
+          <w:hyperlink w:anchor="_Toc102459605" w:history="1">
+            <w:r>
+              <w:rPr>
+                <w:rStyle w:val="Lienhypertexte"/>
+              </w:rPr>
+              <w:t>Analyse préliminaire</w:t>
+            </w:r>
+            <w:r>
+              <w:rPr>
+                <w:webHidden/>
+              </w:rPr>
+              <w:tab/>
+            </w:r>
+            <w:r>
+              <w:rPr>
+                <w:webHidden/>
+              </w:rPr>
+              <w:fldChar w:fldCharType="begin"/>
+            </w:r>
+            <w:r>
+              <w:rPr>
+                <w:webHidden/>
+              </w:rPr>
+              <w:instrText xml:space="preserve"> PAGEREF _Toc102459605 \h </w:instrText>
+            </w:r>
+            <w:r>
+              <w:rPr>
+                <w:webHidden/>
+              </w:rPr>
+            </w:r>
+            <w:r>
+              <w:rPr>
+                <w:webHidden/>
+              </w:rPr>
+              <w:fldChar w:fldCharType="separate"/>
+            </w:r>
+            <w:r>
+              <w:rPr>
+                <w:webHidden/>
+              </w:rPr>
+              <w:t>2</w:t>
+            </w:r>
+            <w:r>
+              <w:rPr>
+                <w:webHidden/>
+              </w:rPr>
+              <w:fldChar w:fldCharType="end"/>
+            </w:r>
+          </w:hyperlink>
+        </w:p>
+        <w:p>
+          <w:pPr>
+            <w:pStyle w:val="TM2"/>
+            <w:rPr>
+              <w:noProof/>
+              <w:szCs w:val="22"/>
+            </w:rPr>
+          </w:pPr>
+          <w:hyperlink w:anchor="_Toc102459606" w:history="1">
+            <w:r>
+              <w:rPr>
+                <w:rStyle w:val="Lienhypertexte"/>
+                <w:iCs/>
+                <w:noProof/>
+              </w:rPr>
+              <w:t>Introduction</w:t>
+            </w:r>
+            <w:r>
+              <w:rPr>
+                <w:noProof/>
+                <w:webHidden/>
+              </w:rPr>
+              <w:tab/>
+            </w:r>
+            <w:r>
+              <w:rPr>
+                <w:noProof/>
+                <w:webHidden/>
+              </w:rPr>
+              <w:fldChar w:fldCharType="begin"/>
+            </w:r>
+            <w:r>
+              <w:rPr>
+                <w:noProof/>
+                <w:webHidden/>
+              </w:rPr>
+              <w:instrText xml:space="preserve"> PAGEREF _Toc102459606 \h </w:instrText>
+            </w:r>
+            <w:r>
+              <w:rPr>
+                <w:noProof/>
+                <w:webHidden/>
+              </w:rPr>
+            </w:r>
+            <w:r>
+              <w:rPr>
+                <w:noProof/>
+                <w:webHidden/>
+              </w:rPr>
+              <w:fldChar w:fldCharType="separate"/>
+            </w:r>
+            <w:r>
+              <w:rPr>
+                <w:noProof/>
+                <w:webHidden/>
+              </w:rPr>
+              <w:t>2</w:t>
+            </w:r>
+            <w:r>
+              <w:rPr>
+                <w:noProof/>
+                <w:webHidden/>
+              </w:rPr>
+              <w:fldChar w:fldCharType="end"/>
+            </w:r>
+          </w:hyperlink>
+        </w:p>
+        <w:p>
+          <w:r>
+            <w:rPr>
+              <w:b/>
+              <w:bCs/>
+            </w:rPr>
+            <w:fldChar w:fldCharType="end"/>
+          </w:r>
+        </w:p>
+      </w:sdtContent>
+    </w:sdt>
+    <w:p>
+      <w:pPr>
+        <w:rPr>
+          <w:rFonts w:asciiTheme="majorHAnsi" w:eastAsiaTheme="majorEastAsia" w:hAnsiTheme="majorHAnsi" w:cstheme="majorBidi"/>
+          <w:caps/>
+          <w:color w:val="4472C4" w:themeColor="accent1"/>
+          <w:spacing w:val="10"/>
+          <w:sz w:val="52"/>
+          <w:szCs w:val="52"/>
+        </w:rPr>
+      </w:pPr>
+    </w:p>
+    <w:p>
+      <w:pPr>
+        <w:rPr>
+          <w:rFonts w:asciiTheme="majorHAnsi" w:eastAsiaTheme="majorEastAsia" w:hAnsiTheme="majorHAnsi" w:cstheme="majorBidi"/>
+          <w:caps/>
+          <w:color w:val="4472C4" w:themeColor="accent1"/>
+          <w:spacing w:val="10"/>
+          <w:sz w:val="52"/>
+          <w:szCs w:val="52"/>
+        </w:rPr>
+      </w:pPr>
+      <w:r>
+        <w:rPr>
+          <w:rFonts w:asciiTheme="majorHAnsi" w:eastAsiaTheme="majorEastAsia" w:hAnsiTheme="majorHAnsi" w:cstheme="majorBidi"/>
+          <w:caps/>
+          <w:color w:val="4472C4" w:themeColor="accent1"/>
+          <w:spacing w:val="10"/>
+          <w:sz w:val="52"/>
+          <w:szCs w:val="52"/>
+        </w:rPr>
+        <w:br w:type="page"/>
+      </w:r>
+    </w:p>
+    <w:p>
+      <w:pPr>
+        <w:pStyle w:val="Titre1"/>
+      </w:pPr>
+      <w:bookmarkStart w:id="0" w:name="_Toc99368105"/>
+      <w:bookmarkStart w:id="1" w:name="_Toc102459605"/>
+      <w:r>
+        <w:lastRenderedPageBreak/>
+        <w:t>Analyse préliminaire</w:t>
+      </w:r>
+      <w:bookmarkEnd w:id="0"/>
+      <w:bookmarkEnd w:id="1"/>
+    </w:p>
+    <w:p>
+      <w:pPr>
+        <w:pStyle w:val="Titre2"/>
+        <w:rPr>
+          <w:i/>
+          <w:iCs/>
+        </w:rPr>
+      </w:pPr>
+      <w:bookmarkStart w:id="2" w:name="_Toc99368106"/>
+      <w:bookmarkStart w:id="3" w:name="_Toc102459606"/>
+      <w:r>
+        <w:rPr>
+          <w:iCs/>
+        </w:rPr>
+        <w:t>Introduction</w:t>
+      </w:r>
+      <w:bookmarkEnd w:id="2"/>
+      <w:bookmarkEnd w:id="3"/>
+      <w:r>
+        <w:rPr>
+          <w:iCs/>
+        </w:rPr>
+        <w:t xml:space="preserve"> </w:t>
+      </w:r>
+    </w:p>
+    <w:p>
+      <w:r>
+        <w:t xml:space="preserve">Le projet consiste </w:t>
+      </w:r>
+      <w:r>
+        <w:t>à</w:t>
+      </w:r>
+      <w:r>
+        <w:t xml:space="preserve"> réaliser </w:t>
+      </w:r>
+      <w:r>
+        <w:t>une horloge</w:t>
+      </w:r>
+      <w:r>
+        <w:t xml:space="preserve"> </w:t>
+      </w:r>
+      <w:r>
+        <w:t>à</w:t>
+      </w:r>
+      <w:r>
+        <w:t xml:space="preserve"> LED </w:t>
+      </w:r>
+      <w:r>
+        <w:t xml:space="preserve">fournissant également une indication du taux de CO2 et de la température. Certaines alertes devront être faite dans le cas où le taux de CO2 dépassait un certain seuil voulu. </w:t>
+      </w:r>
+    </w:p>
+    <w:p>
+      <w:r>
+        <w:rPr>
+          <w:noProof/>
+        </w:rPr>
+        <mc:AlternateContent>
+          <mc:Choice Requires="wps">
+            <w:drawing>
+              <wp:anchor distT="0" distB="0" distL="114300" distR="114300" simplePos="0" relativeHeight="251660288" behindDoc="0" locked="0" layoutInCell="1" allowOverlap="1" wp14:anchorId="2852C2B2" wp14:editId="0B85963C">
+                <wp:simplePos x="0" y="0"/>
+                <wp:positionH relativeFrom="column">
+                  <wp:posOffset>-8890</wp:posOffset>
+                </wp:positionH>
+                <wp:positionV relativeFrom="paragraph">
+                  <wp:posOffset>5958840</wp:posOffset>
+                </wp:positionV>
+                <wp:extent cx="5759450" cy="635"/>
+                <wp:effectExtent l="0" t="0" r="0" b="0"/>
+                <wp:wrapTopAndBottom/>
+                <wp:docPr id="5" name="Zone de texte 5"/>
+                <wp:cNvGraphicFramePr/>
+                <a:graphic xmlns:a="http://schemas.openxmlformats.org/drawingml/2006/main">
+                  <a:graphicData uri="http://schemas.microsoft.com/office/word/2010/wordprocessingShape">
+                    <wps:wsp>
+                      <wps:cNvSpPr txBox="1"/>
+                      <wps:spPr>
+                        <a:xfrm>
+                          <a:off x="0" y="0"/>
+                          <a:ext cx="5759450" cy="635"/>
+                        </a:xfrm>
+                        <a:prstGeom prst="rect">
+                          <a:avLst/>
+                        </a:prstGeom>
+                        <a:solidFill>
+                          <a:prstClr val="white"/>
+                        </a:solidFill>
+                        <a:ln>
+                          <a:noFill/>
+                        </a:ln>
+                      </wps:spPr>
+                      <wps:txbx>
+                        <w:txbxContent>
+                          <w:p>
+                            <w:pPr>
+                              <w:pStyle w:val="Lgende"/>
+                              <w:rPr>
+                                <w:szCs w:val="20"/>
+                              </w:rPr>
+                            </w:pPr>
+                            <w:r>
+                              <w:t xml:space="preserve">Figure </w:t>
+                            </w:r>
+                            <w:fldSimple w:instr=" SEQ Figure \* ARABIC ">
+                              <w:r>
+                                <w:rPr>
+                                  <w:noProof/>
+                                </w:rPr>
+                                <w:t>1</w:t>
+                              </w:r>
+                            </w:fldSimple>
+                            <w:r>
+                              <w:t xml:space="preserve"> Informations générales</w:t>
+                            </w:r>
+                          </w:p>
+                        </w:txbxContent>
+                      </wps:txbx>
+                      <wps:bodyPr rot="0" spcFirstLastPara="0" vertOverflow="overflow" horzOverflow="overflow" vert="horz" wrap="square" lIns="0" tIns="0" rIns="0" bIns="0" numCol="1" spcCol="0" rtlCol="0" fromWordArt="0" anchor="t" anchorCtr="0" forceAA="0" compatLnSpc="1">
+                        <a:prstTxWarp prst="textNoShape">
+                          <a:avLst/>
+                        </a:prstTxWarp>
+                        <a:spAutoFit/>
+                      </wps:bodyPr>
+                    </wps:wsp>
+                  </a:graphicData>
+                </a:graphic>
+              </wp:anchor>
+            </w:drawing>
+          </mc:Choice>
+          <mc:Fallback>
+            <w:pict>
+              <v:shape w14:anchorId="2852C2B2" id="Zone de texte 5" o:spid="_x0000_s1030" type="#_x0000_t202" style="position:absolute;margin-left:-.7pt;margin-top:469.2pt;width:453.5pt;height:.05pt;z-index:251660288;visibility:visible;mso-wrap-style:square;mso-wrap-distance-left:9pt;mso-wrap-distance-top:0;mso-wrap-distance-right:9pt;mso-wrap-distance-bottom:0;mso-position-horizontal:absolute;mso-position-horizontal-relative:text;mso-position-vertical:absolute;mso-position-vertical-relative:text;v-text-anchor:top" o:gfxdata="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" stroked="f">
+                <v:textbox style="mso-fit-shape-to-text:t" inset="0,0,0,0">
+                  <w:txbxContent>
+                    <w:p>
+                      <w:pPr>
+                        <w:pStyle w:val="Lgende"/>
+                        <w:rPr>
+                          <w:szCs w:val="20"/>
+                        </w:rPr>
+                      </w:pPr>
+                      <w:r>
+                        <w:t xml:space="preserve">Figure </w:t>
+                      </w:r>
+                      <w:fldSimple w:instr=" SEQ Figure \* ARABIC ">
+                        <w:r>
+                          <w:rPr>
+                            <w:noProof/>
+                          </w:rPr>
+                          <w:t>1</w:t>
+                        </w:r>
+                      </w:fldSimple>
+                      <w:r>
+                        <w:t xml:space="preserve"> Informations générales</w:t>
+                      </w:r>
+                    </w:p>
+                  </w:txbxContent>
+                </v:textbox>
+                <w10:wrap type="topAndBottom"/>
+              </v:shape>
+            </w:pict>
+          </mc:Fallback>
+        </mc:AlternateContent>
+      </w:r>
+      <w:r>
+        <w:drawing>
+          <wp:anchor distT="0" distB="0" distL="114300" distR="114300" simplePos="0" relativeHeight="251658240" behindDoc="0" locked="0" layoutInCell="1" allowOverlap="1" wp14:anchorId="150651EC" wp14:editId="57890AFD">
+            <wp:simplePos x="0" y="0"/>
+            <wp:positionH relativeFrom="margin">
+              <wp:align>right</wp:align>
+            </wp:positionH>
+            <wp:positionV relativeFrom="paragraph">
+              <wp:posOffset>1207770</wp:posOffset>
+            </wp:positionV>
+            <wp:extent cx="5759450" cy="4693920"/>
+            <wp:effectExtent l="0" t="0" r="8890" b="0"/>
+            <wp:wrapTopAndBottom/>
+            <wp:docPr id="1" name="Image 1"/>
+            <wp:cNvGraphicFramePr>
+              <a:graphicFrameLocks xmlns:a="http://schemas.openxmlformats.org/drawingml/2006/main" noChangeAspect="1"/>
+            </wp:cNvGraphicFramePr>
+            <a:graphic xmlns:a="http://schemas.openxmlformats.org/drawingml/2006/main">
+              <a:graphicData uri="http://schemas.openxmlformats.org/drawingml/2006/picture">
+                <pic:pic xmlns:pic="http://schemas.openxmlformats.org/drawingml/2006/picture">
+                  <pic:nvPicPr>
+                    <pic:cNvPr id="1" name=""/>
+                    <pic:cNvPicPr/>
+                  </pic:nvPicPr>
+                  <pic:blipFill>
+                    <a:blip r:embed="rId11">
+                      <a:extLst>
+                        <a:ext uri="{28A0092B-C50C-407E-A947-70E740481C1C}">
+                          <a14:useLocalDpi xmlns:a14="http://schemas.microsoft.com/office/drawing/2010/main" val="0"/>
+                        </a:ext>
+                      </a:extLst>
+                    </a:blip>
+                    <a:stretch>
+                      <a:fillRect/>
+                    </a:stretch>
+                  </pic:blipFill>
+                  <pic:spPr>
+                    <a:xfrm>
+                      <a:off x="0" y="0"/>
+                      <a:ext cx="5759450" cy="4693920"/>
+                    </a:xfrm>
+                    <a:prstGeom prst="rect">
+                      <a:avLst/>
+                    </a:prstGeom>
+                  </pic:spPr>
+                </pic:pic>
+              </a:graphicData>
+            </a:graphic>
+            <wp14:sizeRelH relativeFrom="margin">
+              <wp14:pctWidth>0</wp14:pctWidth>
+            </wp14:sizeRelH>
+            <wp14:sizeRelV relativeFrom="margin">
+              <wp14:pctHeight>0</wp14:pctHeight>
+            </wp14:sizeRelV>
+          </wp:anchor>
+        </w:drawing>
+      </w:r>
+      <w:r>
+        <w:t>Ce projet est réalisé dans le cadre de mon projet TPI, l’examen final pour ma formation CFC. J’ai choisis ce sujet parce qu’il englobe deux domaine</w:t>
+      </w:r>
+      <w:r>
+        <w:t>s</w:t>
+      </w:r>
+      <w:r>
+        <w:t xml:space="preserve"> que j’apprécie particulièrement, la programmation et l’électronique. </w:t>
+      </w:r>
+      <w:r>
+        <w:t>Réaliser ce TPI</w:t>
+      </w:r>
+      <w:r>
+        <w:t xml:space="preserve"> me permet</w:t>
+      </w:r>
+      <w:r>
+        <w:t>tra</w:t>
+      </w:r>
+      <w:r>
+        <w:t xml:space="preserve"> </w:t>
+      </w:r>
+      <w:r>
+        <w:t xml:space="preserve">non seulement </w:t>
+      </w:r>
+      <w:r>
+        <w:t xml:space="preserve">d’approfondir ceux </w:t>
+      </w:r>
+      <w:r>
+        <w:t xml:space="preserve">deux </w:t>
+      </w:r>
+      <w:r>
+        <w:t xml:space="preserve">domaines </w:t>
+      </w:r>
+      <w:r>
+        <w:t>mais aussi de me familiariser dans la réalisation de projets dans le domaine de l’informatique embarqué.</w:t>
+      </w:r>
+    </w:p>
+    <w:p/>
+    <w:p>
+      <w:pPr>
+        <w:pStyle w:val="Titre2"/>
+      </w:pPr>
+      <w:r>
+        <w:lastRenderedPageBreak/>
+        <w:t>Objectifs</w:t>
+      </w:r>
+      <w:r>
+        <w:tab/>
+      </w:r>
+    </w:p>
+    <w:p>
+      <w:pPr>
+        <w:pStyle w:val="Titre3"/>
+      </w:pPr>
+      <w:r>
+        <w:t>Parite Affichage de l’heure</w:t>
+      </w:r>
+    </w:p>
+    <w:p>
+      <w:pPr>
+        <w:pStyle w:val="Paragraphedeliste"/>
+        <w:numPr>
+          <w:ilvl w:val="0"/>
+          <w:numId w:val="18"/>
+        </w:numPr>
+      </w:pPr>
+      <w:r>
+        <w:t>L’horloge devra être synchronisée avec une RTC</w:t>
+      </w:r>
+    </w:p>
+    <w:p>
+      <w:pPr>
+        <w:pStyle w:val="Paragraphedeliste"/>
+        <w:numPr>
+          <w:ilvl w:val="0"/>
+          <w:numId w:val="18"/>
+        </w:numPr>
+      </w:pPr>
+      <w:r>
+        <w:t>Affichage de l’heure sur un anneau de 60 LED</w:t>
+      </w:r>
+      <w:r>
+        <w:t xml:space="preserve"> RGB</w:t>
+      </w:r>
+    </w:p>
+    <w:p>
+      <w:pPr>
+        <w:pStyle w:val="Paragraphedeliste"/>
+        <w:numPr>
+          <w:ilvl w:val="0"/>
+          <w:numId w:val="18"/>
+        </w:numPr>
+      </w:pPr>
+      <w:r>
+        <w:t xml:space="preserve">Affichage de l’heure </w:t>
+      </w:r>
+      <w:r>
+        <w:t>sur un affichage à 7 segments</w:t>
+      </w:r>
+    </w:p>
+    <w:p>
+      <w:pPr>
+        <w:pStyle w:val="Titre3"/>
+      </w:pPr>
+      <w:r>
+        <w:t xml:space="preserve">Parite </w:t>
+      </w:r>
+      <w:r>
+        <w:t>Affichage du taux de CO2 avec alerte</w:t>
+      </w:r>
+    </w:p>
+    <w:p>
+      <w:pPr>
+        <w:pStyle w:val="Paragraphedeliste"/>
+        <w:numPr>
+          <w:ilvl w:val="0"/>
+          <w:numId w:val="18"/>
+        </w:numPr>
+      </w:pPr>
+      <w:r>
+        <w:t xml:space="preserve">Une alerte clignotante visuel doit apparaître en cas d’un taux de CO2 dépassant une valeur prédéfinie  </w:t>
+      </w:r>
+    </w:p>
+    <w:p>
+      <w:pPr>
+        <w:pStyle w:val="Paragraphedeliste"/>
+        <w:numPr>
+          <w:ilvl w:val="0"/>
+          <w:numId w:val="18"/>
+        </w:numPr>
+      </w:pPr>
+      <w:r>
+        <w:t xml:space="preserve">Une alerte </w:t>
+      </w:r>
+      <w:r>
+        <w:t>sonore</w:t>
+      </w:r>
+      <w:r>
+        <w:t xml:space="preserve"> doit </w:t>
+      </w:r>
+      <w:r>
+        <w:t>être entendu</w:t>
+      </w:r>
+      <w:r>
+        <w:t xml:space="preserve"> en cas d’un taux de CO2 dépassant une valeur prédéfinie  </w:t>
+      </w:r>
+    </w:p>
+    <w:p>
+      <w:pPr>
+        <w:pStyle w:val="Paragraphedeliste"/>
+        <w:numPr>
+          <w:ilvl w:val="0"/>
+          <w:numId w:val="18"/>
+        </w:numPr>
+      </w:pPr>
+      <w:r>
+        <w:t>Un bouton poussoir permettant de sélectionner une des 4 options d’alertes</w:t>
+      </w:r>
+    </w:p>
+    <w:p>
+      <w:pPr>
+        <w:pStyle w:val="Titre3"/>
+      </w:pPr>
+      <w:r>
+        <w:t xml:space="preserve">Parite </w:t>
+      </w:r>
+      <w:r>
+        <w:t xml:space="preserve">Affichage de température </w:t>
+      </w:r>
+    </w:p>
+    <w:p>
+      <w:pPr>
+        <w:pStyle w:val="Paragraphedeliste"/>
+        <w:numPr>
+          <w:ilvl w:val="0"/>
+          <w:numId w:val="18"/>
+        </w:numPr>
+      </w:pPr>
+      <w:r>
+        <w:t>Affichage de la température sur l’affichage 7 segments</w:t>
+      </w:r>
+    </w:p>
+    <w:p>
+      <w:pPr>
+        <w:pStyle w:val="Paragraphedeliste"/>
+        <w:numPr>
+          <w:ilvl w:val="0"/>
+          <w:numId w:val="18"/>
+        </w:numPr>
+      </w:pPr>
+      <w:r>
+        <w:t>Un bouton</w:t>
+      </w:r>
+      <w:r>
+        <w:t xml:space="preserve"> poussoir</w:t>
+      </w:r>
+      <w:r>
+        <w:t xml:space="preserve"> permettant de sélectionner </w:t>
+      </w:r>
+      <w:r>
+        <w:t>un des 4 modes d’affichage</w:t>
+      </w:r>
+    </w:p>
+    <w:p>
+      <w:pPr>
+        <w:pStyle w:val="Titre2"/>
+        <w:rPr>
+          <w:i/>
+          <w:iCs/>
+        </w:rPr>
+      </w:pPr>
+      <w:bookmarkStart w:id="4" w:name="_Toc99368108"/>
+      <w:r>
+        <w:rPr>
+          <w:iCs/>
+        </w:rPr>
+        <w:t>Objectifs personnels</w:t>
+      </w:r>
+      <w:bookmarkEnd w:id="4"/>
+    </w:p>
+    <w:p>
+      <w:pPr>
+        <w:pStyle w:val="Paragraphedeliste"/>
+        <w:numPr>
+          <w:ilvl w:val="0"/>
+          <w:numId w:val="18"/>
+        </w:numPr>
+      </w:pPr>
+      <w:r>
+        <w:t>Tenir à jour le journal de travail</w:t>
+      </w:r>
+    </w:p>
+    <w:p>
+      <w:pPr>
+        <w:pStyle w:val="Paragraphedeliste"/>
+        <w:numPr>
+          <w:ilvl w:val="0"/>
+          <w:numId w:val="18"/>
+        </w:numPr>
+      </w:pPr>
+      <w:r>
+        <w:t xml:space="preserve">Maintenir </w:t>
+      </w:r>
+      <w:r>
+        <w:t>les rendus de documentation</w:t>
+      </w:r>
+      <w:r>
+        <w:t>s</w:t>
+      </w:r>
+      <w:r>
+        <w:t xml:space="preserve"> hebdomadaires </w:t>
+      </w:r>
+    </w:p>
+    <w:p>
+      <w:pPr>
+        <w:pStyle w:val="Paragraphedeliste"/>
+        <w:numPr>
+          <w:ilvl w:val="0"/>
+          <w:numId w:val="18"/>
+        </w:numPr>
+      </w:pPr>
+      <w:r>
+        <w:rPr>
+          <w:szCs w:val="14"/>
+        </w:rPr>
+        <w:t>Respecter au maximum le temps accordé pour la réalisation du projet</w:t>
+      </w:r>
+      <w:r>
+        <w:rPr>
+          <w:szCs w:val="14"/>
+        </w:rPr>
+        <w:t xml:space="preserve"> (90 </w:t>
+      </w:r>
+      <w:r>
+        <w:rPr>
+          <w:szCs w:val="14"/>
+        </w:rPr>
+        <w:t>heures)</w:t>
+      </w:r>
+    </w:p>
+    <w:p>
+      <w:pPr>
+        <w:pStyle w:val="Paragraphedeliste"/>
+        <w:numPr>
+          <w:ilvl w:val="0"/>
+          <w:numId w:val="18"/>
+        </w:numPr>
+      </w:pPr>
+      <w:r>
+        <w:rPr>
+          <w:szCs w:val="14"/>
+        </w:rPr>
+        <w:t>Réaliser un</w:t>
+      </w:r>
+      <w:r>
+        <w:rPr>
+          <w:szCs w:val="14"/>
+        </w:rPr>
+        <w:t xml:space="preserve"> dossier de projet</w:t>
+      </w:r>
+      <w:r>
+        <w:rPr>
+          <w:szCs w:val="14"/>
+        </w:rPr>
+        <w:t xml:space="preserve"> le plus complet possible</w:t>
+      </w:r>
+    </w:p>
+    <w:p>
+      <w:pPr>
+        <w:pStyle w:val="Paragraphedeliste"/>
+        <w:numPr>
+          <w:ilvl w:val="0"/>
+          <w:numId w:val="18"/>
+        </w:numPr>
+      </w:pPr>
+      <w:r>
+        <w:rPr>
+          <w:szCs w:val="14"/>
+        </w:rPr>
+        <w:t>B</w:t>
+      </w:r>
+      <w:r>
+        <w:rPr>
+          <w:szCs w:val="14"/>
+        </w:rPr>
+        <w:t>ien commenter le code</w:t>
+      </w:r>
+    </w:p>
+    <w:p>
+      <w:pPr>
+        <w:pStyle w:val="Paragraphedeliste"/>
+        <w:numPr>
+          <w:ilvl w:val="0"/>
+          <w:numId w:val="18"/>
+        </w:numPr>
+      </w:pPr>
+      <w:r>
+        <w:rPr>
+          <w:szCs w:val="14"/>
+        </w:rPr>
+        <w:t xml:space="preserve">Bien </w:t>
+      </w:r>
+      <w:proofErr w:type="spellStart"/>
+      <w:r>
+        <w:t>versionner</w:t>
+      </w:r>
+      <w:proofErr w:type="spellEnd"/>
+      <w:r>
+        <w:rPr>
+          <w:szCs w:val="14"/>
+        </w:rPr>
+        <w:t xml:space="preserve"> le code avec un cartouche indiquant la version</w:t>
+      </w:r>
+    </w:p>
+    <w:p/>
+    <w:p/>
+    <w:p/>
+    <w:p/>
+    <w:p/>
+    <w:p/>
+    <w:p>
+      <w:pPr>
+        <w:pStyle w:val="Titre2"/>
+        <w:rPr>
+          <w:i/>
+          <w:iCs/>
+        </w:rPr>
+      </w:pPr>
+      <w:r>
+        <w:rPr>
+          <w:iCs/>
+        </w:rPr>
+        <w:lastRenderedPageBreak/>
+        <w:t>Planification initiale</w:t>
+      </w:r>
+    </w:p>
+    <w:p>
+      <w:pPr>
+        <w:pStyle w:val="Lgende"/>
+        <w:keepNext/>
+      </w:pPr>
+      <w:r>
+        <w:drawing>
+          <wp:anchor distT="0" distB="0" distL="114300" distR="114300" simplePos="0" relativeHeight="251661312" behindDoc="0" locked="0" layoutInCell="1" allowOverlap="1" wp14:anchorId="2B78A70C" wp14:editId="2DABA858">
+            <wp:simplePos x="0" y="0"/>
+            <wp:positionH relativeFrom="column">
+              <wp:posOffset>-2540</wp:posOffset>
+            </wp:positionH>
+            <wp:positionV relativeFrom="paragraph">
+              <wp:posOffset>246076</wp:posOffset>
+            </wp:positionV>
+            <wp:extent cx="5759450" cy="4100830"/>
+            <wp:effectExtent l="0" t="0" r="0" b="0"/>
+            <wp:wrapSquare wrapText="bothSides"/>
+            <wp:docPr id="12" name="Image 12"/>
+            <wp:cNvGraphicFramePr>
+              <a:graphicFrameLocks xmlns:a="http://schemas.openxmlformats.org/drawingml/2006/main" noChangeAspect="1"/>
+            </wp:cNvGraphicFramePr>
+            <a:graphic xmlns:a="http://schemas.openxmlformats.org/drawingml/2006/main">
+              <a:graphicData uri="http://schemas.openxmlformats.org/drawingml/2006/picture">
+                <pic:pic xmlns:pic="http://schemas.openxmlformats.org/drawingml/2006/picture">
+                  <pic:nvPicPr>
+                    <pic:cNvPr id="1" name=""/>
+                    <pic:cNvPicPr/>
+                  </pic:nvPicPr>
+                  <pic:blipFill rotWithShape="1">
+                    <a:blip r:embed="rId12">
+                      <a:extLst>
+                        <a:ext uri="{28A0092B-C50C-407E-A947-70E740481C1C}">
+                          <a14:useLocalDpi xmlns:a14="http://schemas.microsoft.com/office/drawing/2010/main" val="0"/>
+                        </a:ext>
+                      </a:extLst>
+                    </a:blip>
+                    <a:srcRect t="202"/>
+                    <a:stretch/>
+                  </pic:blipFill>
+                  <pic:spPr>
+                    <a:xfrm>
+                      <a:off x="0" y="0"/>
+                      <a:ext cx="5759450" cy="4100830"/>
+                    </a:xfrm>
+                    <a:prstGeom prst="rect">
+                      <a:avLst/>
+                    </a:prstGeom>
+                  </pic:spPr>
+                </pic:pic>
+              </a:graphicData>
+            </a:graphic>
+          </wp:anchor>
+        </w:drawing>
+      </w:r>
+    </w:p>
+    <w:p>
+      <w:pPr>
+        <w:pStyle w:val="Lgende"/>
+      </w:pPr>
+      <w:r>
+        <w:t xml:space="preserve">Figure </w:t>
+      </w:r>
+      <w:fldSimple w:instr=" SEQ Figure \* ARABIC ">
+        <w:r>
+          <w:rPr>
+            <w:noProof/>
+          </w:rPr>
+          <w:t>2</w:t>
+        </w:r>
+      </w:fldSimple>
+      <w:r>
+        <w:t xml:space="preserve"> Semaine 1</w:t>
+      </w:r>
+    </w:p>
+    <w:p>
+      <w:pPr>
+        <w:keepNext/>
+      </w:pPr>
+      <w:r>
+        <w:lastRenderedPageBreak/>
+        <w:drawing>
+          <wp:anchor distT="0" distB="0" distL="114300" distR="114300" simplePos="0" relativeHeight="251662336" behindDoc="0" locked="0" layoutInCell="1" allowOverlap="1" wp14:anchorId="6ACA2296" wp14:editId="4707D5D2">
+            <wp:simplePos x="0" y="0"/>
+            <wp:positionH relativeFrom="margin">
+              <wp:posOffset>-10160</wp:posOffset>
+            </wp:positionH>
+            <wp:positionV relativeFrom="paragraph">
+              <wp:posOffset>31115</wp:posOffset>
+            </wp:positionV>
+            <wp:extent cx="5764530" cy="7282180"/>
+            <wp:effectExtent l="0" t="0" r="7620" b="0"/>
+            <wp:wrapSquare wrapText="bothSides"/>
+            <wp:docPr id="13" name="Image 13"/>
+            <wp:cNvGraphicFramePr>
+              <a:graphicFrameLocks xmlns:a="http://schemas.openxmlformats.org/drawingml/2006/main" noChangeAspect="1"/>
+            </wp:cNvGraphicFramePr>
+            <a:graphic xmlns:a="http://schemas.openxmlformats.org/drawingml/2006/main">
+              <a:graphicData uri="http://schemas.openxmlformats.org/drawingml/2006/picture">
+                <pic:pic xmlns:pic="http://schemas.openxmlformats.org/drawingml/2006/picture">
+                  <pic:nvPicPr>
+                    <pic:cNvPr id="1" name=""/>
+                    <pic:cNvPicPr/>
+                  </pic:nvPicPr>
+                  <pic:blipFill rotWithShape="1">
+                    <a:blip r:embed="rId13">
+                      <a:extLst>
+                        <a:ext uri="{28A0092B-C50C-407E-A947-70E740481C1C}">
+                          <a14:useLocalDpi xmlns:a14="http://schemas.microsoft.com/office/drawing/2010/main" val="0"/>
+                        </a:ext>
+                      </a:extLst>
+                    </a:blip>
+                    <a:srcRect t="435" b="1"/>
+                    <a:stretch/>
+                  </pic:blipFill>
+                  <pic:spPr bwMode="auto">
+                    <a:xfrm>
+                      <a:off x="0" y="0"/>
+                      <a:ext cx="5764530" cy="7282180"/>
+                    </a:xfrm>
+                    <a:prstGeom prst="rect">
+                      <a:avLst/>
+                    </a:prstGeom>
+                    <a:ln>
+                      <a:noFill/>
+                    </a:ln>
+                    <a:extLst>
+                      <a:ext uri="{53640926-AAD7-44D8-BBD7-CCE9431645EC}">
+                        <a14:shadowObscured xmlns:a14="http://schemas.microsoft.com/office/drawing/2010/main"/>
+                      </a:ext>
+                    </a:extLst>
+                  </pic:spPr>
+                </pic:pic>
+              </a:graphicData>
+            </a:graphic>
+            <wp14:sizeRelH relativeFrom="margin">
+              <wp14:pctWidth>0</wp14:pctWidth>
+            </wp14:sizeRelH>
+            <wp14:sizeRelV relativeFrom="margin">
+              <wp14:pctHeight>0</wp14:pctHeight>
+            </wp14:sizeRelV>
+          </wp:anchor>
+        </w:drawing>
+      </w:r>
+      <w:r>
+        <w:rPr>
+          <w:noProof/>
+        </w:rPr>
+        <mc:AlternateContent>
+          <mc:Choice Requires="wps">
+            <w:drawing>
+              <wp:anchor distT="0" distB="0" distL="114300" distR="114300" simplePos="0" relativeHeight="251667456" behindDoc="0" locked="0" layoutInCell="1" allowOverlap="1" wp14:anchorId="5139FAD3" wp14:editId="357D594B">
+                <wp:simplePos x="0" y="0"/>
+                <wp:positionH relativeFrom="column">
+                  <wp:posOffset>-12700</wp:posOffset>
+                </wp:positionH>
+                <wp:positionV relativeFrom="paragraph">
+                  <wp:posOffset>7371715</wp:posOffset>
+                </wp:positionV>
+                <wp:extent cx="5764530" cy="635"/>
+                <wp:effectExtent l="0" t="0" r="0" b="0"/>
+                <wp:wrapSquare wrapText="bothSides"/>
+                <wp:docPr id="16" name="Zone de texte 16"/>
+                <wp:cNvGraphicFramePr/>
+                <a:graphic xmlns:a="http://schemas.openxmlformats.org/drawingml/2006/main">
+                  <a:graphicData uri="http://schemas.microsoft.com/office/word/2010/wordprocessingShape">
+                    <wps:wsp>
+                      <wps:cNvSpPr txBox="1"/>
+                      <wps:spPr>
+                        <a:xfrm>
+                          <a:off x="0" y="0"/>
+                          <a:ext cx="5764530" cy="635"/>
+                        </a:xfrm>
+                        <a:prstGeom prst="rect">
+                          <a:avLst/>
+                        </a:prstGeom>
+                        <a:solidFill>
+                          <a:prstClr val="white"/>
+                        </a:solidFill>
+                        <a:ln>
+                          <a:noFill/>
+                        </a:ln>
+                      </wps:spPr>
+                      <wps:txbx>
+                        <w:txbxContent>
+                          <w:p>
+                            <w:pPr>
+                              <w:pStyle w:val="Lgende"/>
+                              <w:rPr>
+                                <w:szCs w:val="20"/>
+                              </w:rPr>
+                            </w:pPr>
+                            <w:r>
+                              <w:t xml:space="preserve">Figure </w:t>
+                            </w:r>
+                            <w:fldSimple w:instr=" SEQ Figure \* ARABIC ">
+                              <w:r>
+                                <w:rPr>
+                                  <w:noProof/>
+                                </w:rPr>
+                                <w:t>3</w:t>
+                              </w:r>
+                            </w:fldSimple>
+                            <w:r>
+                              <w:t xml:space="preserve"> Semaine 2</w:t>
+                            </w:r>
+                          </w:p>
+                        </w:txbxContent>
+                      </wps:txbx>
+                      <wps:bodyPr rot="0" spcFirstLastPara="0" vertOverflow="overflow" horzOverflow="overflow" vert="horz" wrap="square" lIns="0" tIns="0" rIns="0" bIns="0" numCol="1" spcCol="0" rtlCol="0" fromWordArt="0" anchor="t" anchorCtr="0" forceAA="0" compatLnSpc="1">
+                        <a:prstTxWarp prst="textNoShape">
+                          <a:avLst/>
+                        </a:prstTxWarp>
+                        <a:spAutoFit/>
+                      </wps:bodyPr>
+                    </wps:wsp>
+                  </a:graphicData>
+                </a:graphic>
+              </wp:anchor>
+            </w:drawing>
+          </mc:Choice>
+          <mc:Fallback>
+            <w:pict>
+              <v:shape w14:anchorId="5139FAD3" id="Zone de texte 16" o:spid="_x0000_s1031" type="#_x0000_t202" style="position:absolute;margin-left:-1pt;margin-top:580.45pt;width:453.9pt;height:.05pt;z-index:251667456;visibility:visible;mso-wrap-style:square;mso-wrap-distance-left:9pt;mso-wrap-distance-top:0;mso-wrap-distance-right:9pt;mso-wrap-distance-bottom:0;mso-position-horizontal:absolute;mso-position-horizontal-relative:text;mso-position-vertical:absolute;mso-position-vertical-relative:text;v-text-anchor:top" o:gfxdata="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" stroked="f">
+                <v:textbox style="mso-fit-shape-to-text:t" inset="0,0,0,0">
+                  <w:txbxContent>
+                    <w:p>
+                      <w:pPr>
+                        <w:pStyle w:val="Lgende"/>
+                        <w:rPr>
+                          <w:szCs w:val="20"/>
+                        </w:rPr>
+                      </w:pPr>
+                      <w:r>
+                        <w:t xml:space="preserve">Figure </w:t>
+                      </w:r>
+                      <w:fldSimple w:instr=" SEQ Figure \* ARABIC ">
+                        <w:r>
+                          <w:rPr>
+                            <w:noProof/>
+                          </w:rPr>
+                          <w:t>3</w:t>
+                        </w:r>
+                      </w:fldSimple>
+                      <w:r>
+                        <w:t xml:space="preserve"> Semaine 2</w:t>
+                      </w:r>
+                    </w:p>
+                  </w:txbxContent>
+                </v:textbox>
+                <w10:wrap type="square"/>
+              </v:shape>
+            </w:pict>
+          </mc:Fallback>
+        </mc:AlternateContent>
+      </w:r>
+    </w:p>
+    <w:p>
+      <w:pPr>
+        <w:pStyle w:val="Lgende"/>
+        <w:rPr>
+          <w:color w:val="FF0000"/>
+        </w:rPr>
+      </w:pPr>
+      <w:r>
+        <w:rPr>
+          <w:noProof/>
+        </w:rPr>
+        <w:lastRenderedPageBreak/>
+        <mc:AlternateContent>
+          <mc:Choice Requires="wps">
+            <w:drawing>
+              <wp:anchor distT="0" distB="0" distL="114300" distR="114300" simplePos="0" relativeHeight="251669504" behindDoc="0" locked="0" layoutInCell="1" allowOverlap="1" wp14:anchorId="24354AE9" wp14:editId="0E9C5A5E">
+                <wp:simplePos x="0" y="0"/>
+                <wp:positionH relativeFrom="column">
+                  <wp:posOffset>-2540</wp:posOffset>
+                </wp:positionH>
+                <wp:positionV relativeFrom="paragraph">
+                  <wp:posOffset>2583815</wp:posOffset>
+                </wp:positionV>
+                <wp:extent cx="5759450" cy="635"/>
+                <wp:effectExtent l="0" t="0" r="0" b="0"/>
+                <wp:wrapSquare wrapText="bothSides"/>
+                <wp:docPr id="17" name="Zone de texte 17"/>
+                <wp:cNvGraphicFramePr/>
+                <a:graphic xmlns:a="http://schemas.openxmlformats.org/drawingml/2006/main">
+                  <a:graphicData uri="http://schemas.microsoft.com/office/word/2010/wordprocessingShape">
+                    <wps:wsp>
+                      <wps:cNvSpPr txBox="1"/>
+                      <wps:spPr>
+                        <a:xfrm>
+                          <a:off x="0" y="0"/>
+                          <a:ext cx="5759450" cy="635"/>
+                        </a:xfrm>
+                        <a:prstGeom prst="rect">
+                          <a:avLst/>
+                        </a:prstGeom>
+                        <a:solidFill>
+                          <a:prstClr val="white"/>
+                        </a:solidFill>
+                        <a:ln>
+                          <a:noFill/>
+                        </a:ln>
+                      </wps:spPr>
+                      <wps:txbx>
+                        <w:txbxContent>
+                          <w:p>
+                            <w:pPr>
+                              <w:pStyle w:val="Lgende"/>
+                            </w:pPr>
+                            <w:r>
+                              <w:t xml:space="preserve">Figure </w:t>
+                            </w:r>
+                            <w:fldSimple w:instr=" SEQ Figure \* ARABIC ">
+                              <w:r>
+                                <w:rPr>
+                                  <w:noProof/>
+                                </w:rPr>
+                                <w:t>4</w:t>
+                              </w:r>
+                            </w:fldSimple>
+                            <w:r>
+                              <w:t xml:space="preserve"> Semaine 3</w:t>
+                            </w:r>
+                          </w:p>
+                        </w:txbxContent>
+                      </wps:txbx>
+                      <wps:bodyPr rot="0" spcFirstLastPara="0" vertOverflow="overflow" horzOverflow="overflow" vert="horz" wrap="square" lIns="0" tIns="0" rIns="0" bIns="0" numCol="1" spcCol="0" rtlCol="0" fromWordArt="0" anchor="t" anchorCtr="0" forceAA="0" compatLnSpc="1">
+                        <a:prstTxWarp prst="textNoShape">
+                          <a:avLst/>
+                        </a:prstTxWarp>
+                        <a:spAutoFit/>
+                      </wps:bodyPr>
+                    </wps:wsp>
+                  </a:graphicData>
+                </a:graphic>
+              </wp:anchor>
+            </w:drawing>
+          </mc:Choice>
+          <mc:Fallback>
+            <w:pict>
+              <v:shape w14:anchorId="24354AE9" id="Zone de texte 17" o:spid="_x0000_s1032" type="#_x0000_t202" style="position:absolute;margin-left:-.2pt;margin-top:203.45pt;width:453.5pt;height:.05pt;z-index:251669504;visibility:visible;mso-wrap-style:square;mso-wrap-distance-left:9pt;mso-wrap-distance-top:0;mso-wrap-distance-right:9pt;mso-wrap-distance-bottom:0;mso-position-horizontal:absolute;mso-position-horizontal-relative:text;mso-position-vertical:absolute;mso-position-vertical-relative:text;v-text-anchor:top" o:gfxdata="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" stroked="f">
+                <v:textbox style="mso-fit-shape-to-text:t" inset="0,0,0,0">
+                  <w:txbxContent>
+                    <w:p>
+                      <w:pPr>
+                        <w:pStyle w:val="Lgende"/>
+                      </w:pPr>
+                      <w:r>
+                        <w:t xml:space="preserve">Figure </w:t>
+                      </w:r>
+                      <w:fldSimple w:instr=" SEQ Figure \* ARABIC ">
+                        <w:r>
+                          <w:rPr>
+                            <w:noProof/>
+                          </w:rPr>
+                          <w:t>4</w:t>
+                        </w:r>
+                      </w:fldSimple>
+                      <w:r>
+                        <w:t xml:space="preserve"> Semaine 3</w:t>
+                      </w:r>
+                    </w:p>
+                  </w:txbxContent>
+                </v:textbox>
+                <w10:wrap type="square"/>
+              </v:shape>
+            </w:pict>
+          </mc:Fallback>
+        </mc:AlternateContent>
+      </w:r>
+      <w:r>
+        <w:drawing>
+          <wp:anchor distT="0" distB="0" distL="114300" distR="114300" simplePos="0" relativeHeight="251663360" behindDoc="0" locked="0" layoutInCell="1" allowOverlap="1" wp14:anchorId="77FF1193" wp14:editId="734A7E6E">
+            <wp:simplePos x="0" y="0"/>
+            <wp:positionH relativeFrom="column">
+              <wp:posOffset>-2540</wp:posOffset>
+            </wp:positionH>
+            <wp:positionV relativeFrom="paragraph">
+              <wp:posOffset>46051</wp:posOffset>
+            </wp:positionV>
+            <wp:extent cx="5759450" cy="2480945"/>
+            <wp:effectExtent l="0" t="0" r="0" b="0"/>
+            <wp:wrapSquare wrapText="bothSides"/>
+            <wp:docPr id="14" name="Image 14"/>
+            <wp:cNvGraphicFramePr>
+              <a:graphicFrameLocks xmlns:a="http://schemas.openxmlformats.org/drawingml/2006/main" noChangeAspect="1"/>
+            </wp:cNvGraphicFramePr>
+            <a:graphic xmlns:a="http://schemas.openxmlformats.org/drawingml/2006/main">
+              <a:graphicData uri="http://schemas.openxmlformats.org/drawingml/2006/picture">
+                <pic:pic xmlns:pic="http://schemas.openxmlformats.org/drawingml/2006/picture">
+                  <pic:nvPicPr>
+                    <pic:cNvPr id="1" name=""/>
+                    <pic:cNvPicPr/>
+                  </pic:nvPicPr>
+                  <pic:blipFill>
+                    <a:blip r:embed="rId14">
+                      <a:extLst>
+                        <a:ext uri="{28A0092B-C50C-407E-A947-70E740481C1C}">
+                          <a14:useLocalDpi xmlns:a14="http://schemas.microsoft.com/office/drawing/2010/main" val="0"/>
+                        </a:ext>
+                      </a:extLst>
+                    </a:blip>
+                    <a:stretch>
+                      <a:fillRect/>
+                    </a:stretch>
+                  </pic:blipFill>
+                  <pic:spPr>
+                    <a:xfrm>
+                      <a:off x="0" y="0"/>
+                      <a:ext cx="5759450" cy="2480945"/>
+                    </a:xfrm>
+                    <a:prstGeom prst="rect">
+                      <a:avLst/>
+                    </a:prstGeom>
+                  </pic:spPr>
+                </pic:pic>
+              </a:graphicData>
+            </a:graphic>
+          </wp:anchor>
+        </w:drawing>
+      </w:r>
+    </w:p>
+    <w:p>
+      <w:r>
+        <w:rPr>
+          <w:noProof/>
+        </w:rPr>
+        <mc:AlternateContent>
+          <mc:Choice Requires="wps">
+            <w:drawing>
+              <wp:anchor distT="0" distB="0" distL="114300" distR="114300" simplePos="0" relativeHeight="251672576" behindDoc="0" locked="0" layoutInCell="1" allowOverlap="1" wp14:anchorId="2EC6406F" wp14:editId="2DDCE9C4">
+                <wp:simplePos x="0" y="0"/>
+                <wp:positionH relativeFrom="column">
+                  <wp:posOffset>-1905</wp:posOffset>
+                </wp:positionH>
+                <wp:positionV relativeFrom="paragraph">
+                  <wp:posOffset>3940175</wp:posOffset>
+                </wp:positionV>
+                <wp:extent cx="5759450" cy="635"/>
+                <wp:effectExtent l="0" t="0" r="0" b="0"/>
+                <wp:wrapSquare wrapText="bothSides"/>
+                <wp:docPr id="19" name="Zone de texte 19"/>
+                <wp:cNvGraphicFramePr/>
+                <a:graphic xmlns:a="http://schemas.openxmlformats.org/drawingml/2006/main">
+                  <a:graphicData uri="http://schemas.microsoft.com/office/word/2010/wordprocessingShape">
+                    <wps:wsp>
+                      <wps:cNvSpPr txBox="1"/>
+                      <wps:spPr>
+                        <a:xfrm>
+                          <a:off x="0" y="0"/>
+                          <a:ext cx="5759450" cy="635"/>
+                        </a:xfrm>
+                        <a:prstGeom prst="rect">
+                          <a:avLst/>
+                        </a:prstGeom>
+                        <a:solidFill>
+                          <a:prstClr val="white"/>
+                        </a:solidFill>
+                        <a:ln>
+                          <a:noFill/>
+                        </a:ln>
+                      </wps:spPr>
+                      <wps:txbx>
+                        <w:txbxContent>
+                          <w:p>
+                            <w:pPr>
+                              <w:pStyle w:val="Lgende"/>
+                              <w:rPr>
+                                <w:szCs w:val="20"/>
+                              </w:rPr>
+                            </w:pPr>
+                            <w:r>
+                              <w:t xml:space="preserve">Figure </w:t>
+                            </w:r>
+                            <w:fldSimple w:instr=" SEQ Figure \* ARABIC ">
+                              <w:r>
+                                <w:rPr>
+                                  <w:noProof/>
+                                </w:rPr>
+                                <w:t>5</w:t>
+                              </w:r>
+                            </w:fldSimple>
+                            <w:r>
+                              <w:t xml:space="preserve"> Semaines 4 et 5</w:t>
+                            </w:r>
+                          </w:p>
+                        </w:txbxContent>
+                      </wps:txbx>
+                      <wps:bodyPr rot="0" spcFirstLastPara="0" vertOverflow="overflow" horzOverflow="overflow" vert="horz" wrap="square" lIns="0" tIns="0" rIns="0" bIns="0" numCol="1" spcCol="0" rtlCol="0" fromWordArt="0" anchor="t" anchorCtr="0" forceAA="0" compatLnSpc="1">
+                        <a:prstTxWarp prst="textNoShape">
+                          <a:avLst/>
+                        </a:prstTxWarp>
+                        <a:spAutoFit/>
+                      </wps:bodyPr>
+                    </wps:wsp>
+                  </a:graphicData>
+                </a:graphic>
+              </wp:anchor>
+            </w:drawing>
+          </mc:Choice>
+          <mc:Fallback>
+            <w:pict>
+              <v:shape w14:anchorId="2EC6406F" id="Zone de texte 19" o:spid="_x0000_s1033" type="#_x0000_t202" style="position:absolute;margin-left:-.15pt;margin-top:310.25pt;width:453.5pt;height:.05pt;z-index:251672576;visibility:visible;mso-wrap-style:square;mso-wrap-distance-left:9pt;mso-wrap-distance-top:0;mso-wrap-distance-right:9pt;mso-wrap-distance-bottom:0;mso-position-horizontal:absolute;mso-position-horizontal-relative:text;mso-position-vertical:absolute;mso-position-vertical-relative:text;v-text-anchor:top" o:gfxdata="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" stroked="f">
+                <v:textbox style="mso-fit-shape-to-text:t" inset="0,0,0,0">
+                  <w:txbxContent>
+                    <w:p>
+                      <w:pPr>
+                        <w:pStyle w:val="Lgende"/>
+                        <w:rPr>
+                          <w:szCs w:val="20"/>
+                        </w:rPr>
+                      </w:pPr>
+                      <w:r>
+                        <w:t xml:space="preserve">Figure </w:t>
+                      </w:r>
+                      <w:fldSimple w:instr=" SEQ Figure \* ARABIC ">
+                        <w:r>
+                          <w:rPr>
+                            <w:noProof/>
+                          </w:rPr>
+                          <w:t>5</w:t>
+                        </w:r>
+                      </w:fldSimple>
+                      <w:r>
+                        <w:t xml:space="preserve"> Semaines 4 et 5</w:t>
+                      </w:r>
+                    </w:p>
+                  </w:txbxContent>
+                </v:textbox>
+                <w10:wrap type="square"/>
+              </v:shape>
+            </w:pict>
+          </mc:Fallback>
+        </mc:AlternateContent>
+      </w:r>
+      <w:r>
+        <w:drawing>
+          <wp:anchor distT="0" distB="0" distL="114300" distR="114300" simplePos="0" relativeHeight="251670528" behindDoc="0" locked="0" layoutInCell="1" allowOverlap="1" wp14:anchorId="2428816F" wp14:editId="6E71AEA2">
+            <wp:simplePos x="0" y="0"/>
+            <wp:positionH relativeFrom="column">
+              <wp:posOffset>-1933</wp:posOffset>
+            </wp:positionH>
+            <wp:positionV relativeFrom="paragraph">
+              <wp:posOffset>64936</wp:posOffset>
+            </wp:positionV>
+            <wp:extent cx="5759450" cy="3818255"/>
+            <wp:effectExtent l="0" t="0" r="0" b="0"/>
+            <wp:wrapSquare wrapText="bothSides"/>
+            <wp:docPr id="18" name="Image 18"/>
+            <wp:cNvGraphicFramePr>
+              <a:graphicFrameLocks xmlns:a="http://schemas.openxmlformats.org/drawingml/2006/main" noChangeAspect="1"/>
+            </wp:cNvGraphicFramePr>
+            <a:graphic xmlns:a="http://schemas.openxmlformats.org/drawingml/2006/main">
+              <a:graphicData uri="http://schemas.openxmlformats.org/drawingml/2006/picture">
+                <pic:pic xmlns:pic="http://schemas.openxmlformats.org/drawingml/2006/picture">
+                  <pic:nvPicPr>
+                    <pic:cNvPr id="1" name=""/>
+                    <pic:cNvPicPr/>
+                  </pic:nvPicPr>
+                  <pic:blipFill>
+                    <a:blip r:embed="rId15">
+                      <a:extLst>
+                        <a:ext uri="{28A0092B-C50C-407E-A947-70E740481C1C}">
+                          <a14:useLocalDpi xmlns:a14="http://schemas.microsoft.com/office/drawing/2010/main" val="0"/>
+                        </a:ext>
+                      </a:extLst>
+                    </a:blip>
+                    <a:stretch>
+                      <a:fillRect/>
+                    </a:stretch>
+                  </pic:blipFill>
+                  <pic:spPr>
+                    <a:xfrm>
+                      <a:off x="0" y="0"/>
+                      <a:ext cx="5759450" cy="3818255"/>
+                    </a:xfrm>
+                    <a:prstGeom prst="rect">
+                      <a:avLst/>
+                    </a:prstGeom>
+                  </pic:spPr>
+                </pic:pic>
+              </a:graphicData>
+            </a:graphic>
+          </wp:anchor>
+        </w:drawing>
+      </w:r>
+    </w:p>
+    <w:p>
+      <w:pPr>
+        <w:pStyle w:val="Titre1"/>
+      </w:pPr>
+      <w:bookmarkStart w:id="5" w:name="_Toc99368110"/>
+      <w:r>
+        <w:lastRenderedPageBreak/>
+        <w:t>Analyse / Conception</w:t>
+      </w:r>
+      <w:bookmarkEnd w:id="5"/>
+    </w:p>
+    <w:p>
+      <w:pPr>
+        <w:pStyle w:val="Titre2"/>
+        <w:rPr>
+          <w:iCs/>
+        </w:rPr>
+      </w:pPr>
+      <w:bookmarkStart w:id="6" w:name="_GoBack"/>
+      <w:bookmarkEnd w:id="6"/>
+      <w:r>
+        <w:rPr>
+          <w:iCs/>
+        </w:rPr>
+        <w:t>Risques techniques</w:t>
+      </w:r>
+    </w:p>
+    <w:p>
+      <w:pPr>
+        <w:pStyle w:val="Paragraphedeliste"/>
+        <w:numPr>
+          <w:ilvl w:val="0"/>
+          <w:numId w:val="18"/>
+        </w:numPr>
+      </w:pPr>
+      <w:r>
+        <w:t xml:space="preserve">Ne pas avoir </w:t>
+      </w:r>
+      <w:r>
+        <w:t>soudé</w:t>
+      </w:r>
+      <w:r>
+        <w:t xml:space="preserve"> depuis quelques années est un risque, une mauvaise soudure qui créerai des </w:t>
+      </w:r>
+      <w:r>
+        <w:t>cours circuits</w:t>
+      </w:r>
+      <w:r>
+        <w:t xml:space="preserve"> peu devenir rapidement </w:t>
+      </w:r>
+      <w:r>
+        <w:t>un problème</w:t>
+      </w:r>
+      <w:r>
+        <w:t xml:space="preserve">. </w:t>
+      </w:r>
+      <w:r>
+        <w:t>Planifier des entrainements de soudure pendant quelques heures, me permettra de répondre la main sur la façon de souder correctement.</w:t>
+      </w:r>
+    </w:p>
+    <w:p>
+      <w:pPr>
+        <w:pStyle w:val="Paragraphedeliste"/>
+      </w:pPr>
+    </w:p>
+    <w:p>
+      <w:pPr>
+        <w:pStyle w:val="Paragraphedeliste"/>
+        <w:numPr>
+          <w:ilvl w:val="0"/>
+          <w:numId w:val="18"/>
+        </w:numPr>
+      </w:pPr>
+      <w:r>
+        <w:t>La grande quantité de composants/modules pour réaliser le projet peut représenter un risque au niveau du branchement/montage</w:t>
+      </w:r>
+      <w:r>
+        <w:t>. U</w:t>
+      </w:r>
+      <w:r>
+        <w:t xml:space="preserve">n branchement tardif d’un module qui n’aurai pas de place </w:t>
+      </w:r>
+      <w:r>
+        <w:t xml:space="preserve">et donc qui </w:t>
+      </w:r>
+      <w:r>
+        <w:t>m’</w:t>
+      </w:r>
+      <w:r>
+        <w:t>empêcherai</w:t>
+      </w:r>
+      <w:r>
+        <w:t xml:space="preserve"> de réaliser une fonctionnalité</w:t>
+      </w:r>
+      <w:r>
+        <w:t xml:space="preserve"> serai bien dommage</w:t>
+      </w:r>
+      <w:r>
+        <w:t xml:space="preserve">. </w:t>
+      </w:r>
+      <w:r>
+        <w:t>Pour combler au maximum ce risque, effectuer le montage complet du projet rapidement, m’assurera la possibilité de faire chaque fonctionnalité demandée.</w:t>
+      </w:r>
+    </w:p>
+    <w:p>
+      <w:pPr>
+        <w:pStyle w:val="Paragraphedeliste"/>
+      </w:pPr>
+    </w:p>
+    <w:p>
+      <w:pPr>
+        <w:pStyle w:val="Paragraphedeliste"/>
+        <w:numPr>
+          <w:ilvl w:val="0"/>
+          <w:numId w:val="18"/>
+        </w:numPr>
+      </w:pPr>
+      <w:r>
+        <w:t>Réaliser un projet Pré-TPI similaire à ce TPI, me permet d’être bien préparer au éventuelles problèmes ou imprévus que les projets dans le domaine de l’informatiques embarqué peuvent provoquer. Avoir suivi des cours d’IEL, réaliser un autre petit projet embarqué au milieu de ma formation et surtout avoir réalisé plusieurs projets en programmation me donne une bonne préparation à la réalisation de plus gros projet comme ce TPI.</w:t>
+      </w:r>
+    </w:p>
+    <w:p/>
+    <w:p/>
+    <w:p/>
+    <w:p/>
+    <w:p/>
+    <w:p/>
+    <w:p/>
+    <w:p/>
+    <w:p/>
+    <w:p/>
+    <w:p/>
+    <w:p/>
+    <w:p>
+      <w:pPr>
+        <w:pStyle w:val="Titre1"/>
+      </w:pPr>
+      <w:r>
+        <w:t>Annexes</w:t>
+      </w:r>
+    </w:p>
+    <w:p>
+      <w:pPr>
+        <w:pStyle w:val="Titre2"/>
+      </w:pPr>
+      <w:r>
+        <w:t>Sources – Bibliographie</w:t>
+      </w:r>
+    </w:p>
+    <w:p>
+      <w:r>
+        <w:t xml:space="preserve">- </w:t>
+      </w:r>
+      <w:hyperlink r:id="rId16" w:history="1">
+        <w:r>
+          <w:rPr>
+            <w:rStyle w:val="Lienhypertexte"/>
+          </w:rPr>
+          <w:t xml:space="preserve">Outil de </w:t>
+        </w:r>
+        <w:proofErr w:type="spellStart"/>
+        <w:r>
+          <w:rPr>
+            <w:rStyle w:val="Lienhypertexte"/>
+          </w:rPr>
+          <w:t>versio</w:t>
+        </w:r>
+        <w:r>
+          <w:rPr>
+            <w:rStyle w:val="Lienhypertexte"/>
+          </w:rPr>
+          <w:t>n</w:t>
+        </w:r>
+        <w:r>
+          <w:rPr>
+            <w:rStyle w:val="Lienhypertexte"/>
+          </w:rPr>
+          <w:t>n</w:t>
+        </w:r>
+        <w:r>
+          <w:rPr>
+            <w:rStyle w:val="Lienhypertexte"/>
+          </w:rPr>
+          <w:t>ing</w:t>
+        </w:r>
+        <w:proofErr w:type="spellEnd"/>
+      </w:hyperlink>
+    </w:p>
+    <w:p>
+      <w:r>
+        <w:t xml:space="preserve">- </w:t>
+      </w:r>
+      <w:hyperlink r:id="rId17" w:history="1">
+        <w:r>
+          <w:rPr>
+            <w:rStyle w:val="Lienhypertexte"/>
+          </w:rPr>
+          <w:t>Vérification de fautes d'orthographes</w:t>
+        </w:r>
+      </w:hyperlink>
+    </w:p>
+    <w:p>
+      <w:r>
+        <w:t xml:space="preserve">- </w:t>
+      </w:r>
+      <w:hyperlink r:id="rId18" w:history="1">
+        <w:r>
+          <w:rPr>
+            <w:rStyle w:val="Lienhypertexte"/>
+          </w:rPr>
+          <w:t>Explication d'u</w:t>
+        </w:r>
+        <w:r>
+          <w:rPr>
+            <w:rStyle w:val="Lienhypertexte"/>
+          </w:rPr>
+          <w:t>n</w:t>
+        </w:r>
+        <w:r>
+          <w:rPr>
+            <w:rStyle w:val="Lienhypertexte"/>
+          </w:rPr>
+          <w:t>e LED</w:t>
+        </w:r>
+      </w:hyperlink>
+    </w:p>
+    <w:p/>
+    <w:p>
+      <w:pPr>
+        <w:pStyle w:val="Titre2"/>
+      </w:pPr>
+      <w:r>
+        <w:t>Glossaire</w:t>
+      </w:r>
+    </w:p>
+    <w:p>
+      <w:r>
+        <w:rPr>
+          <w:b/>
+        </w:rPr>
+        <w:t>LED :</w:t>
+      </w:r>
+      <w:r>
+        <w:rPr>
+          <w:b/>
+        </w:rPr>
+        <w:t xml:space="preserve"> </w:t>
+      </w:r>
+      <w:r>
+        <w:t>LED</w:t>
+      </w:r>
+      <w:r>
+        <w:t xml:space="preserve">, </w:t>
+      </w:r>
+      <w:r>
+        <w:t>diode électroluminescente ou</w:t>
+      </w:r>
+      <w:r>
+        <w:t xml:space="preserve"> encore</w:t>
+      </w:r>
+      <w:r>
+        <w:t xml:space="preserve"> </w:t>
+      </w:r>
+      <w:r>
+        <w:t>« light-</w:t>
+      </w:r>
+      <w:proofErr w:type="spellStart"/>
+      <w:r>
+        <w:t>emitting</w:t>
+      </w:r>
+      <w:proofErr w:type="spellEnd"/>
+      <w:r>
+        <w:t xml:space="preserve"> diode »</w:t>
+      </w:r>
+      <w:r>
+        <w:t xml:space="preserve"> en anglais</w:t>
+      </w:r>
+      <w:r>
+        <w:t>, est un dispositif opto</w:t>
+      </w:r>
+      <w:r>
+        <w:t>é</w:t>
+      </w:r>
+      <w:r>
+        <w:t>lectronique qui émet de la lumière lorsqu'un courant électrique le traverse</w:t>
+      </w:r>
+      <w:r>
+        <w:t>.</w:t>
+      </w:r>
+    </w:p>
+    <w:p>
+      <w:r>
+        <w:rPr>
+          <w:b/>
+        </w:rPr>
+        <w:t xml:space="preserve">RGB : </w:t>
+      </w:r>
+      <w:r>
+        <w:t>« </w:t>
+      </w:r>
+      <w:proofErr w:type="spellStart"/>
+      <w:r>
+        <w:t>Red</w:t>
+      </w:r>
+      <w:proofErr w:type="spellEnd"/>
+      <w:r>
+        <w:t xml:space="preserve"> Breen Blue » de l’anglais, est un système, dans le domaine de l’informatique, de codage pour les couleurs.</w:t>
+      </w:r>
+    </w:p>
     <w:sectPr>
-      <w:headerReference w:type="default" r:id="rId11"/>
-      <w:footerReference w:type="default" r:id="rId12"/>
-      <w:headerReference w:type="first" r:id="rId13"/>
-      <w:footerReference w:type="first" r:id="rId14"/>
+      <w:headerReference w:type="default" r:id="rId19"/>
+      <w:footerReference w:type="default" r:id="rId20"/>
+      <w:headerReference w:type="first" r:id="rId21"/>
+      <w:footerReference w:type="first" r:id="rId22"/>
       <w:pgSz w:w="11906" w:h="16838" w:code="9"/>
       <w:pgMar w:top="1418" w:right="1418" w:bottom="1418" w:left="1418" w:header="720" w:footer="720" w:gutter="0"/>
       <w:pgNumType w:start="0"/>
@@ -581,6 +2328,22 @@
         <w:sz w:val="16"/>
         <w:szCs w:val="16"/>
       </w:rPr>
+      <w:t xml:space="preserve">Esteban </w:t>
+    </w:r>
+    <w:proofErr w:type="spellStart"/>
+    <w:r>
+      <w:rPr>
+        <w:sz w:val="16"/>
+        <w:szCs w:val="16"/>
+      </w:rPr>
+      <w:t>Giorgis</w:t>
+    </w:r>
+    <w:proofErr w:type="spellEnd"/>
+    <w:r>
+      <w:rPr>
+        <w:sz w:val="16"/>
+        <w:szCs w:val="16"/>
+      </w:rPr>
       <w:tab/>
     </w:r>
     <w:r>
@@ -611,7 +2374,7 @@
         <w:szCs w:val="16"/>
         <w:lang w:val="fr-FR"/>
       </w:rPr>
-      <w:t>1</w:t>
+      <w:t>8</w:t>
     </w:r>
     <w:r>
       <w:rPr>
@@ -627,6 +2390,47 @@
         <w:szCs w:val="16"/>
       </w:rPr>
       <w:tab/>
+    </w:r>
+    <w:r>
+      <w:rPr>
+        <w:rStyle w:val="Numrodepage"/>
+        <w:sz w:val="16"/>
+        <w:szCs w:val="16"/>
+      </w:rPr>
+      <w:fldChar w:fldCharType="begin"/>
+    </w:r>
+    <w:r>
+      <w:rPr>
+        <w:rStyle w:val="Numrodepage"/>
+        <w:sz w:val="16"/>
+        <w:szCs w:val="16"/>
+      </w:rPr>
+      <w:instrText xml:space="preserve"> TIME \@ "dd.MM.yyyy" </w:instrText>
+    </w:r>
+    <w:r>
+      <w:rPr>
+        <w:rStyle w:val="Numrodepage"/>
+        <w:sz w:val="16"/>
+        <w:szCs w:val="16"/>
+      </w:rPr>
+      <w:fldChar w:fldCharType="separate"/>
+    </w:r>
+    <w:r>
+      <w:rPr>
+        <w:rStyle w:val="Numrodepage"/>
+        <w:noProof/>
+        <w:sz w:val="16"/>
+        <w:szCs w:val="16"/>
+      </w:rPr>
+      <w:t>03.05.2022</w:t>
+    </w:r>
+    <w:r>
+      <w:rPr>
+        <w:rStyle w:val="Numrodepage"/>
+        <w:sz w:val="16"/>
+        <w:szCs w:val="16"/>
+      </w:rPr>
+      <w:fldChar w:fldCharType="end"/>
     </w:r>
   </w:p>
 </w:ftr>
@@ -696,14 +2500,43 @@
     </w:pPr>
     <w:r>
       <w:rPr>
+        <w:noProof/>
+      </w:rPr>
+      <w:pict w14:anchorId="4CDC98B5">
+        <v:shapetype id="_x0000_t75" coordsize="21600,21600" o:spt="75" o:preferrelative="t" path="m@4@5l@4@11@9@11@9@5xe" filled="f" stroked="f">
+          <v:stroke joinstyle="miter"/>
+          <v:formulas>
+            <v:f eqn="if lineDrawn pixelLineWidth 0"/>
+            <v:f eqn="sum @0 1 0"/>
+            <v:f eqn="sum 0 0 @1"/>
+            <v:f eqn="prod @2 1 2"/>
+            <v:f eqn="prod @3 21600 pixelWidth"/>
+            <v:f eqn="prod @3 21600 pixelHeight"/>
+            <v:f eqn="sum @0 0 1"/>
+            <v:f eqn="prod @6 1 2"/>
+            <v:f eqn="prod @7 21600 pixelWidth"/>
+            <v:f eqn="sum @8 21600 0"/>
+            <v:f eqn="prod @7 21600 pixelHeight"/>
+            <v:f eqn="sum @10 21600 0"/>
+          </v:formulas>
+          <v:path o:extrusionok="f" gradientshapeok="t" o:connecttype="rect"/>
+          <o:lock v:ext="edit" aspectratio="t"/>
+        </v:shapetype>
+        <v:shape id="_x0000_s2049" type="#_x0000_t75" style="position:absolute;margin-left:0;margin-top:5.75pt;width:81.95pt;height:24.75pt;z-index:-251657216;mso-position-horizontal:left;mso-position-horizontal-relative:text;mso-position-vertical:absolute;mso-position-vertical-relative:text" wrapcoords="-64 0 -64 21386 21600 21386 21600 0 -64 0">
+          <v:imagedata r:id="rId1" o:title="CPNVLOGO"/>
+          <w10:wrap type="tight"/>
+        </v:shape>
+      </w:pict>
+    </w:r>
+    <w:r>
+      <w:rPr>
         <w:rFonts w:cs="Arial"/>
         <w:b/>
         <w:bCs/>
         <w:szCs w:val="24"/>
       </w:rPr>
-      <w:t xml:space="preserve">Esteban </w:t>
+      <w:tab/>
     </w:r>
-    <w:proofErr w:type="spellStart"/>
     <w:r>
       <w:rPr>
         <w:rFonts w:cs="Arial"/>
@@ -711,9 +2544,8 @@
         <w:bCs/>
         <w:szCs w:val="24"/>
       </w:rPr>
-      <w:t>Giorgis</w:t>
+      <w:t>Dossier de projet</w:t>
     </w:r>
-    <w:proofErr w:type="spellEnd"/>
     <w:r>
       <w:rPr>
         <w:rFonts w:cs="Arial"/>
@@ -730,17 +2562,7 @@
         <w:bCs/>
         <w:szCs w:val="24"/>
       </w:rPr>
-      <w:t>Dossier de projet</w:t>
-    </w:r>
-    <w:r>
-      <w:rPr>
-        <w:rFonts w:cs="Arial"/>
-        <w:b/>
-        <w:bCs/>
-        <w:szCs w:val="24"/>
-      </w:rPr>
-      <w:tab/>
-      <w:t>Pré-TPI</w:t>
+      <w:t>TPI</w:t>
     </w:r>
   </w:p>
   <w:p>
@@ -2238,6 +4060,119 @@
     </w:lvl>
   </w:abstractNum>
   <w:abstractNum w:abstractNumId="11" w15:restartNumberingAfterBreak="0">
+    <w:nsid w:val="5E872785"/>
+    <w:multiLevelType w:val="hybridMultilevel"/>
+    <w:tmpl w:val="267CE3E6"/>
+    <w:lvl w:ilvl="0" w:tplc="B7E688D0">
+      <w:start w:val="1"/>
+      <w:numFmt w:val="bullet"/>
+      <w:lvlText w:val="-"/>
+      <w:lvlJc w:val="left"/>
+      <w:pPr>
+        <w:ind w:left="720" w:hanging="360"/>
+      </w:pPr>
+      <w:rPr>
+        <w:rFonts w:ascii="Calibri" w:eastAsiaTheme="minorEastAsia" w:hAnsi="Calibri" w:cs="Calibri" w:hint="default"/>
+      </w:rPr>
+    </w:lvl>
+    <w:lvl w:ilvl="1" w:tplc="100C0003" w:tentative="1">
+      <w:start w:val="1"/>
+      <w:numFmt w:val="bullet"/>
+      <w:lvlText w:val="o"/>
+      <w:lvlJc w:val="left"/>
+      <w:pPr>
+        <w:ind w:left="1440" w:hanging="360"/>
+      </w:pPr>
+      <w:rPr>
+        <w:rFonts w:ascii="Courier New" w:hAnsi="Courier New" w:cs="Courier New" w:hint="default"/>
+      </w:rPr>
+    </w:lvl>
+    <w:lvl w:ilvl="2" w:tplc="100C0005" w:tentative="1">
+      <w:start w:val="1"/>
+      <w:numFmt w:val="bullet"/>
+      <w:lvlText w:val=""/>
+      <w:lvlJc w:val="left"/>
+      <w:pPr>
+        <w:ind w:left="2160" w:hanging="360"/>
+      </w:pPr>
+      <w:rPr>
+        <w:rFonts w:ascii="Wingdings" w:hAnsi="Wingdings" w:hint="default"/>
+      </w:rPr>
+    </w:lvl>
+    <w:lvl w:ilvl="3" w:tplc="100C0001" w:tentative="1">
+      <w:start w:val="1"/>
+      <w:numFmt w:val="bullet"/>
+      <w:lvlText w:val=""/>
+      <w:lvlJc w:val="left"/>
+      <w:pPr>
+        <w:ind w:left="2880" w:hanging="360"/>
+      </w:pPr>
+      <w:rPr>
+        <w:rFonts w:ascii="Symbol" w:hAnsi="Symbol" w:hint="default"/>
+      </w:rPr>
+    </w:lvl>
+    <w:lvl w:ilvl="4" w:tplc="100C0003" w:tentative="1">
+      <w:start w:val="1"/>
+      <w:numFmt w:val="bullet"/>
+      <w:lvlText w:val="o"/>
+      <w:lvlJc w:val="left"/>
+      <w:pPr>
+        <w:ind w:left="3600" w:hanging="360"/>
+      </w:pPr>
+      <w:rPr>
+        <w:rFonts w:ascii="Courier New" w:hAnsi="Courier New" w:cs="Courier New" w:hint="default"/>
+      </w:rPr>
+    </w:lvl>
+    <w:lvl w:ilvl="5" w:tplc="100C0005" w:tentative="1">
+      <w:start w:val="1"/>
+      <w:numFmt w:val="bullet"/>
+      <w:lvlText w:val=""/>
+      <w:lvlJc w:val="left"/>
+      <w:pPr>
+        <w:ind w:left="4320" w:hanging="360"/>
+      </w:pPr>
+      <w:rPr>
+        <w:rFonts w:ascii="Wingdings" w:hAnsi="Wingdings" w:hint="default"/>
+      </w:rPr>
+    </w:lvl>
+    <w:lvl w:ilvl="6" w:tplc="100C0001" w:tentative="1">
+      <w:start w:val="1"/>
+      <w:numFmt w:val="bullet"/>
+      <w:lvlText w:val=""/>
+      <w:lvlJc w:val="left"/>
+      <w:pPr>
+        <w:ind w:left="5040" w:hanging="360"/>
+      </w:pPr>
+      <w:rPr>
+        <w:rFonts w:ascii="Symbol" w:hAnsi="Symbol" w:hint="default"/>
+      </w:rPr>
+    </w:lvl>
+    <w:lvl w:ilvl="7" w:tplc="100C0003" w:tentative="1">
+      <w:start w:val="1"/>
+      <w:numFmt w:val="bullet"/>
+      <w:lvlText w:val="o"/>
+      <w:lvlJc w:val="left"/>
+      <w:pPr>
+        <w:ind w:left="5760" w:hanging="360"/>
+      </w:pPr>
+      <w:rPr>
+        <w:rFonts w:ascii="Courier New" w:hAnsi="Courier New" w:cs="Courier New" w:hint="default"/>
+      </w:rPr>
+    </w:lvl>
+    <w:lvl w:ilvl="8" w:tplc="100C0005" w:tentative="1">
+      <w:start w:val="1"/>
+      <w:numFmt w:val="bullet"/>
+      <w:lvlText w:val=""/>
+      <w:lvlJc w:val="left"/>
+      <w:pPr>
+        <w:ind w:left="6480" w:hanging="360"/>
+      </w:pPr>
+      <w:rPr>
+        <w:rFonts w:ascii="Wingdings" w:hAnsi="Wingdings" w:hint="default"/>
+      </w:rPr>
+    </w:lvl>
+  </w:abstractNum>
+  <w:abstractNum w:abstractNumId="12" w15:restartNumberingAfterBreak="0">
     <w:nsid w:val="71E06583"/>
     <w:multiLevelType w:val="hybridMultilevel"/>
     <w:tmpl w:val="26C81FCE"/>
@@ -2377,7 +4312,7 @@
       </w:rPr>
     </w:lvl>
   </w:abstractNum>
-  <w:abstractNum w:abstractNumId="12" w15:restartNumberingAfterBreak="0">
+  <w:abstractNum w:abstractNumId="13" w15:restartNumberingAfterBreak="0">
     <w:nsid w:val="72E81212"/>
     <w:multiLevelType w:val="hybridMultilevel"/>
     <w:tmpl w:val="FAE0F6EE"/>
@@ -2489,7 +4424,7 @@
       </w:rPr>
     </w:lvl>
   </w:abstractNum>
-  <w:abstractNum w:abstractNumId="13" w15:restartNumberingAfterBreak="0">
+  <w:abstractNum w:abstractNumId="14" w15:restartNumberingAfterBreak="0">
     <w:nsid w:val="75A3529B"/>
     <w:multiLevelType w:val="hybridMultilevel"/>
     <w:tmpl w:val="819EEA64"/>
@@ -2629,7 +4564,7 @@
       </w:rPr>
     </w:lvl>
   </w:abstractNum>
-  <w:abstractNum w:abstractNumId="14" w15:restartNumberingAfterBreak="0">
+  <w:abstractNum w:abstractNumId="15" w15:restartNumberingAfterBreak="0">
     <w:nsid w:val="7B193736"/>
     <w:multiLevelType w:val="multilevel"/>
     <w:tmpl w:val="5B56538E"/>
@@ -2742,7 +4677,7 @@
       </w:pPr>
     </w:lvl>
   </w:abstractNum>
-  <w:abstractNum w:abstractNumId="15" w15:restartNumberingAfterBreak="0">
+  <w:abstractNum w:abstractNumId="16" w15:restartNumberingAfterBreak="0">
     <w:nsid w:val="7DD245F2"/>
     <w:multiLevelType w:val="hybridMultilevel"/>
     <w:tmpl w:val="3100450C"/>
@@ -2882,7 +4817,7 @@
       </w:rPr>
     </w:lvl>
   </w:abstractNum>
-  <w:abstractNum w:abstractNumId="16" w15:restartNumberingAfterBreak="0">
+  <w:abstractNum w:abstractNumId="17" w15:restartNumberingAfterBreak="0">
     <w:nsid w:val="7FC74B3F"/>
     <w:multiLevelType w:val="hybridMultilevel"/>
     <w:tmpl w:val="AF48DD4E"/>
@@ -2995,7 +4930,7 @@
     </w:lvl>
   </w:abstractNum>
   <w:num w:numId="1">
-    <w:abstractNumId w:val="14"/>
+    <w:abstractNumId w:val="15"/>
   </w:num>
   <w:num w:numId="2">
     <w:abstractNumId w:val="0"/>
@@ -3004,7 +4939,7 @@
     <w:abstractNumId w:val="2"/>
   </w:num>
   <w:num w:numId="4">
-    <w:abstractNumId w:val="13"/>
+    <w:abstractNumId w:val="14"/>
   </w:num>
   <w:num w:numId="5">
     <w:abstractNumId w:val="9"/>
@@ -3016,7 +4951,7 @@
     <w:abstractNumId w:val="10"/>
   </w:num>
   <w:num w:numId="8">
-    <w:abstractNumId w:val="15"/>
+    <w:abstractNumId w:val="16"/>
   </w:num>
   <w:num w:numId="9">
     <w:abstractNumId w:val="1"/>
@@ -3031,10 +4966,10 @@
     <w:abstractNumId w:val="6"/>
   </w:num>
   <w:num w:numId="13">
-    <w:abstractNumId w:val="11"/>
+    <w:abstractNumId w:val="12"/>
   </w:num>
   <w:num w:numId="14">
-    <w:abstractNumId w:val="12"/>
+    <w:abstractNumId w:val="13"/>
   </w:num>
   <w:num w:numId="15">
     <w:abstractNumId w:val="7"/>
@@ -3043,7 +4978,10 @@
     <w:abstractNumId w:val="3"/>
   </w:num>
   <w:num w:numId="17">
-    <w:abstractNumId w:val="16"/>
+    <w:abstractNumId w:val="17"/>
+  </w:num>
+  <w:num w:numId="18">
+    <w:abstractNumId w:val="11"/>
   </w:num>
   <w:numIdMacAtCleanup w:val="13"/>
 </w:numbering>
@@ -3566,7 +5504,6 @@
   <w:style w:type="character" w:default="1" w:styleId="Policepardfaut">
     <w:name w:val="Default Paragraph Font"/>
     <w:uiPriority w:val="1"/>
-    <w:semiHidden/>
     <w:unhideWhenUsed/>
   </w:style>
   <w:style w:type="table" w:default="1" w:styleId="TableauNormal">
@@ -4086,7 +6023,6 @@
     <w:basedOn w:val="Normal"/>
     <w:next w:val="Normal"/>
     <w:uiPriority w:val="35"/>
-    <w:semiHidden/>
     <w:unhideWhenUsed/>
     <w:qFormat/>
     <w:rsid w:val="00E36190"/>
@@ -4277,7 +6213,6 @@
     <w:basedOn w:val="Titre1"/>
     <w:next w:val="Normal"/>
     <w:uiPriority w:val="39"/>
-    <w:semiHidden/>
     <w:unhideWhenUsed/>
     <w:qFormat/>
     <w:rsid w:val="00E36190"/>
@@ -4666,6 +6601,15 @@
 </file>
 
 <file path=customXml/item1.xml><?xml version="1.0" encoding="utf-8"?>
+<?mso-contentType ?>
+<FormTemplates xmlns="http://schemas.microsoft.com/sharepoint/v3/contenttype/forms">
+  <Display>DocumentLibraryForm</Display>
+  <Edit>DocumentLibraryForm</Edit>
+  <New>DocumentLibraryForm</New>
+</FormTemplates>
+</file>
+
+<file path=customXml/item2.xml><?xml version="1.0" encoding="utf-8"?>
 <ct:contentTypeSchema xmlns:ct="http://schemas.microsoft.com/office/2006/metadata/contentType" xmlns:ma="http://schemas.microsoft.com/office/2006/metadata/properties/metaAttributes" ct:_="" ma:_="" ma:contentTypeName="Document" ma:contentTypeID="0x0101000B38552FA7D4254E8845977232CFE53B" ma:contentTypeVersion="2" ma:contentTypeDescription="Crée un document." ma:contentTypeScope="" ma:versionID="acac6587a1624531b7bbb5e040fdc0e2">
   <xsd:schema xmlns:xsd="http://www.w3.org/2001/XMLSchema" xmlns:xs="http://www.w3.org/2001/XMLSchema" xmlns:p="http://schemas.microsoft.com/office/2006/metadata/properties" xmlns:ns2="0119da2b-60ce-4773-88fa-ebab2cde1f55" targetNamespace="http://schemas.microsoft.com/office/2006/metadata/properties" ma:root="true" ma:fieldsID="497bc8f796ffcd2b49b56101ba0507db" ns2:_="">
     <xsd:import namespace="0119da2b-60ce-4773-88fa-ebab2cde1f55"/>
@@ -4797,15 +6741,6 @@
 </ct:contentTypeSchema>
 </file>
 
-<file path=customXml/item2.xml><?xml version="1.0" encoding="utf-8"?>
-<?mso-contentType ?>
-<FormTemplates xmlns="http://schemas.microsoft.com/sharepoint/v3/contenttype/forms">
-  <Display>DocumentLibraryForm</Display>
-  <Edit>DocumentLibraryForm</Edit>
-  <New>DocumentLibraryForm</New>
-</FormTemplates>
-</file>
-
 <file path=customXml/item3.xml><?xml version="1.0" encoding="utf-8"?>
 <p:properties xmlns:p="http://schemas.microsoft.com/office/2006/metadata/properties" xmlns:xsi="http://www.w3.org/2001/XMLSchema-instance" xmlns:pc="http://schemas.microsoft.com/office/infopath/2007/PartnerControls">
   <documentManagement/>
@@ -4817,6 +6752,14 @@
 </file>
 
 <file path=customXml/itemProps1.xml><?xml version="1.0" encoding="utf-8"?>
+<ds:datastoreItem xmlns:ds="http://schemas.openxmlformats.org/officeDocument/2006/customXml" ds:itemID="{C3C0D82A-5D77-4930-8043-FB93232D4EC3}">
+  <ds:schemaRefs>
+    <ds:schemaRef ds:uri="http://schemas.microsoft.com/sharepoint/v3/contenttype/forms"/>
+  </ds:schemaRefs>
+</ds:datastoreItem>
+</file>
+
+<file path=customXml/itemProps2.xml><?xml version="1.0" encoding="utf-8"?>
 <ds:datastoreItem xmlns:ds="http://schemas.openxmlformats.org/officeDocument/2006/customXml" ds:itemID="{884A3E52-B6F1-4A6D-876B-680A1FE9CD40}">
   <ds:schemaRefs>
     <ds:schemaRef ds:uri="http://schemas.microsoft.com/office/2006/metadata/contentType"/>
@@ -4834,14 +6777,6 @@
 </ds:datastoreItem>
 </file>
 
-<file path=customXml/itemProps2.xml><?xml version="1.0" encoding="utf-8"?>
-<ds:datastoreItem xmlns:ds="http://schemas.openxmlformats.org/officeDocument/2006/customXml" ds:itemID="{C3C0D82A-5D77-4930-8043-FB93232D4EC3}">
-  <ds:schemaRefs>
-    <ds:schemaRef ds:uri="http://schemas.microsoft.com/sharepoint/v3/contenttype/forms"/>
-  </ds:schemaRefs>
-</ds:datastoreItem>
-</file>
-
 <file path=customXml/itemProps3.xml><?xml version="1.0" encoding="utf-8"?>
 <ds:datastoreItem xmlns:ds="http://schemas.openxmlformats.org/officeDocument/2006/customXml" ds:itemID="{B1DFFEE4-49B1-4AF1-9FFD-BDCB1D4C88F0}">
   <ds:schemaRefs>
@@ -4852,7 +6787,7 @@
 </file>
 
 <file path=customXml/itemProps4.xml><?xml version="1.0" encoding="utf-8"?>
-<ds:datastoreItem xmlns:ds="http://schemas.openxmlformats.org/officeDocument/2006/customXml" ds:itemID="{71683947-BC5F-4764-A686-24AFCE236AC7}">
+<ds:datastoreItem xmlns:ds="http://schemas.openxmlformats.org/officeDocument/2006/customXml" ds:itemID="{9B2723B2-97F3-4079-997C-A22B9D4A7D78}">
   <ds:schemaRefs>
     <ds:schemaRef ds:uri="http://schemas.openxmlformats.org/officeDocument/2006/bibliography"/>
   </ds:schemaRefs>

</xml_diff>

<commit_message>
Remplissage du journal de travail
</commit_message>
<xml_diff>
--- a/Documentation/Dossier_Projet_EGS.docx
+++ b/Documentation/Dossier_Projet_EGS.docx
@@ -2274,14 +2274,36 @@
                             <w:r>
                               <w:t xml:space="preserve">Figure </w:t>
                             </w:r>
-                            <w:fldSimple w:instr=" SEQ Figure \* ARABIC ">
-                              <w:r>
-                                <w:rPr>
-                                  <w:noProof/>
-                                </w:rPr>
-                                <w:t>2</w:t>
-                              </w:r>
-                            </w:fldSimple>
+                            <w:r>
+                              <w:rPr>
+                                <w:noProof/>
+                              </w:rPr>
+                              <w:fldChar w:fldCharType="begin"/>
+                            </w:r>
+                            <w:r>
+                              <w:rPr>
+                                <w:noProof/>
+                              </w:rPr>
+                              <w:instrText xml:space="preserve"> SEQ Figure \* ARABIC </w:instrText>
+                            </w:r>
+                            <w:r>
+                              <w:rPr>
+                                <w:noProof/>
+                              </w:rPr>
+                              <w:fldChar w:fldCharType="separate"/>
+                            </w:r>
+                            <w:r>
+                              <w:rPr>
+                                <w:noProof/>
+                              </w:rPr>
+                              <w:t>2</w:t>
+                            </w:r>
+                            <w:r>
+                              <w:rPr>
+                                <w:noProof/>
+                              </w:rPr>
+                              <w:fldChar w:fldCharType="end"/>
+                            </w:r>
                             <w:r>
                               <w:t xml:space="preserve"> Semaine 1</w:t>
                             </w:r>
@@ -2315,14 +2337,36 @@
                       <w:r>
                         <w:t xml:space="preserve">Figure </w:t>
                       </w:r>
-                      <w:fldSimple w:instr=" SEQ Figure \* ARABIC ">
-                        <w:r>
-                          <w:rPr>
-                            <w:noProof/>
-                          </w:rPr>
-                          <w:t>2</w:t>
-                        </w:r>
-                      </w:fldSimple>
+                      <w:r>
+                        <w:rPr>
+                          <w:noProof/>
+                        </w:rPr>
+                        <w:fldChar w:fldCharType="begin"/>
+                      </w:r>
+                      <w:r>
+                        <w:rPr>
+                          <w:noProof/>
+                        </w:rPr>
+                        <w:instrText xml:space="preserve"> SEQ Figure \* ARABIC </w:instrText>
+                      </w:r>
+                      <w:r>
+                        <w:rPr>
+                          <w:noProof/>
+                        </w:rPr>
+                        <w:fldChar w:fldCharType="separate"/>
+                      </w:r>
+                      <w:r>
+                        <w:rPr>
+                          <w:noProof/>
+                        </w:rPr>
+                        <w:t>2</w:t>
+                      </w:r>
+                      <w:r>
+                        <w:rPr>
+                          <w:noProof/>
+                        </w:rPr>
+                        <w:fldChar w:fldCharType="end"/>
+                      </w:r>
                       <w:r>
                         <w:t xml:space="preserve"> Semaine 1</w:t>
                       </w:r>
@@ -2513,14 +2557,36 @@
                             <w:r>
                               <w:t xml:space="preserve">Figure </w:t>
                             </w:r>
-                            <w:fldSimple w:instr=" SEQ Figure \* ARABIC ">
-                              <w:r>
-                                <w:rPr>
-                                  <w:noProof/>
-                                </w:rPr>
-                                <w:t>3</w:t>
-                              </w:r>
-                            </w:fldSimple>
+                            <w:r>
+                              <w:rPr>
+                                <w:noProof/>
+                              </w:rPr>
+                              <w:fldChar w:fldCharType="begin"/>
+                            </w:r>
+                            <w:r>
+                              <w:rPr>
+                                <w:noProof/>
+                              </w:rPr>
+                              <w:instrText xml:space="preserve"> SEQ Figure \* ARABIC </w:instrText>
+                            </w:r>
+                            <w:r>
+                              <w:rPr>
+                                <w:noProof/>
+                              </w:rPr>
+                              <w:fldChar w:fldCharType="separate"/>
+                            </w:r>
+                            <w:r>
+                              <w:rPr>
+                                <w:noProof/>
+                              </w:rPr>
+                              <w:t>3</w:t>
+                            </w:r>
+                            <w:r>
+                              <w:rPr>
+                                <w:noProof/>
+                              </w:rPr>
+                              <w:fldChar w:fldCharType="end"/>
+                            </w:r>
                             <w:r>
                               <w:t xml:space="preserve"> Semaine 2</w:t>
                             </w:r>
@@ -2554,14 +2620,36 @@
                       <w:r>
                         <w:t xml:space="preserve">Figure </w:t>
                       </w:r>
-                      <w:fldSimple w:instr=" SEQ Figure \* ARABIC ">
-                        <w:r>
-                          <w:rPr>
-                            <w:noProof/>
-                          </w:rPr>
-                          <w:t>3</w:t>
-                        </w:r>
-                      </w:fldSimple>
+                      <w:r>
+                        <w:rPr>
+                          <w:noProof/>
+                        </w:rPr>
+                        <w:fldChar w:fldCharType="begin"/>
+                      </w:r>
+                      <w:r>
+                        <w:rPr>
+                          <w:noProof/>
+                        </w:rPr>
+                        <w:instrText xml:space="preserve"> SEQ Figure \* ARABIC </w:instrText>
+                      </w:r>
+                      <w:r>
+                        <w:rPr>
+                          <w:noProof/>
+                        </w:rPr>
+                        <w:fldChar w:fldCharType="separate"/>
+                      </w:r>
+                      <w:r>
+                        <w:rPr>
+                          <w:noProof/>
+                        </w:rPr>
+                        <w:t>3</w:t>
+                      </w:r>
+                      <w:r>
+                        <w:rPr>
+                          <w:noProof/>
+                        </w:rPr>
+                        <w:fldChar w:fldCharType="end"/>
+                      </w:r>
                       <w:r>
                         <w:t xml:space="preserve"> Semaine 2</w:t>
                       </w:r>
@@ -2713,14 +2801,36 @@
                             <w:r>
                               <w:t xml:space="preserve">Figure </w:t>
                             </w:r>
-                            <w:fldSimple w:instr=" SEQ Figure \* ARABIC ">
-                              <w:r>
-                                <w:rPr>
-                                  <w:noProof/>
-                                </w:rPr>
-                                <w:t>4</w:t>
-                              </w:r>
-                            </w:fldSimple>
+                            <w:r>
+                              <w:rPr>
+                                <w:noProof/>
+                              </w:rPr>
+                              <w:fldChar w:fldCharType="begin"/>
+                            </w:r>
+                            <w:r>
+                              <w:rPr>
+                                <w:noProof/>
+                              </w:rPr>
+                              <w:instrText xml:space="preserve"> SEQ Figure \* ARABIC </w:instrText>
+                            </w:r>
+                            <w:r>
+                              <w:rPr>
+                                <w:noProof/>
+                              </w:rPr>
+                              <w:fldChar w:fldCharType="separate"/>
+                            </w:r>
+                            <w:r>
+                              <w:rPr>
+                                <w:noProof/>
+                              </w:rPr>
+                              <w:t>4</w:t>
+                            </w:r>
+                            <w:r>
+                              <w:rPr>
+                                <w:noProof/>
+                              </w:rPr>
+                              <w:fldChar w:fldCharType="end"/>
+                            </w:r>
                             <w:r>
                               <w:t xml:space="preserve"> Semaine 3</w:t>
                             </w:r>
@@ -2754,14 +2864,36 @@
                       <w:r>
                         <w:t xml:space="preserve">Figure </w:t>
                       </w:r>
-                      <w:fldSimple w:instr=" SEQ Figure \* ARABIC ">
-                        <w:r>
-                          <w:rPr>
-                            <w:noProof/>
-                          </w:rPr>
-                          <w:t>4</w:t>
-                        </w:r>
-                      </w:fldSimple>
+                      <w:r>
+                        <w:rPr>
+                          <w:noProof/>
+                        </w:rPr>
+                        <w:fldChar w:fldCharType="begin"/>
+                      </w:r>
+                      <w:r>
+                        <w:rPr>
+                          <w:noProof/>
+                        </w:rPr>
+                        <w:instrText xml:space="preserve"> SEQ Figure \* ARABIC </w:instrText>
+                      </w:r>
+                      <w:r>
+                        <w:rPr>
+                          <w:noProof/>
+                        </w:rPr>
+                        <w:fldChar w:fldCharType="separate"/>
+                      </w:r>
+                      <w:r>
+                        <w:rPr>
+                          <w:noProof/>
+                        </w:rPr>
+                        <w:t>4</w:t>
+                      </w:r>
+                      <w:r>
+                        <w:rPr>
+                          <w:noProof/>
+                        </w:rPr>
+                        <w:fldChar w:fldCharType="end"/>
+                      </w:r>
                       <w:r>
                         <w:t xml:space="preserve"> Semaine 3</w:t>
                       </w:r>
@@ -2885,14 +3017,36 @@
                             <w:r>
                               <w:t xml:space="preserve">Figure </w:t>
                             </w:r>
-                            <w:fldSimple w:instr=" SEQ Figure \* ARABIC ">
-                              <w:r>
-                                <w:rPr>
-                                  <w:noProof/>
-                                </w:rPr>
-                                <w:t>5</w:t>
-                              </w:r>
-                            </w:fldSimple>
+                            <w:r>
+                              <w:rPr>
+                                <w:noProof/>
+                              </w:rPr>
+                              <w:fldChar w:fldCharType="begin"/>
+                            </w:r>
+                            <w:r>
+                              <w:rPr>
+                                <w:noProof/>
+                              </w:rPr>
+                              <w:instrText xml:space="preserve"> SEQ Figure \* ARABIC </w:instrText>
+                            </w:r>
+                            <w:r>
+                              <w:rPr>
+                                <w:noProof/>
+                              </w:rPr>
+                              <w:fldChar w:fldCharType="separate"/>
+                            </w:r>
+                            <w:r>
+                              <w:rPr>
+                                <w:noProof/>
+                              </w:rPr>
+                              <w:t>5</w:t>
+                            </w:r>
+                            <w:r>
+                              <w:rPr>
+                                <w:noProof/>
+                              </w:rPr>
+                              <w:fldChar w:fldCharType="end"/>
+                            </w:r>
                             <w:r>
                               <w:t xml:space="preserve"> Semaines 4 et 5</w:t>
                             </w:r>
@@ -2926,14 +3080,36 @@
                       <w:r>
                         <w:t xml:space="preserve">Figure </w:t>
                       </w:r>
-                      <w:fldSimple w:instr=" SEQ Figure \* ARABIC ">
-                        <w:r>
-                          <w:rPr>
-                            <w:noProof/>
-                          </w:rPr>
-                          <w:t>5</w:t>
-                        </w:r>
-                      </w:fldSimple>
+                      <w:r>
+                        <w:rPr>
+                          <w:noProof/>
+                        </w:rPr>
+                        <w:fldChar w:fldCharType="begin"/>
+                      </w:r>
+                      <w:r>
+                        <w:rPr>
+                          <w:noProof/>
+                        </w:rPr>
+                        <w:instrText xml:space="preserve"> SEQ Figure \* ARABIC </w:instrText>
+                      </w:r>
+                      <w:r>
+                        <w:rPr>
+                          <w:noProof/>
+                        </w:rPr>
+                        <w:fldChar w:fldCharType="separate"/>
+                      </w:r>
+                      <w:r>
+                        <w:rPr>
+                          <w:noProof/>
+                        </w:rPr>
+                        <w:t>5</w:t>
+                      </w:r>
+                      <w:r>
+                        <w:rPr>
+                          <w:noProof/>
+                        </w:rPr>
+                        <w:fldChar w:fldCharType="end"/>
+                      </w:r>
                       <w:r>
                         <w:t xml:space="preserve"> Semaines 4 et 5</w:t>
                       </w:r>
@@ -3010,7 +3186,12 @@
       <w:bookmarkStart w:id="12" w:name="_Toc102488280"/>
       <w:r>
         <w:lastRenderedPageBreak/>
-        <w:t>Analyse / Conception</w:t>
+        <w:t>A</w:t>
+      </w:r>
+      <w:bookmarkStart w:id="13" w:name="_GoBack"/>
+      <w:bookmarkEnd w:id="13"/>
+      <w:r>
+        <w:t>nalyse / Conception</w:t>
       </w:r>
       <w:bookmarkEnd w:id="11"/>
       <w:bookmarkEnd w:id="12"/>
@@ -3023,18 +3204,18 @@
           <w:iCs/>
         </w:rPr>
       </w:pPr>
-      <w:bookmarkStart w:id="13" w:name="_Toc99368111"/>
-      <w:bookmarkStart w:id="14" w:name="_Toc71691012"/>
-      <w:bookmarkStart w:id="15" w:name="_Toc102488281"/>
+      <w:bookmarkStart w:id="14" w:name="_Toc99368111"/>
+      <w:bookmarkStart w:id="15" w:name="_Toc71691012"/>
+      <w:bookmarkStart w:id="16" w:name="_Toc102488281"/>
       <w:r>
         <w:rPr>
           <w:iCs/>
         </w:rPr>
         <w:t>Stratégie de test</w:t>
       </w:r>
-      <w:bookmarkEnd w:id="13"/>
       <w:bookmarkEnd w:id="14"/>
       <w:bookmarkEnd w:id="15"/>
+      <w:bookmarkEnd w:id="16"/>
     </w:p>
     <w:p>
       <w:pPr>
@@ -4180,8 +4361,6 @@
         <w:spacing w:before="0" w:after="0"/>
         <w:ind w:left="708"/>
       </w:pPr>
-      <w:bookmarkStart w:id="16" w:name="_GoBack"/>
-      <w:bookmarkEnd w:id="16"/>
     </w:p>
     <w:p>
       <w:pPr>
@@ -4567,7 +4746,7 @@
         <w:sz w:val="16"/>
         <w:szCs w:val="16"/>
       </w:rPr>
-      <w:t>03.05.2022</w:t>
+      <w:t>06.05.2022</w:t>
     </w:r>
     <w:r>
       <w:rPr>
@@ -8746,15 +8925,6 @@
 </file>
 
 <file path=customXml/item1.xml><?xml version="1.0" encoding="utf-8"?>
-<?mso-contentType ?>
-<FormTemplates xmlns="http://schemas.microsoft.com/sharepoint/v3/contenttype/forms">
-  <Display>DocumentLibraryForm</Display>
-  <Edit>DocumentLibraryForm</Edit>
-  <New>DocumentLibraryForm</New>
-</FormTemplates>
-</file>
-
-<file path=customXml/item2.xml><?xml version="1.0" encoding="utf-8"?>
 <ct:contentTypeSchema xmlns:ct="http://schemas.microsoft.com/office/2006/metadata/contentType" xmlns:ma="http://schemas.microsoft.com/office/2006/metadata/properties/metaAttributes" ct:_="" ma:_="" ma:contentTypeName="Document" ma:contentTypeID="0x0101000B38552FA7D4254E8845977232CFE53B" ma:contentTypeVersion="2" ma:contentTypeDescription="Crée un document." ma:contentTypeScope="" ma:versionID="acac6587a1624531b7bbb5e040fdc0e2">
   <xsd:schema xmlns:xsd="http://www.w3.org/2001/XMLSchema" xmlns:xs="http://www.w3.org/2001/XMLSchema" xmlns:p="http://schemas.microsoft.com/office/2006/metadata/properties" xmlns:ns2="0119da2b-60ce-4773-88fa-ebab2cde1f55" targetNamespace="http://schemas.microsoft.com/office/2006/metadata/properties" ma:root="true" ma:fieldsID="497bc8f796ffcd2b49b56101ba0507db" ns2:_="">
     <xsd:import namespace="0119da2b-60ce-4773-88fa-ebab2cde1f55"/>
@@ -8886,6 +9056,15 @@
 </ct:contentTypeSchema>
 </file>
 
+<file path=customXml/item2.xml><?xml version="1.0" encoding="utf-8"?>
+<?mso-contentType ?>
+<FormTemplates xmlns="http://schemas.microsoft.com/sharepoint/v3/contenttype/forms">
+  <Display>DocumentLibraryForm</Display>
+  <Edit>DocumentLibraryForm</Edit>
+  <New>DocumentLibraryForm</New>
+</FormTemplates>
+</file>
+
 <file path=customXml/item3.xml><?xml version="1.0" encoding="utf-8"?>
 <p:properties xmlns:p="http://schemas.microsoft.com/office/2006/metadata/properties" xmlns:xsi="http://www.w3.org/2001/XMLSchema-instance" xmlns:pc="http://schemas.microsoft.com/office/infopath/2007/PartnerControls">
   <documentManagement/>
@@ -8897,14 +9076,6 @@
 </file>
 
 <file path=customXml/itemProps1.xml><?xml version="1.0" encoding="utf-8"?>
-<ds:datastoreItem xmlns:ds="http://schemas.openxmlformats.org/officeDocument/2006/customXml" ds:itemID="{C3C0D82A-5D77-4930-8043-FB93232D4EC3}">
-  <ds:schemaRefs>
-    <ds:schemaRef ds:uri="http://schemas.microsoft.com/sharepoint/v3/contenttype/forms"/>
-  </ds:schemaRefs>
-</ds:datastoreItem>
-</file>
-
-<file path=customXml/itemProps2.xml><?xml version="1.0" encoding="utf-8"?>
 <ds:datastoreItem xmlns:ds="http://schemas.openxmlformats.org/officeDocument/2006/customXml" ds:itemID="{884A3E52-B6F1-4A6D-876B-680A1FE9CD40}">
   <ds:schemaRefs>
     <ds:schemaRef ds:uri="http://schemas.microsoft.com/office/2006/metadata/contentType"/>
@@ -8922,6 +9093,14 @@
 </ds:datastoreItem>
 </file>
 
+<file path=customXml/itemProps2.xml><?xml version="1.0" encoding="utf-8"?>
+<ds:datastoreItem xmlns:ds="http://schemas.openxmlformats.org/officeDocument/2006/customXml" ds:itemID="{C3C0D82A-5D77-4930-8043-FB93232D4EC3}">
+  <ds:schemaRefs>
+    <ds:schemaRef ds:uri="http://schemas.microsoft.com/sharepoint/v3/contenttype/forms"/>
+  </ds:schemaRefs>
+</ds:datastoreItem>
+</file>
+
 <file path=customXml/itemProps3.xml><?xml version="1.0" encoding="utf-8"?>
 <ds:datastoreItem xmlns:ds="http://schemas.openxmlformats.org/officeDocument/2006/customXml" ds:itemID="{B1DFFEE4-49B1-4AF1-9FFD-BDCB1D4C88F0}">
   <ds:schemaRefs>
@@ -8932,7 +9111,7 @@
 </file>
 
 <file path=customXml/itemProps4.xml><?xml version="1.0" encoding="utf-8"?>
-<ds:datastoreItem xmlns:ds="http://schemas.openxmlformats.org/officeDocument/2006/customXml" ds:itemID="{2FD0C476-083C-4090-82FB-A279F370633E}">
+<ds:datastoreItem xmlns:ds="http://schemas.openxmlformats.org/officeDocument/2006/customXml" ds:itemID="{39F707C0-76E0-431C-8C7A-A681FE10525B}">
   <ds:schemaRefs>
     <ds:schemaRef ds:uri="http://schemas.openxmlformats.org/officeDocument/2006/bibliography"/>
   </ds:schemaRefs>

</xml_diff>

<commit_message>
Réalisation du diagramme de flux
</commit_message>
<xml_diff>
--- a/Documentation/Dossier_Projet_EGS.docx
+++ b/Documentation/Dossier_Projet_EGS.docx
@@ -29,7 +29,7 @@
             <mc:AlternateContent>
               <mc:Choice Requires="wpg">
                 <w:drawing>
-                  <wp:anchor distT="0" distB="0" distL="114300" distR="114300" simplePos="0" relativeHeight="251645952" behindDoc="1" locked="0" layoutInCell="1" allowOverlap="1" wp14:anchorId="7EED3136" wp14:editId="72C29770">
+                  <wp:anchor distT="0" distB="0" distL="114300" distR="114300" simplePos="0" relativeHeight="251644928" behindDoc="1" locked="0" layoutInCell="1" allowOverlap="1" wp14:anchorId="7EED3136" wp14:editId="36662C85">
                     <wp:simplePos x="0" y="0"/>
                     <wp:positionH relativeFrom="page">
                       <wp:align>center</wp:align>
@@ -353,7 +353,7 @@
               </mc:Choice>
               <mc:Fallback>
                 <w:pict>
-                  <v:group w14:anchorId="7EED3136" id="Groupe 193" o:spid="_x0000_s1026" style="position:absolute;margin-left:0;margin-top:0;width:540.55pt;height:718.4pt;z-index:-251670528;mso-width-percent:882;mso-height-percent:909;mso-position-horizontal:center;mso-position-horizontal-relative:page;mso-position-vertical:center;mso-position-vertical-relative:page;mso-width-percent:882;mso-height-percent:909" coordsize="68648,91235" o:gfxdata="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">
+                  <v:group w14:anchorId="7EED3136" id="Groupe 193" o:spid="_x0000_s1026" style="position:absolute;margin-left:0;margin-top:0;width:540.55pt;height:718.4pt;z-index:-251671552;mso-width-percent:882;mso-height-percent:909;mso-position-horizontal:center;mso-position-horizontal-relative:page;mso-position-vertical:center;mso-position-vertical-relative:page;mso-width-percent:882;mso-height-percent:909" coordsize="68648,91235" o:gfxdata="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">
                     <v:rect id="Rectangle 194" o:spid="_x0000_s1027" style="position:absolute;width:68580;height:13716;visibility:visible;mso-wrap-style:square;v-text-anchor:middle" o:gfxdata="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" fillcolor="#4472c4 [3204]" stroked="f" strokeweight="1pt"/>
                     <v:rect id="Rectangle 195" o:spid="_x0000_s1028" style="position:absolute;top:40943;width:68580;height:50292;visibility:visible;mso-wrap-style:square;v-text-anchor:bottom" o:gfxdata="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" fillcolor="#4472c4 [3204]" stroked="f" strokeweight="1pt">
                       <v:textbox inset="36pt,57.6pt,36pt,36pt">
@@ -563,7 +563,7 @@
           <w:noProof/>
         </w:rPr>
         <w:drawing>
-          <wp:anchor distT="0" distB="0" distL="114300" distR="114300" simplePos="0" relativeHeight="251666432" behindDoc="0" locked="0" layoutInCell="1" allowOverlap="1" wp14:anchorId="425AFA43" wp14:editId="3636A60F">
+          <wp:anchor distT="0" distB="0" distL="114300" distR="114300" simplePos="0" relativeHeight="251665408" behindDoc="0" locked="0" layoutInCell="1" allowOverlap="1" wp14:anchorId="425AFA43" wp14:editId="08C6B0AE">
             <wp:simplePos x="0" y="0"/>
             <wp:positionH relativeFrom="margin">
               <wp:align>center</wp:align>
@@ -1854,7 +1854,7 @@
         <w:tc>
           <w:tcPr>
             <w:cnfStyle w:val="001000000100" w:firstRow="0" w:lastRow="0" w:firstColumn="1" w:lastColumn="0" w:oddVBand="0" w:evenVBand="0" w:oddHBand="0" w:evenHBand="0" w:firstRowFirstColumn="1" w:firstRowLastColumn="0" w:lastRowFirstColumn="0" w:lastRowLastColumn="0"/>
-            <w:tcW w:w="1812" w:type="dxa"/>
+            <w:tcW w:w="1276" w:type="dxa"/>
           </w:tcPr>
           <w:p>
             <w:pPr>
@@ -1866,7 +1866,7 @@
         </w:tc>
         <w:tc>
           <w:tcPr>
-            <w:tcW w:w="1812" w:type="dxa"/>
+            <w:tcW w:w="1707" w:type="dxa"/>
           </w:tcPr>
           <w:p>
             <w:pPr>
@@ -1891,7 +1891,7 @@
         </w:tc>
         <w:tc>
           <w:tcPr>
-            <w:tcW w:w="1812" w:type="dxa"/>
+            <w:tcW w:w="2019" w:type="dxa"/>
           </w:tcPr>
           <w:p>
             <w:pPr>
@@ -1910,7 +1910,7 @@
         </w:tc>
         <w:tc>
           <w:tcPr>
-            <w:tcW w:w="1812" w:type="dxa"/>
+            <w:tcW w:w="1864" w:type="dxa"/>
           </w:tcPr>
           <w:p>
             <w:pPr>
@@ -1929,7 +1929,7 @@
         </w:tc>
         <w:tc>
           <w:tcPr>
-            <w:tcW w:w="1812" w:type="dxa"/>
+            <w:tcW w:w="2204" w:type="dxa"/>
           </w:tcPr>
           <w:p>
             <w:pPr>
@@ -1943,6 +1943,209 @@
                 <w:rFonts w:asciiTheme="minorHAnsi" w:hAnsiTheme="minorHAnsi" w:cstheme="minorHAnsi"/>
               </w:rPr>
               <w:t>Expert 2</w:t>
+            </w:r>
+          </w:p>
+        </w:tc>
+      </w:tr>
+      <w:tr>
+        <w:trPr>
+          <w:cnfStyle w:val="000000100000" w:firstRow="0" w:lastRow="0" w:firstColumn="0" w:lastColumn="0" w:oddVBand="0" w:evenVBand="0" w:oddHBand="1" w:evenHBand="0" w:firstRowFirstColumn="0" w:firstRowLastColumn="0" w:lastRowFirstColumn="0" w:lastRowLastColumn="0"/>
+          <w:trHeight w:val="456"/>
+        </w:trPr>
+        <w:tc>
+          <w:tcPr>
+            <w:cnfStyle w:val="001000000000" w:firstRow="0" w:lastRow="0" w:firstColumn="1" w:lastColumn="0" w:oddVBand="0" w:evenVBand="0" w:oddHBand="0" w:evenHBand="0" w:firstRowFirstColumn="0" w:firstRowLastColumn="0" w:lastRowFirstColumn="0" w:lastRowLastColumn="0"/>
+            <w:tcW w:w="1276" w:type="dxa"/>
+          </w:tcPr>
+          <w:p>
+            <w:pPr>
+              <w:rPr>
+                <w:rFonts w:asciiTheme="minorHAnsi" w:hAnsiTheme="minorHAnsi" w:cstheme="minorHAnsi"/>
+              </w:rPr>
+            </w:pPr>
+            <w:r>
+              <w:rPr>
+                <w:rFonts w:asciiTheme="minorHAnsi" w:hAnsiTheme="minorHAnsi" w:cstheme="minorHAnsi"/>
+              </w:rPr>
+              <w:t>Nom</w:t>
+            </w:r>
+          </w:p>
+        </w:tc>
+        <w:tc>
+          <w:tcPr>
+            <w:tcW w:w="1707" w:type="dxa"/>
+          </w:tcPr>
+          <w:p>
+            <w:pPr>
+              <w:cnfStyle w:val="000000100000" w:firstRow="0" w:lastRow="0" w:firstColumn="0" w:lastColumn="0" w:oddVBand="0" w:evenVBand="0" w:oddHBand="1" w:evenHBand="0" w:firstRowFirstColumn="0" w:firstRowLastColumn="0" w:lastRowFirstColumn="0" w:lastRowLastColumn="0"/>
+              <w:rPr>
+                <w:rFonts w:cstheme="minorHAnsi"/>
+              </w:rPr>
+            </w:pPr>
+            <w:proofErr w:type="spellStart"/>
+            <w:r>
+              <w:rPr>
+                <w:rFonts w:cstheme="minorHAnsi"/>
+              </w:rPr>
+              <w:t>Giorgis</w:t>
+            </w:r>
+            <w:proofErr w:type="spellEnd"/>
+          </w:p>
+        </w:tc>
+        <w:tc>
+          <w:tcPr>
+            <w:tcW w:w="2019" w:type="dxa"/>
+          </w:tcPr>
+          <w:p>
+            <w:pPr>
+              <w:cnfStyle w:val="000000100000" w:firstRow="0" w:lastRow="0" w:firstColumn="0" w:lastColumn="0" w:oddVBand="0" w:evenVBand="0" w:oddHBand="1" w:evenHBand="0" w:firstRowFirstColumn="0" w:firstRowLastColumn="0" w:lastRowFirstColumn="0" w:lastRowLastColumn="0"/>
+              <w:rPr>
+                <w:rFonts w:cstheme="minorHAnsi"/>
+              </w:rPr>
+            </w:pPr>
+            <w:r>
+              <w:rPr>
+                <w:rFonts w:cstheme="minorHAnsi"/>
+              </w:rPr>
+              <w:t>Favre</w:t>
+            </w:r>
+          </w:p>
+        </w:tc>
+        <w:tc>
+          <w:tcPr>
+            <w:tcW w:w="1864" w:type="dxa"/>
+          </w:tcPr>
+          <w:p>
+            <w:pPr>
+              <w:cnfStyle w:val="000000100000" w:firstRow="0" w:lastRow="0" w:firstColumn="0" w:lastColumn="0" w:oddVBand="0" w:evenVBand="0" w:oddHBand="1" w:evenHBand="0" w:firstRowFirstColumn="0" w:firstRowLastColumn="0" w:lastRowFirstColumn="0" w:lastRowLastColumn="0"/>
+              <w:rPr>
+                <w:rFonts w:cstheme="minorHAnsi"/>
+              </w:rPr>
+            </w:pPr>
+            <w:r>
+              <w:rPr>
+                <w:rFonts w:cstheme="minorHAnsi"/>
+              </w:rPr>
+              <w:t>Roy</w:t>
+            </w:r>
+          </w:p>
+        </w:tc>
+        <w:tc>
+          <w:tcPr>
+            <w:tcW w:w="2204" w:type="dxa"/>
+          </w:tcPr>
+          <w:p>
+            <w:pPr>
+              <w:cnfStyle w:val="000000100000" w:firstRow="0" w:lastRow="0" w:firstColumn="0" w:lastColumn="0" w:oddVBand="0" w:evenVBand="0" w:oddHBand="1" w:evenHBand="0" w:firstRowFirstColumn="0" w:firstRowLastColumn="0" w:lastRowFirstColumn="0" w:lastRowLastColumn="0"/>
+              <w:rPr>
+                <w:rFonts w:cstheme="minorHAnsi"/>
+              </w:rPr>
+            </w:pPr>
+            <w:r>
+              <w:rPr>
+                <w:rFonts w:cstheme="minorHAnsi"/>
+              </w:rPr>
+              <w:t>Masson</w:t>
+            </w:r>
+          </w:p>
+        </w:tc>
+      </w:tr>
+      <w:tr>
+        <w:trPr>
+          <w:trHeight w:val="431"/>
+        </w:trPr>
+        <w:tc>
+          <w:tcPr>
+            <w:cnfStyle w:val="001000000000" w:firstRow="0" w:lastRow="0" w:firstColumn="1" w:lastColumn="0" w:oddVBand="0" w:evenVBand="0" w:oddHBand="0" w:evenHBand="0" w:firstRowFirstColumn="0" w:firstRowLastColumn="0" w:lastRowFirstColumn="0" w:lastRowLastColumn="0"/>
+            <w:tcW w:w="1276" w:type="dxa"/>
+          </w:tcPr>
+          <w:p>
+            <w:pPr>
+              <w:rPr>
+                <w:rFonts w:asciiTheme="minorHAnsi" w:hAnsiTheme="minorHAnsi" w:cstheme="minorHAnsi"/>
+              </w:rPr>
+            </w:pPr>
+            <w:r>
+              <w:rPr>
+                <w:rFonts w:asciiTheme="minorHAnsi" w:hAnsiTheme="minorHAnsi" w:cstheme="minorHAnsi"/>
+              </w:rPr>
+              <w:t>Prénom</w:t>
+            </w:r>
+          </w:p>
+        </w:tc>
+        <w:tc>
+          <w:tcPr>
+            <w:tcW w:w="1707" w:type="dxa"/>
+          </w:tcPr>
+          <w:p>
+            <w:pPr>
+              <w:cnfStyle w:val="000000000000" w:firstRow="0" w:lastRow="0" w:firstColumn="0" w:lastColumn="0" w:oddVBand="0" w:evenVBand="0" w:oddHBand="0" w:evenHBand="0" w:firstRowFirstColumn="0" w:firstRowLastColumn="0" w:lastRowFirstColumn="0" w:lastRowLastColumn="0"/>
+              <w:rPr>
+                <w:rFonts w:cstheme="minorHAnsi"/>
+              </w:rPr>
+            </w:pPr>
+            <w:r>
+              <w:rPr>
+                <w:rFonts w:cstheme="minorHAnsi"/>
+              </w:rPr>
+              <w:t>Esteban</w:t>
+            </w:r>
+          </w:p>
+        </w:tc>
+        <w:tc>
+          <w:tcPr>
+            <w:tcW w:w="2019" w:type="dxa"/>
+          </w:tcPr>
+          <w:p>
+            <w:pPr>
+              <w:cnfStyle w:val="000000000000" w:firstRow="0" w:lastRow="0" w:firstColumn="0" w:lastColumn="0" w:oddVBand="0" w:evenVBand="0" w:oddHBand="0" w:evenHBand="0" w:firstRowFirstColumn="0" w:firstRowLastColumn="0" w:lastRowFirstColumn="0" w:lastRowLastColumn="0"/>
+              <w:rPr>
+                <w:rFonts w:cstheme="minorHAnsi"/>
+              </w:rPr>
+            </w:pPr>
+            <w:r>
+              <w:rPr>
+                <w:rFonts w:cstheme="minorHAnsi"/>
+              </w:rPr>
+              <w:t>Raphael</w:t>
+            </w:r>
+          </w:p>
+        </w:tc>
+        <w:tc>
+          <w:tcPr>
+            <w:tcW w:w="1864" w:type="dxa"/>
+          </w:tcPr>
+          <w:p>
+            <w:pPr>
+              <w:cnfStyle w:val="000000000000" w:firstRow="0" w:lastRow="0" w:firstColumn="0" w:lastColumn="0" w:oddVBand="0" w:evenVBand="0" w:oddHBand="0" w:evenHBand="0" w:firstRowFirstColumn="0" w:firstRowLastColumn="0" w:lastRowFirstColumn="0" w:lastRowLastColumn="0"/>
+              <w:rPr>
+                <w:rFonts w:cstheme="minorHAnsi"/>
+              </w:rPr>
+            </w:pPr>
+            <w:r>
+              <w:rPr>
+                <w:rFonts w:cstheme="minorHAnsi"/>
+              </w:rPr>
+              <w:t>Alain</w:t>
+            </w:r>
+          </w:p>
+        </w:tc>
+        <w:tc>
+          <w:tcPr>
+            <w:tcW w:w="2204" w:type="dxa"/>
+          </w:tcPr>
+          <w:p>
+            <w:pPr>
+              <w:cnfStyle w:val="000000000000" w:firstRow="0" w:lastRow="0" w:firstColumn="0" w:lastColumn="0" w:oddVBand="0" w:evenVBand="0" w:oddHBand="0" w:evenHBand="0" w:firstRowFirstColumn="0" w:firstRowLastColumn="0" w:lastRowFirstColumn="0" w:lastRowLastColumn="0"/>
+              <w:rPr>
+                <w:rFonts w:cstheme="minorHAnsi"/>
+              </w:rPr>
+            </w:pPr>
+            <w:r>
+              <w:rPr>
+                <w:rFonts w:cstheme="minorHAnsi"/>
+              </w:rPr>
+              <w:t>Baptiste</w:t>
             </w:r>
           </w:p>
         </w:tc>
@@ -1954,7 +2157,7 @@
         <w:tc>
           <w:tcPr>
             <w:cnfStyle w:val="001000000000" w:firstRow="0" w:lastRow="0" w:firstColumn="1" w:lastColumn="0" w:oddVBand="0" w:evenVBand="0" w:oddHBand="0" w:evenHBand="0" w:firstRowFirstColumn="0" w:firstRowLastColumn="0" w:lastRowFirstColumn="0" w:lastRowLastColumn="0"/>
-            <w:tcW w:w="1812" w:type="dxa"/>
+            <w:tcW w:w="1276" w:type="dxa"/>
           </w:tcPr>
           <w:p>
             <w:pPr>
@@ -1966,13 +2169,13 @@
               <w:rPr>
                 <w:rFonts w:asciiTheme="minorHAnsi" w:hAnsiTheme="minorHAnsi" w:cstheme="minorHAnsi"/>
               </w:rPr>
-              <w:t>Nom</w:t>
+              <w:t>Email</w:t>
             </w:r>
           </w:p>
         </w:tc>
         <w:tc>
           <w:tcPr>
-            <w:tcW w:w="1812" w:type="dxa"/>
+            <w:tcW w:w="1707" w:type="dxa"/>
           </w:tcPr>
           <w:p>
             <w:pPr>
@@ -1981,19 +2184,17 @@
                 <w:rFonts w:cstheme="minorHAnsi"/>
               </w:rPr>
             </w:pPr>
-            <w:proofErr w:type="spellStart"/>
             <w:r>
               <w:rPr>
                 <w:rFonts w:cstheme="minorHAnsi"/>
               </w:rPr>
-              <w:t>Giorgis</w:t>
-            </w:r>
-            <w:proofErr w:type="spellEnd"/>
+              <w:t>esteban.giorgis@cpnv.ch</w:t>
+            </w:r>
           </w:p>
         </w:tc>
         <w:tc>
           <w:tcPr>
-            <w:tcW w:w="1812" w:type="dxa"/>
+            <w:tcW w:w="2019" w:type="dxa"/>
           </w:tcPr>
           <w:p>
             <w:pPr>
@@ -2006,13 +2207,13 @@
               <w:rPr>
                 <w:rFonts w:cstheme="minorHAnsi"/>
               </w:rPr>
-              <w:t>Favre</w:t>
+              <w:t>raphael.favre@cpnv.ch</w:t>
             </w:r>
           </w:p>
         </w:tc>
         <w:tc>
           <w:tcPr>
-            <w:tcW w:w="1812" w:type="dxa"/>
+            <w:tcW w:w="1864" w:type="dxa"/>
           </w:tcPr>
           <w:p>
             <w:pPr>
@@ -2025,13 +2226,13 @@
               <w:rPr>
                 <w:rFonts w:cstheme="minorHAnsi"/>
               </w:rPr>
-              <w:t>Roy</w:t>
+              <w:t>alain.tpi@bluewin.ch</w:t>
             </w:r>
           </w:p>
         </w:tc>
         <w:tc>
           <w:tcPr>
-            <w:tcW w:w="1812" w:type="dxa"/>
+            <w:tcW w:w="2204" w:type="dxa"/>
           </w:tcPr>
           <w:p>
             <w:pPr>
@@ -2044,116 +2245,19 @@
               <w:rPr>
                 <w:rFonts w:cstheme="minorHAnsi"/>
               </w:rPr>
-              <w:t>Masson</w:t>
-            </w:r>
-          </w:p>
-        </w:tc>
-      </w:tr>
-      <w:tr>
-        <w:tc>
-          <w:tcPr>
-            <w:cnfStyle w:val="001000000000" w:firstRow="0" w:lastRow="0" w:firstColumn="1" w:lastColumn="0" w:oddVBand="0" w:evenVBand="0" w:oddHBand="0" w:evenHBand="0" w:firstRowFirstColumn="0" w:firstRowLastColumn="0" w:lastRowFirstColumn="0" w:lastRowLastColumn="0"/>
-            <w:tcW w:w="1812" w:type="dxa"/>
-          </w:tcPr>
-          <w:p>
-            <w:pPr>
-              <w:rPr>
-                <w:rFonts w:asciiTheme="minorHAnsi" w:hAnsiTheme="minorHAnsi" w:cstheme="minorHAnsi"/>
-              </w:rPr>
-            </w:pPr>
-            <w:r>
-              <w:rPr>
-                <w:rFonts w:asciiTheme="minorHAnsi" w:hAnsiTheme="minorHAnsi" w:cstheme="minorHAnsi"/>
-              </w:rPr>
-              <w:t>Prénom</w:t>
-            </w:r>
-          </w:p>
-        </w:tc>
-        <w:tc>
-          <w:tcPr>
-            <w:tcW w:w="1812" w:type="dxa"/>
-          </w:tcPr>
-          <w:p>
-            <w:pPr>
-              <w:cnfStyle w:val="000000000000" w:firstRow="0" w:lastRow="0" w:firstColumn="0" w:lastColumn="0" w:oddVBand="0" w:evenVBand="0" w:oddHBand="0" w:evenHBand="0" w:firstRowFirstColumn="0" w:firstRowLastColumn="0" w:lastRowFirstColumn="0" w:lastRowLastColumn="0"/>
-              <w:rPr>
-                <w:rFonts w:cstheme="minorHAnsi"/>
-              </w:rPr>
-            </w:pPr>
-            <w:r>
-              <w:rPr>
-                <w:rFonts w:cstheme="minorHAnsi"/>
-              </w:rPr>
-              <w:t>Esteban</w:t>
-            </w:r>
-          </w:p>
-        </w:tc>
-        <w:tc>
-          <w:tcPr>
-            <w:tcW w:w="1812" w:type="dxa"/>
-          </w:tcPr>
-          <w:p>
-            <w:pPr>
-              <w:cnfStyle w:val="000000000000" w:firstRow="0" w:lastRow="0" w:firstColumn="0" w:lastColumn="0" w:oddVBand="0" w:evenVBand="0" w:oddHBand="0" w:evenHBand="0" w:firstRowFirstColumn="0" w:firstRowLastColumn="0" w:lastRowFirstColumn="0" w:lastRowLastColumn="0"/>
-              <w:rPr>
-                <w:rFonts w:cstheme="minorHAnsi"/>
-              </w:rPr>
-            </w:pPr>
-            <w:r>
-              <w:rPr>
-                <w:rFonts w:cstheme="minorHAnsi"/>
-              </w:rPr>
-              <w:t>Raphael</w:t>
-            </w:r>
-          </w:p>
-        </w:tc>
-        <w:tc>
-          <w:tcPr>
-            <w:tcW w:w="1812" w:type="dxa"/>
-          </w:tcPr>
-          <w:p>
-            <w:pPr>
-              <w:cnfStyle w:val="000000000000" w:firstRow="0" w:lastRow="0" w:firstColumn="0" w:lastColumn="0" w:oddVBand="0" w:evenVBand="0" w:oddHBand="0" w:evenHBand="0" w:firstRowFirstColumn="0" w:firstRowLastColumn="0" w:lastRowFirstColumn="0" w:lastRowLastColumn="0"/>
-              <w:rPr>
-                <w:rFonts w:cstheme="minorHAnsi"/>
-              </w:rPr>
-            </w:pPr>
-            <w:r>
-              <w:rPr>
-                <w:rFonts w:cstheme="minorHAnsi"/>
-              </w:rPr>
-              <w:t>Alain</w:t>
-            </w:r>
-          </w:p>
-        </w:tc>
-        <w:tc>
-          <w:tcPr>
-            <w:tcW w:w="1812" w:type="dxa"/>
-          </w:tcPr>
-          <w:p>
-            <w:pPr>
-              <w:cnfStyle w:val="000000000000" w:firstRow="0" w:lastRow="0" w:firstColumn="0" w:lastColumn="0" w:oddVBand="0" w:evenVBand="0" w:oddHBand="0" w:evenHBand="0" w:firstRowFirstColumn="0" w:firstRowLastColumn="0" w:lastRowFirstColumn="0" w:lastRowLastColumn="0"/>
-              <w:rPr>
-                <w:rFonts w:cstheme="minorHAnsi"/>
-              </w:rPr>
-            </w:pPr>
-            <w:r>
-              <w:rPr>
-                <w:rFonts w:cstheme="minorHAnsi"/>
-              </w:rPr>
-              <w:t>Baptiste</w:t>
+              <w:t>baptiste.masson@elca.ch</w:t>
             </w:r>
           </w:p>
         </w:tc>
       </w:tr>
       <w:tr>
         <w:trPr>
-          <w:cnfStyle w:val="000000100000" w:firstRow="0" w:lastRow="0" w:firstColumn="0" w:lastColumn="0" w:oddVBand="0" w:evenVBand="0" w:oddHBand="1" w:evenHBand="0" w:firstRowFirstColumn="0" w:firstRowLastColumn="0" w:lastRowFirstColumn="0" w:lastRowLastColumn="0"/>
+          <w:trHeight w:val="519"/>
         </w:trPr>
         <w:tc>
           <w:tcPr>
             <w:cnfStyle w:val="001000000000" w:firstRow="0" w:lastRow="0" w:firstColumn="1" w:lastColumn="0" w:oddVBand="0" w:evenVBand="0" w:oddHBand="0" w:evenHBand="0" w:firstRowFirstColumn="0" w:firstRowLastColumn="0" w:lastRowFirstColumn="0" w:lastRowLastColumn="0"/>
-            <w:tcW w:w="1812" w:type="dxa"/>
+            <w:tcW w:w="1276" w:type="dxa"/>
           </w:tcPr>
           <w:p>
             <w:pPr>
@@ -2165,17 +2269,17 @@
               <w:rPr>
                 <w:rFonts w:asciiTheme="minorHAnsi" w:hAnsiTheme="minorHAnsi" w:cstheme="minorHAnsi"/>
               </w:rPr>
-              <w:t>Email</w:t>
+              <w:t>Tel.</w:t>
             </w:r>
           </w:p>
         </w:tc>
         <w:tc>
           <w:tcPr>
-            <w:tcW w:w="1812" w:type="dxa"/>
+            <w:tcW w:w="1707" w:type="dxa"/>
           </w:tcPr>
           <w:p>
             <w:pPr>
-              <w:cnfStyle w:val="000000100000" w:firstRow="0" w:lastRow="0" w:firstColumn="0" w:lastColumn="0" w:oddVBand="0" w:evenVBand="0" w:oddHBand="1" w:evenHBand="0" w:firstRowFirstColumn="0" w:firstRowLastColumn="0" w:lastRowFirstColumn="0" w:lastRowLastColumn="0"/>
+              <w:cnfStyle w:val="000000000000" w:firstRow="0" w:lastRow="0" w:firstColumn="0" w:lastColumn="0" w:oddVBand="0" w:evenVBand="0" w:oddHBand="0" w:evenHBand="0" w:firstRowFirstColumn="0" w:firstRowLastColumn="0" w:lastRowFirstColumn="0" w:lastRowLastColumn="0"/>
               <w:rPr>
                 <w:rFonts w:cstheme="minorHAnsi"/>
               </w:rPr>
@@ -2184,17 +2288,17 @@
               <w:rPr>
                 <w:rFonts w:cstheme="minorHAnsi"/>
               </w:rPr>
-              <w:t>esteban.giorgis@cpnv.ch</w:t>
+              <w:t>079 501 19 20</w:t>
             </w:r>
           </w:p>
         </w:tc>
         <w:tc>
           <w:tcPr>
-            <w:tcW w:w="1812" w:type="dxa"/>
+            <w:tcW w:w="2019" w:type="dxa"/>
           </w:tcPr>
           <w:p>
             <w:pPr>
-              <w:cnfStyle w:val="000000100000" w:firstRow="0" w:lastRow="0" w:firstColumn="0" w:lastColumn="0" w:oddVBand="0" w:evenVBand="0" w:oddHBand="1" w:evenHBand="0" w:firstRowFirstColumn="0" w:firstRowLastColumn="0" w:lastRowFirstColumn="0" w:lastRowLastColumn="0"/>
+              <w:cnfStyle w:val="000000000000" w:firstRow="0" w:lastRow="0" w:firstColumn="0" w:lastColumn="0" w:oddVBand="0" w:evenVBand="0" w:oddHBand="0" w:evenHBand="0" w:firstRowFirstColumn="0" w:firstRowLastColumn="0" w:lastRowFirstColumn="0" w:lastRowLastColumn="0"/>
               <w:rPr>
                 <w:rFonts w:cstheme="minorHAnsi"/>
               </w:rPr>
@@ -2203,17 +2307,17 @@
               <w:rPr>
                 <w:rFonts w:cstheme="minorHAnsi"/>
               </w:rPr>
-              <w:t>raphael.favre@cpnv.ch</w:t>
+              <w:t>076 427 93 59</w:t>
             </w:r>
           </w:p>
         </w:tc>
         <w:tc>
           <w:tcPr>
-            <w:tcW w:w="1812" w:type="dxa"/>
+            <w:tcW w:w="1864" w:type="dxa"/>
           </w:tcPr>
           <w:p>
             <w:pPr>
-              <w:cnfStyle w:val="000000100000" w:firstRow="0" w:lastRow="0" w:firstColumn="0" w:lastColumn="0" w:oddVBand="0" w:evenVBand="0" w:oddHBand="1" w:evenHBand="0" w:firstRowFirstColumn="0" w:firstRowLastColumn="0" w:lastRowFirstColumn="0" w:lastRowLastColumn="0"/>
+              <w:cnfStyle w:val="000000000000" w:firstRow="0" w:lastRow="0" w:firstColumn="0" w:lastColumn="0" w:oddVBand="0" w:evenVBand="0" w:oddHBand="0" w:evenHBand="0" w:firstRowFirstColumn="0" w:firstRowLastColumn="0" w:lastRowFirstColumn="0" w:lastRowLastColumn="0"/>
               <w:rPr>
                 <w:rFonts w:cstheme="minorHAnsi"/>
               </w:rPr>
@@ -2222,110 +2326,13 @@
               <w:rPr>
                 <w:rFonts w:cstheme="minorHAnsi"/>
               </w:rPr>
-              <w:t>alain.tpi@bluewin.ch</w:t>
+              <w:t>079 444 01 54</w:t>
             </w:r>
           </w:p>
         </w:tc>
         <w:tc>
           <w:tcPr>
-            <w:tcW w:w="1812" w:type="dxa"/>
-          </w:tcPr>
-          <w:p>
-            <w:pPr>
-              <w:cnfStyle w:val="000000100000" w:firstRow="0" w:lastRow="0" w:firstColumn="0" w:lastColumn="0" w:oddVBand="0" w:evenVBand="0" w:oddHBand="1" w:evenHBand="0" w:firstRowFirstColumn="0" w:firstRowLastColumn="0" w:lastRowFirstColumn="0" w:lastRowLastColumn="0"/>
-              <w:rPr>
-                <w:rFonts w:cstheme="minorHAnsi"/>
-              </w:rPr>
-            </w:pPr>
-            <w:r>
-              <w:rPr>
-                <w:rFonts w:cstheme="minorHAnsi"/>
-              </w:rPr>
-              <w:t>baptiste.masson@elca.ch</w:t>
-            </w:r>
-          </w:p>
-        </w:tc>
-      </w:tr>
-      <w:tr>
-        <w:tc>
-          <w:tcPr>
-            <w:cnfStyle w:val="001000000000" w:firstRow="0" w:lastRow="0" w:firstColumn="1" w:lastColumn="0" w:oddVBand="0" w:evenVBand="0" w:oddHBand="0" w:evenHBand="0" w:firstRowFirstColumn="0" w:firstRowLastColumn="0" w:lastRowFirstColumn="0" w:lastRowLastColumn="0"/>
-            <w:tcW w:w="1812" w:type="dxa"/>
-          </w:tcPr>
-          <w:p>
-            <w:pPr>
-              <w:rPr>
-                <w:rFonts w:asciiTheme="minorHAnsi" w:hAnsiTheme="minorHAnsi" w:cstheme="minorHAnsi"/>
-              </w:rPr>
-            </w:pPr>
-            <w:r>
-              <w:rPr>
-                <w:rFonts w:asciiTheme="minorHAnsi" w:hAnsiTheme="minorHAnsi" w:cstheme="minorHAnsi"/>
-              </w:rPr>
-              <w:t>Tel.</w:t>
-            </w:r>
-          </w:p>
-        </w:tc>
-        <w:tc>
-          <w:tcPr>
-            <w:tcW w:w="1812" w:type="dxa"/>
-          </w:tcPr>
-          <w:p>
-            <w:pPr>
-              <w:cnfStyle w:val="000000000000" w:firstRow="0" w:lastRow="0" w:firstColumn="0" w:lastColumn="0" w:oddVBand="0" w:evenVBand="0" w:oddHBand="0" w:evenHBand="0" w:firstRowFirstColumn="0" w:firstRowLastColumn="0" w:lastRowFirstColumn="0" w:lastRowLastColumn="0"/>
-              <w:rPr>
-                <w:rFonts w:cstheme="minorHAnsi"/>
-              </w:rPr>
-            </w:pPr>
-            <w:r>
-              <w:rPr>
-                <w:rFonts w:cstheme="minorHAnsi"/>
-              </w:rPr>
-              <w:t>079 501 19 20</w:t>
-            </w:r>
-          </w:p>
-        </w:tc>
-        <w:tc>
-          <w:tcPr>
-            <w:tcW w:w="1812" w:type="dxa"/>
-          </w:tcPr>
-          <w:p>
-            <w:pPr>
-              <w:cnfStyle w:val="000000000000" w:firstRow="0" w:lastRow="0" w:firstColumn="0" w:lastColumn="0" w:oddVBand="0" w:evenVBand="0" w:oddHBand="0" w:evenHBand="0" w:firstRowFirstColumn="0" w:firstRowLastColumn="0" w:lastRowFirstColumn="0" w:lastRowLastColumn="0"/>
-              <w:rPr>
-                <w:rFonts w:cstheme="minorHAnsi"/>
-              </w:rPr>
-            </w:pPr>
-            <w:r>
-              <w:rPr>
-                <w:rFonts w:cstheme="minorHAnsi"/>
-              </w:rPr>
-              <w:t>076 427 93 59</w:t>
-            </w:r>
-          </w:p>
-        </w:tc>
-        <w:tc>
-          <w:tcPr>
-            <w:tcW w:w="1812" w:type="dxa"/>
-          </w:tcPr>
-          <w:p>
-            <w:pPr>
-              <w:cnfStyle w:val="000000000000" w:firstRow="0" w:lastRow="0" w:firstColumn="0" w:lastColumn="0" w:oddVBand="0" w:evenVBand="0" w:oddHBand="0" w:evenHBand="0" w:firstRowFirstColumn="0" w:firstRowLastColumn="0" w:lastRowFirstColumn="0" w:lastRowLastColumn="0"/>
-              <w:rPr>
-                <w:rFonts w:cstheme="minorHAnsi"/>
-              </w:rPr>
-            </w:pPr>
-            <w:r>
-              <w:rPr>
-                <w:rFonts w:cstheme="minorHAnsi"/>
-              </w:rPr>
-              <w:t>079 444 01 54</w:t>
-            </w:r>
-          </w:p>
-        </w:tc>
-        <w:tc>
-          <w:tcPr>
-            <w:tcW w:w="1812" w:type="dxa"/>
+            <w:tcW w:w="2204" w:type="dxa"/>
           </w:tcPr>
           <w:p>
             <w:pPr>
@@ -2358,8 +2365,6 @@
         <w:pStyle w:val="Titre2"/>
       </w:pPr>
       <w:bookmarkStart w:id="5" w:name="_Toc102999859"/>
-      <w:bookmarkStart w:id="6" w:name="_GoBack"/>
-      <w:bookmarkEnd w:id="6"/>
       <w:r>
         <w:lastRenderedPageBreak/>
         <w:t>Objectifs</w:t>
@@ -2373,14 +2378,14 @@
       <w:pPr>
         <w:pStyle w:val="Titre3"/>
       </w:pPr>
-      <w:bookmarkStart w:id="7" w:name="_Toc102999860"/>
+      <w:bookmarkStart w:id="6" w:name="_Toc102999860"/>
       <w:r>
         <w:t>Parti</w:t>
       </w:r>
       <w:r>
         <w:t>e Affichage de l’heure</w:t>
       </w:r>
-      <w:bookmarkEnd w:id="7"/>
+      <w:bookmarkEnd w:id="6"/>
     </w:p>
     <w:p>
       <w:pPr>
@@ -2425,14 +2430,14 @@
       <w:pPr>
         <w:pStyle w:val="Titre3"/>
       </w:pPr>
-      <w:bookmarkStart w:id="8" w:name="_Toc102999861"/>
+      <w:bookmarkStart w:id="7" w:name="_Toc102999861"/>
       <w:r>
         <w:t xml:space="preserve">Partie </w:t>
       </w:r>
       <w:r>
         <w:t>Affichage du taux de CO2 avec alerte</w:t>
       </w:r>
-      <w:bookmarkEnd w:id="8"/>
+      <w:bookmarkEnd w:id="7"/>
     </w:p>
     <w:p>
       <w:pPr>
@@ -2480,14 +2485,14 @@
       <w:pPr>
         <w:pStyle w:val="Titre3"/>
       </w:pPr>
-      <w:bookmarkStart w:id="9" w:name="_Toc102999862"/>
+      <w:bookmarkStart w:id="8" w:name="_Toc102999862"/>
       <w:r>
         <w:t>Partie</w:t>
       </w:r>
       <w:r>
         <w:t xml:space="preserve"> Affichage de température</w:t>
       </w:r>
-      <w:bookmarkEnd w:id="9"/>
+      <w:bookmarkEnd w:id="8"/>
       <w:r>
         <w:t xml:space="preserve"> </w:t>
       </w:r>
@@ -2527,16 +2532,16 @@
           <w:iCs/>
         </w:rPr>
       </w:pPr>
-      <w:bookmarkStart w:id="10" w:name="_Toc99368108"/>
-      <w:bookmarkStart w:id="11" w:name="_Toc102999863"/>
+      <w:bookmarkStart w:id="9" w:name="_Toc99368108"/>
+      <w:bookmarkStart w:id="10" w:name="_Toc102999863"/>
       <w:r>
         <w:rPr>
           <w:iCs/>
         </w:rPr>
         <w:t>Objectifs personnels</w:t>
       </w:r>
+      <w:bookmarkEnd w:id="9"/>
       <w:bookmarkEnd w:id="10"/>
-      <w:bookmarkEnd w:id="11"/>
     </w:p>
     <w:p>
       <w:pPr>
@@ -2672,11 +2677,9 @@
         </w:rPr>
         <w:t xml:space="preserve">Bien </w:t>
       </w:r>
-      <w:proofErr w:type="spellStart"/>
       <w:r>
         <w:t>versionner</w:t>
       </w:r>
-      <w:proofErr w:type="spellEnd"/>
       <w:r>
         <w:rPr>
           <w:szCs w:val="14"/>
@@ -2722,7 +2725,7 @@
           <w:iCs/>
         </w:rPr>
       </w:pPr>
-      <w:bookmarkStart w:id="12" w:name="_Toc102999864"/>
+      <w:bookmarkStart w:id="11" w:name="_Toc102999864"/>
       <w:r>
         <w:rPr>
           <w:iCs/>
@@ -2730,7 +2733,7 @@
         <w:lastRenderedPageBreak/>
         <w:t>Planification initial</w:t>
       </w:r>
-      <w:bookmarkEnd w:id="12"/>
+      <w:bookmarkEnd w:id="11"/>
     </w:p>
     <w:p>
       <w:r>
@@ -2741,7 +2744,7 @@
         <mc:AlternateContent>
           <mc:Choice Requires="wpg">
             <w:drawing>
-              <wp:anchor distT="0" distB="0" distL="114300" distR="114300" simplePos="0" relativeHeight="251687936" behindDoc="0" locked="0" layoutInCell="1" allowOverlap="1" wp14:anchorId="725B54A0" wp14:editId="7D69031D">
+              <wp:anchor distT="0" distB="0" distL="114300" distR="114300" simplePos="0" relativeHeight="251686912" behindDoc="0" locked="0" layoutInCell="1" allowOverlap="1" wp14:anchorId="725B54A0" wp14:editId="4974A5D4">
                 <wp:simplePos x="0" y="0"/>
                 <wp:positionH relativeFrom="column">
                   <wp:posOffset>-3283</wp:posOffset>
@@ -2878,7 +2881,7 @@
           </mc:Choice>
           <mc:Fallback>
             <w:pict>
-              <v:group w14:anchorId="725B54A0" id="Groupe 21" o:spid="_x0000_s1030" style="position:absolute;margin-left:-.25pt;margin-top:36.45pt;width:700.1pt;height:117.9pt;z-index:251687936" coordsize="88912,14973" o:gfxdata="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">
+              <v:group w14:anchorId="725B54A0" id="Groupe 21" o:spid="_x0000_s1030" style="position:absolute;margin-left:-.25pt;margin-top:36.45pt;width:700.1pt;height:117.9pt;z-index:251686912" coordsize="88912,14973" o:gfxdata="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">
                 <v:shapetype id="_x0000_t75" coordsize="21600,21600" o:spt="75" o:preferrelative="t" path="m@4@5l@4@11@9@11@9@5xe" filled="f" stroked="f">
                   <v:stroke joinstyle="miter"/>
                   <v:formulas>
@@ -2917,14 +2920,36 @@
                         <w:r>
                           <w:t xml:space="preserve">Figure </w:t>
                         </w:r>
-                        <w:fldSimple w:instr=" SEQ Figure \* ARABIC ">
-                          <w:r>
-                            <w:rPr>
-                              <w:noProof/>
-                            </w:rPr>
-                            <w:t>1</w:t>
-                          </w:r>
-                        </w:fldSimple>
+                        <w:r>
+                          <w:rPr>
+                            <w:noProof/>
+                          </w:rPr>
+                          <w:fldChar w:fldCharType="begin"/>
+                        </w:r>
+                        <w:r>
+                          <w:rPr>
+                            <w:noProof/>
+                          </w:rPr>
+                          <w:instrText xml:space="preserve"> SEQ Figure \* ARABIC </w:instrText>
+                        </w:r>
+                        <w:r>
+                          <w:rPr>
+                            <w:noProof/>
+                          </w:rPr>
+                          <w:fldChar w:fldCharType="separate"/>
+                        </w:r>
+                        <w:r>
+                          <w:rPr>
+                            <w:noProof/>
+                          </w:rPr>
+                          <w:t>1</w:t>
+                        </w:r>
+                        <w:r>
+                          <w:rPr>
+                            <w:noProof/>
+                          </w:rPr>
+                          <w:fldChar w:fldCharType="end"/>
+                        </w:r>
                         <w:r>
                           <w:t xml:space="preserve"> Semaine 1</w:t>
                         </w:r>
@@ -2946,7 +2971,7 @@
         <mc:AlternateContent>
           <mc:Choice Requires="wpg">
             <w:drawing>
-              <wp:anchor distT="0" distB="0" distL="114300" distR="114300" simplePos="0" relativeHeight="251676672" behindDoc="0" locked="0" layoutInCell="1" allowOverlap="1" wp14:anchorId="6FB40935" wp14:editId="7CA45908">
+              <wp:anchor distT="0" distB="0" distL="114300" distR="114300" simplePos="0" relativeHeight="251675648" behindDoc="0" locked="0" layoutInCell="1" allowOverlap="1" wp14:anchorId="6FB40935" wp14:editId="1B0A8CB6">
                 <wp:simplePos x="0" y="0"/>
                 <wp:positionH relativeFrom="column">
                   <wp:posOffset>-3175</wp:posOffset>
@@ -3081,7 +3106,7 @@
           </mc:Choice>
           <mc:Fallback>
             <w:pict>
-              <v:group w14:anchorId="6FB40935" id="Groupe 11" o:spid="_x0000_s1033" style="position:absolute;margin-left:-.25pt;margin-top:203pt;width:700.1pt;height:132.2pt;z-index:251676672" coordsize="88912,16789" o:gfxdata="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">
+              <v:group w14:anchorId="6FB40935" id="Groupe 11" o:spid="_x0000_s1033" style="position:absolute;margin-left:-.25pt;margin-top:203pt;width:700.1pt;height:132.2pt;z-index:251675648" coordsize="88912,16789" o:gfxdata="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">
                 <v:shape id="Image 9" o:spid="_x0000_s1034" type="#_x0000_t75" style="position:absolute;width:88912;height:13341;visibility:visible;mso-wrap-style:square" o:gfxdata="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">
                   <v:imagedata r:id="rId21" o:title=""/>
                   <v:path arrowok="t"/>
@@ -3099,14 +3124,36 @@
                         <w:r>
                           <w:t xml:space="preserve">Figure </w:t>
                         </w:r>
-                        <w:fldSimple w:instr=" SEQ Figure \* ARABIC ">
-                          <w:r>
-                            <w:rPr>
-                              <w:noProof/>
-                            </w:rPr>
-                            <w:t>2</w:t>
-                          </w:r>
-                        </w:fldSimple>
+                        <w:r>
+                          <w:rPr>
+                            <w:noProof/>
+                          </w:rPr>
+                          <w:fldChar w:fldCharType="begin"/>
+                        </w:r>
+                        <w:r>
+                          <w:rPr>
+                            <w:noProof/>
+                          </w:rPr>
+                          <w:instrText xml:space="preserve"> SEQ Figure \* ARABIC </w:instrText>
+                        </w:r>
+                        <w:r>
+                          <w:rPr>
+                            <w:noProof/>
+                          </w:rPr>
+                          <w:fldChar w:fldCharType="separate"/>
+                        </w:r>
+                        <w:r>
+                          <w:rPr>
+                            <w:noProof/>
+                          </w:rPr>
+                          <w:t>2</w:t>
+                        </w:r>
+                        <w:r>
+                          <w:rPr>
+                            <w:noProof/>
+                          </w:rPr>
+                          <w:fldChar w:fldCharType="end"/>
+                        </w:r>
                         <w:r>
                           <w:t xml:space="preserve"> Semaine 2</w:t>
                         </w:r>
@@ -3141,7 +3188,7 @@
         <mc:AlternateContent>
           <mc:Choice Requires="wpg">
             <w:drawing>
-              <wp:anchor distT="0" distB="0" distL="114300" distR="114300" simplePos="0" relativeHeight="251680768" behindDoc="0" locked="0" layoutInCell="1" allowOverlap="1" wp14:anchorId="0650147F" wp14:editId="302CC92F">
+              <wp:anchor distT="0" distB="0" distL="114300" distR="114300" simplePos="0" relativeHeight="251679744" behindDoc="0" locked="0" layoutInCell="1" allowOverlap="1" wp14:anchorId="0650147F" wp14:editId="7EC4DBA9">
                 <wp:simplePos x="0" y="0"/>
                 <wp:positionH relativeFrom="column">
                   <wp:posOffset>-3175</wp:posOffset>
@@ -3276,34 +3323,11 @@
           </mc:Choice>
           <mc:Fallback>
             <w:pict>
-              <v:group w14:anchorId="0650147F" id="Groupe 16" o:spid="_x0000_s1036" style="position:absolute;margin-left:-.25pt;margin-top:38.75pt;width:700.1pt;height:84.65pt;z-index:251680768" coordsize="88912,10750" o:gfxdata="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">
-                <v:shapetype id="_x0000_t75" coordsize="21600,21600" o:spt="75" o:preferrelative="t" path="m@4@5l@4@11@9@11@9@5xe" filled="f" stroked="f">
-                  <v:stroke joinstyle="miter"/>
-                  <v:formulas>
-                    <v:f eqn="if lineDrawn pixelLineWidth 0"/>
-                    <v:f eqn="sum @0 1 0"/>
-                    <v:f eqn="sum 0 0 @1"/>
-                    <v:f eqn="prod @2 1 2"/>
-                    <v:f eqn="prod @3 21600 pixelWidth"/>
-                    <v:f eqn="prod @3 21600 pixelHeight"/>
-                    <v:f eqn="sum @0 0 1"/>
-                    <v:f eqn="prod @6 1 2"/>
-                    <v:f eqn="prod @7 21600 pixelWidth"/>
-                    <v:f eqn="sum @8 21600 0"/>
-                    <v:f eqn="prod @7 21600 pixelHeight"/>
-                    <v:f eqn="sum @10 21600 0"/>
-                  </v:formulas>
-                  <v:path o:extrusionok="f" gradientshapeok="t" o:connecttype="rect"/>
-                  <o:lock v:ext="edit" aspectratio="t"/>
-                </v:shapetype>
+              <v:group w14:anchorId="0650147F" id="Groupe 16" o:spid="_x0000_s1036" style="position:absolute;margin-left:-.25pt;margin-top:38.75pt;width:700.1pt;height:84.65pt;z-index:251679744" coordsize="88912,10750" o:gfxdata="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">
                 <v:shape id="Image 14" o:spid="_x0000_s1037" type="#_x0000_t75" style="position:absolute;width:88912;height:7346;visibility:visible;mso-wrap-style:square" o:gfxdata="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">
                   <v:imagedata r:id="rId23" o:title=""/>
                   <v:path arrowok="t"/>
                 </v:shape>
-                <v:shapetype id="_x0000_t202" coordsize="21600,21600" o:spt="202" path="m,l,21600r21600,l21600,xe">
-                  <v:stroke joinstyle="miter"/>
-                  <v:path gradientshapeok="t" o:connecttype="rect"/>
-                </v:shapetype>
                 <v:shape id="Zone de texte 15" o:spid="_x0000_s1038" type="#_x0000_t202" style="position:absolute;top:7416;width:88912;height:3334;visibility:visible;mso-wrap-style:square;v-text-anchor:top" o:gfxdata="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" stroked="f">
                   <v:textbox style="mso-fit-shape-to-text:t" inset="0,0,0,0">
                     <w:txbxContent>
@@ -3371,7 +3395,7 @@
         <mc:AlternateContent>
           <mc:Choice Requires="wpg">
             <w:drawing>
-              <wp:anchor distT="0" distB="0" distL="114300" distR="114300" simplePos="0" relativeHeight="251684864" behindDoc="0" locked="0" layoutInCell="1" allowOverlap="1" wp14:anchorId="7374CFD4" wp14:editId="0D4CA24E">
+              <wp:anchor distT="0" distB="0" distL="114300" distR="114300" simplePos="0" relativeHeight="251683840" behindDoc="0" locked="0" layoutInCell="1" allowOverlap="1" wp14:anchorId="7374CFD4" wp14:editId="612BCF6A">
                 <wp:simplePos x="0" y="0"/>
                 <wp:positionH relativeFrom="margin">
                   <wp:align>right</wp:align>
@@ -3512,7 +3536,7 @@
           </mc:Choice>
           <mc:Fallback>
             <w:pict>
-              <v:group w14:anchorId="7374CFD4" id="Groupe 19" o:spid="_x0000_s1039" style="position:absolute;margin-left:648.9pt;margin-top:25.8pt;width:700.1pt;height:107.05pt;z-index:251684864;mso-position-horizontal:right;mso-position-horizontal-relative:margin" coordsize="88912,13595" o:gfxdata="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">
+              <v:group w14:anchorId="7374CFD4" id="Groupe 19" o:spid="_x0000_s1039" style="position:absolute;margin-left:648.9pt;margin-top:25.8pt;width:700.1pt;height:107.05pt;z-index:251683840;mso-position-horizontal:right;mso-position-horizontal-relative:margin" coordsize="88912,13595" o:gfxdata="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">
                 <v:shape id="Image 17" o:spid="_x0000_s1040" type="#_x0000_t75" style="position:absolute;width:88912;height:10172;visibility:visible;mso-wrap-style:square" o:gfxdata="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">
                   <v:imagedata r:id="rId25" o:title=""/>
                   <v:path arrowok="t"/>
@@ -3600,14 +3624,14 @@
       <w:pPr>
         <w:pStyle w:val="Titre1"/>
       </w:pPr>
-      <w:bookmarkStart w:id="13" w:name="_Toc99368110"/>
-      <w:bookmarkStart w:id="14" w:name="_Toc102999865"/>
+      <w:bookmarkStart w:id="12" w:name="_Toc99368110"/>
+      <w:bookmarkStart w:id="13" w:name="_Toc102999865"/>
       <w:r>
         <w:lastRenderedPageBreak/>
         <w:t>Analyse / Conception</w:t>
       </w:r>
+      <w:bookmarkEnd w:id="12"/>
       <w:bookmarkEnd w:id="13"/>
-      <w:bookmarkEnd w:id="14"/>
     </w:p>
     <w:p>
       <w:pPr>
@@ -3617,18 +3641,18 @@
           <w:iCs/>
         </w:rPr>
       </w:pPr>
-      <w:bookmarkStart w:id="15" w:name="_Toc99368111"/>
-      <w:bookmarkStart w:id="16" w:name="_Toc71691012"/>
-      <w:bookmarkStart w:id="17" w:name="_Toc102999866"/>
+      <w:bookmarkStart w:id="14" w:name="_Toc99368111"/>
+      <w:bookmarkStart w:id="15" w:name="_Toc71691012"/>
+      <w:bookmarkStart w:id="16" w:name="_Toc102999866"/>
       <w:r>
         <w:rPr>
           <w:iCs/>
         </w:rPr>
         <w:t>Stratégie de test</w:t>
       </w:r>
+      <w:bookmarkEnd w:id="14"/>
       <w:bookmarkEnd w:id="15"/>
       <w:bookmarkEnd w:id="16"/>
-      <w:bookmarkEnd w:id="17"/>
     </w:p>
     <w:p>
       <w:pPr>
@@ -3804,15 +3828,7 @@
         <w:spacing w:before="0" w:after="0"/>
       </w:pPr>
       <w:r>
-        <w:t xml:space="preserve">J’utiliserai la valeur de l’heure indiquée par l’affichage 4x « 7-segments » pour vérifier si elle </w:t>
-      </w:r>
-      <w:proofErr w:type="gramStart"/>
-      <w:r>
-        <w:t>correspond</w:t>
-      </w:r>
-      <w:proofErr w:type="gramEnd"/>
-      <w:r>
-        <w:t xml:space="preserve"> à celle indiquée par mon ordinateur CPNV. L’heure et la minute doivent être indiqué.</w:t>
+        <w:t>J’utiliserai la valeur de l’heure indiquée par l’affichage 4x « 7-segments » pour vérifier si elle correspond à celle indiquée par mon ordinateur CPNV. L’heure et la minute doivent être indiqué.</w:t>
       </w:r>
     </w:p>
     <w:p>
@@ -4673,7 +4689,6 @@
     <w:p>
       <w:pPr>
         <w:spacing w:before="0" w:after="0"/>
-        <w:ind w:left="708"/>
       </w:pPr>
     </w:p>
     <w:p>
@@ -4683,14 +4698,14 @@
           <w:iCs/>
         </w:rPr>
       </w:pPr>
-      <w:bookmarkStart w:id="18" w:name="_Toc102999867"/>
+      <w:bookmarkStart w:id="17" w:name="_Toc102999867"/>
       <w:r>
         <w:rPr>
           <w:iCs/>
         </w:rPr>
         <w:t>Risques techniques</w:t>
       </w:r>
-      <w:bookmarkEnd w:id="18"/>
+      <w:bookmarkEnd w:id="17"/>
     </w:p>
     <w:p>
       <w:pPr>
@@ -4742,14 +4757,212 @@
     <w:p/>
     <w:p>
       <w:pPr>
+        <w:pStyle w:val="Titre2"/>
+        <w:rPr>
+          <w:iCs/>
+        </w:rPr>
+      </w:pPr>
+      <w:r>
+        <w:rPr>
+          <w:iCs/>
+        </w:rPr>
+        <w:lastRenderedPageBreak/>
+        <w:t>Dossier de conception</w:t>
+      </w:r>
+    </w:p>
+    <w:p>
+      <w:pPr>
+        <w:pStyle w:val="Titre3"/>
+      </w:pPr>
+      <w:r>
+        <w:rPr>
+          <w:noProof/>
+        </w:rPr>
+        <mc:AlternateContent>
+          <mc:Choice Requires="wpg">
+            <w:drawing>
+              <wp:anchor distT="0" distB="0" distL="114300" distR="114300" simplePos="0" relativeHeight="251691008" behindDoc="0" locked="0" layoutInCell="1" allowOverlap="1" wp14:anchorId="56E00C0F" wp14:editId="63A1778D">
+                <wp:simplePos x="0" y="0"/>
+                <wp:positionH relativeFrom="column">
+                  <wp:posOffset>-660</wp:posOffset>
+                </wp:positionH>
+                <wp:positionV relativeFrom="paragraph">
+                  <wp:posOffset>556844</wp:posOffset>
+                </wp:positionV>
+                <wp:extent cx="5759450" cy="7114540"/>
+                <wp:effectExtent l="0" t="0" r="0" b="0"/>
+                <wp:wrapTopAndBottom/>
+                <wp:docPr id="4" name="Groupe 4"/>
+                <wp:cNvGraphicFramePr/>
+                <a:graphic xmlns:a="http://schemas.openxmlformats.org/drawingml/2006/main">
+                  <a:graphicData uri="http://schemas.microsoft.com/office/word/2010/wordprocessingGroup">
+                    <wpg:wgp>
+                      <wpg:cNvGrpSpPr/>
+                      <wpg:grpSpPr>
+                        <a:xfrm>
+                          <a:off x="0" y="0"/>
+                          <a:ext cx="5759450" cy="7114540"/>
+                          <a:chOff x="0" y="0"/>
+                          <a:chExt cx="5759450" cy="7114540"/>
+                        </a:xfrm>
+                      </wpg:grpSpPr>
+                      <pic:pic xmlns:pic="http://schemas.openxmlformats.org/drawingml/2006/picture">
+                        <pic:nvPicPr>
+                          <pic:cNvPr id="1" name="Image 1" descr="C:\TPI\Projet_TPI_EGS\Documentation\Diagramme_de_flux\Diagramme_de_flux_EGS.drawio.png"/>
+                          <pic:cNvPicPr>
+                            <a:picLocks noChangeAspect="1"/>
+                          </pic:cNvPicPr>
+                        </pic:nvPicPr>
+                        <pic:blipFill>
+                          <a:blip r:embed="rId29">
+                            <a:extLst>
+                              <a:ext uri="{28A0092B-C50C-407E-A947-70E740481C1C}">
+                                <a14:useLocalDpi xmlns:a14="http://schemas.microsoft.com/office/drawing/2010/main" val="0"/>
+                              </a:ext>
+                            </a:extLst>
+                          </a:blip>
+                          <a:srcRect/>
+                          <a:stretch>
+                            <a:fillRect/>
+                          </a:stretch>
+                        </pic:blipFill>
+                        <pic:spPr bwMode="auto">
+                          <a:xfrm>
+                            <a:off x="0" y="0"/>
+                            <a:ext cx="5759450" cy="6774815"/>
+                          </a:xfrm>
+                          <a:prstGeom prst="rect">
+                            <a:avLst/>
+                          </a:prstGeom>
+                          <a:noFill/>
+                          <a:ln>
+                            <a:noFill/>
+                          </a:ln>
+                        </pic:spPr>
+                      </pic:pic>
+                      <wps:wsp>
+                        <wps:cNvPr id="3" name="Zone de texte 3"/>
+                        <wps:cNvSpPr txBox="1"/>
+                        <wps:spPr>
+                          <a:xfrm>
+                            <a:off x="0" y="6781165"/>
+                            <a:ext cx="5759450" cy="333375"/>
+                          </a:xfrm>
+                          <a:prstGeom prst="rect">
+                            <a:avLst/>
+                          </a:prstGeom>
+                          <a:solidFill>
+                            <a:prstClr val="white"/>
+                          </a:solidFill>
+                          <a:ln>
+                            <a:noFill/>
+                          </a:ln>
+                        </wps:spPr>
+                        <wps:txbx>
+                          <w:txbxContent>
+                            <w:p>
+                              <w:pPr>
+                                <w:pStyle w:val="Lgende"/>
+                                <w:rPr>
+                                  <w:caps/>
+                                  <w:noProof/>
+                                  <w:spacing w:val="15"/>
+                                  <w:sz w:val="22"/>
+                                  <w:szCs w:val="20"/>
+                                </w:rPr>
+                              </w:pPr>
+                              <w:r>
+                                <w:t xml:space="preserve">Figure </w:t>
+                              </w:r>
+                              <w:fldSimple w:instr=" SEQ Figure \* ARABIC ">
+                                <w:r>
+                                  <w:rPr>
+                                    <w:noProof/>
+                                  </w:rPr>
+                                  <w:t>5</w:t>
+                                </w:r>
+                              </w:fldSimple>
+                              <w:r>
+                                <w:t xml:space="preserve"> Diagramme de flux</w:t>
+                              </w:r>
+                            </w:p>
+                          </w:txbxContent>
+                        </wps:txbx>
+                        <wps:bodyPr rot="0" spcFirstLastPara="0" vertOverflow="overflow" horzOverflow="overflow" vert="horz" wrap="square" lIns="0" tIns="0" rIns="0" bIns="0" numCol="1" spcCol="0" rtlCol="0" fromWordArt="0" anchor="t" anchorCtr="0" forceAA="0" compatLnSpc="1">
+                          <a:prstTxWarp prst="textNoShape">
+                            <a:avLst/>
+                          </a:prstTxWarp>
+                          <a:spAutoFit/>
+                        </wps:bodyPr>
+                      </wps:wsp>
+                    </wpg:wgp>
+                  </a:graphicData>
+                </a:graphic>
+              </wp:anchor>
+            </w:drawing>
+          </mc:Choice>
+          <mc:Fallback>
+            <w:pict>
+              <v:group w14:anchorId="56E00C0F" id="Groupe 4" o:spid="_x0000_s1042" style="position:absolute;margin-left:-.05pt;margin-top:43.85pt;width:453.5pt;height:560.2pt;z-index:251691008" coordsize="57594,71145" o:gfxdata="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">
+                <v:shape id="Image 1" o:spid="_x0000_s1043" type="#_x0000_t75" style="position:absolute;width:57594;height:67748;visibility:visible;mso-wrap-style:square" o:gfxdata="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">
+                  <v:imagedata r:id="rId30" o:title="Diagramme_de_flux_EGS.drawio"/>
+                  <v:path arrowok="t"/>
+                </v:shape>
+                <v:shape id="Zone de texte 3" o:spid="_x0000_s1044" type="#_x0000_t202" style="position:absolute;top:67811;width:57594;height:3334;visibility:visible;mso-wrap-style:square;v-text-anchor:top" o:gfxdata="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" stroked="f">
+                  <v:textbox style="mso-fit-shape-to-text:t" inset="0,0,0,0">
+                    <w:txbxContent>
+                      <w:p>
+                        <w:pPr>
+                          <w:pStyle w:val="Lgende"/>
+                          <w:rPr>
+                            <w:caps/>
+                            <w:noProof/>
+                            <w:spacing w:val="15"/>
+                            <w:sz w:val="22"/>
+                            <w:szCs w:val="20"/>
+                          </w:rPr>
+                        </w:pPr>
+                        <w:r>
+                          <w:t xml:space="preserve">Figure </w:t>
+                        </w:r>
+                        <w:fldSimple w:instr=" SEQ Figure \* ARABIC ">
+                          <w:r>
+                            <w:rPr>
+                              <w:noProof/>
+                            </w:rPr>
+                            <w:t>5</w:t>
+                          </w:r>
+                        </w:fldSimple>
+                        <w:r>
+                          <w:t xml:space="preserve"> Diagramme de flux</w:t>
+                        </w:r>
+                      </w:p>
+                    </w:txbxContent>
+                  </v:textbox>
+                </v:shape>
+                <w10:wrap type="topAndBottom"/>
+              </v:group>
+            </w:pict>
+          </mc:Fallback>
+        </mc:AlternateContent>
+      </w:r>
+      <w:r>
+        <w:t>Organigramme</w:t>
+      </w:r>
+    </w:p>
+    <w:p/>
+    <w:p>
+      <w:pPr>
         <w:pStyle w:val="Titre1"/>
       </w:pPr>
-      <w:bookmarkStart w:id="19" w:name="_Toc102999868"/>
+      <w:bookmarkStart w:id="18" w:name="_Toc102999868"/>
+      <w:bookmarkStart w:id="19" w:name="_GoBack"/>
+      <w:bookmarkEnd w:id="19"/>
       <w:r>
         <w:lastRenderedPageBreak/>
         <w:t>Annexes</w:t>
       </w:r>
-      <w:bookmarkEnd w:id="19"/>
+      <w:bookmarkEnd w:id="18"/>
     </w:p>
     <w:p>
       <w:pPr>
@@ -4776,7 +4989,7 @@
       <w:r>
         <w:t xml:space="preserve"> : </w:t>
       </w:r>
-      <w:hyperlink r:id="rId29" w:history="1">
+      <w:hyperlink r:id="rId31" w:history="1">
         <w:r>
           <w:rPr>
             <w:rStyle w:val="Lienhypertexte"/>
@@ -4789,7 +5002,7 @@
       <w:r>
         <w:t xml:space="preserve">- Vérification des fautes d’orthographes : </w:t>
       </w:r>
-      <w:hyperlink r:id="rId30" w:history="1">
+      <w:hyperlink r:id="rId32" w:history="1">
         <w:r>
           <w:rPr>
             <w:rStyle w:val="Lienhypertexte"/>
@@ -4802,7 +5015,7 @@
       <w:r>
         <w:t xml:space="preserve">- Explication d’une LED : </w:t>
       </w:r>
-      <w:hyperlink r:id="rId31" w:history="1">
+      <w:hyperlink r:id="rId33" w:history="1">
         <w:r>
           <w:rPr>
             <w:rStyle w:val="Lienhypertexte"/>
@@ -4815,7 +5028,7 @@
       <w:r>
         <w:t xml:space="preserve">- Explication RGB : </w:t>
       </w:r>
-      <w:hyperlink r:id="rId32" w:history="1">
+      <w:hyperlink r:id="rId34" w:history="1">
         <w:r>
           <w:rPr>
             <w:rStyle w:val="Lienhypertexte"/>
@@ -4828,7 +5041,7 @@
       <w:r>
         <w:t xml:space="preserve">- Exemple de soudure pour l’horloge à 60 LED : </w:t>
       </w:r>
-      <w:hyperlink r:id="rId33" w:history="1">
+      <w:hyperlink r:id="rId35" w:history="1">
         <w:r>
           <w:rPr>
             <w:rStyle w:val="Lienhypertexte"/>
@@ -4841,7 +5054,7 @@
       <w:r>
         <w:t xml:space="preserve">- Logo du CPNV : </w:t>
       </w:r>
-      <w:hyperlink r:id="rId34" w:history="1">
+      <w:hyperlink r:id="rId36" w:history="1">
         <w:r>
           <w:rPr>
             <w:rStyle w:val="Lienhypertexte"/>
@@ -4939,10 +5152,10 @@
     <w:p/>
     <w:p/>
     <w:sectPr>
-      <w:headerReference w:type="default" r:id="rId35"/>
-      <w:footerReference w:type="default" r:id="rId36"/>
-      <w:headerReference w:type="first" r:id="rId37"/>
-      <w:footerReference w:type="first" r:id="rId38"/>
+      <w:headerReference w:type="default" r:id="rId37"/>
+      <w:footerReference w:type="default" r:id="rId38"/>
+      <w:headerReference w:type="first" r:id="rId39"/>
+      <w:footerReference w:type="first" r:id="rId40"/>
       <w:pgSz w:w="11906" w:h="16838" w:code="9"/>
       <w:pgMar w:top="1418" w:right="1418" w:bottom="1418" w:left="1418" w:header="720" w:footer="720" w:gutter="0"/>
       <w:cols w:space="720"/>
@@ -5148,7 +5361,7 @@
         <w:szCs w:val="16"/>
         <w:lang w:val="fr-FR"/>
       </w:rPr>
-      <w:t>9</w:t>
+      <w:t>10</w:t>
     </w:r>
     <w:r>
       <w:rPr>
@@ -5393,7 +5606,7 @@
         <w:szCs w:val="16"/>
         <w:lang w:val="fr-FR"/>
       </w:rPr>
-      <w:t>9</w:t>
+      <w:t>10</w:t>
     </w:r>
     <w:r>
       <w:rPr>
@@ -5572,7 +5785,7 @@
         <w:szCs w:val="16"/>
         <w:lang w:val="fr-FR"/>
       </w:rPr>
-      <w:t>7</w:t>
+      <w:t>9</w:t>
     </w:r>
     <w:r>
       <w:rPr>
@@ -5627,7 +5840,7 @@
         <w:szCs w:val="16"/>
         <w:lang w:val="fr-FR"/>
       </w:rPr>
-      <w:t>9</w:t>
+      <w:t>10</w:t>
     </w:r>
     <w:r>
       <w:rPr>
@@ -5858,7 +6071,7 @@
         <w:szCs w:val="16"/>
         <w:lang w:val="fr-FR"/>
       </w:rPr>
-      <w:t>9</w:t>
+      <w:t>10</w:t>
     </w:r>
     <w:r>
       <w:rPr>
@@ -10977,12 +11190,9 @@
 </file>
 
 <file path=customXml/item1.xml><?xml version="1.0" encoding="utf-8"?>
-<?mso-contentType ?>
-<FormTemplates xmlns="http://schemas.microsoft.com/sharepoint/v3/contenttype/forms">
-  <Display>DocumentLibraryForm</Display>
-  <Edit>DocumentLibraryForm</Edit>
-  <New>DocumentLibraryForm</New>
-</FormTemplates>
+<p:properties xmlns:p="http://schemas.microsoft.com/office/2006/metadata/properties" xmlns:xsi="http://www.w3.org/2001/XMLSchema-instance" xmlns:pc="http://schemas.microsoft.com/office/infopath/2007/PartnerControls">
+  <documentManagement/>
+</p:properties>
 </file>
 
 <file path=customXml/item2.xml><?xml version="1.0" encoding="utf-8"?>
@@ -11118,9 +11328,12 @@
 </file>
 
 <file path=customXml/item3.xml><?xml version="1.0" encoding="utf-8"?>
-<p:properties xmlns:p="http://schemas.microsoft.com/office/2006/metadata/properties" xmlns:xsi="http://www.w3.org/2001/XMLSchema-instance" xmlns:pc="http://schemas.microsoft.com/office/infopath/2007/PartnerControls">
-  <documentManagement/>
-</p:properties>
+<?mso-contentType ?>
+<FormTemplates xmlns="http://schemas.microsoft.com/sharepoint/v3/contenttype/forms">
+  <Display>DocumentLibraryForm</Display>
+  <Edit>DocumentLibraryForm</Edit>
+  <New>DocumentLibraryForm</New>
+</FormTemplates>
 </file>
 
 <file path=customXml/item4.xml><?xml version="1.0" encoding="utf-8"?>
@@ -11128,9 +11341,10 @@
 </file>
 
 <file path=customXml/itemProps1.xml><?xml version="1.0" encoding="utf-8"?>
-<ds:datastoreItem xmlns:ds="http://schemas.openxmlformats.org/officeDocument/2006/customXml" ds:itemID="{C3C0D82A-5D77-4930-8043-FB93232D4EC3}">
+<ds:datastoreItem xmlns:ds="http://schemas.openxmlformats.org/officeDocument/2006/customXml" ds:itemID="{B1DFFEE4-49B1-4AF1-9FFD-BDCB1D4C88F0}">
   <ds:schemaRefs>
-    <ds:schemaRef ds:uri="http://schemas.microsoft.com/sharepoint/v3/contenttype/forms"/>
+    <ds:schemaRef ds:uri="http://schemas.microsoft.com/office/2006/metadata/properties"/>
+    <ds:schemaRef ds:uri="http://schemas.microsoft.com/office/infopath/2007/PartnerControls"/>
   </ds:schemaRefs>
 </ds:datastoreItem>
 </file>
@@ -11154,16 +11368,15 @@
 </file>
 
 <file path=customXml/itemProps3.xml><?xml version="1.0" encoding="utf-8"?>
-<ds:datastoreItem xmlns:ds="http://schemas.openxmlformats.org/officeDocument/2006/customXml" ds:itemID="{B1DFFEE4-49B1-4AF1-9FFD-BDCB1D4C88F0}">
+<ds:datastoreItem xmlns:ds="http://schemas.openxmlformats.org/officeDocument/2006/customXml" ds:itemID="{C3C0D82A-5D77-4930-8043-FB93232D4EC3}">
   <ds:schemaRefs>
-    <ds:schemaRef ds:uri="http://schemas.microsoft.com/office/2006/metadata/properties"/>
-    <ds:schemaRef ds:uri="http://schemas.microsoft.com/office/infopath/2007/PartnerControls"/>
+    <ds:schemaRef ds:uri="http://schemas.microsoft.com/sharepoint/v3/contenttype/forms"/>
   </ds:schemaRefs>
 </ds:datastoreItem>
 </file>
 
 <file path=customXml/itemProps4.xml><?xml version="1.0" encoding="utf-8"?>
-<ds:datastoreItem xmlns:ds="http://schemas.openxmlformats.org/officeDocument/2006/customXml" ds:itemID="{9CC37036-1846-4ACD-8C94-656F7D23C788}">
+<ds:datastoreItem xmlns:ds="http://schemas.openxmlformats.org/officeDocument/2006/customXml" ds:itemID="{AA9DC937-1039-4CAD-BACA-09DF241F48C8}">
   <ds:schemaRefs>
     <ds:schemaRef ds:uri="http://schemas.openxmlformats.org/officeDocument/2006/bibliography"/>
   </ds:schemaRefs>

</xml_diff>

<commit_message>
Fin de la partie use case scénario
</commit_message>
<xml_diff>
--- a/Documentation/Dossier_Projet_EGS.docx
+++ b/Documentation/Dossier_Projet_EGS.docx
@@ -29,7 +29,7 @@
             <mc:AlternateContent>
               <mc:Choice Requires="wpg">
                 <w:drawing>
-                  <wp:anchor distT="0" distB="0" distL="114300" distR="114300" simplePos="0" relativeHeight="251644928" behindDoc="1" locked="0" layoutInCell="1" allowOverlap="1" wp14:anchorId="7EED3136" wp14:editId="36662C85">
+                  <wp:anchor distT="0" distB="0" distL="114300" distR="114300" simplePos="0" relativeHeight="251634688" behindDoc="1" locked="0" layoutInCell="1" allowOverlap="1" wp14:anchorId="7EED3136" wp14:editId="69EEEEB5">
                     <wp:simplePos x="0" y="0"/>
                     <wp:positionH relativeFrom="page">
                       <wp:align>center</wp:align>
@@ -353,7 +353,7 @@
               </mc:Choice>
               <mc:Fallback>
                 <w:pict>
-                  <v:group w14:anchorId="7EED3136" id="Groupe 193" o:spid="_x0000_s1026" style="position:absolute;margin-left:0;margin-top:0;width:540.55pt;height:718.4pt;z-index:-251671552;mso-width-percent:882;mso-height-percent:909;mso-position-horizontal:center;mso-position-horizontal-relative:page;mso-position-vertical:center;mso-position-vertical-relative:page;mso-width-percent:882;mso-height-percent:909" coordsize="68648,91235" o:gfxdata="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">
+                  <v:group w14:anchorId="7EED3136" id="Groupe 193" o:spid="_x0000_s1026" style="position:absolute;margin-left:0;margin-top:0;width:540.55pt;height:718.4pt;z-index:-251681792;mso-width-percent:882;mso-height-percent:909;mso-position-horizontal:center;mso-position-horizontal-relative:page;mso-position-vertical:center;mso-position-vertical-relative:page;mso-width-percent:882;mso-height-percent:909" coordsize="68648,91235" o:gfxdata="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">
                     <v:rect id="Rectangle 194" o:spid="_x0000_s1027" style="position:absolute;width:68580;height:13716;visibility:visible;mso-wrap-style:square;v-text-anchor:middle" o:gfxdata="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" fillcolor="#4472c4 [3204]" stroked="f" strokeweight="1pt"/>
                     <v:rect id="Rectangle 195" o:spid="_x0000_s1028" style="position:absolute;top:40943;width:68580;height:50292;visibility:visible;mso-wrap-style:square;v-text-anchor:bottom" o:gfxdata="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" fillcolor="#4472c4 [3204]" stroked="f" strokeweight="1pt">
                       <v:textbox inset="36pt,57.6pt,36pt,36pt">
@@ -563,7 +563,7 @@
           <w:noProof/>
         </w:rPr>
         <w:drawing>
-          <wp:anchor distT="0" distB="0" distL="114300" distR="114300" simplePos="0" relativeHeight="251665408" behindDoc="0" locked="0" layoutInCell="1" allowOverlap="1" wp14:anchorId="425AFA43" wp14:editId="08C6B0AE">
+          <wp:anchor distT="0" distB="0" distL="114300" distR="114300" simplePos="0" relativeHeight="251655168" behindDoc="0" locked="0" layoutInCell="1" allowOverlap="1" wp14:anchorId="425AFA43" wp14:editId="0E488733">
             <wp:simplePos x="0" y="0"/>
             <wp:positionH relativeFrom="margin">
               <wp:align>center</wp:align>
@@ -1836,16 +1836,16 @@
     </w:p>
     <w:tbl>
       <w:tblPr>
-        <w:tblStyle w:val="Tableausimple5"/>
+        <w:tblStyle w:val="TableauGrille4-Accentuation1"/>
         <w:tblW w:w="0" w:type="auto"/>
         <w:tblLook w:val="04A0" w:firstRow="1" w:lastRow="0" w:firstColumn="1" w:lastColumn="0" w:noHBand="0" w:noVBand="1"/>
       </w:tblPr>
       <w:tblGrid>
-        <w:gridCol w:w="820"/>
-        <w:gridCol w:w="2163"/>
-        <w:gridCol w:w="2019"/>
-        <w:gridCol w:w="1864"/>
-        <w:gridCol w:w="2204"/>
+        <w:gridCol w:w="840"/>
+        <w:gridCol w:w="2155"/>
+        <w:gridCol w:w="2012"/>
+        <w:gridCol w:w="1857"/>
+        <w:gridCol w:w="2196"/>
       </w:tblGrid>
       <w:tr>
         <w:trPr>
@@ -1853,13 +1853,13 @@
         </w:trPr>
         <w:tc>
           <w:tcPr>
-            <w:cnfStyle w:val="001000000100" w:firstRow="0" w:lastRow="0" w:firstColumn="1" w:lastColumn="0" w:oddVBand="0" w:evenVBand="0" w:oddHBand="0" w:evenHBand="0" w:firstRowFirstColumn="1" w:firstRowLastColumn="0" w:lastRowFirstColumn="0" w:lastRowLastColumn="0"/>
+            <w:cnfStyle w:val="001000000000" w:firstRow="0" w:lastRow="0" w:firstColumn="1" w:lastColumn="0" w:oddVBand="0" w:evenVBand="0" w:oddHBand="0" w:evenHBand="0" w:firstRowFirstColumn="0" w:firstRowLastColumn="0" w:lastRowFirstColumn="0" w:lastRowLastColumn="0"/>
             <w:tcW w:w="1276" w:type="dxa"/>
           </w:tcPr>
           <w:p>
             <w:pPr>
               <w:rPr>
-                <w:rFonts w:asciiTheme="minorHAnsi" w:hAnsiTheme="minorHAnsi" w:cstheme="minorHAnsi"/>
+                <w:rFonts w:cstheme="minorHAnsi"/>
               </w:rPr>
             </w:pPr>
           </w:p>
@@ -1872,18 +1872,18 @@
             <w:pPr>
               <w:cnfStyle w:val="100000000000" w:firstRow="1" w:lastRow="0" w:firstColumn="0" w:lastColumn="0" w:oddVBand="0" w:evenVBand="0" w:oddHBand="0" w:evenHBand="0" w:firstRowFirstColumn="0" w:firstRowLastColumn="0" w:lastRowFirstColumn="0" w:lastRowLastColumn="0"/>
               <w:rPr>
-                <w:rFonts w:asciiTheme="minorHAnsi" w:hAnsiTheme="minorHAnsi" w:cstheme="minorHAnsi"/>
+                <w:rFonts w:cstheme="minorHAnsi"/>
               </w:rPr>
             </w:pPr>
             <w:r>
               <w:rPr>
-                <w:rFonts w:asciiTheme="minorHAnsi" w:hAnsiTheme="minorHAnsi" w:cstheme="minorHAnsi"/>
+                <w:rFonts w:cstheme="minorHAnsi"/>
               </w:rPr>
               <w:t>Can</w:t>
             </w:r>
             <w:r>
               <w:rPr>
-                <w:rFonts w:asciiTheme="minorHAnsi" w:hAnsiTheme="minorHAnsi" w:cstheme="minorHAnsi"/>
+                <w:rFonts w:cstheme="minorHAnsi"/>
               </w:rPr>
               <w:t>didat</w:t>
             </w:r>
@@ -1897,12 +1897,12 @@
             <w:pPr>
               <w:cnfStyle w:val="100000000000" w:firstRow="1" w:lastRow="0" w:firstColumn="0" w:lastColumn="0" w:oddVBand="0" w:evenVBand="0" w:oddHBand="0" w:evenHBand="0" w:firstRowFirstColumn="0" w:firstRowLastColumn="0" w:lastRowFirstColumn="0" w:lastRowLastColumn="0"/>
               <w:rPr>
-                <w:rFonts w:asciiTheme="minorHAnsi" w:hAnsiTheme="minorHAnsi" w:cstheme="minorHAnsi"/>
+                <w:rFonts w:cstheme="minorHAnsi"/>
               </w:rPr>
             </w:pPr>
             <w:r>
               <w:rPr>
-                <w:rFonts w:asciiTheme="minorHAnsi" w:hAnsiTheme="minorHAnsi" w:cstheme="minorHAnsi"/>
+                <w:rFonts w:cstheme="minorHAnsi"/>
               </w:rPr>
               <w:t>Chef de projet</w:t>
             </w:r>
@@ -1916,12 +1916,12 @@
             <w:pPr>
               <w:cnfStyle w:val="100000000000" w:firstRow="1" w:lastRow="0" w:firstColumn="0" w:lastColumn="0" w:oddVBand="0" w:evenVBand="0" w:oddHBand="0" w:evenHBand="0" w:firstRowFirstColumn="0" w:firstRowLastColumn="0" w:lastRowFirstColumn="0" w:lastRowLastColumn="0"/>
               <w:rPr>
-                <w:rFonts w:asciiTheme="minorHAnsi" w:hAnsiTheme="minorHAnsi" w:cstheme="minorHAnsi"/>
+                <w:rFonts w:cstheme="minorHAnsi"/>
               </w:rPr>
             </w:pPr>
             <w:r>
               <w:rPr>
-                <w:rFonts w:asciiTheme="minorHAnsi" w:hAnsiTheme="minorHAnsi" w:cstheme="minorHAnsi"/>
+                <w:rFonts w:cstheme="minorHAnsi"/>
               </w:rPr>
               <w:t>Expert 1</w:t>
             </w:r>
@@ -1935,12 +1935,12 @@
             <w:pPr>
               <w:cnfStyle w:val="100000000000" w:firstRow="1" w:lastRow="0" w:firstColumn="0" w:lastColumn="0" w:oddVBand="0" w:evenVBand="0" w:oddHBand="0" w:evenHBand="0" w:firstRowFirstColumn="0" w:firstRowLastColumn="0" w:lastRowFirstColumn="0" w:lastRowLastColumn="0"/>
               <w:rPr>
-                <w:rFonts w:asciiTheme="minorHAnsi" w:hAnsiTheme="minorHAnsi" w:cstheme="minorHAnsi"/>
+                <w:rFonts w:cstheme="minorHAnsi"/>
               </w:rPr>
             </w:pPr>
             <w:r>
               <w:rPr>
-                <w:rFonts w:asciiTheme="minorHAnsi" w:hAnsiTheme="minorHAnsi" w:cstheme="minorHAnsi"/>
+                <w:rFonts w:cstheme="minorHAnsi"/>
               </w:rPr>
               <w:t>Expert 2</w:t>
             </w:r>
@@ -1960,12 +1960,12 @@
           <w:p>
             <w:pPr>
               <w:rPr>
-                <w:rFonts w:asciiTheme="minorHAnsi" w:hAnsiTheme="minorHAnsi" w:cstheme="minorHAnsi"/>
+                <w:rFonts w:cstheme="minorHAnsi"/>
               </w:rPr>
             </w:pPr>
             <w:r>
               <w:rPr>
-                <w:rFonts w:asciiTheme="minorHAnsi" w:hAnsiTheme="minorHAnsi" w:cstheme="minorHAnsi"/>
+                <w:rFonts w:cstheme="minorHAnsi"/>
               </w:rPr>
               <w:t>Nom</w:t>
             </w:r>
@@ -2062,12 +2062,12 @@
           <w:p>
             <w:pPr>
               <w:rPr>
-                <w:rFonts w:asciiTheme="minorHAnsi" w:hAnsiTheme="minorHAnsi" w:cstheme="minorHAnsi"/>
+                <w:rFonts w:cstheme="minorHAnsi"/>
               </w:rPr>
             </w:pPr>
             <w:r>
               <w:rPr>
-                <w:rFonts w:asciiTheme="minorHAnsi" w:hAnsiTheme="minorHAnsi" w:cstheme="minorHAnsi"/>
+                <w:rFonts w:cstheme="minorHAnsi"/>
               </w:rPr>
               <w:t>Prénom</w:t>
             </w:r>
@@ -2162,12 +2162,12 @@
           <w:p>
             <w:pPr>
               <w:rPr>
-                <w:rFonts w:asciiTheme="minorHAnsi" w:hAnsiTheme="minorHAnsi" w:cstheme="minorHAnsi"/>
+                <w:rFonts w:cstheme="minorHAnsi"/>
               </w:rPr>
             </w:pPr>
             <w:r>
               <w:rPr>
-                <w:rFonts w:asciiTheme="minorHAnsi" w:hAnsiTheme="minorHAnsi" w:cstheme="minorHAnsi"/>
+                <w:rFonts w:cstheme="minorHAnsi"/>
               </w:rPr>
               <w:t>Email</w:t>
             </w:r>
@@ -2262,12 +2262,12 @@
           <w:p>
             <w:pPr>
               <w:rPr>
-                <w:rFonts w:asciiTheme="minorHAnsi" w:hAnsiTheme="minorHAnsi" w:cstheme="minorHAnsi"/>
+                <w:rFonts w:cstheme="minorHAnsi"/>
               </w:rPr>
             </w:pPr>
             <w:r>
               <w:rPr>
-                <w:rFonts w:asciiTheme="minorHAnsi" w:hAnsiTheme="minorHAnsi" w:cstheme="minorHAnsi"/>
+                <w:rFonts w:cstheme="minorHAnsi"/>
               </w:rPr>
               <w:t>Tel.</w:t>
             </w:r>
@@ -2704,12 +2704,10 @@
           <w:iCs/>
         </w:rPr>
         <w:sectPr>
-          <w:headerReference w:type="even" r:id="rId12"/>
-          <w:headerReference w:type="default" r:id="rId13"/>
-          <w:footerReference w:type="even" r:id="rId14"/>
-          <w:footerReference w:type="default" r:id="rId15"/>
-          <w:headerReference w:type="first" r:id="rId16"/>
-          <w:footerReference w:type="first" r:id="rId17"/>
+          <w:headerReference w:type="default" r:id="rId12"/>
+          <w:footerReference w:type="default" r:id="rId13"/>
+          <w:headerReference w:type="first" r:id="rId14"/>
+          <w:footerReference w:type="first" r:id="rId15"/>
           <w:pgSz w:w="11906" w:h="16838" w:code="9"/>
           <w:pgMar w:top="1418" w:right="1418" w:bottom="1418" w:left="1418" w:header="720" w:footer="720" w:gutter="0"/>
           <w:pgNumType w:start="0"/>
@@ -2744,7 +2742,7 @@
         <mc:AlternateContent>
           <mc:Choice Requires="wpg">
             <w:drawing>
-              <wp:anchor distT="0" distB="0" distL="114300" distR="114300" simplePos="0" relativeHeight="251686912" behindDoc="0" locked="0" layoutInCell="1" allowOverlap="1" wp14:anchorId="725B54A0" wp14:editId="4974A5D4">
+              <wp:anchor distT="0" distB="0" distL="114300" distR="114300" simplePos="0" relativeHeight="251676672" behindDoc="0" locked="0" layoutInCell="1" allowOverlap="1" wp14:anchorId="725B54A0" wp14:editId="0F776328">
                 <wp:simplePos x="0" y="0"/>
                 <wp:positionH relativeFrom="column">
                   <wp:posOffset>-3283</wp:posOffset>
@@ -2777,7 +2775,7 @@
                           </pic:cNvPicPr>
                         </pic:nvPicPr>
                         <pic:blipFill>
-                          <a:blip r:embed="rId18">
+                          <a:blip r:embed="rId16">
                             <a:extLst>
                               <a:ext uri="{28A0092B-C50C-407E-A947-70E740481C1C}">
                                 <a14:useLocalDpi xmlns:a14="http://schemas.microsoft.com/office/drawing/2010/main" val="0"/>
@@ -2881,7 +2879,7 @@
           </mc:Choice>
           <mc:Fallback>
             <w:pict>
-              <v:group w14:anchorId="725B54A0" id="Groupe 21" o:spid="_x0000_s1030" style="position:absolute;margin-left:-.25pt;margin-top:36.45pt;width:700.1pt;height:117.9pt;z-index:251686912" coordsize="88912,14973" o:gfxdata="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">
+              <v:group w14:anchorId="725B54A0" id="Groupe 21" o:spid="_x0000_s1030" style="position:absolute;margin-left:-.25pt;margin-top:36.45pt;width:700.1pt;height:117.9pt;z-index:251676672" coordsize="88912,14973" o:gfxdata="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">
                 <v:shapetype id="_x0000_t75" coordsize="21600,21600" o:spt="75" o:preferrelative="t" path="m@4@5l@4@11@9@11@9@5xe" filled="f" stroked="f">
                   <v:stroke joinstyle="miter"/>
                   <v:formulas>
@@ -2902,7 +2900,7 @@
                   <o:lock v:ext="edit" aspectratio="t"/>
                 </v:shapetype>
                 <v:shape id="Image 2" o:spid="_x0000_s1031" type="#_x0000_t75" style="position:absolute;width:88912;height:11518;visibility:visible;mso-wrap-style:square" o:gfxdata="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">
-                  <v:imagedata r:id="rId19" o:title=""/>
+                  <v:imagedata r:id="rId17" o:title=""/>
                   <v:path arrowok="t"/>
                 </v:shape>
                 <v:shape id="Zone de texte 20" o:spid="_x0000_s1032" type="#_x0000_t202" style="position:absolute;top:11639;width:88912;height:3334;visibility:visible;mso-wrap-style:square;v-text-anchor:top" o:gfxdata="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" stroked="f">
@@ -2971,7 +2969,7 @@
         <mc:AlternateContent>
           <mc:Choice Requires="wpg">
             <w:drawing>
-              <wp:anchor distT="0" distB="0" distL="114300" distR="114300" simplePos="0" relativeHeight="251675648" behindDoc="0" locked="0" layoutInCell="1" allowOverlap="1" wp14:anchorId="6FB40935" wp14:editId="1B0A8CB6">
+              <wp:anchor distT="0" distB="0" distL="114300" distR="114300" simplePos="0" relativeHeight="251665408" behindDoc="0" locked="0" layoutInCell="1" allowOverlap="1" wp14:anchorId="6FB40935" wp14:editId="7223AEC6">
                 <wp:simplePos x="0" y="0"/>
                 <wp:positionH relativeFrom="column">
                   <wp:posOffset>-3175</wp:posOffset>
@@ -3004,7 +3002,7 @@
                           </pic:cNvPicPr>
                         </pic:nvPicPr>
                         <pic:blipFill>
-                          <a:blip r:embed="rId20">
+                          <a:blip r:embed="rId18">
                             <a:extLst>
                               <a:ext uri="{28A0092B-C50C-407E-A947-70E740481C1C}">
                                 <a14:useLocalDpi xmlns:a14="http://schemas.microsoft.com/office/drawing/2010/main" val="0"/>
@@ -3106,9 +3104,9 @@
           </mc:Choice>
           <mc:Fallback>
             <w:pict>
-              <v:group w14:anchorId="6FB40935" id="Groupe 11" o:spid="_x0000_s1033" style="position:absolute;margin-left:-.25pt;margin-top:203pt;width:700.1pt;height:132.2pt;z-index:251675648" coordsize="88912,16789" o:gfxdata="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">
+              <v:group w14:anchorId="6FB40935" id="Groupe 11" o:spid="_x0000_s1033" style="position:absolute;margin-left:-.25pt;margin-top:203pt;width:700.1pt;height:132.2pt;z-index:251665408" coordsize="88912,16789" o:gfxdata="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">
                 <v:shape id="Image 9" o:spid="_x0000_s1034" type="#_x0000_t75" style="position:absolute;width:88912;height:13341;visibility:visible;mso-wrap-style:square" o:gfxdata="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">
-                  <v:imagedata r:id="rId21" o:title=""/>
+                  <v:imagedata r:id="rId19" o:title=""/>
                   <v:path arrowok="t"/>
                 </v:shape>
                 <v:shape id="Zone de texte 10" o:spid="_x0000_s1035" type="#_x0000_t202" style="position:absolute;top:13455;width:88912;height:3334;visibility:visible;mso-wrap-style:square;v-text-anchor:top" o:gfxdata="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" stroked="f">
@@ -3188,7 +3186,7 @@
         <mc:AlternateContent>
           <mc:Choice Requires="wpg">
             <w:drawing>
-              <wp:anchor distT="0" distB="0" distL="114300" distR="114300" simplePos="0" relativeHeight="251679744" behindDoc="0" locked="0" layoutInCell="1" allowOverlap="1" wp14:anchorId="0650147F" wp14:editId="7EC4DBA9">
+              <wp:anchor distT="0" distB="0" distL="114300" distR="114300" simplePos="0" relativeHeight="251669504" behindDoc="0" locked="0" layoutInCell="1" allowOverlap="1" wp14:anchorId="0650147F" wp14:editId="5DF4D970">
                 <wp:simplePos x="0" y="0"/>
                 <wp:positionH relativeFrom="column">
                   <wp:posOffset>-3175</wp:posOffset>
@@ -3221,7 +3219,7 @@
                           </pic:cNvPicPr>
                         </pic:nvPicPr>
                         <pic:blipFill>
-                          <a:blip r:embed="rId22">
+                          <a:blip r:embed="rId20">
                             <a:extLst>
                               <a:ext uri="{28A0092B-C50C-407E-A947-70E740481C1C}">
                                 <a14:useLocalDpi xmlns:a14="http://schemas.microsoft.com/office/drawing/2010/main" val="0"/>
@@ -3323,9 +3321,9 @@
           </mc:Choice>
           <mc:Fallback>
             <w:pict>
-              <v:group w14:anchorId="0650147F" id="Groupe 16" o:spid="_x0000_s1036" style="position:absolute;margin-left:-.25pt;margin-top:38.75pt;width:700.1pt;height:84.65pt;z-index:251679744" coordsize="88912,10750" o:gfxdata="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">
+              <v:group w14:anchorId="0650147F" id="Groupe 16" o:spid="_x0000_s1036" style="position:absolute;margin-left:-.25pt;margin-top:38.75pt;width:700.1pt;height:84.65pt;z-index:251669504" coordsize="88912,10750" o:gfxdata="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">
                 <v:shape id="Image 14" o:spid="_x0000_s1037" type="#_x0000_t75" style="position:absolute;width:88912;height:7346;visibility:visible;mso-wrap-style:square" o:gfxdata="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">
-                  <v:imagedata r:id="rId23" o:title=""/>
+                  <v:imagedata r:id="rId21" o:title=""/>
                   <v:path arrowok="t"/>
                 </v:shape>
                 <v:shape id="Zone de texte 15" o:spid="_x0000_s1038" type="#_x0000_t202" style="position:absolute;top:7416;width:88912;height:3334;visibility:visible;mso-wrap-style:square;v-text-anchor:top" o:gfxdata="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" stroked="f">
@@ -3395,7 +3393,7 @@
         <mc:AlternateContent>
           <mc:Choice Requires="wpg">
             <w:drawing>
-              <wp:anchor distT="0" distB="0" distL="114300" distR="114300" simplePos="0" relativeHeight="251683840" behindDoc="0" locked="0" layoutInCell="1" allowOverlap="1" wp14:anchorId="7374CFD4" wp14:editId="612BCF6A">
+              <wp:anchor distT="0" distB="0" distL="114300" distR="114300" simplePos="0" relativeHeight="251673600" behindDoc="0" locked="0" layoutInCell="1" allowOverlap="1" wp14:anchorId="7374CFD4" wp14:editId="1546931A">
                 <wp:simplePos x="0" y="0"/>
                 <wp:positionH relativeFrom="margin">
                   <wp:align>right</wp:align>
@@ -3428,7 +3426,7 @@
                           </pic:cNvPicPr>
                         </pic:nvPicPr>
                         <pic:blipFill>
-                          <a:blip r:embed="rId24">
+                          <a:blip r:embed="rId22">
                             <a:extLst>
                               <a:ext uri="{28A0092B-C50C-407E-A947-70E740481C1C}">
                                 <a14:useLocalDpi xmlns:a14="http://schemas.microsoft.com/office/drawing/2010/main" val="0"/>
@@ -3536,9 +3534,9 @@
           </mc:Choice>
           <mc:Fallback>
             <w:pict>
-              <v:group w14:anchorId="7374CFD4" id="Groupe 19" o:spid="_x0000_s1039" style="position:absolute;margin-left:648.9pt;margin-top:25.8pt;width:700.1pt;height:107.05pt;z-index:251683840;mso-position-horizontal:right;mso-position-horizontal-relative:margin" coordsize="88912,13595" o:gfxdata="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">
+              <v:group w14:anchorId="7374CFD4" id="Groupe 19" o:spid="_x0000_s1039" style="position:absolute;margin-left:648.9pt;margin-top:25.8pt;width:700.1pt;height:107.05pt;z-index:251673600;mso-position-horizontal:right;mso-position-horizontal-relative:margin" coordsize="88912,13595" o:gfxdata="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">
                 <v:shape id="Image 17" o:spid="_x0000_s1040" type="#_x0000_t75" style="position:absolute;width:88912;height:10172;visibility:visible;mso-wrap-style:square" o:gfxdata="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">
-                  <v:imagedata r:id="rId25" o:title=""/>
+                  <v:imagedata r:id="rId23" o:title=""/>
                   <v:path arrowok="t"/>
                 </v:shape>
                 <v:shape id="Zone de texte 18" o:spid="_x0000_s1041" type="#_x0000_t202" style="position:absolute;top:10261;width:88912;height:3334;visibility:visible;mso-wrap-style:square;v-text-anchor:top" o:gfxdata="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" stroked="f">
@@ -3610,9 +3608,9 @@
     <w:p>
       <w:pPr>
         <w:sectPr>
-          <w:headerReference w:type="default" r:id="rId26"/>
-          <w:headerReference w:type="first" r:id="rId27"/>
-          <w:footerReference w:type="first" r:id="rId28"/>
+          <w:headerReference w:type="default" r:id="rId24"/>
+          <w:headerReference w:type="first" r:id="rId25"/>
+          <w:footerReference w:type="first" r:id="rId26"/>
           <w:pgSz w:w="16838" w:h="11906" w:orient="landscape" w:code="9"/>
           <w:pgMar w:top="1418" w:right="1418" w:bottom="1418" w:left="1418" w:header="720" w:footer="720" w:gutter="0"/>
           <w:cols w:space="720"/>
@@ -4685,10 +4683,12 @@
       <w:r>
         <w:t>Les tests seront effectués par mon chef de projet ainsi que moi-même.</w:t>
       </w:r>
+      <w:bookmarkStart w:id="17" w:name="_Toc102999867"/>
     </w:p>
     <w:p>
       <w:pPr>
         <w:spacing w:before="0" w:after="0"/>
+        <w:ind w:left="708"/>
       </w:pPr>
     </w:p>
     <w:p>
@@ -4698,11 +4698,945 @@
           <w:iCs/>
         </w:rPr>
       </w:pPr>
-      <w:bookmarkStart w:id="17" w:name="_Toc102999867"/>
       <w:r>
         <w:rPr>
           <w:iCs/>
         </w:rPr>
+        <w:t>Uses cases scénario</w:t>
+      </w:r>
+    </w:p>
+    <w:p>
+      <w:pPr>
+        <w:pStyle w:val="Titre3"/>
+      </w:pPr>
+      <w:r>
+        <w:t>Partie affichage de l’heure</w:t>
+      </w:r>
+    </w:p>
+    <w:tbl>
+      <w:tblPr>
+        <w:tblStyle w:val="TableauGrille4-Accentuation1"/>
+        <w:tblpPr w:leftFromText="141" w:rightFromText="141" w:vertAnchor="text" w:tblpY="1"/>
+        <w:tblOverlap w:val="never"/>
+        <w:tblW w:w="0" w:type="auto"/>
+        <w:tblLook w:val="04A0" w:firstRow="1" w:lastRow="0" w:firstColumn="1" w:lastColumn="0" w:noHBand="0" w:noVBand="1"/>
+      </w:tblPr>
+      <w:tblGrid>
+        <w:gridCol w:w="3020"/>
+        <w:gridCol w:w="3020"/>
+        <w:gridCol w:w="3020"/>
+      </w:tblGrid>
+      <w:tr>
+        <w:trPr>
+          <w:cnfStyle w:val="100000000000" w:firstRow="1" w:lastRow="0" w:firstColumn="0" w:lastColumn="0" w:oddVBand="0" w:evenVBand="0" w:oddHBand="0" w:evenHBand="0" w:firstRowFirstColumn="0" w:firstRowLastColumn="0" w:lastRowFirstColumn="0" w:lastRowLastColumn="0"/>
+        </w:trPr>
+        <w:tc>
+          <w:tcPr>
+            <w:cnfStyle w:val="001000000000" w:firstRow="0" w:lastRow="0" w:firstColumn="1" w:lastColumn="0" w:oddVBand="0" w:evenVBand="0" w:oddHBand="0" w:evenHBand="0" w:firstRowFirstColumn="0" w:firstRowLastColumn="0" w:lastRowFirstColumn="0" w:lastRowLastColumn="0"/>
+            <w:tcW w:w="3020" w:type="dxa"/>
+            <w:hideMark/>
+          </w:tcPr>
+          <w:p>
+            <w:r>
+              <w:t>Contexte</w:t>
+            </w:r>
+          </w:p>
+        </w:tc>
+        <w:tc>
+          <w:tcPr>
+            <w:tcW w:w="3020" w:type="dxa"/>
+            <w:hideMark/>
+          </w:tcPr>
+          <w:p>
+            <w:pPr>
+              <w:cnfStyle w:val="100000000000" w:firstRow="1" w:lastRow="0" w:firstColumn="0" w:lastColumn="0" w:oddVBand="0" w:evenVBand="0" w:oddHBand="0" w:evenHBand="0" w:firstRowFirstColumn="0" w:firstRowLastColumn="0" w:lastRowFirstColumn="0" w:lastRowLastColumn="0"/>
+            </w:pPr>
+            <w:r>
+              <w:t>Action</w:t>
+            </w:r>
+          </w:p>
+        </w:tc>
+        <w:tc>
+          <w:tcPr>
+            <w:tcW w:w="3020" w:type="dxa"/>
+            <w:hideMark/>
+          </w:tcPr>
+          <w:p>
+            <w:pPr>
+              <w:cnfStyle w:val="100000000000" w:firstRow="1" w:lastRow="0" w:firstColumn="0" w:lastColumn="0" w:oddVBand="0" w:evenVBand="0" w:oddHBand="0" w:evenHBand="0" w:firstRowFirstColumn="0" w:firstRowLastColumn="0" w:lastRowFirstColumn="0" w:lastRowLastColumn="0"/>
+            </w:pPr>
+            <w:r>
+              <w:t>Résultat</w:t>
+            </w:r>
+          </w:p>
+        </w:tc>
+      </w:tr>
+      <w:tr>
+        <w:trPr>
+          <w:cnfStyle w:val="000000100000" w:firstRow="0" w:lastRow="0" w:firstColumn="0" w:lastColumn="0" w:oddVBand="0" w:evenVBand="0" w:oddHBand="1" w:evenHBand="0" w:firstRowFirstColumn="0" w:firstRowLastColumn="0" w:lastRowFirstColumn="0" w:lastRowLastColumn="0"/>
+        </w:trPr>
+        <w:tc>
+          <w:tcPr>
+            <w:cnfStyle w:val="001000000000" w:firstRow="0" w:lastRow="0" w:firstColumn="1" w:lastColumn="0" w:oddVBand="0" w:evenVBand="0" w:oddHBand="0" w:evenHBand="0" w:firstRowFirstColumn="0" w:firstRowLastColumn="0" w:lastRowFirstColumn="0" w:lastRowLastColumn="0"/>
+            <w:tcW w:w="3020" w:type="dxa"/>
+            <w:hideMark/>
+          </w:tcPr>
+          <w:p>
+            <w:pPr>
+              <w:rPr>
+                <w:b w:val="0"/>
+              </w:rPr>
+            </w:pPr>
+            <w:r>
+              <w:rPr>
+                <w:b w:val="0"/>
+              </w:rPr>
+              <w:t>L’horloge entière est alimentée</w:t>
+            </w:r>
+          </w:p>
+        </w:tc>
+        <w:tc>
+          <w:tcPr>
+            <w:tcW w:w="3020" w:type="dxa"/>
+          </w:tcPr>
+          <w:p>
+            <w:pPr>
+              <w:cnfStyle w:val="000000100000" w:firstRow="0" w:lastRow="0" w:firstColumn="0" w:lastColumn="0" w:oddVBand="0" w:evenVBand="0" w:oddHBand="1" w:evenHBand="0" w:firstRowFirstColumn="0" w:firstRowLastColumn="0" w:lastRowFirstColumn="0" w:lastRowLastColumn="0"/>
+            </w:pPr>
+            <w:r>
+              <w:t>-</w:t>
+            </w:r>
+          </w:p>
+        </w:tc>
+        <w:tc>
+          <w:tcPr>
+            <w:tcW w:w="3020" w:type="dxa"/>
+            <w:hideMark/>
+          </w:tcPr>
+          <w:p>
+            <w:pPr>
+              <w:cnfStyle w:val="000000100000" w:firstRow="0" w:lastRow="0" w:firstColumn="0" w:lastColumn="0" w:oddVBand="0" w:evenVBand="0" w:oddHBand="1" w:evenHBand="0" w:firstRowFirstColumn="0" w:firstRowLastColumn="0" w:lastRowFirstColumn="0" w:lastRowLastColumn="0"/>
+            </w:pPr>
+            <w:r>
+              <w:t xml:space="preserve">L’horloge </w:t>
+            </w:r>
+            <w:r>
+              <w:t>60 LED affiche l’</w:t>
+            </w:r>
+            <w:r>
+              <w:t xml:space="preserve">heure avec trois couleurs différentes </w:t>
+            </w:r>
+          </w:p>
+        </w:tc>
+      </w:tr>
+      <w:tr>
+        <w:tc>
+          <w:tcPr>
+            <w:cnfStyle w:val="001000000000" w:firstRow="0" w:lastRow="0" w:firstColumn="1" w:lastColumn="0" w:oddVBand="0" w:evenVBand="0" w:oddHBand="0" w:evenHBand="0" w:firstRowFirstColumn="0" w:firstRowLastColumn="0" w:lastRowFirstColumn="0" w:lastRowLastColumn="0"/>
+            <w:tcW w:w="3020" w:type="dxa"/>
+          </w:tcPr>
+          <w:p>
+            <w:pPr>
+              <w:rPr>
+                <w:b w:val="0"/>
+              </w:rPr>
+            </w:pPr>
+            <w:r>
+              <w:rPr>
+                <w:b w:val="0"/>
+              </w:rPr>
+              <w:t>L’horloge entière est alimentée</w:t>
+            </w:r>
+          </w:p>
+        </w:tc>
+        <w:tc>
+          <w:tcPr>
+            <w:tcW w:w="3020" w:type="dxa"/>
+          </w:tcPr>
+          <w:p>
+            <w:pPr>
+              <w:cnfStyle w:val="000000000000" w:firstRow="0" w:lastRow="0" w:firstColumn="0" w:lastColumn="0" w:oddVBand="0" w:evenVBand="0" w:oddHBand="0" w:evenHBand="0" w:firstRowFirstColumn="0" w:firstRowLastColumn="0" w:lastRowFirstColumn="0" w:lastRowLastColumn="0"/>
+            </w:pPr>
+            <w:r>
+              <w:t>-</w:t>
+            </w:r>
+          </w:p>
+        </w:tc>
+        <w:tc>
+          <w:tcPr>
+            <w:tcW w:w="3020" w:type="dxa"/>
+          </w:tcPr>
+          <w:p>
+            <w:pPr>
+              <w:cnfStyle w:val="000000000000" w:firstRow="0" w:lastRow="0" w:firstColumn="0" w:lastColumn="0" w:oddVBand="0" w:evenVBand="0" w:oddHBand="0" w:evenHBand="0" w:firstRowFirstColumn="0" w:firstRowLastColumn="0" w:lastRowFirstColumn="0" w:lastRowLastColumn="0"/>
+            </w:pPr>
+            <w:r>
+              <w:rPr>
+                <w:shd w:val="clear" w:color="auto" w:fill="F8F9FA"/>
+              </w:rPr>
+              <w:t>L'affichage 7 segments affiche en alternance : l'heure (en heures et minutes) durant 3 secondes puis la température durant 3 secondes.</w:t>
+            </w:r>
+          </w:p>
+        </w:tc>
+      </w:tr>
+      <w:tr>
+        <w:trPr>
+          <w:cnfStyle w:val="000000100000" w:firstRow="0" w:lastRow="0" w:firstColumn="0" w:lastColumn="0" w:oddVBand="0" w:evenVBand="0" w:oddHBand="1" w:evenHBand="0" w:firstRowFirstColumn="0" w:firstRowLastColumn="0" w:lastRowFirstColumn="0" w:lastRowLastColumn="0"/>
+        </w:trPr>
+        <w:tc>
+          <w:tcPr>
+            <w:cnfStyle w:val="001000000000" w:firstRow="0" w:lastRow="0" w:firstColumn="1" w:lastColumn="0" w:oddVBand="0" w:evenVBand="0" w:oddHBand="0" w:evenHBand="0" w:firstRowFirstColumn="0" w:firstRowLastColumn="0" w:lastRowFirstColumn="0" w:lastRowLastColumn="0"/>
+            <w:tcW w:w="3020" w:type="dxa"/>
+          </w:tcPr>
+          <w:p>
+            <w:pPr>
+              <w:rPr>
+                <w:b w:val="0"/>
+              </w:rPr>
+            </w:pPr>
+            <w:r>
+              <w:rPr>
+                <w:b w:val="0"/>
+              </w:rPr>
+              <w:t>L’horloge entière est alimentée</w:t>
+            </w:r>
+          </w:p>
+        </w:tc>
+        <w:tc>
+          <w:tcPr>
+            <w:tcW w:w="3020" w:type="dxa"/>
+          </w:tcPr>
+          <w:p>
+            <w:pPr>
+              <w:cnfStyle w:val="000000100000" w:firstRow="0" w:lastRow="0" w:firstColumn="0" w:lastColumn="0" w:oddVBand="0" w:evenVBand="0" w:oddHBand="1" w:evenHBand="0" w:firstRowFirstColumn="0" w:firstRowLastColumn="0" w:lastRowFirstColumn="0" w:lastRowLastColumn="0"/>
+            </w:pPr>
+            <w:r>
+              <w:t xml:space="preserve">Le module Arduino Uno est </w:t>
+            </w:r>
+            <w:r>
+              <w:t xml:space="preserve">débranché de l’ordinateur durant un certain temps </w:t>
+            </w:r>
+          </w:p>
+        </w:tc>
+        <w:tc>
+          <w:tcPr>
+            <w:tcW w:w="3020" w:type="dxa"/>
+          </w:tcPr>
+          <w:p>
+            <w:pPr>
+              <w:cnfStyle w:val="000000100000" w:firstRow="0" w:lastRow="0" w:firstColumn="0" w:lastColumn="0" w:oddVBand="0" w:evenVBand="0" w:oddHBand="1" w:evenHBand="0" w:firstRowFirstColumn="0" w:firstRowLastColumn="0" w:lastRowFirstColumn="0" w:lastRowLastColumn="0"/>
+            </w:pPr>
+            <w:r>
+              <w:t>L’heure sera maintenu grâce à la synchronisation de l’horloge a une RTC</w:t>
+            </w:r>
+          </w:p>
+        </w:tc>
+      </w:tr>
+    </w:tbl>
+    <w:p/>
+    <w:p/>
+    <w:p/>
+    <w:p>
+      <w:pPr>
+        <w:pStyle w:val="Titre3"/>
+      </w:pPr>
+      <w:r>
+        <w:lastRenderedPageBreak/>
+        <w:t xml:space="preserve">Partie </w:t>
+      </w:r>
+      <w:r>
+        <w:t>Affichage du taux de CO2 avec alerte</w:t>
+      </w:r>
+    </w:p>
+    <w:tbl>
+      <w:tblPr>
+        <w:tblStyle w:val="TableauGrille4-Accentuation1"/>
+        <w:tblW w:w="0" w:type="auto"/>
+        <w:tblLook w:val="04A0" w:firstRow="1" w:lastRow="0" w:firstColumn="1" w:lastColumn="0" w:noHBand="0" w:noVBand="1"/>
+      </w:tblPr>
+      <w:tblGrid>
+        <w:gridCol w:w="3020"/>
+        <w:gridCol w:w="3020"/>
+        <w:gridCol w:w="3020"/>
+      </w:tblGrid>
+      <w:tr>
+        <w:trPr>
+          <w:cnfStyle w:val="100000000000" w:firstRow="1" w:lastRow="0" w:firstColumn="0" w:lastColumn="0" w:oddVBand="0" w:evenVBand="0" w:oddHBand="0" w:evenHBand="0" w:firstRowFirstColumn="0" w:firstRowLastColumn="0" w:lastRowFirstColumn="0" w:lastRowLastColumn="0"/>
+        </w:trPr>
+        <w:tc>
+          <w:tcPr>
+            <w:cnfStyle w:val="001000000000" w:firstRow="0" w:lastRow="0" w:firstColumn="1" w:lastColumn="0" w:oddVBand="0" w:evenVBand="0" w:oddHBand="0" w:evenHBand="0" w:firstRowFirstColumn="0" w:firstRowLastColumn="0" w:lastRowFirstColumn="0" w:lastRowLastColumn="0"/>
+            <w:tcW w:w="3020" w:type="dxa"/>
+            <w:hideMark/>
+          </w:tcPr>
+          <w:p>
+            <w:r>
+              <w:t>Contexte</w:t>
+            </w:r>
+          </w:p>
+        </w:tc>
+        <w:tc>
+          <w:tcPr>
+            <w:tcW w:w="3020" w:type="dxa"/>
+            <w:hideMark/>
+          </w:tcPr>
+          <w:p>
+            <w:pPr>
+              <w:cnfStyle w:val="100000000000" w:firstRow="1" w:lastRow="0" w:firstColumn="0" w:lastColumn="0" w:oddVBand="0" w:evenVBand="0" w:oddHBand="0" w:evenHBand="0" w:firstRowFirstColumn="0" w:firstRowLastColumn="0" w:lastRowFirstColumn="0" w:lastRowLastColumn="0"/>
+            </w:pPr>
+            <w:r>
+              <w:t>Action</w:t>
+            </w:r>
+          </w:p>
+        </w:tc>
+        <w:tc>
+          <w:tcPr>
+            <w:tcW w:w="3020" w:type="dxa"/>
+            <w:hideMark/>
+          </w:tcPr>
+          <w:p>
+            <w:pPr>
+              <w:cnfStyle w:val="100000000000" w:firstRow="1" w:lastRow="0" w:firstColumn="0" w:lastColumn="0" w:oddVBand="0" w:evenVBand="0" w:oddHBand="0" w:evenHBand="0" w:firstRowFirstColumn="0" w:firstRowLastColumn="0" w:lastRowFirstColumn="0" w:lastRowLastColumn="0"/>
+            </w:pPr>
+            <w:r>
+              <w:t>Résultat</w:t>
+            </w:r>
+          </w:p>
+        </w:tc>
+      </w:tr>
+      <w:tr>
+        <w:trPr>
+          <w:cnfStyle w:val="000000100000" w:firstRow="0" w:lastRow="0" w:firstColumn="0" w:lastColumn="0" w:oddVBand="0" w:evenVBand="0" w:oddHBand="1" w:evenHBand="0" w:firstRowFirstColumn="0" w:firstRowLastColumn="0" w:lastRowFirstColumn="0" w:lastRowLastColumn="0"/>
+        </w:trPr>
+        <w:tc>
+          <w:tcPr>
+            <w:cnfStyle w:val="001000000000" w:firstRow="0" w:lastRow="0" w:firstColumn="1" w:lastColumn="0" w:oddVBand="0" w:evenVBand="0" w:oddHBand="0" w:evenHBand="0" w:firstRowFirstColumn="0" w:firstRowLastColumn="0" w:lastRowFirstColumn="0" w:lastRowLastColumn="0"/>
+            <w:tcW w:w="3020" w:type="dxa"/>
+            <w:hideMark/>
+          </w:tcPr>
+          <w:p>
+            <w:pPr>
+              <w:rPr>
+                <w:b w:val="0"/>
+              </w:rPr>
+            </w:pPr>
+            <w:r>
+              <w:rPr>
+                <w:b w:val="0"/>
+              </w:rPr>
+              <w:t>L’horloge entière est alimentée</w:t>
+            </w:r>
+            <w:r>
+              <w:rPr>
+                <w:b w:val="0"/>
+              </w:rPr>
+              <w:t>.</w:t>
+            </w:r>
+          </w:p>
+        </w:tc>
+        <w:tc>
+          <w:tcPr>
+            <w:tcW w:w="3020" w:type="dxa"/>
+          </w:tcPr>
+          <w:p>
+            <w:pPr>
+              <w:cnfStyle w:val="000000100000" w:firstRow="0" w:lastRow="0" w:firstColumn="0" w:lastColumn="0" w:oddVBand="0" w:evenVBand="0" w:oddHBand="1" w:evenHBand="0" w:firstRowFirstColumn="0" w:firstRowLastColumn="0" w:lastRowFirstColumn="0" w:lastRowLastColumn="0"/>
+            </w:pPr>
+            <w:r>
+              <w:t xml:space="preserve">L’utilisateur augmente de taux de CO2 jusqu’à ce qu’il dépasse le seuil </w:t>
+            </w:r>
+            <w:r>
+              <w:t>maximum</w:t>
+            </w:r>
+          </w:p>
+        </w:tc>
+        <w:tc>
+          <w:tcPr>
+            <w:tcW w:w="3020" w:type="dxa"/>
+            <w:hideMark/>
+          </w:tcPr>
+          <w:p>
+            <w:pPr>
+              <w:cnfStyle w:val="000000100000" w:firstRow="0" w:lastRow="0" w:firstColumn="0" w:lastColumn="0" w:oddVBand="0" w:evenVBand="0" w:oddHBand="1" w:evenHBand="0" w:firstRowFirstColumn="0" w:firstRowLastColumn="0" w:lastRowFirstColumn="0" w:lastRowLastColumn="0"/>
+            </w:pPr>
+            <w:r>
+              <w:t xml:space="preserve">L’horloge 60 LED </w:t>
+            </w:r>
+            <w:r>
+              <w:t>clignote durant 3 secondes</w:t>
+            </w:r>
+          </w:p>
+        </w:tc>
+      </w:tr>
+      <w:tr>
+        <w:tc>
+          <w:tcPr>
+            <w:cnfStyle w:val="001000000000" w:firstRow="0" w:lastRow="0" w:firstColumn="1" w:lastColumn="0" w:oddVBand="0" w:evenVBand="0" w:oddHBand="0" w:evenHBand="0" w:firstRowFirstColumn="0" w:firstRowLastColumn="0" w:lastRowFirstColumn="0" w:lastRowLastColumn="0"/>
+            <w:tcW w:w="3020" w:type="dxa"/>
+          </w:tcPr>
+          <w:p>
+            <w:pPr>
+              <w:rPr>
+                <w:b w:val="0"/>
+              </w:rPr>
+            </w:pPr>
+            <w:r>
+              <w:rPr>
+                <w:b w:val="0"/>
+              </w:rPr>
+              <w:t>L’horloge entière est alimentée.</w:t>
+            </w:r>
+          </w:p>
+        </w:tc>
+        <w:tc>
+          <w:tcPr>
+            <w:tcW w:w="3020" w:type="dxa"/>
+          </w:tcPr>
+          <w:p>
+            <w:pPr>
+              <w:cnfStyle w:val="000000000000" w:firstRow="0" w:lastRow="0" w:firstColumn="0" w:lastColumn="0" w:oddVBand="0" w:evenVBand="0" w:oddHBand="0" w:evenHBand="0" w:firstRowFirstColumn="0" w:firstRowLastColumn="0" w:lastRowFirstColumn="0" w:lastRowLastColumn="0"/>
+            </w:pPr>
+            <w:r>
+              <w:t>L’utilisateur augmente de taux de CO2 jusqu’à ce qu’il dépasse le seuil maximum</w:t>
+            </w:r>
+          </w:p>
+        </w:tc>
+        <w:tc>
+          <w:tcPr>
+            <w:tcW w:w="3020" w:type="dxa"/>
+          </w:tcPr>
+          <w:p>
+            <w:pPr>
+              <w:cnfStyle w:val="000000000000" w:firstRow="0" w:lastRow="0" w:firstColumn="0" w:lastColumn="0" w:oddVBand="0" w:evenVBand="0" w:oddHBand="0" w:evenHBand="0" w:firstRowFirstColumn="0" w:firstRowLastColumn="0" w:lastRowFirstColumn="0" w:lastRowLastColumn="0"/>
+            </w:pPr>
+            <w:r>
+              <w:rPr>
+                <w:shd w:val="clear" w:color="auto" w:fill="F8F9FA"/>
+              </w:rPr>
+              <w:t xml:space="preserve">Le </w:t>
+            </w:r>
+            <w:proofErr w:type="spellStart"/>
+            <w:r>
+              <w:rPr>
+                <w:shd w:val="clear" w:color="auto" w:fill="F8F9FA"/>
+              </w:rPr>
+              <w:t>buzzer</w:t>
+            </w:r>
+            <w:proofErr w:type="spellEnd"/>
+            <w:r>
+              <w:rPr>
+                <w:shd w:val="clear" w:color="auto" w:fill="F8F9FA"/>
+              </w:rPr>
+              <w:t xml:space="preserve"> sonne par à coup durant 3 secondes</w:t>
+            </w:r>
+          </w:p>
+        </w:tc>
+      </w:tr>
+      <w:tr>
+        <w:trPr>
+          <w:cnfStyle w:val="000000100000" w:firstRow="0" w:lastRow="0" w:firstColumn="0" w:lastColumn="0" w:oddVBand="0" w:evenVBand="0" w:oddHBand="1" w:evenHBand="0" w:firstRowFirstColumn="0" w:firstRowLastColumn="0" w:lastRowFirstColumn="0" w:lastRowLastColumn="0"/>
+        </w:trPr>
+        <w:tc>
+          <w:tcPr>
+            <w:cnfStyle w:val="001000000000" w:firstRow="0" w:lastRow="0" w:firstColumn="1" w:lastColumn="0" w:oddVBand="0" w:evenVBand="0" w:oddHBand="0" w:evenHBand="0" w:firstRowFirstColumn="0" w:firstRowLastColumn="0" w:lastRowFirstColumn="0" w:lastRowLastColumn="0"/>
+            <w:tcW w:w="3020" w:type="dxa"/>
+          </w:tcPr>
+          <w:p>
+            <w:pPr>
+              <w:rPr>
+                <w:b w:val="0"/>
+              </w:rPr>
+            </w:pPr>
+            <w:r>
+              <w:rPr>
+                <w:b w:val="0"/>
+              </w:rPr>
+              <w:t>L’horloge entière est alimentée.</w:t>
+            </w:r>
+          </w:p>
+        </w:tc>
+        <w:tc>
+          <w:tcPr>
+            <w:tcW w:w="3020" w:type="dxa"/>
+          </w:tcPr>
+          <w:p>
+            <w:pPr>
+              <w:cnfStyle w:val="000000100000" w:firstRow="0" w:lastRow="0" w:firstColumn="0" w:lastColumn="0" w:oddVBand="0" w:evenVBand="0" w:oddHBand="1" w:evenHBand="0" w:firstRowFirstColumn="0" w:firstRowLastColumn="0" w:lastRowFirstColumn="0" w:lastRowLastColumn="0"/>
+            </w:pPr>
+            <w:r>
+              <w:t>Le bouton lié au</w:t>
+            </w:r>
+            <w:r>
+              <w:t>x</w:t>
+            </w:r>
+            <w:r>
+              <w:t xml:space="preserve"> </w:t>
+            </w:r>
+            <w:r>
+              <w:t>modes</w:t>
+            </w:r>
+            <w:r>
+              <w:t xml:space="preserve"> d’a</w:t>
+            </w:r>
+            <w:r>
+              <w:t>lertes</w:t>
+            </w:r>
+            <w:r>
+              <w:t xml:space="preserve"> de CO2 est pressé puis relâché</w:t>
+            </w:r>
+          </w:p>
+        </w:tc>
+        <w:tc>
+          <w:tcPr>
+            <w:tcW w:w="3020" w:type="dxa"/>
+          </w:tcPr>
+          <w:p>
+            <w:pPr>
+              <w:cnfStyle w:val="000000100000" w:firstRow="0" w:lastRow="0" w:firstColumn="0" w:lastColumn="0" w:oddVBand="0" w:evenVBand="0" w:oddHBand="1" w:evenHBand="0" w:firstRowFirstColumn="0" w:firstRowLastColumn="0" w:lastRowFirstColumn="0" w:lastRowLastColumn="0"/>
+            </w:pPr>
+            <w:r>
+              <w:t>L</w:t>
+            </w:r>
+            <w:r>
+              <w:t>e</w:t>
+            </w:r>
+            <w:r>
+              <w:t xml:space="preserve"> prochain </w:t>
+            </w:r>
+            <w:r>
+              <w:t>mode</w:t>
+            </w:r>
+            <w:r>
+              <w:t xml:space="preserve"> </w:t>
+            </w:r>
+            <w:r>
+              <w:t>d'alerte par rapport au</w:t>
+            </w:r>
+            <w:r>
+              <w:t xml:space="preserve"> précédent est sélectionné</w:t>
+            </w:r>
+          </w:p>
+        </w:tc>
+      </w:tr>
+      <w:tr>
+        <w:tc>
+          <w:tcPr>
+            <w:cnfStyle w:val="001000000000" w:firstRow="0" w:lastRow="0" w:firstColumn="1" w:lastColumn="0" w:oddVBand="0" w:evenVBand="0" w:oddHBand="0" w:evenHBand="0" w:firstRowFirstColumn="0" w:firstRowLastColumn="0" w:lastRowFirstColumn="0" w:lastRowLastColumn="0"/>
+            <w:tcW w:w="3020" w:type="dxa"/>
+          </w:tcPr>
+          <w:p>
+            <w:pPr>
+              <w:rPr>
+                <w:b w:val="0"/>
+              </w:rPr>
+            </w:pPr>
+            <w:r>
+              <w:rPr>
+                <w:b w:val="0"/>
+              </w:rPr>
+              <w:t>L’horloge entière est alimentée.</w:t>
+            </w:r>
+            <w:r>
+              <w:rPr>
+                <w:b w:val="0"/>
+              </w:rPr>
+              <w:t xml:space="preserve"> L</w:t>
+            </w:r>
+            <w:r>
+              <w:rPr>
+                <w:b w:val="0"/>
+              </w:rPr>
+              <w:t>e dernier mode</w:t>
+            </w:r>
+            <w:r>
+              <w:rPr>
+                <w:b w:val="0"/>
+              </w:rPr>
+              <w:t xml:space="preserve"> d’alerte est sélectionné</w:t>
+            </w:r>
+          </w:p>
+        </w:tc>
+        <w:tc>
+          <w:tcPr>
+            <w:tcW w:w="3020" w:type="dxa"/>
+          </w:tcPr>
+          <w:p>
+            <w:pPr>
+              <w:cnfStyle w:val="000000000000" w:firstRow="0" w:lastRow="0" w:firstColumn="0" w:lastColumn="0" w:oddVBand="0" w:evenVBand="0" w:oddHBand="0" w:evenHBand="0" w:firstRowFirstColumn="0" w:firstRowLastColumn="0" w:lastRowFirstColumn="0" w:lastRowLastColumn="0"/>
+            </w:pPr>
+            <w:r>
+              <w:t>Le bouton lié au</w:t>
+            </w:r>
+            <w:r>
+              <w:t>x</w:t>
+            </w:r>
+            <w:r>
+              <w:t xml:space="preserve"> </w:t>
+            </w:r>
+            <w:r>
+              <w:t>mode</w:t>
+            </w:r>
+            <w:r>
+              <w:t xml:space="preserve"> d’a</w:t>
+            </w:r>
+            <w:r>
+              <w:t>lertes</w:t>
+            </w:r>
+            <w:r>
+              <w:t xml:space="preserve"> de CO2 est pressé puis relâché</w:t>
+            </w:r>
+          </w:p>
+        </w:tc>
+        <w:tc>
+          <w:tcPr>
+            <w:tcW w:w="3020" w:type="dxa"/>
+          </w:tcPr>
+          <w:p>
+            <w:pPr>
+              <w:cnfStyle w:val="000000000000" w:firstRow="0" w:lastRow="0" w:firstColumn="0" w:lastColumn="0" w:oddVBand="0" w:evenVBand="0" w:oddHBand="0" w:evenHBand="0" w:firstRowFirstColumn="0" w:firstRowLastColumn="0" w:lastRowFirstColumn="0" w:lastRowLastColumn="0"/>
+            </w:pPr>
+            <w:r>
+              <w:t>Le premier mode</w:t>
+            </w:r>
+            <w:r>
+              <w:t xml:space="preserve"> </w:t>
+            </w:r>
+            <w:r>
+              <w:t>d'alerte est sélectionné</w:t>
+            </w:r>
+          </w:p>
+        </w:tc>
+      </w:tr>
+    </w:tbl>
+    <w:p>
+      <w:pPr>
+        <w:spacing w:before="0" w:after="0"/>
+      </w:pPr>
+      <w:bookmarkStart w:id="18" w:name="_GoBack"/>
+      <w:bookmarkEnd w:id="18"/>
+    </w:p>
+    <w:p>
+      <w:pPr>
+        <w:pStyle w:val="Titre3"/>
+      </w:pPr>
+      <w:r>
+        <w:t>Partie</w:t>
+      </w:r>
+      <w:r>
+        <w:t xml:space="preserve"> Affichage de température </w:t>
+      </w:r>
+    </w:p>
+    <w:tbl>
+      <w:tblPr>
+        <w:tblStyle w:val="TableauGrille4-Accentuation1"/>
+        <w:tblW w:w="0" w:type="auto"/>
+        <w:tblLook w:val="04A0" w:firstRow="1" w:lastRow="0" w:firstColumn="1" w:lastColumn="0" w:noHBand="0" w:noVBand="1"/>
+      </w:tblPr>
+      <w:tblGrid>
+        <w:gridCol w:w="3020"/>
+        <w:gridCol w:w="3020"/>
+        <w:gridCol w:w="3020"/>
+      </w:tblGrid>
+      <w:tr>
+        <w:trPr>
+          <w:cnfStyle w:val="100000000000" w:firstRow="1" w:lastRow="0" w:firstColumn="0" w:lastColumn="0" w:oddVBand="0" w:evenVBand="0" w:oddHBand="0" w:evenHBand="0" w:firstRowFirstColumn="0" w:firstRowLastColumn="0" w:lastRowFirstColumn="0" w:lastRowLastColumn="0"/>
+        </w:trPr>
+        <w:tc>
+          <w:tcPr>
+            <w:cnfStyle w:val="001000000000" w:firstRow="0" w:lastRow="0" w:firstColumn="1" w:lastColumn="0" w:oddVBand="0" w:evenVBand="0" w:oddHBand="0" w:evenHBand="0" w:firstRowFirstColumn="0" w:firstRowLastColumn="0" w:lastRowFirstColumn="0" w:lastRowLastColumn="0"/>
+            <w:tcW w:w="3020" w:type="dxa"/>
+            <w:hideMark/>
+          </w:tcPr>
+          <w:p>
+            <w:r>
+              <w:t>Contexte</w:t>
+            </w:r>
+          </w:p>
+        </w:tc>
+        <w:tc>
+          <w:tcPr>
+            <w:tcW w:w="3020" w:type="dxa"/>
+            <w:hideMark/>
+          </w:tcPr>
+          <w:p>
+            <w:pPr>
+              <w:cnfStyle w:val="100000000000" w:firstRow="1" w:lastRow="0" w:firstColumn="0" w:lastColumn="0" w:oddVBand="0" w:evenVBand="0" w:oddHBand="0" w:evenHBand="0" w:firstRowFirstColumn="0" w:firstRowLastColumn="0" w:lastRowFirstColumn="0" w:lastRowLastColumn="0"/>
+            </w:pPr>
+            <w:r>
+              <w:t>Action</w:t>
+            </w:r>
+          </w:p>
+        </w:tc>
+        <w:tc>
+          <w:tcPr>
+            <w:tcW w:w="3020" w:type="dxa"/>
+            <w:hideMark/>
+          </w:tcPr>
+          <w:p>
+            <w:pPr>
+              <w:cnfStyle w:val="100000000000" w:firstRow="1" w:lastRow="0" w:firstColumn="0" w:lastColumn="0" w:oddVBand="0" w:evenVBand="0" w:oddHBand="0" w:evenHBand="0" w:firstRowFirstColumn="0" w:firstRowLastColumn="0" w:lastRowFirstColumn="0" w:lastRowLastColumn="0"/>
+            </w:pPr>
+            <w:r>
+              <w:t>Résultat</w:t>
+            </w:r>
+          </w:p>
+        </w:tc>
+      </w:tr>
+      <w:tr>
+        <w:trPr>
+          <w:cnfStyle w:val="000000100000" w:firstRow="0" w:lastRow="0" w:firstColumn="0" w:lastColumn="0" w:oddVBand="0" w:evenVBand="0" w:oddHBand="1" w:evenHBand="0" w:firstRowFirstColumn="0" w:firstRowLastColumn="0" w:lastRowFirstColumn="0" w:lastRowLastColumn="0"/>
+        </w:trPr>
+        <w:tc>
+          <w:tcPr>
+            <w:cnfStyle w:val="001000000000" w:firstRow="0" w:lastRow="0" w:firstColumn="1" w:lastColumn="0" w:oddVBand="0" w:evenVBand="0" w:oddHBand="0" w:evenHBand="0" w:firstRowFirstColumn="0" w:firstRowLastColumn="0" w:lastRowFirstColumn="0" w:lastRowLastColumn="0"/>
+            <w:tcW w:w="3020" w:type="dxa"/>
+          </w:tcPr>
+          <w:p>
+            <w:pPr>
+              <w:rPr>
+                <w:b w:val="0"/>
+              </w:rPr>
+            </w:pPr>
+            <w:r>
+              <w:rPr>
+                <w:b w:val="0"/>
+              </w:rPr>
+              <w:t>L’horloge entière est alimentée.</w:t>
+            </w:r>
+          </w:p>
+        </w:tc>
+        <w:tc>
+          <w:tcPr>
+            <w:tcW w:w="3020" w:type="dxa"/>
+          </w:tcPr>
+          <w:p>
+            <w:pPr>
+              <w:cnfStyle w:val="000000100000" w:firstRow="0" w:lastRow="0" w:firstColumn="0" w:lastColumn="0" w:oddVBand="0" w:evenVBand="0" w:oddHBand="1" w:evenHBand="0" w:firstRowFirstColumn="0" w:firstRowLastColumn="0" w:lastRowFirstColumn="0" w:lastRowLastColumn="0"/>
+            </w:pPr>
+            <w:r>
+              <w:t>-</w:t>
+            </w:r>
+          </w:p>
+        </w:tc>
+        <w:tc>
+          <w:tcPr>
+            <w:tcW w:w="3020" w:type="dxa"/>
+          </w:tcPr>
+          <w:p>
+            <w:pPr>
+              <w:cnfStyle w:val="000000100000" w:firstRow="0" w:lastRow="0" w:firstColumn="0" w:lastColumn="0" w:oddVBand="0" w:evenVBand="0" w:oddHBand="1" w:evenHBand="0" w:firstRowFirstColumn="0" w:firstRowLastColumn="0" w:lastRowFirstColumn="0" w:lastRowLastColumn="0"/>
+              <w:rPr>
+                <w:highlight w:val="yellow"/>
+              </w:rPr>
+            </w:pPr>
+            <w:r>
+              <w:t>L'affichage 7 segments affiche en alternance : l'heure (en heures et minutes) durant 3 secondes puis la température durant 3 secondes.</w:t>
+            </w:r>
+          </w:p>
+        </w:tc>
+      </w:tr>
+      <w:tr>
+        <w:tc>
+          <w:tcPr>
+            <w:cnfStyle w:val="001000000000" w:firstRow="0" w:lastRow="0" w:firstColumn="1" w:lastColumn="0" w:oddVBand="0" w:evenVBand="0" w:oddHBand="0" w:evenHBand="0" w:firstRowFirstColumn="0" w:firstRowLastColumn="0" w:lastRowFirstColumn="0" w:lastRowLastColumn="0"/>
+            <w:tcW w:w="3020" w:type="dxa"/>
+          </w:tcPr>
+          <w:p>
+            <w:pPr>
+              <w:rPr>
+                <w:b w:val="0"/>
+              </w:rPr>
+            </w:pPr>
+            <w:r>
+              <w:rPr>
+                <w:b w:val="0"/>
+              </w:rPr>
+              <w:t>L’horloge entière est alimentée.</w:t>
+            </w:r>
+          </w:p>
+        </w:tc>
+        <w:tc>
+          <w:tcPr>
+            <w:tcW w:w="3020" w:type="dxa"/>
+          </w:tcPr>
+          <w:p>
+            <w:pPr>
+              <w:cnfStyle w:val="000000000000" w:firstRow="0" w:lastRow="0" w:firstColumn="0" w:lastColumn="0" w:oddVBand="0" w:evenVBand="0" w:oddHBand="0" w:evenHBand="0" w:firstRowFirstColumn="0" w:firstRowLastColumn="0" w:lastRowFirstColumn="0" w:lastRowLastColumn="0"/>
+            </w:pPr>
+            <w:r>
+              <w:t>Le bouton lié au</w:t>
+            </w:r>
+            <w:r>
+              <w:t>x</w:t>
+            </w:r>
+            <w:r>
+              <w:t xml:space="preserve"> </w:t>
+            </w:r>
+            <w:r>
+              <w:t>options</w:t>
+            </w:r>
+            <w:r>
+              <w:t xml:space="preserve"> d’affichage du 7 segments</w:t>
+            </w:r>
+            <w:r>
+              <w:t xml:space="preserve"> est pressé puis relâché</w:t>
+            </w:r>
+          </w:p>
+        </w:tc>
+        <w:tc>
+          <w:tcPr>
+            <w:tcW w:w="3020" w:type="dxa"/>
+          </w:tcPr>
+          <w:p>
+            <w:pPr>
+              <w:cnfStyle w:val="000000000000" w:firstRow="0" w:lastRow="0" w:firstColumn="0" w:lastColumn="0" w:oddVBand="0" w:evenVBand="0" w:oddHBand="0" w:evenHBand="0" w:firstRowFirstColumn="0" w:firstRowLastColumn="0" w:lastRowFirstColumn="0" w:lastRowLastColumn="0"/>
+            </w:pPr>
+            <w:r>
+              <w:t>La prochaine option d'affichage par rapport à la précédente est sélectionnée</w:t>
+            </w:r>
+          </w:p>
+        </w:tc>
+      </w:tr>
+      <w:tr>
+        <w:trPr>
+          <w:cnfStyle w:val="000000100000" w:firstRow="0" w:lastRow="0" w:firstColumn="0" w:lastColumn="0" w:oddVBand="0" w:evenVBand="0" w:oddHBand="1" w:evenHBand="0" w:firstRowFirstColumn="0" w:firstRowLastColumn="0" w:lastRowFirstColumn="0" w:lastRowLastColumn="0"/>
+        </w:trPr>
+        <w:tc>
+          <w:tcPr>
+            <w:cnfStyle w:val="001000000000" w:firstRow="0" w:lastRow="0" w:firstColumn="1" w:lastColumn="0" w:oddVBand="0" w:evenVBand="0" w:oddHBand="0" w:evenHBand="0" w:firstRowFirstColumn="0" w:firstRowLastColumn="0" w:lastRowFirstColumn="0" w:lastRowLastColumn="0"/>
+            <w:tcW w:w="3020" w:type="dxa"/>
+          </w:tcPr>
+          <w:p>
+            <w:pPr>
+              <w:rPr>
+                <w:b w:val="0"/>
+              </w:rPr>
+            </w:pPr>
+            <w:r>
+              <w:rPr>
+                <w:b w:val="0"/>
+              </w:rPr>
+              <w:t>L’horloge entière est alimentée.</w:t>
+            </w:r>
+            <w:r>
+              <w:rPr>
+                <w:b w:val="0"/>
+              </w:rPr>
+              <w:t xml:space="preserve"> </w:t>
+            </w:r>
+            <w:r>
+              <w:rPr>
+                <w:b w:val="0"/>
+              </w:rPr>
+              <w:t>La dernière option d’</w:t>
+            </w:r>
+            <w:r>
+              <w:rPr>
+                <w:b w:val="0"/>
+              </w:rPr>
+              <w:t>affichage</w:t>
+            </w:r>
+            <w:r>
+              <w:rPr>
+                <w:b w:val="0"/>
+              </w:rPr>
+              <w:t xml:space="preserve"> est sélectionnée</w:t>
+            </w:r>
+          </w:p>
+        </w:tc>
+        <w:tc>
+          <w:tcPr>
+            <w:tcW w:w="3020" w:type="dxa"/>
+          </w:tcPr>
+          <w:p>
+            <w:pPr>
+              <w:cnfStyle w:val="000000100000" w:firstRow="0" w:lastRow="0" w:firstColumn="0" w:lastColumn="0" w:oddVBand="0" w:evenVBand="0" w:oddHBand="1" w:evenHBand="0" w:firstRowFirstColumn="0" w:firstRowLastColumn="0" w:lastRowFirstColumn="0" w:lastRowLastColumn="0"/>
+            </w:pPr>
+            <w:r>
+              <w:t xml:space="preserve">Le bouton lié aux options </w:t>
+            </w:r>
+            <w:r>
+              <w:t>d’affichage du 7 segments est pressé puis relâché</w:t>
+            </w:r>
+          </w:p>
+        </w:tc>
+        <w:tc>
+          <w:tcPr>
+            <w:tcW w:w="3020" w:type="dxa"/>
+          </w:tcPr>
+          <w:p>
+            <w:pPr>
+              <w:cnfStyle w:val="000000100000" w:firstRow="0" w:lastRow="0" w:firstColumn="0" w:lastColumn="0" w:oddVBand="0" w:evenVBand="0" w:oddHBand="1" w:evenHBand="0" w:firstRowFirstColumn="0" w:firstRowLastColumn="0" w:lastRowFirstColumn="0" w:lastRowLastColumn="0"/>
+            </w:pPr>
+            <w:r>
+              <w:t xml:space="preserve">La </w:t>
+            </w:r>
+            <w:r>
+              <w:t>première option d’affichage est sélectionnée</w:t>
+            </w:r>
+          </w:p>
+        </w:tc>
+      </w:tr>
+    </w:tbl>
+    <w:p/>
+    <w:p>
+      <w:pPr>
+        <w:spacing w:before="0" w:after="0"/>
+      </w:pPr>
+    </w:p>
+    <w:p>
+      <w:pPr>
+        <w:spacing w:before="0" w:after="0"/>
+        <w:ind w:left="708"/>
+      </w:pPr>
+    </w:p>
+    <w:p>
+      <w:pPr>
+        <w:spacing w:before="0" w:after="0"/>
+        <w:ind w:left="708"/>
+      </w:pPr>
+    </w:p>
+    <w:p>
+      <w:pPr>
+        <w:spacing w:before="0" w:after="0"/>
+        <w:ind w:left="708"/>
+      </w:pPr>
+    </w:p>
+    <w:p>
+      <w:pPr>
+        <w:spacing w:before="0" w:after="0"/>
+        <w:ind w:left="708"/>
+      </w:pPr>
+    </w:p>
+    <w:p>
+      <w:pPr>
+        <w:spacing w:before="0" w:after="0"/>
+        <w:ind w:left="708"/>
+      </w:pPr>
+    </w:p>
+    <w:p>
+      <w:pPr>
+        <w:spacing w:before="0" w:after="0"/>
+        <w:ind w:left="708"/>
+      </w:pPr>
+    </w:p>
+    <w:p>
+      <w:r>
+        <w:br w:type="page"/>
+      </w:r>
+    </w:p>
+    <w:p>
+      <w:pPr>
+        <w:pStyle w:val="Titre2"/>
+        <w:rPr>
+          <w:iCs/>
+        </w:rPr>
+      </w:pPr>
+      <w:r>
+        <w:rPr>
+          <w:iCs/>
+        </w:rPr>
+        <w:lastRenderedPageBreak/>
         <w:t>Risques techniques</w:t>
       </w:r>
       <w:bookmarkEnd w:id="17"/>
@@ -4753,6 +5687,16 @@
         <w:t>Réaliser un projet Pré-TPI similaire à ce TPI, me permet d’être bien préparé aux éventuels problèmes ou imprévus que les projets dans le domaine de l'informatique embarqué peuvent provoquer. Avoir suivi des cours d’IEL, réaliser un autre petit projet embarqué au milieu de ma formation et surtout avoir réalisé plusieurs projets en programmation me donne une bonne préparation à la réalisation de plus gros projet comme ce TPI.</w:t>
       </w:r>
     </w:p>
+    <w:p/>
+    <w:p/>
+    <w:p/>
+    <w:p/>
+    <w:p/>
+    <w:p/>
+    <w:p/>
+    <w:p/>
+    <w:p/>
+    <w:p/>
     <w:p/>
     <w:p/>
     <w:p>
@@ -4781,18 +5725,18 @@
         <mc:AlternateContent>
           <mc:Choice Requires="wpg">
             <w:drawing>
-              <wp:anchor distT="0" distB="0" distL="114300" distR="114300" simplePos="0" relativeHeight="251691008" behindDoc="0" locked="0" layoutInCell="1" allowOverlap="1" wp14:anchorId="56E00C0F" wp14:editId="63A1778D">
+              <wp:anchor distT="0" distB="0" distL="114300" distR="114300" simplePos="0" relativeHeight="251680768" behindDoc="0" locked="0" layoutInCell="1" allowOverlap="1" wp14:anchorId="683C88F8" wp14:editId="3367926B">
                 <wp:simplePos x="0" y="0"/>
                 <wp:positionH relativeFrom="column">
-                  <wp:posOffset>-660</wp:posOffset>
+                  <wp:posOffset>-1933</wp:posOffset>
                 </wp:positionH>
                 <wp:positionV relativeFrom="paragraph">
-                  <wp:posOffset>556844</wp:posOffset>
+                  <wp:posOffset>482738</wp:posOffset>
                 </wp:positionV>
-                <wp:extent cx="5759450" cy="7114540"/>
+                <wp:extent cx="5759450" cy="6884670"/>
                 <wp:effectExtent l="0" t="0" r="0" b="0"/>
                 <wp:wrapTopAndBottom/>
-                <wp:docPr id="4" name="Groupe 4"/>
+                <wp:docPr id="192" name="Groupe 192"/>
                 <wp:cNvGraphicFramePr/>
                 <a:graphic xmlns:a="http://schemas.openxmlformats.org/drawingml/2006/main">
                   <a:graphicData uri="http://schemas.microsoft.com/office/word/2010/wordprocessingGroup">
@@ -4801,20 +5745,20 @@
                       <wpg:grpSpPr>
                         <a:xfrm>
                           <a:off x="0" y="0"/>
-                          <a:ext cx="5759450" cy="7114540"/>
+                          <a:ext cx="5759450" cy="6884670"/>
                           <a:chOff x="0" y="0"/>
-                          <a:chExt cx="5759450" cy="7114540"/>
+                          <a:chExt cx="5759450" cy="6884670"/>
                         </a:xfrm>
                       </wpg:grpSpPr>
                       <pic:pic xmlns:pic="http://schemas.openxmlformats.org/drawingml/2006/picture">
                         <pic:nvPicPr>
-                          <pic:cNvPr id="1" name="Image 1" descr="C:\TPI\Projet_TPI_EGS\Documentation\Diagramme_de_flux\Diagramme_de_flux_EGS.drawio.png"/>
+                          <pic:cNvPr id="31" name="Image 31" descr="C:\TPI\Projet_TPI_EGS\Documentation\Diagramme_de_flux\TPI_Organigramme_EGS.drawio.png"/>
                           <pic:cNvPicPr>
                             <a:picLocks noChangeAspect="1"/>
                           </pic:cNvPicPr>
                         </pic:nvPicPr>
                         <pic:blipFill>
-                          <a:blip r:embed="rId29">
+                          <a:blip r:embed="rId27">
                             <a:extLst>
                               <a:ext uri="{28A0092B-C50C-407E-A947-70E740481C1C}">
                                 <a14:useLocalDpi xmlns:a14="http://schemas.microsoft.com/office/drawing/2010/main" val="0"/>
@@ -4829,7 +5773,7 @@
                         <pic:spPr bwMode="auto">
                           <a:xfrm>
                             <a:off x="0" y="0"/>
-                            <a:ext cx="5759450" cy="6774815"/>
+                            <a:ext cx="5759450" cy="6544310"/>
                           </a:xfrm>
                           <a:prstGeom prst="rect">
                             <a:avLst/>
@@ -4841,11 +5785,11 @@
                         </pic:spPr>
                       </pic:pic>
                       <wps:wsp>
-                        <wps:cNvPr id="3" name="Zone de texte 3"/>
+                        <wps:cNvPr id="1" name="Zone de texte 1"/>
                         <wps:cNvSpPr txBox="1"/>
                         <wps:spPr>
                           <a:xfrm>
-                            <a:off x="0" y="6781165"/>
+                            <a:off x="0" y="6551295"/>
                             <a:ext cx="5759450" cy="333375"/>
                           </a:xfrm>
                           <a:prstGeom prst="rect">
@@ -4864,24 +5808,31 @@
                               <w:pPr>
                                 <w:pStyle w:val="Lgende"/>
                                 <w:rPr>
-                                  <w:caps/>
                                   <w:noProof/>
-                                  <w:spacing w:val="15"/>
-                                  <w:sz w:val="22"/>
                                   <w:szCs w:val="20"/>
                                 </w:rPr>
                               </w:pPr>
                               <w:r>
                                 <w:t xml:space="preserve">Figure </w:t>
                               </w:r>
-                              <w:fldSimple w:instr=" SEQ Figure \* ARABIC ">
-                                <w:r>
-                                  <w:rPr>
-                                    <w:noProof/>
-                                  </w:rPr>
-                                  <w:t>5</w:t>
-                                </w:r>
-                              </w:fldSimple>
+                              <w:r>
+                                <w:fldChar w:fldCharType="begin"/>
+                              </w:r>
+                              <w:r>
+                                <w:instrText xml:space="preserve"> SEQ Figure \* ARABIC </w:instrText>
+                              </w:r>
+                              <w:r>
+                                <w:fldChar w:fldCharType="separate"/>
+                              </w:r>
+                              <w:r>
+                                <w:rPr>
+                                  <w:noProof/>
+                                </w:rPr>
+                                <w:t>5</w:t>
+                              </w:r>
+                              <w:r>
+                                <w:fldChar w:fldCharType="end"/>
+                              </w:r>
                               <w:r>
                                 <w:t xml:space="preserve"> Diagramme de flux</w:t>
                               </w:r>
@@ -4903,36 +5854,43 @@
           </mc:Choice>
           <mc:Fallback>
             <w:pict>
-              <v:group w14:anchorId="56E00C0F" id="Groupe 4" o:spid="_x0000_s1042" style="position:absolute;margin-left:-.05pt;margin-top:43.85pt;width:453.5pt;height:560.2pt;z-index:251691008" coordsize="57594,71145" o:gfxdata="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">
-                <v:shape id="Image 1" o:spid="_x0000_s1043" type="#_x0000_t75" style="position:absolute;width:57594;height:67748;visibility:visible;mso-wrap-style:square" o:gfxdata="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">
-                  <v:imagedata r:id="rId30" o:title="Diagramme_de_flux_EGS.drawio"/>
+              <v:group w14:anchorId="683C88F8" id="Groupe 192" o:spid="_x0000_s1042" style="position:absolute;margin-left:-.15pt;margin-top:38pt;width:453.5pt;height:542.1pt;z-index:251680768" coordsize="57594,68846" o:gfxdata="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">
+                <v:shape id="Image 31" o:spid="_x0000_s1043" type="#_x0000_t75" style="position:absolute;width:57594;height:65443;visibility:visible;mso-wrap-style:square" o:gfxdata="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">
+                  <v:imagedata r:id="rId28" o:title="TPI_Organigramme_EGS.drawio"/>
                   <v:path arrowok="t"/>
                 </v:shape>
-                <v:shape id="Zone de texte 3" o:spid="_x0000_s1044" type="#_x0000_t202" style="position:absolute;top:67811;width:57594;height:3334;visibility:visible;mso-wrap-style:square;v-text-anchor:top" o:gfxdata="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" stroked="f">
+                <v:shape id="Zone de texte 1" o:spid="_x0000_s1044" type="#_x0000_t202" style="position:absolute;top:65512;width:57594;height:3334;visibility:visible;mso-wrap-style:square;v-text-anchor:top" o:gfxdata="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" stroked="f">
                   <v:textbox style="mso-fit-shape-to-text:t" inset="0,0,0,0">
                     <w:txbxContent>
                       <w:p>
                         <w:pPr>
                           <w:pStyle w:val="Lgende"/>
                           <w:rPr>
-                            <w:caps/>
                             <w:noProof/>
-                            <w:spacing w:val="15"/>
-                            <w:sz w:val="22"/>
                             <w:szCs w:val="20"/>
                           </w:rPr>
                         </w:pPr>
                         <w:r>
                           <w:t xml:space="preserve">Figure </w:t>
                         </w:r>
-                        <w:fldSimple w:instr=" SEQ Figure \* ARABIC ">
-                          <w:r>
-                            <w:rPr>
-                              <w:noProof/>
-                            </w:rPr>
-                            <w:t>5</w:t>
-                          </w:r>
-                        </w:fldSimple>
+                        <w:r>
+                          <w:fldChar w:fldCharType="begin"/>
+                        </w:r>
+                        <w:r>
+                          <w:instrText xml:space="preserve"> SEQ Figure \* ARABIC </w:instrText>
+                        </w:r>
+                        <w:r>
+                          <w:fldChar w:fldCharType="separate"/>
+                        </w:r>
+                        <w:r>
+                          <w:rPr>
+                            <w:noProof/>
+                          </w:rPr>
+                          <w:t>5</w:t>
+                        </w:r>
+                        <w:r>
+                          <w:fldChar w:fldCharType="end"/>
+                        </w:r>
                         <w:r>
                           <w:t xml:space="preserve"> Diagramme de flux</w:t>
                         </w:r>
@@ -4947,22 +5905,25 @@
         </mc:AlternateContent>
       </w:r>
       <w:r>
-        <w:t>Organigramme</w:t>
+        <w:t>Diagramme de flux</w:t>
       </w:r>
     </w:p>
     <w:p/>
     <w:p>
+      <w:r>
+        <w:br w:type="page"/>
+      </w:r>
+    </w:p>
+    <w:p>
       <w:pPr>
         <w:pStyle w:val="Titre1"/>
       </w:pPr>
-      <w:bookmarkStart w:id="18" w:name="_Toc102999868"/>
-      <w:bookmarkStart w:id="19" w:name="_GoBack"/>
-      <w:bookmarkEnd w:id="19"/>
+      <w:bookmarkStart w:id="19" w:name="_Toc102999868"/>
       <w:r>
         <w:lastRenderedPageBreak/>
         <w:t>Annexes</w:t>
       </w:r>
-      <w:bookmarkEnd w:id="18"/>
+      <w:bookmarkEnd w:id="19"/>
     </w:p>
     <w:p>
       <w:pPr>
@@ -4989,7 +5950,7 @@
       <w:r>
         <w:t xml:space="preserve"> : </w:t>
       </w:r>
-      <w:hyperlink r:id="rId31" w:history="1">
+      <w:hyperlink r:id="rId29" w:history="1">
         <w:r>
           <w:rPr>
             <w:rStyle w:val="Lienhypertexte"/>
@@ -5002,7 +5963,7 @@
       <w:r>
         <w:t xml:space="preserve">- Vérification des fautes d’orthographes : </w:t>
       </w:r>
-      <w:hyperlink r:id="rId32" w:history="1">
+      <w:hyperlink r:id="rId30" w:history="1">
         <w:r>
           <w:rPr>
             <w:rStyle w:val="Lienhypertexte"/>
@@ -5015,7 +5976,7 @@
       <w:r>
         <w:t xml:space="preserve">- Explication d’une LED : </w:t>
       </w:r>
-      <w:hyperlink r:id="rId33" w:history="1">
+      <w:hyperlink r:id="rId31" w:history="1">
         <w:r>
           <w:rPr>
             <w:rStyle w:val="Lienhypertexte"/>
@@ -5028,7 +5989,7 @@
       <w:r>
         <w:t xml:space="preserve">- Explication RGB : </w:t>
       </w:r>
-      <w:hyperlink r:id="rId34" w:history="1">
+      <w:hyperlink r:id="rId32" w:history="1">
         <w:r>
           <w:rPr>
             <w:rStyle w:val="Lienhypertexte"/>
@@ -5041,7 +6002,7 @@
       <w:r>
         <w:t xml:space="preserve">- Exemple de soudure pour l’horloge à 60 LED : </w:t>
       </w:r>
-      <w:hyperlink r:id="rId35" w:history="1">
+      <w:hyperlink r:id="rId33" w:history="1">
         <w:r>
           <w:rPr>
             <w:rStyle w:val="Lienhypertexte"/>
@@ -5051,10 +6012,16 @@
       </w:hyperlink>
     </w:p>
     <w:p>
+      <w:pPr>
+        <w:rPr>
+          <w:color w:val="0000FF"/>
+          <w:u w:val="single"/>
+        </w:rPr>
+      </w:pPr>
       <w:r>
         <w:t xml:space="preserve">- Logo du CPNV : </w:t>
       </w:r>
-      <w:hyperlink r:id="rId36" w:history="1">
+      <w:hyperlink r:id="rId34" w:history="1">
         <w:r>
           <w:rPr>
             <w:rStyle w:val="Lienhypertexte"/>
@@ -5064,6 +6031,19 @@
       </w:hyperlink>
     </w:p>
     <w:p>
+      <w:r>
+        <w:t xml:space="preserve">- Réalisation du diagramme de flux : </w:t>
+      </w:r>
+      <w:hyperlink r:id="rId35" w:history="1">
+        <w:r>
+          <w:rPr>
+            <w:rStyle w:val="Lienhypertexte"/>
+          </w:rPr>
+          <w:t>https://app.diagrams.net/</w:t>
+        </w:r>
+      </w:hyperlink>
+    </w:p>
+    <w:p>
       <w:pPr>
         <w:pStyle w:val="Titre2"/>
       </w:pPr>
@@ -5142,6 +6122,46 @@
       <w:proofErr w:type="spellEnd"/>
       <w:r>
         <w:t xml:space="preserve"> Breen Blue » de l’anglais, est un système, dans le domaine de l’informatique, de codage pour les couleurs.</w:t>
+      </w:r>
+    </w:p>
+    <w:p>
+      <w:r>
+        <w:rPr>
+          <w:b/>
+        </w:rPr>
+        <w:t xml:space="preserve">RTC : </w:t>
+      </w:r>
+      <w:r>
+        <w:t>RTC pour </w:t>
+      </w:r>
+      <w:r>
+        <w:rPr>
+          <w:color w:val="000000" w:themeColor="text1"/>
+        </w:rPr>
+        <w:t>« </w:t>
+      </w:r>
+      <w:r>
+        <w:t xml:space="preserve">Real Time </w:t>
+      </w:r>
+      <w:proofErr w:type="spellStart"/>
+      <w:r>
+        <w:t>Clock</w:t>
+      </w:r>
+      <w:proofErr w:type="spellEnd"/>
+      <w:r>
+        <w:t xml:space="preserve"> </w:t>
+      </w:r>
+      <w:r>
+        <w:rPr>
+          <w:color w:val="000000" w:themeColor="text1"/>
+        </w:rPr>
+        <w:t>»</w:t>
+      </w:r>
+      <w:r>
+        <w:rPr>
+          <w:color w:val="000000" w:themeColor="text1"/>
+        </w:rPr>
+        <w:t xml:space="preserve"> est un module qui permet de retourner l’heure et la date courante.</w:t>
       </w:r>
     </w:p>
     <w:p/>
@@ -5152,10 +6172,10 @@
     <w:p/>
     <w:p/>
     <w:sectPr>
-      <w:headerReference w:type="default" r:id="rId37"/>
-      <w:footerReference w:type="default" r:id="rId38"/>
-      <w:headerReference w:type="first" r:id="rId39"/>
-      <w:footerReference w:type="first" r:id="rId40"/>
+      <w:headerReference w:type="default" r:id="rId36"/>
+      <w:footerReference w:type="default" r:id="rId37"/>
+      <w:headerReference w:type="first" r:id="rId38"/>
+      <w:footerReference w:type="first" r:id="rId39"/>
       <w:pgSz w:w="11906" w:h="16838" w:code="9"/>
       <w:pgMar w:top="1418" w:right="1418" w:bottom="1418" w:left="1418" w:header="720" w:footer="720" w:gutter="0"/>
       <w:cols w:space="720"/>
@@ -5189,12 +6209,247 @@
   <w:p>
     <w:pPr>
       <w:pStyle w:val="Pieddepage"/>
+      <w:pBdr>
+        <w:top w:val="single" w:sz="4" w:space="0" w:color="auto"/>
+      </w:pBdr>
+      <w:tabs>
+        <w:tab w:val="clear" w:pos="4536"/>
+        <w:tab w:val="clear" w:pos="9072"/>
+        <w:tab w:val="right" w:pos="14002"/>
+      </w:tabs>
+      <w:rPr>
+        <w:sz w:val="16"/>
+        <w:szCs w:val="16"/>
+      </w:rPr>
     </w:pPr>
+    <w:r>
+      <w:rPr>
+        <w:sz w:val="16"/>
+        <w:szCs w:val="16"/>
+      </w:rPr>
+      <w:t xml:space="preserve">Date du jour : </w:t>
+    </w:r>
+    <w:r>
+      <w:rPr>
+        <w:sz w:val="16"/>
+        <w:szCs w:val="16"/>
+      </w:rPr>
+      <w:fldChar w:fldCharType="begin"/>
+    </w:r>
+    <w:r>
+      <w:rPr>
+        <w:sz w:val="16"/>
+        <w:szCs w:val="16"/>
+      </w:rPr>
+      <w:instrText xml:space="preserve"> TIME \@ "dd.MM.yy" </w:instrText>
+    </w:r>
+    <w:r>
+      <w:rPr>
+        <w:sz w:val="16"/>
+        <w:szCs w:val="16"/>
+      </w:rPr>
+      <w:fldChar w:fldCharType="separate"/>
+    </w:r>
+    <w:r>
+      <w:rPr>
+        <w:noProof/>
+        <w:sz w:val="16"/>
+        <w:szCs w:val="16"/>
+      </w:rPr>
+      <w:t>10.05.22</w:t>
+    </w:r>
+    <w:r>
+      <w:rPr>
+        <w:sz w:val="16"/>
+        <w:szCs w:val="16"/>
+      </w:rPr>
+      <w:fldChar w:fldCharType="end"/>
+    </w:r>
+    <w:r>
+      <w:rPr>
+        <w:sz w:val="16"/>
+        <w:szCs w:val="16"/>
+      </w:rPr>
+      <w:ptab w:relativeTo="margin" w:alignment="center" w:leader="none"/>
+    </w:r>
+    <w:r>
+      <w:rPr>
+        <w:sz w:val="16"/>
+        <w:szCs w:val="16"/>
+        <w:lang w:val="fr-FR"/>
+      </w:rPr>
+      <w:t xml:space="preserve">Page </w:t>
+    </w:r>
+    <w:r>
+      <w:rPr>
+        <w:b/>
+        <w:bCs/>
+        <w:sz w:val="16"/>
+        <w:szCs w:val="16"/>
+      </w:rPr>
+      <w:fldChar w:fldCharType="begin"/>
+    </w:r>
+    <w:r>
+      <w:rPr>
+        <w:b/>
+        <w:bCs/>
+        <w:sz w:val="16"/>
+        <w:szCs w:val="16"/>
+      </w:rPr>
+      <w:instrText>PAGE  \* Arabic  \* MERGEFORMAT</w:instrText>
+    </w:r>
+    <w:r>
+      <w:rPr>
+        <w:b/>
+        <w:bCs/>
+        <w:sz w:val="16"/>
+        <w:szCs w:val="16"/>
+      </w:rPr>
+      <w:fldChar w:fldCharType="separate"/>
+    </w:r>
+    <w:r>
+      <w:rPr>
+        <w:b/>
+        <w:bCs/>
+        <w:noProof/>
+        <w:sz w:val="16"/>
+        <w:szCs w:val="16"/>
+        <w:lang w:val="fr-FR"/>
+      </w:rPr>
+      <w:t>5</w:t>
+    </w:r>
+    <w:r>
+      <w:rPr>
+        <w:b/>
+        <w:bCs/>
+        <w:sz w:val="16"/>
+        <w:szCs w:val="16"/>
+      </w:rPr>
+      <w:fldChar w:fldCharType="end"/>
+    </w:r>
+    <w:r>
+      <w:rPr>
+        <w:sz w:val="16"/>
+        <w:szCs w:val="16"/>
+        <w:lang w:val="fr-FR"/>
+      </w:rPr>
+      <w:t xml:space="preserve"> sur </w:t>
+    </w:r>
+    <w:r>
+      <w:rPr>
+        <w:b/>
+        <w:bCs/>
+        <w:sz w:val="16"/>
+        <w:szCs w:val="16"/>
+      </w:rPr>
+      <w:fldChar w:fldCharType="begin"/>
+    </w:r>
+    <w:r>
+      <w:rPr>
+        <w:b/>
+        <w:bCs/>
+        <w:sz w:val="16"/>
+        <w:szCs w:val="16"/>
+      </w:rPr>
+      <w:instrText>NUMPAGES  \* Arabic  \* MERGEFORMAT</w:instrText>
+    </w:r>
+    <w:r>
+      <w:rPr>
+        <w:b/>
+        <w:bCs/>
+        <w:sz w:val="16"/>
+        <w:szCs w:val="16"/>
+      </w:rPr>
+      <w:fldChar w:fldCharType="separate"/>
+    </w:r>
+    <w:r>
+      <w:rPr>
+        <w:b/>
+        <w:bCs/>
+        <w:noProof/>
+        <w:sz w:val="16"/>
+        <w:szCs w:val="16"/>
+        <w:lang w:val="fr-FR"/>
+      </w:rPr>
+      <w:t>12</w:t>
+    </w:r>
+    <w:r>
+      <w:rPr>
+        <w:b/>
+        <w:bCs/>
+        <w:sz w:val="16"/>
+        <w:szCs w:val="16"/>
+      </w:rPr>
+      <w:fldChar w:fldCharType="end"/>
+    </w:r>
+    <w:r>
+      <w:rPr>
+        <w:sz w:val="16"/>
+        <w:szCs w:val="16"/>
+      </w:rPr>
+      <w:ptab w:relativeTo="margin" w:alignment="right" w:leader="none"/>
+    </w:r>
+    <w:r>
+      <w:rPr>
+        <w:sz w:val="16"/>
+        <w:szCs w:val="16"/>
+      </w:rPr>
+      <w:t xml:space="preserve">Dernière impression : </w:t>
+    </w:r>
+    <w:r>
+      <w:rPr>
+        <w:sz w:val="16"/>
+        <w:szCs w:val="16"/>
+      </w:rPr>
+      <w:fldChar w:fldCharType="begin"/>
+    </w:r>
+    <w:r>
+      <w:rPr>
+        <w:sz w:val="16"/>
+        <w:szCs w:val="16"/>
+      </w:rPr>
+      <w:instrText xml:space="preserve"> PRINTDATE  \@ "dd.MM.yy"  \* MERGEFORMAT </w:instrText>
+    </w:r>
+    <w:r>
+      <w:rPr>
+        <w:sz w:val="16"/>
+        <w:szCs w:val="16"/>
+      </w:rPr>
+      <w:fldChar w:fldCharType="separate"/>
+    </w:r>
+    <w:r>
+      <w:rPr>
+        <w:noProof/>
+        <w:sz w:val="16"/>
+        <w:szCs w:val="16"/>
+      </w:rPr>
+      <w:t>09.05.22</w:t>
+    </w:r>
+    <w:r>
+      <w:rPr>
+        <w:sz w:val="16"/>
+        <w:szCs w:val="16"/>
+      </w:rPr>
+      <w:fldChar w:fldCharType="end"/>
+    </w:r>
   </w:p>
 </w:ftr>
 </file>
 
 <file path=word/footer2.xml><?xml version="1.0" encoding="utf-8"?>
+<w:ftr xmlns:wpc="http://schemas.microsoft.com/office/word/2010/wordprocessingCanvas" xmlns:cx="http://schemas.microsoft.com/office/drawing/2014/chartex" xmlns:cx1="http://schemas.microsoft.com/office/drawing/2015/9/8/chartex" xmlns:mc="http://schemas.openxmlformats.org/markup-compatibility/2006" xmlns:o="urn:schemas-microsoft-com:office:office" xmlns:r="http://schemas.openxmlformats.org/officeDocument/2006/relationships" xmlns:m="http://schemas.openxmlformats.org/officeDocument/2006/math" xmlns:v="urn:schemas-microsoft-com:vml" xmlns:wp14="http://schemas.microsoft.com/office/word/2010/wordprocessingDrawing" xmlns:wp="http://schemas.openxmlformats.org/drawingml/2006/wordprocessingDrawing" xmlns:w10="urn:schemas-microsoft-com:office:word" xmlns:w="http://schemas.openxmlformats.org/wordprocessingml/2006/main" xmlns:w14="http://schemas.microsoft.com/office/word/2010/wordml" xmlns:w15="http://schemas.microsoft.com/office/word/2012/wordml" xmlns:w16se="http://schemas.microsoft.com/office/word/2015/wordml/symex" xmlns:wpg="http://schemas.microsoft.com/office/word/2010/wordprocessingGroup" xmlns:wpi="http://schemas.microsoft.com/office/word/2010/wordprocessingInk" xmlns:wne="http://schemas.microsoft.com/office/word/2006/wordml" xmlns:wps="http://schemas.microsoft.com/office/word/2010/wordprocessingShape" mc:Ignorable="w14 w15 w16se wp14">
+  <w:p>
+    <w:pPr>
+      <w:spacing w:before="0" w:after="0"/>
+    </w:pPr>
+    <w:r>
+      <w:tab/>
+    </w:r>
+  </w:p>
+</w:ftr>
+</file>
+
+<file path=word/footer3.xml><?xml version="1.0" encoding="utf-8"?>
 <w:ftr xmlns:wpc="http://schemas.microsoft.com/office/word/2010/wordprocessingCanvas" xmlns:cx="http://schemas.microsoft.com/office/drawing/2014/chartex" xmlns:cx1="http://schemas.microsoft.com/office/drawing/2015/9/8/chartex" xmlns:mc="http://schemas.openxmlformats.org/markup-compatibility/2006" xmlns:o="urn:schemas-microsoft-com:office:office" xmlns:r="http://schemas.openxmlformats.org/officeDocument/2006/relationships" xmlns:m="http://schemas.openxmlformats.org/officeDocument/2006/math" xmlns:v="urn:schemas-microsoft-com:vml" xmlns:wp14="http://schemas.microsoft.com/office/word/2010/wordprocessingDrawing" xmlns:wp="http://schemas.openxmlformats.org/drawingml/2006/wordprocessingDrawing" xmlns:w10="urn:schemas-microsoft-com:office:word" xmlns:w="http://schemas.openxmlformats.org/wordprocessingml/2006/main" xmlns:w14="http://schemas.microsoft.com/office/word/2010/wordml" xmlns:w15="http://schemas.microsoft.com/office/word/2012/wordml" xmlns:w16se="http://schemas.microsoft.com/office/word/2015/wordml/symex" xmlns:wpg="http://schemas.microsoft.com/office/word/2010/wordprocessingGroup" xmlns:wpi="http://schemas.microsoft.com/office/word/2010/wordprocessingInk" xmlns:wne="http://schemas.microsoft.com/office/word/2006/wordml" xmlns:wps="http://schemas.microsoft.com/office/word/2010/wordprocessingShape" mc:Ignorable="w14 w15 w16se wp14">
   <w:p>
     <w:pPr>
@@ -5246,7 +6501,7 @@
         <w:sz w:val="16"/>
         <w:szCs w:val="16"/>
       </w:rPr>
-      <w:t>09.05.22</w:t>
+      <w:t>10.05.22</w:t>
     </w:r>
     <w:r>
       <w:rPr>
@@ -5306,7 +6561,7 @@
         <w:szCs w:val="16"/>
         <w:lang w:val="fr-FR"/>
       </w:rPr>
-      <w:t>5</w:t>
+      <w:t>4</w:t>
     </w:r>
     <w:r>
       <w:rPr>
@@ -5361,7 +6616,7 @@
         <w:szCs w:val="16"/>
         <w:lang w:val="fr-FR"/>
       </w:rPr>
-      <w:t>10</w:t>
+      <w:t>12</w:t>
     </w:r>
     <w:r>
       <w:rPr>
@@ -5421,19 +6676,6 @@
         <w:szCs w:val="16"/>
       </w:rPr>
       <w:fldChar w:fldCharType="end"/>
-    </w:r>
-  </w:p>
-</w:ftr>
-</file>
-
-<file path=word/footer3.xml><?xml version="1.0" encoding="utf-8"?>
-<w:ftr xmlns:wpc="http://schemas.microsoft.com/office/word/2010/wordprocessingCanvas" xmlns:cx="http://schemas.microsoft.com/office/drawing/2014/chartex" xmlns:cx1="http://schemas.microsoft.com/office/drawing/2015/9/8/chartex" xmlns:mc="http://schemas.openxmlformats.org/markup-compatibility/2006" xmlns:o="urn:schemas-microsoft-com:office:office" xmlns:r="http://schemas.openxmlformats.org/officeDocument/2006/relationships" xmlns:m="http://schemas.openxmlformats.org/officeDocument/2006/math" xmlns:v="urn:schemas-microsoft-com:vml" xmlns:wp14="http://schemas.microsoft.com/office/word/2010/wordprocessingDrawing" xmlns:wp="http://schemas.openxmlformats.org/drawingml/2006/wordprocessingDrawing" xmlns:w10="urn:schemas-microsoft-com:office:word" xmlns:w="http://schemas.openxmlformats.org/wordprocessingml/2006/main" xmlns:w14="http://schemas.microsoft.com/office/word/2010/wordml" xmlns:w15="http://schemas.microsoft.com/office/word/2012/wordml" xmlns:w16se="http://schemas.microsoft.com/office/word/2015/wordml/symex" xmlns:wpg="http://schemas.microsoft.com/office/word/2010/wordprocessingGroup" xmlns:wpi="http://schemas.microsoft.com/office/word/2010/wordprocessingInk" xmlns:wne="http://schemas.microsoft.com/office/word/2006/wordml" xmlns:wps="http://schemas.microsoft.com/office/word/2010/wordprocessingShape" mc:Ignorable="w14 w15 w16se wp14">
-  <w:p>
-    <w:pPr>
-      <w:spacing w:before="0" w:after="0"/>
-    </w:pPr>
-    <w:r>
-      <w:tab/>
     </w:r>
   </w:p>
 </w:ftr>
@@ -5450,6 +6692,8 @@
       <w:tabs>
         <w:tab w:val="clear" w:pos="4536"/>
         <w:tab w:val="clear" w:pos="9072"/>
+        <w:tab w:val="right" w:pos="5103"/>
+        <w:tab w:val="left" w:pos="7788"/>
         <w:tab w:val="right" w:pos="14002"/>
       </w:tabs>
       <w:rPr>
@@ -5491,7 +6735,7 @@
         <w:sz w:val="16"/>
         <w:szCs w:val="16"/>
       </w:rPr>
-      <w:t>09.05.22</w:t>
+      <w:t>10.05.22</w:t>
     </w:r>
     <w:r>
       <w:rPr>
@@ -5551,7 +6795,7 @@
         <w:szCs w:val="16"/>
         <w:lang w:val="fr-FR"/>
       </w:rPr>
-      <w:t>4</w:t>
+      <w:t>10</w:t>
     </w:r>
     <w:r>
       <w:rPr>
@@ -5606,7 +6850,7 @@
         <w:szCs w:val="16"/>
         <w:lang w:val="fr-FR"/>
       </w:rPr>
-      <w:t>10</w:t>
+      <w:t>12</w:t>
     </w:r>
     <w:r>
       <w:rPr>
@@ -5672,240 +6916,6 @@
 </file>
 
 <file path=word/footer5.xml><?xml version="1.0" encoding="utf-8"?>
-<w:ftr xmlns:wpc="http://schemas.microsoft.com/office/word/2010/wordprocessingCanvas" xmlns:cx="http://schemas.microsoft.com/office/drawing/2014/chartex" xmlns:cx1="http://schemas.microsoft.com/office/drawing/2015/9/8/chartex" xmlns:mc="http://schemas.openxmlformats.org/markup-compatibility/2006" xmlns:o="urn:schemas-microsoft-com:office:office" xmlns:r="http://schemas.openxmlformats.org/officeDocument/2006/relationships" xmlns:m="http://schemas.openxmlformats.org/officeDocument/2006/math" xmlns:v="urn:schemas-microsoft-com:vml" xmlns:wp14="http://schemas.microsoft.com/office/word/2010/wordprocessingDrawing" xmlns:wp="http://schemas.openxmlformats.org/drawingml/2006/wordprocessingDrawing" xmlns:w10="urn:schemas-microsoft-com:office:word" xmlns:w="http://schemas.openxmlformats.org/wordprocessingml/2006/main" xmlns:w14="http://schemas.microsoft.com/office/word/2010/wordml" xmlns:w15="http://schemas.microsoft.com/office/word/2012/wordml" xmlns:w16se="http://schemas.microsoft.com/office/word/2015/wordml/symex" xmlns:wpg="http://schemas.microsoft.com/office/word/2010/wordprocessingGroup" xmlns:wpi="http://schemas.microsoft.com/office/word/2010/wordprocessingInk" xmlns:wne="http://schemas.microsoft.com/office/word/2006/wordml" xmlns:wps="http://schemas.microsoft.com/office/word/2010/wordprocessingShape" mc:Ignorable="w14 w15 w16se wp14">
-  <w:p>
-    <w:pPr>
-      <w:pStyle w:val="Pieddepage"/>
-      <w:pBdr>
-        <w:top w:val="single" w:sz="4" w:space="0" w:color="auto"/>
-      </w:pBdr>
-      <w:tabs>
-        <w:tab w:val="clear" w:pos="4536"/>
-        <w:tab w:val="clear" w:pos="9072"/>
-        <w:tab w:val="right" w:pos="5103"/>
-        <w:tab w:val="left" w:pos="7788"/>
-        <w:tab w:val="right" w:pos="14002"/>
-      </w:tabs>
-      <w:rPr>
-        <w:sz w:val="16"/>
-        <w:szCs w:val="16"/>
-      </w:rPr>
-    </w:pPr>
-    <w:r>
-      <w:rPr>
-        <w:sz w:val="16"/>
-        <w:szCs w:val="16"/>
-      </w:rPr>
-      <w:t xml:space="preserve">Date du jour : </w:t>
-    </w:r>
-    <w:r>
-      <w:rPr>
-        <w:sz w:val="16"/>
-        <w:szCs w:val="16"/>
-      </w:rPr>
-      <w:fldChar w:fldCharType="begin"/>
-    </w:r>
-    <w:r>
-      <w:rPr>
-        <w:sz w:val="16"/>
-        <w:szCs w:val="16"/>
-      </w:rPr>
-      <w:instrText xml:space="preserve"> TIME \@ "dd.MM.yy" </w:instrText>
-    </w:r>
-    <w:r>
-      <w:rPr>
-        <w:sz w:val="16"/>
-        <w:szCs w:val="16"/>
-      </w:rPr>
-      <w:fldChar w:fldCharType="separate"/>
-    </w:r>
-    <w:r>
-      <w:rPr>
-        <w:noProof/>
-        <w:sz w:val="16"/>
-        <w:szCs w:val="16"/>
-      </w:rPr>
-      <w:t>09.05.22</w:t>
-    </w:r>
-    <w:r>
-      <w:rPr>
-        <w:sz w:val="16"/>
-        <w:szCs w:val="16"/>
-      </w:rPr>
-      <w:fldChar w:fldCharType="end"/>
-    </w:r>
-    <w:r>
-      <w:rPr>
-        <w:sz w:val="16"/>
-        <w:szCs w:val="16"/>
-      </w:rPr>
-      <w:ptab w:relativeTo="margin" w:alignment="center" w:leader="none"/>
-    </w:r>
-    <w:r>
-      <w:rPr>
-        <w:sz w:val="16"/>
-        <w:szCs w:val="16"/>
-        <w:lang w:val="fr-FR"/>
-      </w:rPr>
-      <w:t xml:space="preserve">Page </w:t>
-    </w:r>
-    <w:r>
-      <w:rPr>
-        <w:b/>
-        <w:bCs/>
-        <w:sz w:val="16"/>
-        <w:szCs w:val="16"/>
-      </w:rPr>
-      <w:fldChar w:fldCharType="begin"/>
-    </w:r>
-    <w:r>
-      <w:rPr>
-        <w:b/>
-        <w:bCs/>
-        <w:sz w:val="16"/>
-        <w:szCs w:val="16"/>
-      </w:rPr>
-      <w:instrText>PAGE  \* Arabic  \* MERGEFORMAT</w:instrText>
-    </w:r>
-    <w:r>
-      <w:rPr>
-        <w:b/>
-        <w:bCs/>
-        <w:sz w:val="16"/>
-        <w:szCs w:val="16"/>
-      </w:rPr>
-      <w:fldChar w:fldCharType="separate"/>
-    </w:r>
-    <w:r>
-      <w:rPr>
-        <w:b/>
-        <w:bCs/>
-        <w:noProof/>
-        <w:sz w:val="16"/>
-        <w:szCs w:val="16"/>
-        <w:lang w:val="fr-FR"/>
-      </w:rPr>
-      <w:t>9</w:t>
-    </w:r>
-    <w:r>
-      <w:rPr>
-        <w:b/>
-        <w:bCs/>
-        <w:sz w:val="16"/>
-        <w:szCs w:val="16"/>
-      </w:rPr>
-      <w:fldChar w:fldCharType="end"/>
-    </w:r>
-    <w:r>
-      <w:rPr>
-        <w:sz w:val="16"/>
-        <w:szCs w:val="16"/>
-        <w:lang w:val="fr-FR"/>
-      </w:rPr>
-      <w:t xml:space="preserve"> sur </w:t>
-    </w:r>
-    <w:r>
-      <w:rPr>
-        <w:b/>
-        <w:bCs/>
-        <w:sz w:val="16"/>
-        <w:szCs w:val="16"/>
-      </w:rPr>
-      <w:fldChar w:fldCharType="begin"/>
-    </w:r>
-    <w:r>
-      <w:rPr>
-        <w:b/>
-        <w:bCs/>
-        <w:sz w:val="16"/>
-        <w:szCs w:val="16"/>
-      </w:rPr>
-      <w:instrText>NUMPAGES  \* Arabic  \* MERGEFORMAT</w:instrText>
-    </w:r>
-    <w:r>
-      <w:rPr>
-        <w:b/>
-        <w:bCs/>
-        <w:sz w:val="16"/>
-        <w:szCs w:val="16"/>
-      </w:rPr>
-      <w:fldChar w:fldCharType="separate"/>
-    </w:r>
-    <w:r>
-      <w:rPr>
-        <w:b/>
-        <w:bCs/>
-        <w:noProof/>
-        <w:sz w:val="16"/>
-        <w:szCs w:val="16"/>
-        <w:lang w:val="fr-FR"/>
-      </w:rPr>
-      <w:t>10</w:t>
-    </w:r>
-    <w:r>
-      <w:rPr>
-        <w:b/>
-        <w:bCs/>
-        <w:sz w:val="16"/>
-        <w:szCs w:val="16"/>
-      </w:rPr>
-      <w:fldChar w:fldCharType="end"/>
-    </w:r>
-    <w:r>
-      <w:rPr>
-        <w:sz w:val="16"/>
-        <w:szCs w:val="16"/>
-      </w:rPr>
-      <w:ptab w:relativeTo="margin" w:alignment="right" w:leader="none"/>
-    </w:r>
-    <w:r>
-      <w:rPr>
-        <w:sz w:val="16"/>
-        <w:szCs w:val="16"/>
-      </w:rPr>
-      <w:t xml:space="preserve">Dernière impression : </w:t>
-    </w:r>
-    <w:r>
-      <w:rPr>
-        <w:sz w:val="16"/>
-        <w:szCs w:val="16"/>
-      </w:rPr>
-      <w:fldChar w:fldCharType="begin"/>
-    </w:r>
-    <w:r>
-      <w:rPr>
-        <w:sz w:val="16"/>
-        <w:szCs w:val="16"/>
-      </w:rPr>
-      <w:instrText xml:space="preserve"> PRINTDATE  \@ "dd.MM.yy"  \* MERGEFORMAT </w:instrText>
-    </w:r>
-    <w:r>
-      <w:rPr>
-        <w:sz w:val="16"/>
-        <w:szCs w:val="16"/>
-      </w:rPr>
-      <w:fldChar w:fldCharType="separate"/>
-    </w:r>
-    <w:r>
-      <w:rPr>
-        <w:noProof/>
-        <w:sz w:val="16"/>
-        <w:szCs w:val="16"/>
-      </w:rPr>
-      <w:t>09.05.22</w:t>
-    </w:r>
-    <w:r>
-      <w:rPr>
-        <w:sz w:val="16"/>
-        <w:szCs w:val="16"/>
-      </w:rPr>
-      <w:fldChar w:fldCharType="end"/>
-    </w:r>
-  </w:p>
-</w:ftr>
-</file>
-
-<file path=word/footer6.xml><?xml version="1.0" encoding="utf-8"?>
 <w:ftr xmlns:wpc="http://schemas.microsoft.com/office/word/2010/wordprocessingCanvas" xmlns:cx="http://schemas.microsoft.com/office/drawing/2014/chartex" xmlns:cx1="http://schemas.microsoft.com/office/drawing/2015/9/8/chartex" xmlns:mc="http://schemas.openxmlformats.org/markup-compatibility/2006" xmlns:o="urn:schemas-microsoft-com:office:office" xmlns:r="http://schemas.openxmlformats.org/officeDocument/2006/relationships" xmlns:m="http://schemas.openxmlformats.org/officeDocument/2006/math" xmlns:v="urn:schemas-microsoft-com:vml" xmlns:wp14="http://schemas.microsoft.com/office/word/2010/wordprocessingDrawing" xmlns:wp="http://schemas.openxmlformats.org/drawingml/2006/wordprocessingDrawing" xmlns:w10="urn:schemas-microsoft-com:office:word" xmlns:w="http://schemas.openxmlformats.org/wordprocessingml/2006/main" xmlns:w14="http://schemas.microsoft.com/office/word/2010/wordml" xmlns:w15="http://schemas.microsoft.com/office/word/2012/wordml" xmlns:w16se="http://schemas.microsoft.com/office/word/2015/wordml/symex" xmlns:wpg="http://schemas.microsoft.com/office/word/2010/wordprocessingGroup" xmlns:wpi="http://schemas.microsoft.com/office/word/2010/wordprocessingInk" xmlns:wne="http://schemas.microsoft.com/office/word/2006/wordml" xmlns:wps="http://schemas.microsoft.com/office/word/2010/wordprocessingShape" mc:Ignorable="w14 w15 w16se wp14">
   <w:p>
     <w:pPr>
@@ -5956,7 +6966,7 @@
         <w:sz w:val="16"/>
         <w:szCs w:val="16"/>
       </w:rPr>
-      <w:t>09.05.22</w:t>
+      <w:t>10.05.22</w:t>
     </w:r>
     <w:r>
       <w:rPr>
@@ -6071,7 +7081,7 @@
         <w:szCs w:val="16"/>
         <w:lang w:val="fr-FR"/>
       </w:rPr>
-      <w:t>10</w:t>
+      <w:t>12</w:t>
     </w:r>
     <w:r>
       <w:rPr>
@@ -6156,16 +7166,6 @@
 </file>
 
 <file path=word/header1.xml><?xml version="1.0" encoding="utf-8"?>
-<w:hdr xmlns:wpc="http://schemas.microsoft.com/office/word/2010/wordprocessingCanvas" xmlns:cx="http://schemas.microsoft.com/office/drawing/2014/chartex" xmlns:cx1="http://schemas.microsoft.com/office/drawing/2015/9/8/chartex" xmlns:mc="http://schemas.openxmlformats.org/markup-compatibility/2006" xmlns:o="urn:schemas-microsoft-com:office:office" xmlns:r="http://schemas.openxmlformats.org/officeDocument/2006/relationships" xmlns:m="http://schemas.openxmlformats.org/officeDocument/2006/math" xmlns:v="urn:schemas-microsoft-com:vml" xmlns:wp14="http://schemas.microsoft.com/office/word/2010/wordprocessingDrawing" xmlns:wp="http://schemas.openxmlformats.org/drawingml/2006/wordprocessingDrawing" xmlns:w10="urn:schemas-microsoft-com:office:word" xmlns:w="http://schemas.openxmlformats.org/wordprocessingml/2006/main" xmlns:w14="http://schemas.microsoft.com/office/word/2010/wordml" xmlns:w15="http://schemas.microsoft.com/office/word/2012/wordml" xmlns:w16se="http://schemas.microsoft.com/office/word/2015/wordml/symex" xmlns:wpg="http://schemas.microsoft.com/office/word/2010/wordprocessingGroup" xmlns:wpi="http://schemas.microsoft.com/office/word/2010/wordprocessingInk" xmlns:wne="http://schemas.microsoft.com/office/word/2006/wordml" xmlns:wps="http://schemas.microsoft.com/office/word/2010/wordprocessingShape" mc:Ignorable="w14 w15 w16se wp14">
-  <w:p>
-    <w:pPr>
-      <w:pStyle w:val="En-tte"/>
-    </w:pPr>
-  </w:p>
-</w:hdr>
-</file>
-
-<file path=word/header2.xml><?xml version="1.0" encoding="utf-8"?>
 <w:hdr xmlns:wpc="http://schemas.microsoft.com/office/word/2010/wordprocessingCanvas" xmlns:cx="http://schemas.microsoft.com/office/drawing/2014/chartex" xmlns:cx1="http://schemas.microsoft.com/office/drawing/2015/9/8/chartex" xmlns:mc="http://schemas.openxmlformats.org/markup-compatibility/2006" xmlns:o="urn:schemas-microsoft-com:office:office" xmlns:r="http://schemas.openxmlformats.org/officeDocument/2006/relationships" xmlns:m="http://schemas.openxmlformats.org/officeDocument/2006/math" xmlns:v="urn:schemas-microsoft-com:vml" xmlns:wp14="http://schemas.microsoft.com/office/word/2010/wordprocessingDrawing" xmlns:wp="http://schemas.openxmlformats.org/drawingml/2006/wordprocessingDrawing" xmlns:w10="urn:schemas-microsoft-com:office:word" xmlns:w="http://schemas.openxmlformats.org/wordprocessingml/2006/main" xmlns:w14="http://schemas.microsoft.com/office/word/2010/wordml" xmlns:w15="http://schemas.microsoft.com/office/word/2012/wordml" xmlns:w16se="http://schemas.microsoft.com/office/word/2015/wordml/symex" xmlns:wpg="http://schemas.microsoft.com/office/word/2010/wordprocessingGroup" xmlns:wpi="http://schemas.microsoft.com/office/word/2010/wordprocessingInk" xmlns:wne="http://schemas.microsoft.com/office/word/2006/wordml" xmlns:wps="http://schemas.microsoft.com/office/word/2010/wordprocessingShape" mc:Ignorable="w14 w15 w16se wp14">
   <w:p>
     <w:pPr>
@@ -6254,7 +7254,7 @@
 </w:hdr>
 </file>
 
-<file path=word/header3.xml><?xml version="1.0" encoding="utf-8"?>
+<file path=word/header2.xml><?xml version="1.0" encoding="utf-8"?>
 <w:hdr xmlns:wpc="http://schemas.microsoft.com/office/word/2010/wordprocessingCanvas" xmlns:cx="http://schemas.microsoft.com/office/drawing/2014/chartex" xmlns:cx1="http://schemas.microsoft.com/office/drawing/2015/9/8/chartex" xmlns:mc="http://schemas.openxmlformats.org/markup-compatibility/2006" xmlns:o="urn:schemas-microsoft-com:office:office" xmlns:r="http://schemas.openxmlformats.org/officeDocument/2006/relationships" xmlns:m="http://schemas.openxmlformats.org/officeDocument/2006/math" xmlns:v="urn:schemas-microsoft-com:vml" xmlns:wp14="http://schemas.microsoft.com/office/word/2010/wordprocessingDrawing" xmlns:wp="http://schemas.openxmlformats.org/drawingml/2006/wordprocessingDrawing" xmlns:w10="urn:schemas-microsoft-com:office:word" xmlns:w="http://schemas.openxmlformats.org/wordprocessingml/2006/main" xmlns:w14="http://schemas.microsoft.com/office/word/2010/wordml" xmlns:w15="http://schemas.microsoft.com/office/word/2012/wordml" xmlns:w16se="http://schemas.microsoft.com/office/word/2015/wordml/symex" xmlns:wpg="http://schemas.microsoft.com/office/word/2010/wordprocessingGroup" xmlns:wpi="http://schemas.microsoft.com/office/word/2010/wordprocessingInk" xmlns:wne="http://schemas.microsoft.com/office/word/2006/wordml" xmlns:wps="http://schemas.microsoft.com/office/word/2010/wordprocessingShape" mc:Ignorable="w14 w15 w16se wp14">
   <w:p>
     <w:pPr>
@@ -6400,7 +7400,7 @@
 </w:hdr>
 </file>
 
-<file path=word/header4.xml><?xml version="1.0" encoding="utf-8"?>
+<file path=word/header3.xml><?xml version="1.0" encoding="utf-8"?>
 <w:hdr xmlns:wpc="http://schemas.microsoft.com/office/word/2010/wordprocessingCanvas" xmlns:cx="http://schemas.microsoft.com/office/drawing/2014/chartex" xmlns:cx1="http://schemas.microsoft.com/office/drawing/2015/9/8/chartex" xmlns:mc="http://schemas.openxmlformats.org/markup-compatibility/2006" xmlns:o="urn:schemas-microsoft-com:office:office" xmlns:r="http://schemas.openxmlformats.org/officeDocument/2006/relationships" xmlns:m="http://schemas.openxmlformats.org/officeDocument/2006/math" xmlns:v="urn:schemas-microsoft-com:vml" xmlns:wp14="http://schemas.microsoft.com/office/word/2010/wordprocessingDrawing" xmlns:wp="http://schemas.openxmlformats.org/drawingml/2006/wordprocessingDrawing" xmlns:w10="urn:schemas-microsoft-com:office:word" xmlns:w="http://schemas.openxmlformats.org/wordprocessingml/2006/main" xmlns:w14="http://schemas.microsoft.com/office/word/2010/wordml" xmlns:w15="http://schemas.microsoft.com/office/word/2012/wordml" xmlns:w16se="http://schemas.microsoft.com/office/word/2015/wordml/symex" xmlns:wpg="http://schemas.microsoft.com/office/word/2010/wordprocessingGroup" xmlns:wpi="http://schemas.microsoft.com/office/word/2010/wordprocessingInk" xmlns:wne="http://schemas.microsoft.com/office/word/2006/wordml" xmlns:wps="http://schemas.microsoft.com/office/word/2010/wordprocessingShape" mc:Ignorable="w14 w15 w16se wp14">
   <w:p>
     <w:pPr>
@@ -6495,7 +7495,7 @@
 </w:hdr>
 </file>
 
-<file path=word/header5.xml><?xml version="1.0" encoding="utf-8"?>
+<file path=word/header4.xml><?xml version="1.0" encoding="utf-8"?>
 <w:hdr xmlns:wpc="http://schemas.microsoft.com/office/word/2010/wordprocessingCanvas" xmlns:cx="http://schemas.microsoft.com/office/drawing/2014/chartex" xmlns:cx1="http://schemas.microsoft.com/office/drawing/2015/9/8/chartex" xmlns:mc="http://schemas.openxmlformats.org/markup-compatibility/2006" xmlns:o="urn:schemas-microsoft-com:office:office" xmlns:r="http://schemas.openxmlformats.org/officeDocument/2006/relationships" xmlns:m="http://schemas.openxmlformats.org/officeDocument/2006/math" xmlns:v="urn:schemas-microsoft-com:vml" xmlns:wp14="http://schemas.microsoft.com/office/word/2010/wordprocessingDrawing" xmlns:wp="http://schemas.openxmlformats.org/drawingml/2006/wordprocessingDrawing" xmlns:w10="urn:schemas-microsoft-com:office:word" xmlns:w="http://schemas.openxmlformats.org/wordprocessingml/2006/main" xmlns:w14="http://schemas.microsoft.com/office/word/2010/wordml" xmlns:w15="http://schemas.microsoft.com/office/word/2012/wordml" xmlns:w16se="http://schemas.microsoft.com/office/word/2015/wordml/symex" xmlns:wpg="http://schemas.microsoft.com/office/word/2010/wordprocessingGroup" xmlns:wpi="http://schemas.microsoft.com/office/word/2010/wordprocessingInk" xmlns:wne="http://schemas.microsoft.com/office/word/2006/wordml" xmlns:wps="http://schemas.microsoft.com/office/word/2010/wordprocessingShape" mc:Ignorable="w14 w15 w16se wp14">
   <w:p>
     <w:pPr>
@@ -6639,7 +7639,7 @@
 </w:hdr>
 </file>
 
-<file path=word/header6.xml><?xml version="1.0" encoding="utf-8"?>
+<file path=word/header5.xml><?xml version="1.0" encoding="utf-8"?>
 <w:hdr xmlns:wpc="http://schemas.microsoft.com/office/word/2010/wordprocessingCanvas" xmlns:cx="http://schemas.microsoft.com/office/drawing/2014/chartex" xmlns:cx1="http://schemas.microsoft.com/office/drawing/2015/9/8/chartex" xmlns:mc="http://schemas.openxmlformats.org/markup-compatibility/2006" xmlns:o="urn:schemas-microsoft-com:office:office" xmlns:r="http://schemas.openxmlformats.org/officeDocument/2006/relationships" xmlns:m="http://schemas.openxmlformats.org/officeDocument/2006/math" xmlns:v="urn:schemas-microsoft-com:vml" xmlns:wp14="http://schemas.microsoft.com/office/word/2010/wordprocessingDrawing" xmlns:wp="http://schemas.openxmlformats.org/drawingml/2006/wordprocessingDrawing" xmlns:w10="urn:schemas-microsoft-com:office:word" xmlns:w="http://schemas.openxmlformats.org/wordprocessingml/2006/main" xmlns:w14="http://schemas.microsoft.com/office/word/2010/wordml" xmlns:w15="http://schemas.microsoft.com/office/word/2012/wordml" xmlns:w16se="http://schemas.microsoft.com/office/word/2015/wordml/symex" xmlns:wpg="http://schemas.microsoft.com/office/word/2010/wordprocessingGroup" xmlns:wpi="http://schemas.microsoft.com/office/word/2010/wordprocessingInk" xmlns:wne="http://schemas.microsoft.com/office/word/2006/wordml" xmlns:wps="http://schemas.microsoft.com/office/word/2010/wordprocessingShape" mc:Ignorable="w14 w15 w16se wp14">
   <w:p>
     <w:pPr>
@@ -6728,7 +7728,7 @@
 </w:hdr>
 </file>
 
-<file path=word/header7.xml><?xml version="1.0" encoding="utf-8"?>
+<file path=word/header6.xml><?xml version="1.0" encoding="utf-8"?>
 <w:hdr xmlns:wpc="http://schemas.microsoft.com/office/word/2010/wordprocessingCanvas" xmlns:cx="http://schemas.microsoft.com/office/drawing/2014/chartex" xmlns:cx1="http://schemas.microsoft.com/office/drawing/2015/9/8/chartex" xmlns:mc="http://schemas.openxmlformats.org/markup-compatibility/2006" xmlns:o="urn:schemas-microsoft-com:office:office" xmlns:r="http://schemas.openxmlformats.org/officeDocument/2006/relationships" xmlns:m="http://schemas.openxmlformats.org/officeDocument/2006/math" xmlns:v="urn:schemas-microsoft-com:vml" xmlns:wp14="http://schemas.microsoft.com/office/word/2010/wordprocessingDrawing" xmlns:wp="http://schemas.openxmlformats.org/drawingml/2006/wordprocessingDrawing" xmlns:w10="urn:schemas-microsoft-com:office:word" xmlns:w="http://schemas.openxmlformats.org/wordprocessingml/2006/main" xmlns:w14="http://schemas.microsoft.com/office/word/2010/wordml" xmlns:w15="http://schemas.microsoft.com/office/word/2012/wordml" xmlns:w16se="http://schemas.microsoft.com/office/word/2015/wordml/symex" xmlns:wpg="http://schemas.microsoft.com/office/word/2010/wordprocessingGroup" xmlns:wpi="http://schemas.microsoft.com/office/word/2010/wordprocessingInk" xmlns:wne="http://schemas.microsoft.com/office/word/2006/wordml" xmlns:wps="http://schemas.microsoft.com/office/word/2010/wordprocessingShape" mc:Ignorable="w14 w15 w16se wp14">
   <w:p>
     <w:pPr>
@@ -10891,6 +11891,82 @@
       </w:tcPr>
     </w:tblStylePr>
   </w:style>
+  <w:style w:type="table" w:styleId="TableauGrille4-Accentuation1">
+    <w:name w:val="Grid Table 4 Accent 1"/>
+    <w:basedOn w:val="TableauNormal"/>
+    <w:uiPriority w:val="49"/>
+    <w:rsid w:val="001932BC"/>
+    <w:pPr>
+      <w:spacing w:after="0" w:line="240" w:lineRule="auto"/>
+    </w:pPr>
+    <w:tblPr>
+      <w:tblStyleRowBandSize w:val="1"/>
+      <w:tblStyleColBandSize w:val="1"/>
+      <w:tblBorders>
+        <w:top w:val="single" w:sz="4" w:space="0" w:color="8EAADB" w:themeColor="accent1" w:themeTint="99"/>
+        <w:left w:val="single" w:sz="4" w:space="0" w:color="8EAADB" w:themeColor="accent1" w:themeTint="99"/>
+        <w:bottom w:val="single" w:sz="4" w:space="0" w:color="8EAADB" w:themeColor="accent1" w:themeTint="99"/>
+        <w:right w:val="single" w:sz="4" w:space="0" w:color="8EAADB" w:themeColor="accent1" w:themeTint="99"/>
+        <w:insideH w:val="single" w:sz="4" w:space="0" w:color="8EAADB" w:themeColor="accent1" w:themeTint="99"/>
+        <w:insideV w:val="single" w:sz="4" w:space="0" w:color="8EAADB" w:themeColor="accent1" w:themeTint="99"/>
+      </w:tblBorders>
+    </w:tblPr>
+    <w:tblStylePr w:type="firstRow">
+      <w:rPr>
+        <w:b/>
+        <w:bCs/>
+        <w:color w:val="FFFFFF" w:themeColor="background1"/>
+      </w:rPr>
+      <w:tblPr/>
+      <w:tcPr>
+        <w:tcBorders>
+          <w:top w:val="single" w:sz="4" w:space="0" w:color="4472C4" w:themeColor="accent1"/>
+          <w:left w:val="single" w:sz="4" w:space="0" w:color="4472C4" w:themeColor="accent1"/>
+          <w:bottom w:val="single" w:sz="4" w:space="0" w:color="4472C4" w:themeColor="accent1"/>
+          <w:right w:val="single" w:sz="4" w:space="0" w:color="4472C4" w:themeColor="accent1"/>
+          <w:insideH w:val="nil"/>
+          <w:insideV w:val="nil"/>
+        </w:tcBorders>
+        <w:shd w:val="clear" w:color="auto" w:fill="4472C4" w:themeFill="accent1"/>
+      </w:tcPr>
+    </w:tblStylePr>
+    <w:tblStylePr w:type="lastRow">
+      <w:rPr>
+        <w:b/>
+        <w:bCs/>
+      </w:rPr>
+      <w:tblPr/>
+      <w:tcPr>
+        <w:tcBorders>
+          <w:top w:val="double" w:sz="4" w:space="0" w:color="4472C4" w:themeColor="accent1"/>
+        </w:tcBorders>
+      </w:tcPr>
+    </w:tblStylePr>
+    <w:tblStylePr w:type="firstCol">
+      <w:rPr>
+        <w:b/>
+        <w:bCs/>
+      </w:rPr>
+    </w:tblStylePr>
+    <w:tblStylePr w:type="lastCol">
+      <w:rPr>
+        <w:b/>
+        <w:bCs/>
+      </w:rPr>
+    </w:tblStylePr>
+    <w:tblStylePr w:type="band1Vert">
+      <w:tblPr/>
+      <w:tcPr>
+        <w:shd w:val="clear" w:color="auto" w:fill="D9E2F3" w:themeFill="accent1" w:themeFillTint="33"/>
+      </w:tcPr>
+    </w:tblStylePr>
+    <w:tblStylePr w:type="band1Horz">
+      <w:tblPr/>
+      <w:tcPr>
+        <w:shd w:val="clear" w:color="auto" w:fill="D9E2F3" w:themeFill="accent1" w:themeFillTint="33"/>
+      </w:tcPr>
+    </w:tblStylePr>
+  </w:style>
 </w:styles>
 </file>
 
@@ -11190,9 +12266,12 @@
 </file>
 
 <file path=customXml/item1.xml><?xml version="1.0" encoding="utf-8"?>
-<p:properties xmlns:p="http://schemas.microsoft.com/office/2006/metadata/properties" xmlns:xsi="http://www.w3.org/2001/XMLSchema-instance" xmlns:pc="http://schemas.microsoft.com/office/infopath/2007/PartnerControls">
-  <documentManagement/>
-</p:properties>
+<?mso-contentType ?>
+<FormTemplates xmlns="http://schemas.microsoft.com/sharepoint/v3/contenttype/forms">
+  <Display>DocumentLibraryForm</Display>
+  <Edit>DocumentLibraryForm</Edit>
+  <New>DocumentLibraryForm</New>
+</FormTemplates>
 </file>
 
 <file path=customXml/item2.xml><?xml version="1.0" encoding="utf-8"?>
@@ -11328,12 +12407,9 @@
 </file>
 
 <file path=customXml/item3.xml><?xml version="1.0" encoding="utf-8"?>
-<?mso-contentType ?>
-<FormTemplates xmlns="http://schemas.microsoft.com/sharepoint/v3/contenttype/forms">
-  <Display>DocumentLibraryForm</Display>
-  <Edit>DocumentLibraryForm</Edit>
-  <New>DocumentLibraryForm</New>
-</FormTemplates>
+<p:properties xmlns:p="http://schemas.microsoft.com/office/2006/metadata/properties" xmlns:xsi="http://www.w3.org/2001/XMLSchema-instance" xmlns:pc="http://schemas.microsoft.com/office/infopath/2007/PartnerControls">
+  <documentManagement/>
+</p:properties>
 </file>
 
 <file path=customXml/item4.xml><?xml version="1.0" encoding="utf-8"?>
@@ -11341,10 +12417,9 @@
 </file>
 
 <file path=customXml/itemProps1.xml><?xml version="1.0" encoding="utf-8"?>
-<ds:datastoreItem xmlns:ds="http://schemas.openxmlformats.org/officeDocument/2006/customXml" ds:itemID="{B1DFFEE4-49B1-4AF1-9FFD-BDCB1D4C88F0}">
+<ds:datastoreItem xmlns:ds="http://schemas.openxmlformats.org/officeDocument/2006/customXml" ds:itemID="{C3C0D82A-5D77-4930-8043-FB93232D4EC3}">
   <ds:schemaRefs>
-    <ds:schemaRef ds:uri="http://schemas.microsoft.com/office/2006/metadata/properties"/>
-    <ds:schemaRef ds:uri="http://schemas.microsoft.com/office/infopath/2007/PartnerControls"/>
+    <ds:schemaRef ds:uri="http://schemas.microsoft.com/sharepoint/v3/contenttype/forms"/>
   </ds:schemaRefs>
 </ds:datastoreItem>
 </file>
@@ -11368,15 +12443,16 @@
 </file>
 
 <file path=customXml/itemProps3.xml><?xml version="1.0" encoding="utf-8"?>
-<ds:datastoreItem xmlns:ds="http://schemas.openxmlformats.org/officeDocument/2006/customXml" ds:itemID="{C3C0D82A-5D77-4930-8043-FB93232D4EC3}">
+<ds:datastoreItem xmlns:ds="http://schemas.openxmlformats.org/officeDocument/2006/customXml" ds:itemID="{B1DFFEE4-49B1-4AF1-9FFD-BDCB1D4C88F0}">
   <ds:schemaRefs>
-    <ds:schemaRef ds:uri="http://schemas.microsoft.com/sharepoint/v3/contenttype/forms"/>
+    <ds:schemaRef ds:uri="http://schemas.microsoft.com/office/2006/metadata/properties"/>
+    <ds:schemaRef ds:uri="http://schemas.microsoft.com/office/infopath/2007/PartnerControls"/>
   </ds:schemaRefs>
 </ds:datastoreItem>
 </file>
 
 <file path=customXml/itemProps4.xml><?xml version="1.0" encoding="utf-8"?>
-<ds:datastoreItem xmlns:ds="http://schemas.openxmlformats.org/officeDocument/2006/customXml" ds:itemID="{AA9DC937-1039-4CAD-BACA-09DF241F48C8}">
+<ds:datastoreItem xmlns:ds="http://schemas.openxmlformats.org/officeDocument/2006/customXml" ds:itemID="{2F8F4778-DF3D-4BF7-A84B-88AAB946E0F1}">
   <ds:schemaRefs>
     <ds:schemaRef ds:uri="http://schemas.openxmlformats.org/officeDocument/2006/bibliography"/>
   </ds:schemaRefs>

</xml_diff>

<commit_message>
Amélioration des uses cases scénario
</commit_message>
<xml_diff>
--- a/Documentation/Dossier_Projet_EGS.docx
+++ b/Documentation/Dossier_Projet_EGS.docx
@@ -142,7 +142,6 @@
                                     <w:dataBinding w:prefixMappings="xmlns:ns0='http://purl.org/dc/elements/1.1/' xmlns:ns1='http://schemas.openxmlformats.org/package/2006/metadata/core-properties' " w:xpath="/ns1:coreProperties[1]/ns0:creator[1]" w:storeItemID="{6C3C8BC8-F283-45AE-878A-BAB7291924A1}"/>
                                     <w:text/>
                                   </w:sdtPr>
-                                  <w:sdtEndPr/>
                                   <w:sdtContent>
                                     <w:p>
                                       <w:pPr>
@@ -201,7 +200,6 @@
                                       <w:dataBinding w:prefixMappings="xmlns:ns0='http://schemas.openxmlformats.org/officeDocument/2006/extended-properties' " w:xpath="/ns0:Properties[1]/ns0:Company[1]" w:storeItemID="{6668398D-A668-4E3E-A5EB-62B293D839F1}"/>
                                       <w:text/>
                                     </w:sdtPr>
-                                    <w:sdtEndPr/>
                                     <w:sdtContent>
                                       <w:r>
                                         <w:rPr>
@@ -231,7 +229,6 @@
                                       <w:dataBinding w:prefixMappings="xmlns:ns0='http://schemas.microsoft.com/office/2006/coverPageProps' " w:xpath="/ns0:CoverPageProperties[1]/ns0:CompanyAddress[1]" w:storeItemID="{55AF091B-3C7A-41E3-B477-F2FDAA23CFDA}"/>
                                       <w:text/>
                                     </w:sdtPr>
-                                    <w:sdtEndPr/>
                                     <w:sdtContent>
                                       <w:r>
                                         <w:rPr>
@@ -302,7 +299,6 @@
                                     <w:dataBinding w:prefixMappings="xmlns:ns0='http://purl.org/dc/elements/1.1/' xmlns:ns1='http://schemas.openxmlformats.org/package/2006/metadata/core-properties' " w:xpath="/ns1:coreProperties[1]/ns0:title[1]" w:storeItemID="{6C3C8BC8-F283-45AE-878A-BAB7291924A1}"/>
                                     <w:text/>
                                   </w:sdtPr>
-                                  <w:sdtEndPr/>
                                   <w:sdtContent>
                                     <w:p>
                                       <w:pPr>
@@ -369,7 +365,6 @@
                               <w:dataBinding w:prefixMappings="xmlns:ns0='http://purl.org/dc/elements/1.1/' xmlns:ns1='http://schemas.openxmlformats.org/package/2006/metadata/core-properties' " w:xpath="/ns1:coreProperties[1]/ns0:creator[1]" w:storeItemID="{6C3C8BC8-F283-45AE-878A-BAB7291924A1}"/>
                               <w:text/>
                             </w:sdtPr>
-                            <w:sdtEndPr/>
                             <w:sdtContent>
                               <w:p>
                                 <w:pPr>
@@ -428,7 +423,6 @@
                                 <w:dataBinding w:prefixMappings="xmlns:ns0='http://schemas.openxmlformats.org/officeDocument/2006/extended-properties' " w:xpath="/ns0:Properties[1]/ns0:Company[1]" w:storeItemID="{6668398D-A668-4E3E-A5EB-62B293D839F1}"/>
                                 <w:text/>
                               </w:sdtPr>
-                              <w:sdtEndPr/>
                               <w:sdtContent>
                                 <w:r>
                                   <w:rPr>
@@ -458,7 +452,6 @@
                                 <w:dataBinding w:prefixMappings="xmlns:ns0='http://schemas.microsoft.com/office/2006/coverPageProps' " w:xpath="/ns0:CoverPageProperties[1]/ns0:CompanyAddress[1]" w:storeItemID="{55AF091B-3C7A-41E3-B477-F2FDAA23CFDA}"/>
                                 <w:text/>
                               </w:sdtPr>
-                              <w:sdtEndPr/>
                               <w:sdtContent>
                                 <w:r>
                                   <w:rPr>
@@ -495,7 +488,6 @@
                               <w:dataBinding w:prefixMappings="xmlns:ns0='http://purl.org/dc/elements/1.1/' xmlns:ns1='http://schemas.openxmlformats.org/package/2006/metadata/core-properties' " w:xpath="/ns1:coreProperties[1]/ns0:title[1]" w:storeItemID="{6C3C8BC8-F283-45AE-878A-BAB7291924A1}"/>
                               <w:text/>
                             </w:sdtPr>
-                            <w:sdtEndPr/>
                             <w:sdtContent>
                               <w:p>
                                 <w:pPr>
@@ -3508,13 +3500,7 @@
                                 <w:fldChar w:fldCharType="end"/>
                               </w:r>
                               <w:r>
-                                <w:t xml:space="preserve"> Semaine</w:t>
-                              </w:r>
-                              <w:r>
-                                <w:t>s</w:t>
-                              </w:r>
-                              <w:r>
-                                <w:t xml:space="preserve"> 4 et 5</w:t>
+                                <w:t xml:space="preserve"> Semaines 4 et 5</w:t>
                               </w:r>
                             </w:p>
                           </w:txbxContent>
@@ -3583,13 +3569,7 @@
                           <w:fldChar w:fldCharType="end"/>
                         </w:r>
                         <w:r>
-                          <w:t xml:space="preserve"> Semaine</w:t>
-                        </w:r>
-                        <w:r>
-                          <w:t>s</w:t>
-                        </w:r>
-                        <w:r>
-                          <w:t xml:space="preserve"> 4 et 5</w:t>
+                          <w:t xml:space="preserve"> Semaines 4 et 5</w:t>
                         </w:r>
                       </w:p>
                     </w:txbxContent>
@@ -4185,15 +4165,7 @@
         <w:ind w:left="705"/>
       </w:pPr>
       <w:r>
-        <w:t xml:space="preserve">Un capteur de CO2 ainsi qu’un </w:t>
-      </w:r>
-      <w:proofErr w:type="spellStart"/>
-      <w:r>
-        <w:t>buzzer</w:t>
-      </w:r>
-      <w:proofErr w:type="spellEnd"/>
-      <w:r>
-        <w:t xml:space="preserve"> seront branchés sur un </w:t>
+        <w:t xml:space="preserve">Un capteur de CO2 ainsi qu’un buzzer seront branchés sur un </w:t>
       </w:r>
       <w:proofErr w:type="spellStart"/>
       <w:r>
@@ -4220,15 +4192,7 @@
         <w:spacing w:before="0" w:after="0"/>
       </w:pPr>
       <w:r>
-        <w:t xml:space="preserve">Une fois que le taux de CO2 dépasse un seuil indiqué au préalable, le </w:t>
-      </w:r>
-      <w:proofErr w:type="spellStart"/>
-      <w:r>
-        <w:t>buzzer</w:t>
-      </w:r>
-      <w:proofErr w:type="spellEnd"/>
-      <w:r>
-        <w:t xml:space="preserve"> produira un son.</w:t>
+        <w:t>Une fois que le taux de CO2 dépasse un seuil indiqué au préalable, le buzzer produira un son.</w:t>
       </w:r>
     </w:p>
     <w:p>
@@ -4927,7 +4891,19 @@
               <w:cnfStyle w:val="000000100000" w:firstRow="0" w:lastRow="0" w:firstColumn="0" w:lastColumn="0" w:oddVBand="0" w:evenVBand="0" w:oddHBand="1" w:evenHBand="0" w:firstRowFirstColumn="0" w:firstRowLastColumn="0" w:lastRowFirstColumn="0" w:lastRowLastColumn="0"/>
             </w:pPr>
             <w:r>
-              <w:t>L’heure sera maintenu grâce à la synchronisation de l’horloge a une RTC</w:t>
+              <w:t>L’heure sera maintenu</w:t>
+            </w:r>
+            <w:r>
+              <w:t>e</w:t>
+            </w:r>
+            <w:r>
+              <w:t xml:space="preserve"> grâce à la synchronisation de l’horloge </w:t>
+            </w:r>
+            <w:r>
+              <w:t>à</w:t>
+            </w:r>
+            <w:r>
+              <w:t xml:space="preserve"> une RTC</w:t>
             </w:r>
           </w:p>
         </w:tc>
@@ -5024,13 +5000,19 @@
               <w:rPr>
                 <w:b w:val="0"/>
               </w:rPr>
-              <w:t>L’horloge entière est alimentée</w:t>
+              <w:t>L’horloge entière est alimentée.</w:t>
             </w:r>
             <w:r>
               <w:rPr>
                 <w:b w:val="0"/>
               </w:rPr>
-              <w:t>.</w:t>
+              <w:t xml:space="preserve"> </w:t>
+            </w:r>
+            <w:r>
+              <w:rPr>
+                <w:b w:val="0"/>
+              </w:rPr>
+              <w:t>Le mode d’alerte « Alerte visuelle et sonore » est sélectionné</w:t>
             </w:r>
           </w:p>
         </w:tc>
@@ -5043,10 +5025,13 @@
               <w:cnfStyle w:val="000000100000" w:firstRow="0" w:lastRow="0" w:firstColumn="0" w:lastColumn="0" w:oddVBand="0" w:evenVBand="0" w:oddHBand="1" w:evenHBand="0" w:firstRowFirstColumn="0" w:firstRowLastColumn="0" w:lastRowFirstColumn="0" w:lastRowLastColumn="0"/>
             </w:pPr>
             <w:r>
-              <w:t xml:space="preserve">L’utilisateur augmente de taux de CO2 jusqu’à ce qu’il dépasse le seuil </w:t>
-            </w:r>
-            <w:r>
-              <w:t>maximum</w:t>
+              <w:t>L’utilisateur augmente l</w:t>
+            </w:r>
+            <w:r>
+              <w:t xml:space="preserve">e taux de CO2 jusqu’à ce qu’il dépasse le seuil </w:t>
+            </w:r>
+            <w:r>
+              <w:t>maximal voulu</w:t>
             </w:r>
           </w:p>
         </w:tc>
@@ -5065,6 +5050,9 @@
             <w:r>
               <w:t>clignote durant 3 secondes</w:t>
             </w:r>
+            <w:r>
+              <w:t xml:space="preserve"> ainsi que le buzzer sonne par à coup durant 3 secondes</w:t>
+            </w:r>
           </w:p>
         </w:tc>
       </w:tr>
@@ -5084,7 +5072,7 @@
               <w:rPr>
                 <w:b w:val="0"/>
               </w:rPr>
-              <w:t>L’horloge entière est alimentée.</w:t>
+              <w:t>L’horloge entière est alimentée. Le mode d’alerte « Alerte visuelle uniquement » est sélectionné</w:t>
             </w:r>
           </w:p>
         </w:tc>
@@ -5097,7 +5085,13 @@
               <w:cnfStyle w:val="000000000000" w:firstRow="0" w:lastRow="0" w:firstColumn="0" w:lastColumn="0" w:oddVBand="0" w:evenVBand="0" w:oddHBand="0" w:evenHBand="0" w:firstRowFirstColumn="0" w:firstRowLastColumn="0" w:lastRowFirstColumn="0" w:lastRowLastColumn="0"/>
             </w:pPr>
             <w:r>
-              <w:t>L’utilisateur augmente de taux de CO2 jusqu’à ce qu’il dépasse le seuil maximum</w:t>
+              <w:t>L’utilisateur augmente l</w:t>
+            </w:r>
+            <w:r>
+              <w:t xml:space="preserve">e taux de CO2 jusqu’à ce qu’il dépasse le seuil </w:t>
+            </w:r>
+            <w:r>
+              <w:t>maximal voulu</w:t>
             </w:r>
           </w:p>
         </w:tc>
@@ -5110,24 +5104,7 @@
               <w:cnfStyle w:val="000000000000" w:firstRow="0" w:lastRow="0" w:firstColumn="0" w:lastColumn="0" w:oddVBand="0" w:evenVBand="0" w:oddHBand="0" w:evenHBand="0" w:firstRowFirstColumn="0" w:firstRowLastColumn="0" w:lastRowFirstColumn="0" w:lastRowLastColumn="0"/>
             </w:pPr>
             <w:r>
-              <w:rPr>
-                <w:shd w:val="clear" w:color="auto" w:fill="F8F9FA"/>
-              </w:rPr>
-              <w:t xml:space="preserve">Le </w:t>
-            </w:r>
-            <w:proofErr w:type="spellStart"/>
-            <w:r>
-              <w:rPr>
-                <w:shd w:val="clear" w:color="auto" w:fill="F8F9FA"/>
-              </w:rPr>
-              <w:t>buzzer</w:t>
-            </w:r>
-            <w:proofErr w:type="spellEnd"/>
-            <w:r>
-              <w:rPr>
-                <w:shd w:val="clear" w:color="auto" w:fill="F8F9FA"/>
-              </w:rPr>
-              <w:t xml:space="preserve"> sonne par à coup durant 3 secondes</w:t>
+              <w:t>L’horloge 60 LED clignote durant 3 secondes</w:t>
             </w:r>
           </w:p>
         </w:tc>
@@ -5151,7 +5128,7 @@
               <w:rPr>
                 <w:b w:val="0"/>
               </w:rPr>
-              <w:t>L’horloge entière est alimentée.</w:t>
+              <w:t>L’horloge entière est alimentée. Le mode d’alerte « Alerte sonore uniquement » est sélectionné</w:t>
             </w:r>
           </w:p>
         </w:tc>
@@ -5164,25 +5141,7 @@
               <w:cnfStyle w:val="000000100000" w:firstRow="0" w:lastRow="0" w:firstColumn="0" w:lastColumn="0" w:oddVBand="0" w:evenVBand="0" w:oddHBand="1" w:evenHBand="0" w:firstRowFirstColumn="0" w:firstRowLastColumn="0" w:lastRowFirstColumn="0" w:lastRowLastColumn="0"/>
             </w:pPr>
             <w:r>
-              <w:t>Le bouton lié au</w:t>
-            </w:r>
-            <w:r>
-              <w:t>x</w:t>
-            </w:r>
-            <w:r>
-              <w:t xml:space="preserve"> </w:t>
-            </w:r>
-            <w:r>
-              <w:t>modes</w:t>
-            </w:r>
-            <w:r>
-              <w:t xml:space="preserve"> d’a</w:t>
-            </w:r>
-            <w:r>
-              <w:t>lertes</w:t>
-            </w:r>
-            <w:r>
-              <w:t xml:space="preserve"> de CO2 est pressé puis relâché</w:t>
+              <w:t>L’utilisateur augmente le taux de CO2 jusqu’à ce qu’il dépasse le seuil maximal voulu</w:t>
             </w:r>
           </w:p>
         </w:tc>
@@ -5193,27 +5152,15 @@
           <w:p>
             <w:pPr>
               <w:cnfStyle w:val="000000100000" w:firstRow="0" w:lastRow="0" w:firstColumn="0" w:lastColumn="0" w:oddVBand="0" w:evenVBand="0" w:oddHBand="1" w:evenHBand="0" w:firstRowFirstColumn="0" w:firstRowLastColumn="0" w:lastRowFirstColumn="0" w:lastRowLastColumn="0"/>
+              <w:rPr>
+                <w:shd w:val="clear" w:color="auto" w:fill="F8F9FA"/>
+              </w:rPr>
             </w:pPr>
             <w:r>
               <w:t>L</w:t>
             </w:r>
             <w:r>
-              <w:t>e</w:t>
-            </w:r>
-            <w:r>
-              <w:t xml:space="preserve"> prochain </w:t>
-            </w:r>
-            <w:r>
-              <w:t>mode</w:t>
-            </w:r>
-            <w:r>
-              <w:t xml:space="preserve"> </w:t>
-            </w:r>
-            <w:r>
-              <w:t>d'alerte par rapport au</w:t>
-            </w:r>
-            <w:r>
-              <w:t xml:space="preserve"> précédent est sélectionné</w:t>
+              <w:t>e buzzer sonne par à coup durant 3 secondes</w:t>
             </w:r>
           </w:p>
         </w:tc>
@@ -5234,25 +5181,7 @@
               <w:rPr>
                 <w:b w:val="0"/>
               </w:rPr>
-              <w:t>L’horloge entière est alimentée.</w:t>
-            </w:r>
-            <w:r>
-              <w:rPr>
-                <w:b w:val="0"/>
-              </w:rPr>
-              <w:t xml:space="preserve"> L</w:t>
-            </w:r>
-            <w:r>
-              <w:rPr>
-                <w:b w:val="0"/>
-              </w:rPr>
-              <w:t>e dernier mode</w:t>
-            </w:r>
-            <w:r>
-              <w:rPr>
-                <w:b w:val="0"/>
-              </w:rPr>
-              <w:t xml:space="preserve"> d’alerte est sélectionné</w:t>
+              <w:t>L’horloge entière est alimentée. Le mode d’alerte « Aucune alerte » est sélectionné</w:t>
             </w:r>
           </w:p>
         </w:tc>
@@ -5265,25 +5194,95 @@
               <w:cnfStyle w:val="000000000000" w:firstRow="0" w:lastRow="0" w:firstColumn="0" w:lastColumn="0" w:oddVBand="0" w:evenVBand="0" w:oddHBand="0" w:evenHBand="0" w:firstRowFirstColumn="0" w:firstRowLastColumn="0" w:lastRowFirstColumn="0" w:lastRowLastColumn="0"/>
             </w:pPr>
             <w:r>
-              <w:t>Le bouton lié au</w:t>
-            </w:r>
-            <w:r>
-              <w:t>x</w:t>
-            </w:r>
-            <w:r>
-              <w:t xml:space="preserve"> </w:t>
-            </w:r>
-            <w:r>
-              <w:t>mode</w:t>
-            </w:r>
-            <w:r>
-              <w:t xml:space="preserve"> d’a</w:t>
-            </w:r>
-            <w:r>
-              <w:t>lertes</w:t>
-            </w:r>
-            <w:r>
-              <w:t xml:space="preserve"> de CO2 est pressé puis relâché</w:t>
+              <w:t>L’utilisateur augmente le taux de CO2 jusqu’à ce qu’il dépasse le seuil maximal voulu</w:t>
+            </w:r>
+          </w:p>
+        </w:tc>
+        <w:tc>
+          <w:tcPr>
+            <w:tcW w:w="3020" w:type="dxa"/>
+          </w:tcPr>
+          <w:p>
+            <w:pPr>
+              <w:cnfStyle w:val="000000000000" w:firstRow="0" w:lastRow="0" w:firstColumn="0" w:lastColumn="0" w:oddVBand="0" w:evenVBand="0" w:oddHBand="0" w:evenHBand="0" w:firstRowFirstColumn="0" w:firstRowLastColumn="0" w:lastRowFirstColumn="0" w:lastRowLastColumn="0"/>
+              <w:rPr>
+                <w:shd w:val="clear" w:color="auto" w:fill="F8F9FA"/>
+              </w:rPr>
+            </w:pPr>
+            <w:r>
+              <w:rPr>
+                <w:shd w:val="clear" w:color="auto" w:fill="F8F9FA"/>
+              </w:rPr>
+              <w:t>Aucune alerte n’est affichée</w:t>
+            </w:r>
+          </w:p>
+        </w:tc>
+      </w:tr>
+      <w:tr>
+        <w:trPr>
+          <w:cnfStyle w:val="000000100000" w:firstRow="0" w:lastRow="0" w:firstColumn="0" w:lastColumn="0" w:oddVBand="0" w:evenVBand="0" w:oddHBand="1" w:evenHBand="0" w:firstRowFirstColumn="0" w:firstRowLastColumn="0" w:lastRowFirstColumn="0" w:lastRowLastColumn="0"/>
+        </w:trPr>
+        <w:tc>
+          <w:tcPr>
+            <w:cnfStyle w:val="001000000000" w:firstRow="0" w:lastRow="0" w:firstColumn="1" w:lastColumn="0" w:oddVBand="0" w:evenVBand="0" w:oddHBand="0" w:evenHBand="0" w:firstRowFirstColumn="0" w:firstRowLastColumn="0" w:lastRowFirstColumn="0" w:lastRowLastColumn="0"/>
+            <w:tcW w:w="3020" w:type="dxa"/>
+          </w:tcPr>
+          <w:p>
+            <w:r>
+              <w:rPr>
+                <w:b w:val="0"/>
+              </w:rPr>
+              <w:t>L’horloge entière est alimentée.</w:t>
+            </w:r>
+          </w:p>
+        </w:tc>
+        <w:tc>
+          <w:tcPr>
+            <w:tcW w:w="3020" w:type="dxa"/>
+          </w:tcPr>
+          <w:p>
+            <w:pPr>
+              <w:cnfStyle w:val="000000100000" w:firstRow="0" w:lastRow="0" w:firstColumn="0" w:lastColumn="0" w:oddVBand="0" w:evenVBand="0" w:oddHBand="1" w:evenHBand="0" w:firstRowFirstColumn="0" w:firstRowLastColumn="0" w:lastRowFirstColumn="0" w:lastRowLastColumn="0"/>
+            </w:pPr>
+            <w:r>
+              <w:t>-</w:t>
+            </w:r>
+          </w:p>
+        </w:tc>
+        <w:tc>
+          <w:tcPr>
+            <w:tcW w:w="3020" w:type="dxa"/>
+          </w:tcPr>
+          <w:p>
+            <w:pPr>
+              <w:cnfStyle w:val="000000100000" w:firstRow="0" w:lastRow="0" w:firstColumn="0" w:lastColumn="0" w:oddVBand="0" w:evenVBand="0" w:oddHBand="1" w:evenHBand="0" w:firstRowFirstColumn="0" w:firstRowLastColumn="0" w:lastRowFirstColumn="0" w:lastRowLastColumn="0"/>
+              <w:rPr>
+                <w:shd w:val="clear" w:color="auto" w:fill="F8F9FA"/>
+              </w:rPr>
+            </w:pPr>
+            <w:r>
+              <w:t>Le mode d’alerte « Alerte visuelle et sonore » est sélectionné</w:t>
+            </w:r>
+          </w:p>
+        </w:tc>
+      </w:tr>
+      <w:tr>
+        <w:tc>
+          <w:tcPr>
+            <w:cnfStyle w:val="001000000000" w:firstRow="0" w:lastRow="0" w:firstColumn="1" w:lastColumn="0" w:oddVBand="0" w:evenVBand="0" w:oddHBand="0" w:evenHBand="0" w:firstRowFirstColumn="0" w:firstRowLastColumn="0" w:lastRowFirstColumn="0" w:lastRowLastColumn="0"/>
+            <w:tcW w:w="3020" w:type="dxa"/>
+          </w:tcPr>
+          <w:p>
+            <w:pPr>
+              <w:rPr>
+                <w:b w:val="0"/>
+              </w:rPr>
+            </w:pPr>
+            <w:r>
+              <w:rPr>
+                <w:b w:val="0"/>
+              </w:rPr>
+              <w:t>L’horloge entière est alimentée. Le mode d’alerte « Alerte visuelle et sonore » est sélectionné</w:t>
             </w:r>
           </w:p>
         </w:tc>
@@ -5296,13 +5295,257 @@
               <w:cnfStyle w:val="000000000000" w:firstRow="0" w:lastRow="0" w:firstColumn="0" w:lastColumn="0" w:oddVBand="0" w:evenVBand="0" w:oddHBand="0" w:evenHBand="0" w:firstRowFirstColumn="0" w:firstRowLastColumn="0" w:lastRowFirstColumn="0" w:lastRowLastColumn="0"/>
             </w:pPr>
             <w:r>
-              <w:t>Le premier mode</w:t>
+              <w:t>Le bouton lié au</w:t>
+            </w:r>
+            <w:r>
+              <w:t>x</w:t>
             </w:r>
             <w:r>
               <w:t xml:space="preserve"> </w:t>
             </w:r>
             <w:r>
-              <w:t>d'alerte est sélectionné</w:t>
+              <w:t>modes d’a</w:t>
+            </w:r>
+            <w:r>
+              <w:t>lertes</w:t>
+            </w:r>
+            <w:r>
+              <w:t xml:space="preserve"> de CO2 est pressé puis relâché</w:t>
+            </w:r>
+          </w:p>
+        </w:tc>
+        <w:tc>
+          <w:tcPr>
+            <w:tcW w:w="3020" w:type="dxa"/>
+          </w:tcPr>
+          <w:p>
+            <w:pPr>
+              <w:cnfStyle w:val="000000000000" w:firstRow="0" w:lastRow="0" w:firstColumn="0" w:lastColumn="0" w:oddVBand="0" w:evenVBand="0" w:oddHBand="0" w:evenHBand="0" w:firstRowFirstColumn="0" w:firstRowLastColumn="0" w:lastRowFirstColumn="0" w:lastRowLastColumn="0"/>
+            </w:pPr>
+            <w:r>
+              <w:t>Le mode d’alerte « A</w:t>
+            </w:r>
+            <w:r>
+              <w:t>lerte visuelle uniquement</w:t>
+            </w:r>
+            <w:r>
+              <w:t> » est sélectionné</w:t>
+            </w:r>
+          </w:p>
+        </w:tc>
+      </w:tr>
+      <w:tr>
+        <w:trPr>
+          <w:cnfStyle w:val="000000100000" w:firstRow="0" w:lastRow="0" w:firstColumn="0" w:lastColumn="0" w:oddVBand="0" w:evenVBand="0" w:oddHBand="1" w:evenHBand="0" w:firstRowFirstColumn="0" w:firstRowLastColumn="0" w:lastRowFirstColumn="0" w:lastRowLastColumn="0"/>
+        </w:trPr>
+        <w:tc>
+          <w:tcPr>
+            <w:cnfStyle w:val="001000000000" w:firstRow="0" w:lastRow="0" w:firstColumn="1" w:lastColumn="0" w:oddVBand="0" w:evenVBand="0" w:oddHBand="0" w:evenHBand="0" w:firstRowFirstColumn="0" w:firstRowLastColumn="0" w:lastRowFirstColumn="0" w:lastRowLastColumn="0"/>
+            <w:tcW w:w="3020" w:type="dxa"/>
+          </w:tcPr>
+          <w:p>
+            <w:pPr>
+              <w:rPr>
+                <w:b w:val="0"/>
+              </w:rPr>
+            </w:pPr>
+            <w:r>
+              <w:rPr>
+                <w:b w:val="0"/>
+              </w:rPr>
+              <w:t>L’horloge entière est alimentée. Le mode d’alerte « Alerte visuelle uniquement » est sélectionné</w:t>
+            </w:r>
+          </w:p>
+        </w:tc>
+        <w:tc>
+          <w:tcPr>
+            <w:tcW w:w="3020" w:type="dxa"/>
+          </w:tcPr>
+          <w:p>
+            <w:pPr>
+              <w:cnfStyle w:val="000000100000" w:firstRow="0" w:lastRow="0" w:firstColumn="0" w:lastColumn="0" w:oddVBand="0" w:evenVBand="0" w:oddHBand="1" w:evenHBand="0" w:firstRowFirstColumn="0" w:firstRowLastColumn="0" w:lastRowFirstColumn="0" w:lastRowLastColumn="0"/>
+            </w:pPr>
+            <w:r>
+              <w:t>Le bouton lié au</w:t>
+            </w:r>
+            <w:r>
+              <w:t>x</w:t>
+            </w:r>
+            <w:r>
+              <w:t xml:space="preserve"> </w:t>
+            </w:r>
+            <w:r>
+              <w:t>modes d’a</w:t>
+            </w:r>
+            <w:r>
+              <w:t>lertes</w:t>
+            </w:r>
+            <w:r>
+              <w:t xml:space="preserve"> de CO2 est pressé puis relâché</w:t>
+            </w:r>
+          </w:p>
+        </w:tc>
+        <w:tc>
+          <w:tcPr>
+            <w:tcW w:w="3020" w:type="dxa"/>
+          </w:tcPr>
+          <w:p>
+            <w:pPr>
+              <w:cnfStyle w:val="000000100000" w:firstRow="0" w:lastRow="0" w:firstColumn="0" w:lastColumn="0" w:oddVBand="0" w:evenVBand="0" w:oddHBand="1" w:evenHBand="0" w:firstRowFirstColumn="0" w:firstRowLastColumn="0" w:lastRowFirstColumn="0" w:lastRowLastColumn="0"/>
+            </w:pPr>
+            <w:r>
+              <w:t xml:space="preserve">Le mode d’alerte « </w:t>
+            </w:r>
+            <w:r>
+              <w:t>Alerte sonore uniquement</w:t>
+            </w:r>
+            <w:r>
+              <w:t> » est sélectionné</w:t>
+            </w:r>
+          </w:p>
+        </w:tc>
+      </w:tr>
+      <w:tr>
+        <w:tc>
+          <w:tcPr>
+            <w:cnfStyle w:val="001000000000" w:firstRow="0" w:lastRow="0" w:firstColumn="1" w:lastColumn="0" w:oddVBand="0" w:evenVBand="0" w:oddHBand="0" w:evenHBand="0" w:firstRowFirstColumn="0" w:firstRowLastColumn="0" w:lastRowFirstColumn="0" w:lastRowLastColumn="0"/>
+            <w:tcW w:w="3020" w:type="dxa"/>
+          </w:tcPr>
+          <w:p>
+            <w:pPr>
+              <w:rPr>
+                <w:b w:val="0"/>
+              </w:rPr>
+            </w:pPr>
+            <w:r>
+              <w:rPr>
+                <w:b w:val="0"/>
+              </w:rPr>
+              <w:t>L’horloge entière est alimentée. Le mode d’alerte « Alerte sonore uniquement » est sélectionné</w:t>
+            </w:r>
+          </w:p>
+        </w:tc>
+        <w:tc>
+          <w:tcPr>
+            <w:tcW w:w="3020" w:type="dxa"/>
+          </w:tcPr>
+          <w:p>
+            <w:pPr>
+              <w:cnfStyle w:val="000000000000" w:firstRow="0" w:lastRow="0" w:firstColumn="0" w:lastColumn="0" w:oddVBand="0" w:evenVBand="0" w:oddHBand="0" w:evenHBand="0" w:firstRowFirstColumn="0" w:firstRowLastColumn="0" w:lastRowFirstColumn="0" w:lastRowLastColumn="0"/>
+            </w:pPr>
+            <w:r>
+              <w:t>Le bouton lié au</w:t>
+            </w:r>
+            <w:r>
+              <w:t>x</w:t>
+            </w:r>
+            <w:r>
+              <w:t xml:space="preserve"> </w:t>
+            </w:r>
+            <w:r>
+              <w:t>modes d’a</w:t>
+            </w:r>
+            <w:r>
+              <w:t>lertes</w:t>
+            </w:r>
+            <w:r>
+              <w:t xml:space="preserve"> de CO2 est pressé puis relâché</w:t>
+            </w:r>
+          </w:p>
+        </w:tc>
+        <w:tc>
+          <w:tcPr>
+            <w:tcW w:w="3020" w:type="dxa"/>
+          </w:tcPr>
+          <w:p>
+            <w:pPr>
+              <w:cnfStyle w:val="000000000000" w:firstRow="0" w:lastRow="0" w:firstColumn="0" w:lastColumn="0" w:oddVBand="0" w:evenVBand="0" w:oddHBand="0" w:evenHBand="0" w:firstRowFirstColumn="0" w:firstRowLastColumn="0" w:lastRowFirstColumn="0" w:lastRowLastColumn="0"/>
+            </w:pPr>
+            <w:r>
+              <w:t xml:space="preserve">Le mode d’alerte « </w:t>
+            </w:r>
+            <w:r>
+              <w:t>Aucune alerte</w:t>
+            </w:r>
+            <w:r>
+              <w:t> » est sélectionné</w:t>
+            </w:r>
+          </w:p>
+        </w:tc>
+      </w:tr>
+      <w:tr>
+        <w:trPr>
+          <w:cnfStyle w:val="000000100000" w:firstRow="0" w:lastRow="0" w:firstColumn="0" w:lastColumn="0" w:oddVBand="0" w:evenVBand="0" w:oddHBand="1" w:evenHBand="0" w:firstRowFirstColumn="0" w:firstRowLastColumn="0" w:lastRowFirstColumn="0" w:lastRowLastColumn="0"/>
+        </w:trPr>
+        <w:tc>
+          <w:tcPr>
+            <w:cnfStyle w:val="001000000000" w:firstRow="0" w:lastRow="0" w:firstColumn="1" w:lastColumn="0" w:oddVBand="0" w:evenVBand="0" w:oddHBand="0" w:evenHBand="0" w:firstRowFirstColumn="0" w:firstRowLastColumn="0" w:lastRowFirstColumn="0" w:lastRowLastColumn="0"/>
+            <w:tcW w:w="3020" w:type="dxa"/>
+          </w:tcPr>
+          <w:p>
+            <w:pPr>
+              <w:rPr>
+                <w:b w:val="0"/>
+              </w:rPr>
+            </w:pPr>
+            <w:r>
+              <w:rPr>
+                <w:b w:val="0"/>
+              </w:rPr>
+              <w:t>L’horloge entière est alimentée. Le mode d’alerte « Aucune alerte » est sélectionné</w:t>
+            </w:r>
+          </w:p>
+        </w:tc>
+        <w:tc>
+          <w:tcPr>
+            <w:tcW w:w="3020" w:type="dxa"/>
+          </w:tcPr>
+          <w:p>
+            <w:pPr>
+              <w:cnfStyle w:val="000000100000" w:firstRow="0" w:lastRow="0" w:firstColumn="0" w:lastColumn="0" w:oddVBand="0" w:evenVBand="0" w:oddHBand="1" w:evenHBand="0" w:firstRowFirstColumn="0" w:firstRowLastColumn="0" w:lastRowFirstColumn="0" w:lastRowLastColumn="0"/>
+            </w:pPr>
+            <w:r>
+              <w:t>Le bouton lié au</w:t>
+            </w:r>
+            <w:r>
+              <w:t>x</w:t>
+            </w:r>
+            <w:r>
+              <w:t xml:space="preserve"> </w:t>
+            </w:r>
+            <w:r>
+              <w:t>modes d’a</w:t>
+            </w:r>
+            <w:r>
+              <w:t>lertes</w:t>
+            </w:r>
+            <w:r>
+              <w:t xml:space="preserve"> de CO2 est pressé puis relâché</w:t>
+            </w:r>
+          </w:p>
+        </w:tc>
+        <w:tc>
+          <w:tcPr>
+            <w:tcW w:w="3020" w:type="dxa"/>
+          </w:tcPr>
+          <w:p>
+            <w:pPr>
+              <w:cnfStyle w:val="000000100000" w:firstRow="0" w:lastRow="0" w:firstColumn="0" w:lastColumn="0" w:oddVBand="0" w:evenVBand="0" w:oddHBand="1" w:evenHBand="0" w:firstRowFirstColumn="0" w:firstRowLastColumn="0" w:lastRowFirstColumn="0" w:lastRowLastColumn="0"/>
+            </w:pPr>
+            <w:r>
+              <w:t>Le mode d’alerte «</w:t>
+            </w:r>
+            <w:r>
+              <w:t xml:space="preserve"> </w:t>
+            </w:r>
+            <w:r>
+              <w:t>Alerte visuelle et sonore</w:t>
+            </w:r>
+            <w:r>
+              <w:t xml:space="preserve"> </w:t>
+            </w:r>
+            <w:r>
+              <w:t>» est sélectionné</w:t>
             </w:r>
           </w:p>
         </w:tc>
@@ -5312,14 +5555,43 @@
       <w:pPr>
         <w:spacing w:before="0" w:after="0"/>
       </w:pPr>
-      <w:bookmarkStart w:id="18" w:name="_GoBack"/>
-      <w:bookmarkEnd w:id="18"/>
+    </w:p>
+    <w:p>
+      <w:pPr>
+        <w:spacing w:before="0" w:after="0"/>
+      </w:pPr>
+    </w:p>
+    <w:p>
+      <w:pPr>
+        <w:spacing w:before="0" w:after="0"/>
+      </w:pPr>
+    </w:p>
+    <w:p>
+      <w:pPr>
+        <w:spacing w:before="0" w:after="0"/>
+      </w:pPr>
+    </w:p>
+    <w:p>
+      <w:pPr>
+        <w:spacing w:before="0" w:after="0"/>
+      </w:pPr>
+    </w:p>
+    <w:p>
+      <w:pPr>
+        <w:spacing w:before="0" w:after="0"/>
+      </w:pPr>
+    </w:p>
+    <w:p>
+      <w:pPr>
+        <w:spacing w:before="0" w:after="0"/>
+      </w:pPr>
     </w:p>
     <w:p>
       <w:pPr>
         <w:pStyle w:val="Titre3"/>
       </w:pPr>
       <w:r>
+        <w:lastRenderedPageBreak/>
         <w:t>Partie</w:t>
       </w:r>
       <w:r>
@@ -5451,7 +5723,31 @@
               <w:rPr>
                 <w:b w:val="0"/>
               </w:rPr>
-              <w:t>L’horloge entière est alimentée.</w:t>
+              <w:t>L’horloge entière est alimentée. L</w:t>
+            </w:r>
+            <w:r>
+              <w:rPr>
+                <w:b w:val="0"/>
+              </w:rPr>
+              <w:t>’option d’affichage « Te</w:t>
+            </w:r>
+            <w:r>
+              <w:rPr>
+                <w:b w:val="0"/>
+              </w:rPr>
+              <w:t>mpérature / Heure/ Taux de CO2 activés en alternance</w:t>
+            </w:r>
+            <w:r>
+              <w:rPr>
+                <w:b w:val="0"/>
+              </w:rPr>
+              <w:t xml:space="preserve"> » </w:t>
+            </w:r>
+            <w:r>
+              <w:rPr>
+                <w:b w:val="0"/>
+              </w:rPr>
+              <w:t>est sélectionné</w:t>
             </w:r>
           </w:p>
         </w:tc>
@@ -5464,22 +5760,7 @@
               <w:cnfStyle w:val="000000000000" w:firstRow="0" w:lastRow="0" w:firstColumn="0" w:lastColumn="0" w:oddVBand="0" w:evenVBand="0" w:oddHBand="0" w:evenHBand="0" w:firstRowFirstColumn="0" w:firstRowLastColumn="0" w:lastRowFirstColumn="0" w:lastRowLastColumn="0"/>
             </w:pPr>
             <w:r>
-              <w:t>Le bouton lié au</w:t>
-            </w:r>
-            <w:r>
-              <w:t>x</w:t>
-            </w:r>
-            <w:r>
-              <w:t xml:space="preserve"> </w:t>
-            </w:r>
-            <w:r>
-              <w:t>options</w:t>
-            </w:r>
-            <w:r>
-              <w:t xml:space="preserve"> d’affichage du 7 segments</w:t>
-            </w:r>
-            <w:r>
-              <w:t xml:space="preserve"> est pressé puis relâché</w:t>
+              <w:t>-</w:t>
             </w:r>
           </w:p>
         </w:tc>
@@ -5492,7 +5773,19 @@
               <w:cnfStyle w:val="000000000000" w:firstRow="0" w:lastRow="0" w:firstColumn="0" w:lastColumn="0" w:oddVBand="0" w:evenVBand="0" w:oddHBand="0" w:evenHBand="0" w:firstRowFirstColumn="0" w:firstRowLastColumn="0" w:lastRowFirstColumn="0" w:lastRowLastColumn="0"/>
             </w:pPr>
             <w:r>
-              <w:t>La prochaine option d'affichage par rapport à la précédente est sélectionnée</w:t>
+              <w:t xml:space="preserve">L’affichage 7 segments affichage </w:t>
+            </w:r>
+            <w:r>
+              <w:t>la t</w:t>
+            </w:r>
+            <w:r>
+              <w:t>e</w:t>
+            </w:r>
+            <w:r>
+              <w:t>mpérature / l’heure et le t</w:t>
+            </w:r>
+            <w:r>
+              <w:t>aux de CO2 en alternance </w:t>
             </w:r>
           </w:p>
         </w:tc>
@@ -5516,31 +5809,31 @@
               <w:rPr>
                 <w:b w:val="0"/>
               </w:rPr>
-              <w:t>L’horloge entière est alimentée.</w:t>
+              <w:t>L’horloge entière est alimentée. L</w:t>
             </w:r>
             <w:r>
               <w:rPr>
                 <w:b w:val="0"/>
               </w:rPr>
-              <w:t xml:space="preserve"> </w:t>
+              <w:t xml:space="preserve">’option d’affichage « </w:t>
             </w:r>
             <w:r>
               <w:rPr>
                 <w:b w:val="0"/>
               </w:rPr>
-              <w:t>La dernière option d’</w:t>
+              <w:t>Température uniquement</w:t>
             </w:r>
             <w:r>
               <w:rPr>
                 <w:b w:val="0"/>
               </w:rPr>
-              <w:t>affichage</w:t>
+              <w:t xml:space="preserve"> » </w:t>
             </w:r>
             <w:r>
               <w:rPr>
                 <w:b w:val="0"/>
               </w:rPr>
-              <w:t xml:space="preserve"> est sélectionnée</w:t>
+              <w:t>est sélectionné</w:t>
             </w:r>
           </w:p>
         </w:tc>
@@ -5553,10 +5846,7 @@
               <w:cnfStyle w:val="000000100000" w:firstRow="0" w:lastRow="0" w:firstColumn="0" w:lastColumn="0" w:oddVBand="0" w:evenVBand="0" w:oddHBand="1" w:evenHBand="0" w:firstRowFirstColumn="0" w:firstRowLastColumn="0" w:lastRowFirstColumn="0" w:lastRowLastColumn="0"/>
             </w:pPr>
             <w:r>
-              <w:t xml:space="preserve">Le bouton lié aux options </w:t>
-            </w:r>
-            <w:r>
-              <w:t>d’affichage du 7 segments est pressé puis relâché</w:t>
+              <w:t>-</w:t>
             </w:r>
           </w:p>
         </w:tc>
@@ -5569,10 +5859,517 @@
               <w:cnfStyle w:val="000000100000" w:firstRow="0" w:lastRow="0" w:firstColumn="0" w:lastColumn="0" w:oddVBand="0" w:evenVBand="0" w:oddHBand="1" w:evenHBand="0" w:firstRowFirstColumn="0" w:firstRowLastColumn="0" w:lastRowFirstColumn="0" w:lastRowLastColumn="0"/>
             </w:pPr>
             <w:r>
-              <w:t xml:space="preserve">La </w:t>
-            </w:r>
-            <w:r>
-              <w:t>première option d’affichage est sélectionnée</w:t>
+              <w:t xml:space="preserve">L’affichage 7 segments affichage </w:t>
+            </w:r>
+            <w:r>
+              <w:t>uniquement la température</w:t>
+            </w:r>
+          </w:p>
+        </w:tc>
+      </w:tr>
+      <w:tr>
+        <w:tc>
+          <w:tcPr>
+            <w:cnfStyle w:val="001000000000" w:firstRow="0" w:lastRow="0" w:firstColumn="1" w:lastColumn="0" w:oddVBand="0" w:evenVBand="0" w:oddHBand="0" w:evenHBand="0" w:firstRowFirstColumn="0" w:firstRowLastColumn="0" w:lastRowFirstColumn="0" w:lastRowLastColumn="0"/>
+            <w:tcW w:w="3020" w:type="dxa"/>
+          </w:tcPr>
+          <w:p>
+            <w:pPr>
+              <w:rPr>
+                <w:b w:val="0"/>
+              </w:rPr>
+            </w:pPr>
+            <w:r>
+              <w:rPr>
+                <w:b w:val="0"/>
+              </w:rPr>
+              <w:t xml:space="preserve">L’horloge entière est alimentée. L’option </w:t>
+            </w:r>
+            <w:r>
+              <w:rPr>
+                <w:b w:val="0"/>
+              </w:rPr>
+              <w:t xml:space="preserve">d’affichage </w:t>
+            </w:r>
+            <w:r>
+              <w:rPr>
+                <w:b w:val="0"/>
+              </w:rPr>
+              <w:t>« Heure uniquement » est sélectionné</w:t>
+            </w:r>
+          </w:p>
+        </w:tc>
+        <w:tc>
+          <w:tcPr>
+            <w:tcW w:w="3020" w:type="dxa"/>
+          </w:tcPr>
+          <w:p>
+            <w:pPr>
+              <w:cnfStyle w:val="000000000000" w:firstRow="0" w:lastRow="0" w:firstColumn="0" w:lastColumn="0" w:oddVBand="0" w:evenVBand="0" w:oddHBand="0" w:evenHBand="0" w:firstRowFirstColumn="0" w:firstRowLastColumn="0" w:lastRowFirstColumn="0" w:lastRowLastColumn="0"/>
+            </w:pPr>
+            <w:r>
+              <w:t>-</w:t>
+            </w:r>
+          </w:p>
+        </w:tc>
+        <w:tc>
+          <w:tcPr>
+            <w:tcW w:w="3020" w:type="dxa"/>
+          </w:tcPr>
+          <w:p>
+            <w:pPr>
+              <w:cnfStyle w:val="000000000000" w:firstRow="0" w:lastRow="0" w:firstColumn="0" w:lastColumn="0" w:oddVBand="0" w:evenVBand="0" w:oddHBand="0" w:evenHBand="0" w:firstRowFirstColumn="0" w:firstRowLastColumn="0" w:lastRowFirstColumn="0" w:lastRowLastColumn="0"/>
+            </w:pPr>
+            <w:r>
+              <w:t xml:space="preserve">L’affichage 7 segments affichage </w:t>
+            </w:r>
+            <w:r>
+              <w:t>uniquement l</w:t>
+            </w:r>
+            <w:r>
+              <w:t>’heure</w:t>
+            </w:r>
+          </w:p>
+        </w:tc>
+      </w:tr>
+      <w:tr>
+        <w:trPr>
+          <w:cnfStyle w:val="000000100000" w:firstRow="0" w:lastRow="0" w:firstColumn="0" w:lastColumn="0" w:oddVBand="0" w:evenVBand="0" w:oddHBand="1" w:evenHBand="0" w:firstRowFirstColumn="0" w:firstRowLastColumn="0" w:lastRowFirstColumn="0" w:lastRowLastColumn="0"/>
+        </w:trPr>
+        <w:tc>
+          <w:tcPr>
+            <w:cnfStyle w:val="001000000000" w:firstRow="0" w:lastRow="0" w:firstColumn="1" w:lastColumn="0" w:oddVBand="0" w:evenVBand="0" w:oddHBand="0" w:evenHBand="0" w:firstRowFirstColumn="0" w:firstRowLastColumn="0" w:lastRowFirstColumn="0" w:lastRowLastColumn="0"/>
+            <w:tcW w:w="3020" w:type="dxa"/>
+          </w:tcPr>
+          <w:p>
+            <w:pPr>
+              <w:rPr>
+                <w:b w:val="0"/>
+              </w:rPr>
+            </w:pPr>
+            <w:r>
+              <w:rPr>
+                <w:b w:val="0"/>
+              </w:rPr>
+              <w:t>L’horloge entière est alimentée. L</w:t>
+            </w:r>
+            <w:r>
+              <w:rPr>
+                <w:b w:val="0"/>
+              </w:rPr>
+              <w:t xml:space="preserve">’option d’affichage « </w:t>
+            </w:r>
+            <w:r>
+              <w:rPr>
+                <w:b w:val="0"/>
+              </w:rPr>
+              <w:t>Taux de CO2 uniquement</w:t>
+            </w:r>
+            <w:r>
+              <w:rPr>
+                <w:b w:val="0"/>
+              </w:rPr>
+              <w:t xml:space="preserve"> » </w:t>
+            </w:r>
+            <w:r>
+              <w:rPr>
+                <w:b w:val="0"/>
+              </w:rPr>
+              <w:t>est sélectionné</w:t>
+            </w:r>
+          </w:p>
+        </w:tc>
+        <w:tc>
+          <w:tcPr>
+            <w:tcW w:w="3020" w:type="dxa"/>
+          </w:tcPr>
+          <w:p>
+            <w:pPr>
+              <w:cnfStyle w:val="000000100000" w:firstRow="0" w:lastRow="0" w:firstColumn="0" w:lastColumn="0" w:oddVBand="0" w:evenVBand="0" w:oddHBand="1" w:evenHBand="0" w:firstRowFirstColumn="0" w:firstRowLastColumn="0" w:lastRowFirstColumn="0" w:lastRowLastColumn="0"/>
+            </w:pPr>
+            <w:r>
+              <w:t>-</w:t>
+            </w:r>
+          </w:p>
+        </w:tc>
+        <w:tc>
+          <w:tcPr>
+            <w:tcW w:w="3020" w:type="dxa"/>
+          </w:tcPr>
+          <w:p>
+            <w:pPr>
+              <w:cnfStyle w:val="000000100000" w:firstRow="0" w:lastRow="0" w:firstColumn="0" w:lastColumn="0" w:oddVBand="0" w:evenVBand="0" w:oddHBand="1" w:evenHBand="0" w:firstRowFirstColumn="0" w:firstRowLastColumn="0" w:lastRowFirstColumn="0" w:lastRowLastColumn="0"/>
+            </w:pPr>
+            <w:r>
+              <w:t xml:space="preserve">L’affichage 7 segments affichage </w:t>
+            </w:r>
+            <w:r>
+              <w:t xml:space="preserve">uniquement </w:t>
+            </w:r>
+            <w:r>
+              <w:t>le taux de CO2</w:t>
+            </w:r>
+          </w:p>
+        </w:tc>
+      </w:tr>
+      <w:tr>
+        <w:tc>
+          <w:tcPr>
+            <w:cnfStyle w:val="001000000000" w:firstRow="0" w:lastRow="0" w:firstColumn="1" w:lastColumn="0" w:oddVBand="0" w:evenVBand="0" w:oddHBand="0" w:evenHBand="0" w:firstRowFirstColumn="0" w:firstRowLastColumn="0" w:lastRowFirstColumn="0" w:lastRowLastColumn="0"/>
+            <w:tcW w:w="3020" w:type="dxa"/>
+          </w:tcPr>
+          <w:p>
+            <w:pPr>
+              <w:rPr>
+                <w:b w:val="0"/>
+              </w:rPr>
+            </w:pPr>
+            <w:r>
+              <w:rPr>
+                <w:b w:val="0"/>
+              </w:rPr>
+              <w:t xml:space="preserve">L’horloge entière est alimentée. </w:t>
+            </w:r>
+          </w:p>
+        </w:tc>
+        <w:tc>
+          <w:tcPr>
+            <w:tcW w:w="3020" w:type="dxa"/>
+          </w:tcPr>
+          <w:p>
+            <w:pPr>
+              <w:cnfStyle w:val="000000000000" w:firstRow="0" w:lastRow="0" w:firstColumn="0" w:lastColumn="0" w:oddVBand="0" w:evenVBand="0" w:oddHBand="0" w:evenHBand="0" w:firstRowFirstColumn="0" w:firstRowLastColumn="0" w:lastRowFirstColumn="0" w:lastRowLastColumn="0"/>
+            </w:pPr>
+            <w:r>
+              <w:t>-</w:t>
+            </w:r>
+          </w:p>
+        </w:tc>
+        <w:tc>
+          <w:tcPr>
+            <w:tcW w:w="3020" w:type="dxa"/>
+          </w:tcPr>
+          <w:p>
+            <w:pPr>
+              <w:cnfStyle w:val="000000000000" w:firstRow="0" w:lastRow="0" w:firstColumn="0" w:lastColumn="0" w:oddVBand="0" w:evenVBand="0" w:oddHBand="0" w:evenHBand="0" w:firstRowFirstColumn="0" w:firstRowLastColumn="0" w:lastRowFirstColumn="0" w:lastRowLastColumn="0"/>
+            </w:pPr>
+            <w:r>
+              <w:t>L’option d’affichage « </w:t>
+            </w:r>
+            <w:r>
+              <w:t>Température / Heure/ Taux de CO2 activés en alternance</w:t>
+            </w:r>
+            <w:r>
+              <w:t> » est sélectionnée</w:t>
+            </w:r>
+          </w:p>
+        </w:tc>
+      </w:tr>
+      <w:tr>
+        <w:trPr>
+          <w:cnfStyle w:val="000000100000" w:firstRow="0" w:lastRow="0" w:firstColumn="0" w:lastColumn="0" w:oddVBand="0" w:evenVBand="0" w:oddHBand="1" w:evenHBand="0" w:firstRowFirstColumn="0" w:firstRowLastColumn="0" w:lastRowFirstColumn="0" w:lastRowLastColumn="0"/>
+        </w:trPr>
+        <w:tc>
+          <w:tcPr>
+            <w:cnfStyle w:val="001000000000" w:firstRow="0" w:lastRow="0" w:firstColumn="1" w:lastColumn="0" w:oddVBand="0" w:evenVBand="0" w:oddHBand="0" w:evenHBand="0" w:firstRowFirstColumn="0" w:firstRowLastColumn="0" w:lastRowFirstColumn="0" w:lastRowLastColumn="0"/>
+            <w:tcW w:w="3020" w:type="dxa"/>
+          </w:tcPr>
+          <w:p>
+            <w:r>
+              <w:rPr>
+                <w:b w:val="0"/>
+              </w:rPr>
+              <w:t>L’horloge entière est alimentée. L</w:t>
+            </w:r>
+            <w:r>
+              <w:rPr>
+                <w:b w:val="0"/>
+              </w:rPr>
+              <w:t>’option d’affichage « Te</w:t>
+            </w:r>
+            <w:r>
+              <w:rPr>
+                <w:b w:val="0"/>
+              </w:rPr>
+              <w:t>mpérature / Heure/ Taux de CO2 activés en alternance</w:t>
+            </w:r>
+            <w:r>
+              <w:rPr>
+                <w:b w:val="0"/>
+              </w:rPr>
+              <w:t xml:space="preserve"> » </w:t>
+            </w:r>
+            <w:r>
+              <w:rPr>
+                <w:b w:val="0"/>
+              </w:rPr>
+              <w:t>est sélectionné</w:t>
+            </w:r>
+          </w:p>
+        </w:tc>
+        <w:tc>
+          <w:tcPr>
+            <w:tcW w:w="3020" w:type="dxa"/>
+          </w:tcPr>
+          <w:p>
+            <w:pPr>
+              <w:cnfStyle w:val="000000100000" w:firstRow="0" w:lastRow="0" w:firstColumn="0" w:lastColumn="0" w:oddVBand="0" w:evenVBand="0" w:oddHBand="1" w:evenHBand="0" w:firstRowFirstColumn="0" w:firstRowLastColumn="0" w:lastRowFirstColumn="0" w:lastRowLastColumn="0"/>
+            </w:pPr>
+            <w:r>
+              <w:t>Le bouton lié aux options d’affichage du 7 segments est pressé puis relâché</w:t>
+            </w:r>
+          </w:p>
+        </w:tc>
+        <w:tc>
+          <w:tcPr>
+            <w:tcW w:w="3020" w:type="dxa"/>
+          </w:tcPr>
+          <w:p>
+            <w:pPr>
+              <w:cnfStyle w:val="000000100000" w:firstRow="0" w:lastRow="0" w:firstColumn="0" w:lastColumn="0" w:oddVBand="0" w:evenVBand="0" w:oddHBand="1" w:evenHBand="0" w:firstRowFirstColumn="0" w:firstRowLastColumn="0" w:lastRowFirstColumn="0" w:lastRowLastColumn="0"/>
+            </w:pPr>
+            <w:r>
+              <w:t>L’option d’affichage « </w:t>
+            </w:r>
+            <w:r>
+              <w:t>Température uniquement</w:t>
+            </w:r>
+            <w:r>
+              <w:t xml:space="preserve"> » est sélectionnée</w:t>
+            </w:r>
+          </w:p>
+        </w:tc>
+      </w:tr>
+      <w:tr>
+        <w:tc>
+          <w:tcPr>
+            <w:cnfStyle w:val="001000000000" w:firstRow="0" w:lastRow="0" w:firstColumn="1" w:lastColumn="0" w:oddVBand="0" w:evenVBand="0" w:oddHBand="0" w:evenHBand="0" w:firstRowFirstColumn="0" w:firstRowLastColumn="0" w:lastRowFirstColumn="0" w:lastRowLastColumn="0"/>
+            <w:tcW w:w="3020" w:type="dxa"/>
+          </w:tcPr>
+          <w:p>
+            <w:pPr>
+              <w:rPr>
+                <w:b w:val="0"/>
+              </w:rPr>
+            </w:pPr>
+            <w:r>
+              <w:rPr>
+                <w:b w:val="0"/>
+              </w:rPr>
+              <w:t>L’horloge entière est alimentée. L</w:t>
+            </w:r>
+            <w:r>
+              <w:rPr>
+                <w:b w:val="0"/>
+              </w:rPr>
+              <w:t xml:space="preserve">’option d’affichage « </w:t>
+            </w:r>
+            <w:r>
+              <w:rPr>
+                <w:b w:val="0"/>
+              </w:rPr>
+              <w:t>Température uniquement</w:t>
+            </w:r>
+            <w:r>
+              <w:rPr>
+                <w:b w:val="0"/>
+              </w:rPr>
+              <w:t xml:space="preserve"> » </w:t>
+            </w:r>
+            <w:r>
+              <w:rPr>
+                <w:b w:val="0"/>
+              </w:rPr>
+              <w:t>est sélectionné</w:t>
+            </w:r>
+          </w:p>
+        </w:tc>
+        <w:tc>
+          <w:tcPr>
+            <w:tcW w:w="3020" w:type="dxa"/>
+          </w:tcPr>
+          <w:p>
+            <w:pPr>
+              <w:cnfStyle w:val="000000000000" w:firstRow="0" w:lastRow="0" w:firstColumn="0" w:lastColumn="0" w:oddVBand="0" w:evenVBand="0" w:oddHBand="0" w:evenHBand="0" w:firstRowFirstColumn="0" w:firstRowLastColumn="0" w:lastRowFirstColumn="0" w:lastRowLastColumn="0"/>
+            </w:pPr>
+            <w:r>
+              <w:t>Le bouton lié aux options d’affichage du 7 segments est pressé puis relâché</w:t>
+            </w:r>
+          </w:p>
+        </w:tc>
+        <w:tc>
+          <w:tcPr>
+            <w:tcW w:w="3020" w:type="dxa"/>
+          </w:tcPr>
+          <w:p>
+            <w:pPr>
+              <w:cnfStyle w:val="000000000000" w:firstRow="0" w:lastRow="0" w:firstColumn="0" w:lastColumn="0" w:oddVBand="0" w:evenVBand="0" w:oddHBand="0" w:evenHBand="0" w:firstRowFirstColumn="0" w:firstRowLastColumn="0" w:lastRowFirstColumn="0" w:lastRowLastColumn="0"/>
+            </w:pPr>
+            <w:r>
+              <w:t>L’option d’affichage « </w:t>
+            </w:r>
+            <w:r>
+              <w:t>Heure uniquement</w:t>
+            </w:r>
+            <w:r>
+              <w:t xml:space="preserve"> » est sélectionnée</w:t>
+            </w:r>
+          </w:p>
+        </w:tc>
+      </w:tr>
+      <w:tr>
+        <w:trPr>
+          <w:cnfStyle w:val="000000100000" w:firstRow="0" w:lastRow="0" w:firstColumn="0" w:lastColumn="0" w:oddVBand="0" w:evenVBand="0" w:oddHBand="1" w:evenHBand="0" w:firstRowFirstColumn="0" w:firstRowLastColumn="0" w:lastRowFirstColumn="0" w:lastRowLastColumn="0"/>
+        </w:trPr>
+        <w:tc>
+          <w:tcPr>
+            <w:cnfStyle w:val="001000000000" w:firstRow="0" w:lastRow="0" w:firstColumn="1" w:lastColumn="0" w:oddVBand="0" w:evenVBand="0" w:oddHBand="0" w:evenHBand="0" w:firstRowFirstColumn="0" w:firstRowLastColumn="0" w:lastRowFirstColumn="0" w:lastRowLastColumn="0"/>
+            <w:tcW w:w="3020" w:type="dxa"/>
+          </w:tcPr>
+          <w:p>
+            <w:pPr>
+              <w:rPr>
+                <w:b w:val="0"/>
+              </w:rPr>
+            </w:pPr>
+            <w:r>
+              <w:rPr>
+                <w:b w:val="0"/>
+              </w:rPr>
+              <w:t xml:space="preserve">L’horloge entière est alimentée. L’option </w:t>
+            </w:r>
+            <w:r>
+              <w:rPr>
+                <w:b w:val="0"/>
+              </w:rPr>
+              <w:t xml:space="preserve">d’affichage </w:t>
+            </w:r>
+            <w:r>
+              <w:rPr>
+                <w:b w:val="0"/>
+              </w:rPr>
+              <w:t>« Heure uniquement » est sélectionné</w:t>
+            </w:r>
+          </w:p>
+        </w:tc>
+        <w:tc>
+          <w:tcPr>
+            <w:tcW w:w="3020" w:type="dxa"/>
+          </w:tcPr>
+          <w:p>
+            <w:pPr>
+              <w:cnfStyle w:val="000000100000" w:firstRow="0" w:lastRow="0" w:firstColumn="0" w:lastColumn="0" w:oddVBand="0" w:evenVBand="0" w:oddHBand="1" w:evenHBand="0" w:firstRowFirstColumn="0" w:firstRowLastColumn="0" w:lastRowFirstColumn="0" w:lastRowLastColumn="0"/>
+            </w:pPr>
+            <w:r>
+              <w:t>Le bouton lié aux options d’affichage du 7 segments est pressé puis relâché</w:t>
+            </w:r>
+          </w:p>
+        </w:tc>
+        <w:tc>
+          <w:tcPr>
+            <w:tcW w:w="3020" w:type="dxa"/>
+          </w:tcPr>
+          <w:p>
+            <w:pPr>
+              <w:cnfStyle w:val="000000100000" w:firstRow="0" w:lastRow="0" w:firstColumn="0" w:lastColumn="0" w:oddVBand="0" w:evenVBand="0" w:oddHBand="1" w:evenHBand="0" w:firstRowFirstColumn="0" w:firstRowLastColumn="0" w:lastRowFirstColumn="0" w:lastRowLastColumn="0"/>
+            </w:pPr>
+            <w:r>
+              <w:t xml:space="preserve">L’option d’affichage « </w:t>
+            </w:r>
+            <w:r>
+              <w:t>Taux de CO2 uniquement</w:t>
+            </w:r>
+            <w:r>
+              <w:t xml:space="preserve"> » est sélectionnée</w:t>
+            </w:r>
+          </w:p>
+        </w:tc>
+      </w:tr>
+      <w:tr>
+        <w:tc>
+          <w:tcPr>
+            <w:cnfStyle w:val="001000000000" w:firstRow="0" w:lastRow="0" w:firstColumn="1" w:lastColumn="0" w:oddVBand="0" w:evenVBand="0" w:oddHBand="0" w:evenHBand="0" w:firstRowFirstColumn="0" w:firstRowLastColumn="0" w:lastRowFirstColumn="0" w:lastRowLastColumn="0"/>
+            <w:tcW w:w="3020" w:type="dxa"/>
+          </w:tcPr>
+          <w:p>
+            <w:pPr>
+              <w:rPr>
+                <w:b w:val="0"/>
+              </w:rPr>
+            </w:pPr>
+            <w:r>
+              <w:rPr>
+                <w:b w:val="0"/>
+              </w:rPr>
+              <w:t>L’horloge entière est alimentée. L</w:t>
+            </w:r>
+            <w:r>
+              <w:rPr>
+                <w:b w:val="0"/>
+              </w:rPr>
+              <w:t xml:space="preserve">’option d’affichage </w:t>
+            </w:r>
+            <w:r>
+              <w:rPr>
+                <w:b w:val="0"/>
+              </w:rPr>
+              <w:lastRenderedPageBreak/>
+              <w:t xml:space="preserve">« </w:t>
+            </w:r>
+            <w:r>
+              <w:rPr>
+                <w:b w:val="0"/>
+              </w:rPr>
+              <w:t>Taux de CO2 uniquement</w:t>
+            </w:r>
+            <w:r>
+              <w:rPr>
+                <w:b w:val="0"/>
+              </w:rPr>
+              <w:t xml:space="preserve"> » </w:t>
+            </w:r>
+            <w:r>
+              <w:rPr>
+                <w:b w:val="0"/>
+              </w:rPr>
+              <w:t>est sélectionné</w:t>
+            </w:r>
+          </w:p>
+        </w:tc>
+        <w:tc>
+          <w:tcPr>
+            <w:tcW w:w="3020" w:type="dxa"/>
+          </w:tcPr>
+          <w:p>
+            <w:pPr>
+              <w:cnfStyle w:val="000000000000" w:firstRow="0" w:lastRow="0" w:firstColumn="0" w:lastColumn="0" w:oddVBand="0" w:evenVBand="0" w:oddHBand="0" w:evenHBand="0" w:firstRowFirstColumn="0" w:firstRowLastColumn="0" w:lastRowFirstColumn="0" w:lastRowLastColumn="0"/>
+            </w:pPr>
+            <w:r>
+              <w:lastRenderedPageBreak/>
+              <w:t>Le bouton lié aux options d’affichage du 7 segments est pressé puis relâché</w:t>
+            </w:r>
+          </w:p>
+        </w:tc>
+        <w:tc>
+          <w:tcPr>
+            <w:tcW w:w="3020" w:type="dxa"/>
+          </w:tcPr>
+          <w:p>
+            <w:pPr>
+              <w:cnfStyle w:val="000000000000" w:firstRow="0" w:lastRow="0" w:firstColumn="0" w:lastColumn="0" w:oddVBand="0" w:evenVBand="0" w:oddHBand="0" w:evenHBand="0" w:firstRowFirstColumn="0" w:firstRowLastColumn="0" w:lastRowFirstColumn="0" w:lastRowLastColumn="0"/>
+            </w:pPr>
+            <w:r>
+              <w:t>L’option d’affichage « </w:t>
+            </w:r>
+            <w:r>
+              <w:t xml:space="preserve">Température / Heure/ Taux </w:t>
+            </w:r>
+            <w:r>
+              <w:lastRenderedPageBreak/>
+              <w:t>de CO2 activés en alternance</w:t>
+            </w:r>
+            <w:r>
+              <w:t xml:space="preserve"> » est sélectionnée</w:t>
             </w:r>
           </w:p>
         </w:tc>
@@ -5581,52 +6378,6 @@
     <w:p/>
     <w:p>
       <w:pPr>
-        <w:spacing w:before="0" w:after="0"/>
-      </w:pPr>
-    </w:p>
-    <w:p>
-      <w:pPr>
-        <w:spacing w:before="0" w:after="0"/>
-        <w:ind w:left="708"/>
-      </w:pPr>
-    </w:p>
-    <w:p>
-      <w:pPr>
-        <w:spacing w:before="0" w:after="0"/>
-        <w:ind w:left="708"/>
-      </w:pPr>
-    </w:p>
-    <w:p>
-      <w:pPr>
-        <w:spacing w:before="0" w:after="0"/>
-        <w:ind w:left="708"/>
-      </w:pPr>
-    </w:p>
-    <w:p>
-      <w:pPr>
-        <w:spacing w:before="0" w:after="0"/>
-        <w:ind w:left="708"/>
-      </w:pPr>
-    </w:p>
-    <w:p>
-      <w:pPr>
-        <w:spacing w:before="0" w:after="0"/>
-        <w:ind w:left="708"/>
-      </w:pPr>
-    </w:p>
-    <w:p>
-      <w:pPr>
-        <w:spacing w:before="0" w:after="0"/>
-        <w:ind w:left="708"/>
-      </w:pPr>
-    </w:p>
-    <w:p>
-      <w:r>
-        <w:br w:type="page"/>
-      </w:r>
-    </w:p>
-    <w:p>
-      <w:pPr>
         <w:pStyle w:val="Titre2"/>
         <w:rPr>
           <w:iCs/>
@@ -5636,7 +6387,6 @@
         <w:rPr>
           <w:iCs/>
         </w:rPr>
-        <w:lastRenderedPageBreak/>
         <w:t>Risques techniques</w:t>
       </w:r>
       <w:bookmarkEnd w:id="17"/>
@@ -5687,8 +6437,6 @@
         <w:t>Réaliser un projet Pré-TPI similaire à ce TPI, me permet d’être bien préparé aux éventuels problèmes ou imprévus que les projets dans le domaine de l'informatique embarqué peuvent provoquer. Avoir suivi des cours d’IEL, réaliser un autre petit projet embarqué au milieu de ma formation et surtout avoir réalisé plusieurs projets en programmation me donne une bonne préparation à la réalisation de plus gros projet comme ce TPI.</w:t>
       </w:r>
     </w:p>
-    <w:p/>
-    <w:p/>
     <w:p/>
     <w:p/>
     <w:p/>
@@ -5907,6 +6655,8 @@
       <w:r>
         <w:t>Diagramme de flux</w:t>
       </w:r>
+      <w:bookmarkStart w:id="18" w:name="_GoBack"/>
+      <w:bookmarkEnd w:id="18"/>
     </w:p>
     <w:p/>
     <w:p>
@@ -6371,7 +7121,7 @@
         <w:szCs w:val="16"/>
         <w:lang w:val="fr-FR"/>
       </w:rPr>
-      <w:t>12</w:t>
+      <w:t>13</w:t>
     </w:r>
     <w:r>
       <w:rPr>
@@ -6616,7 +7366,7 @@
         <w:szCs w:val="16"/>
         <w:lang w:val="fr-FR"/>
       </w:rPr>
-      <w:t>12</w:t>
+      <w:t>13</w:t>
     </w:r>
     <w:r>
       <w:rPr>
@@ -6795,7 +7545,7 @@
         <w:szCs w:val="16"/>
         <w:lang w:val="fr-FR"/>
       </w:rPr>
-      <w:t>10</w:t>
+      <w:t>12</w:t>
     </w:r>
     <w:r>
       <w:rPr>
@@ -6850,7 +7600,7 @@
         <w:szCs w:val="16"/>
         <w:lang w:val="fr-FR"/>
       </w:rPr>
-      <w:t>12</w:t>
+      <w:t>13</w:t>
     </w:r>
     <w:r>
       <w:rPr>
@@ -7081,7 +7831,7 @@
         <w:szCs w:val="16"/>
         <w:lang w:val="fr-FR"/>
       </w:rPr>
-      <w:t>12</w:t>
+      <w:t>13</w:t>
     </w:r>
     <w:r>
       <w:rPr>
@@ -12266,12 +13016,9 @@
 </file>
 
 <file path=customXml/item1.xml><?xml version="1.0" encoding="utf-8"?>
-<?mso-contentType ?>
-<FormTemplates xmlns="http://schemas.microsoft.com/sharepoint/v3/contenttype/forms">
-  <Display>DocumentLibraryForm</Display>
-  <Edit>DocumentLibraryForm</Edit>
-  <New>DocumentLibraryForm</New>
-</FormTemplates>
+<p:properties xmlns:p="http://schemas.microsoft.com/office/2006/metadata/properties" xmlns:xsi="http://www.w3.org/2001/XMLSchema-instance" xmlns:pc="http://schemas.microsoft.com/office/infopath/2007/PartnerControls">
+  <documentManagement/>
+</p:properties>
 </file>
 
 <file path=customXml/item2.xml><?xml version="1.0" encoding="utf-8"?>
@@ -12407,9 +13154,12 @@
 </file>
 
 <file path=customXml/item3.xml><?xml version="1.0" encoding="utf-8"?>
-<p:properties xmlns:p="http://schemas.microsoft.com/office/2006/metadata/properties" xmlns:xsi="http://www.w3.org/2001/XMLSchema-instance" xmlns:pc="http://schemas.microsoft.com/office/infopath/2007/PartnerControls">
-  <documentManagement/>
-</p:properties>
+<?mso-contentType ?>
+<FormTemplates xmlns="http://schemas.microsoft.com/sharepoint/v3/contenttype/forms">
+  <Display>DocumentLibraryForm</Display>
+  <Edit>DocumentLibraryForm</Edit>
+  <New>DocumentLibraryForm</New>
+</FormTemplates>
 </file>
 
 <file path=customXml/item4.xml><?xml version="1.0" encoding="utf-8"?>
@@ -12417,9 +13167,10 @@
 </file>
 
 <file path=customXml/itemProps1.xml><?xml version="1.0" encoding="utf-8"?>
-<ds:datastoreItem xmlns:ds="http://schemas.openxmlformats.org/officeDocument/2006/customXml" ds:itemID="{C3C0D82A-5D77-4930-8043-FB93232D4EC3}">
+<ds:datastoreItem xmlns:ds="http://schemas.openxmlformats.org/officeDocument/2006/customXml" ds:itemID="{B1DFFEE4-49B1-4AF1-9FFD-BDCB1D4C88F0}">
   <ds:schemaRefs>
-    <ds:schemaRef ds:uri="http://schemas.microsoft.com/sharepoint/v3/contenttype/forms"/>
+    <ds:schemaRef ds:uri="http://schemas.microsoft.com/office/2006/metadata/properties"/>
+    <ds:schemaRef ds:uri="http://schemas.microsoft.com/office/infopath/2007/PartnerControls"/>
   </ds:schemaRefs>
 </ds:datastoreItem>
 </file>
@@ -12443,16 +13194,15 @@
 </file>
 
 <file path=customXml/itemProps3.xml><?xml version="1.0" encoding="utf-8"?>
-<ds:datastoreItem xmlns:ds="http://schemas.openxmlformats.org/officeDocument/2006/customXml" ds:itemID="{B1DFFEE4-49B1-4AF1-9FFD-BDCB1D4C88F0}">
+<ds:datastoreItem xmlns:ds="http://schemas.openxmlformats.org/officeDocument/2006/customXml" ds:itemID="{C3C0D82A-5D77-4930-8043-FB93232D4EC3}">
   <ds:schemaRefs>
-    <ds:schemaRef ds:uri="http://schemas.microsoft.com/office/2006/metadata/properties"/>
-    <ds:schemaRef ds:uri="http://schemas.microsoft.com/office/infopath/2007/PartnerControls"/>
+    <ds:schemaRef ds:uri="http://schemas.microsoft.com/sharepoint/v3/contenttype/forms"/>
   </ds:schemaRefs>
 </ds:datastoreItem>
 </file>
 
 <file path=customXml/itemProps4.xml><?xml version="1.0" encoding="utf-8"?>
-<ds:datastoreItem xmlns:ds="http://schemas.openxmlformats.org/officeDocument/2006/customXml" ds:itemID="{2F8F4778-DF3D-4BF7-A84B-88AAB946E0F1}">
+<ds:datastoreItem xmlns:ds="http://schemas.openxmlformats.org/officeDocument/2006/customXml" ds:itemID="{8E37D211-0785-4BAE-A608-64527D627CE0}">
   <ds:schemaRefs>
     <ds:schemaRef ds:uri="http://schemas.openxmlformats.org/officeDocument/2006/bibliography"/>
   </ds:schemaRefs>

</xml_diff>

<commit_message>
Fin de la partie listage du matériel mis a disposition
</commit_message>
<xml_diff>
--- a/Documentation/Dossier_Projet_EGS.docx
+++ b/Documentation/Dossier_Projet_EGS.docx
@@ -142,6 +142,7 @@
                                     <w:dataBinding w:prefixMappings="xmlns:ns0='http://purl.org/dc/elements/1.1/' xmlns:ns1='http://schemas.openxmlformats.org/package/2006/metadata/core-properties' " w:xpath="/ns1:coreProperties[1]/ns0:creator[1]" w:storeItemID="{6C3C8BC8-F283-45AE-878A-BAB7291924A1}"/>
                                     <w:text/>
                                   </w:sdtPr>
+                                  <w:sdtEndPr/>
                                   <w:sdtContent>
                                     <w:p>
                                       <w:pPr>
@@ -200,6 +201,7 @@
                                       <w:dataBinding w:prefixMappings="xmlns:ns0='http://schemas.openxmlformats.org/officeDocument/2006/extended-properties' " w:xpath="/ns0:Properties[1]/ns0:Company[1]" w:storeItemID="{6668398D-A668-4E3E-A5EB-62B293D839F1}"/>
                                       <w:text/>
                                     </w:sdtPr>
+                                    <w:sdtEndPr/>
                                     <w:sdtContent>
                                       <w:r>
                                         <w:rPr>
@@ -229,6 +231,7 @@
                                       <w:dataBinding w:prefixMappings="xmlns:ns0='http://schemas.microsoft.com/office/2006/coverPageProps' " w:xpath="/ns0:CoverPageProperties[1]/ns0:CompanyAddress[1]" w:storeItemID="{55AF091B-3C7A-41E3-B477-F2FDAA23CFDA}"/>
                                       <w:text/>
                                     </w:sdtPr>
+                                    <w:sdtEndPr/>
                                     <w:sdtContent>
                                       <w:r>
                                         <w:rPr>
@@ -299,6 +302,7 @@
                                     <w:dataBinding w:prefixMappings="xmlns:ns0='http://purl.org/dc/elements/1.1/' xmlns:ns1='http://schemas.openxmlformats.org/package/2006/metadata/core-properties' " w:xpath="/ns1:coreProperties[1]/ns0:title[1]" w:storeItemID="{6C3C8BC8-F283-45AE-878A-BAB7291924A1}"/>
                                     <w:text/>
                                   </w:sdtPr>
+                                  <w:sdtEndPr/>
                                   <w:sdtContent>
                                     <w:p>
                                       <w:pPr>
@@ -365,6 +369,7 @@
                               <w:dataBinding w:prefixMappings="xmlns:ns0='http://purl.org/dc/elements/1.1/' xmlns:ns1='http://schemas.openxmlformats.org/package/2006/metadata/core-properties' " w:xpath="/ns1:coreProperties[1]/ns0:creator[1]" w:storeItemID="{6C3C8BC8-F283-45AE-878A-BAB7291924A1}"/>
                               <w:text/>
                             </w:sdtPr>
+                            <w:sdtEndPr/>
                             <w:sdtContent>
                               <w:p>
                                 <w:pPr>
@@ -423,6 +428,7 @@
                                 <w:dataBinding w:prefixMappings="xmlns:ns0='http://schemas.openxmlformats.org/officeDocument/2006/extended-properties' " w:xpath="/ns0:Properties[1]/ns0:Company[1]" w:storeItemID="{6668398D-A668-4E3E-A5EB-62B293D839F1}"/>
                                 <w:text/>
                               </w:sdtPr>
+                              <w:sdtEndPr/>
                               <w:sdtContent>
                                 <w:r>
                                   <w:rPr>
@@ -452,6 +458,7 @@
                                 <w:dataBinding w:prefixMappings="xmlns:ns0='http://schemas.microsoft.com/office/2006/coverPageProps' " w:xpath="/ns0:CoverPageProperties[1]/ns0:CompanyAddress[1]" w:storeItemID="{55AF091B-3C7A-41E3-B477-F2FDAA23CFDA}"/>
                                 <w:text/>
                               </w:sdtPr>
+                              <w:sdtEndPr/>
                               <w:sdtContent>
                                 <w:r>
                                   <w:rPr>
@@ -488,6 +495,7 @@
                               <w:dataBinding w:prefixMappings="xmlns:ns0='http://purl.org/dc/elements/1.1/' xmlns:ns1='http://schemas.openxmlformats.org/package/2006/metadata/core-properties' " w:xpath="/ns1:coreProperties[1]/ns0:title[1]" w:storeItemID="{6C3C8BC8-F283-45AE-878A-BAB7291924A1}"/>
                               <w:text/>
                             </w:sdtPr>
+                            <w:sdtEndPr/>
                             <w:sdtContent>
                               <w:p>
                                 <w:pPr>
@@ -1974,14 +1982,12 @@
                 <w:rFonts w:cstheme="minorHAnsi"/>
               </w:rPr>
             </w:pPr>
-            <w:proofErr w:type="spellStart"/>
             <w:r>
               <w:rPr>
                 <w:rFonts w:cstheme="minorHAnsi"/>
               </w:rPr>
               <w:t>Giorgis</w:t>
             </w:r>
-            <w:proofErr w:type="spellEnd"/>
           </w:p>
         </w:tc>
         <w:tc>
@@ -3682,15 +3688,7 @@
         <w:ind w:left="705"/>
       </w:pPr>
       <w:r>
-        <w:t xml:space="preserve">Les 4 anneaux de 60 LED RGB seront soudé entre eux pour former un rond et branché sur un </w:t>
-      </w:r>
-      <w:proofErr w:type="spellStart"/>
-      <w:r>
-        <w:t>breadboard</w:t>
-      </w:r>
-      <w:proofErr w:type="spellEnd"/>
-      <w:r>
-        <w:t xml:space="preserve"> relié à la carte Arduino. Celle-ci sera reliée au PC à l’aide d’un câble USB 2.0. </w:t>
+        <w:t xml:space="preserve">Les 4 anneaux de 60 LED RGB seront soudé entre eux pour former un rond et branché sur un breadboard relié à la carte Arduino. Celle-ci sera reliée au PC à l’aide d’un câble USB 2.0. </w:t>
       </w:r>
     </w:p>
     <w:p>
@@ -3779,15 +3777,7 @@
         <w:ind w:left="705"/>
       </w:pPr>
       <w:r>
-        <w:t xml:space="preserve">L’affichage 4x « 7-segments » sera branché sur un </w:t>
-      </w:r>
-      <w:proofErr w:type="spellStart"/>
-      <w:r>
-        <w:t>breadboard</w:t>
-      </w:r>
-      <w:proofErr w:type="spellEnd"/>
-      <w:r>
-        <w:t xml:space="preserve"> relié à la carte Arduino. Celle-ci sera reliée au PC à l’aide d’un câble USB 2.0. </w:t>
+        <w:t xml:space="preserve">L’affichage 4x « 7-segments » sera branché sur un breadboard relié à la carte Arduino. Celle-ci sera reliée au PC à l’aide d’un câble USB 2.0. </w:t>
       </w:r>
     </w:p>
     <w:p>
@@ -3880,15 +3870,7 @@
         <w:tab/>
       </w:r>
       <w:r>
-        <w:t xml:space="preserve">L’affichage 4x « 7-segments » sera branché sur un </w:t>
-      </w:r>
-      <w:proofErr w:type="spellStart"/>
-      <w:r>
-        <w:t>breadboard</w:t>
-      </w:r>
-      <w:proofErr w:type="spellEnd"/>
-      <w:r>
-        <w:t xml:space="preserve"> </w:t>
+        <w:t xml:space="preserve">L’affichage 4x « 7-segments » sera branché sur un breadboard </w:t>
       </w:r>
       <w:r>
         <w:t>relié à la carte A</w:t>
@@ -4045,15 +4027,7 @@
         <w:t>ainsi que les 4 anneaux de 60 LED RGB</w:t>
       </w:r>
       <w:r>
-        <w:t xml:space="preserve"> sera branché sur un </w:t>
-      </w:r>
-      <w:proofErr w:type="spellStart"/>
-      <w:r>
-        <w:t>breadboard</w:t>
-      </w:r>
-      <w:proofErr w:type="spellEnd"/>
-      <w:r>
-        <w:t xml:space="preserve"> relié à la carte Arduino</w:t>
+        <w:t xml:space="preserve"> sera branché sur un breadboard relié à la carte Arduino</w:t>
       </w:r>
       <w:r>
         <w:t>.</w:t>
@@ -4165,15 +4139,7 @@
         <w:ind w:left="705"/>
       </w:pPr>
       <w:r>
-        <w:t xml:space="preserve">Un capteur de CO2 ainsi qu’un buzzer seront branchés sur un </w:t>
-      </w:r>
-      <w:proofErr w:type="spellStart"/>
-      <w:r>
-        <w:t>breadboard</w:t>
-      </w:r>
-      <w:proofErr w:type="spellEnd"/>
-      <w:r>
-        <w:t xml:space="preserve"> relié à la carte Arduino. Celle-ci sera reliée au PC à l’aide d’un câble USB 2.0. </w:t>
+        <w:t xml:space="preserve">Un capteur de CO2 ainsi qu’un buzzer seront branchés sur un breadboard relié à la carte Arduino. Celle-ci sera reliée au PC à l’aide d’un câble USB 2.0. </w:t>
       </w:r>
     </w:p>
     <w:p>
@@ -4264,15 +4230,7 @@
         <w:ind w:left="705"/>
       </w:pPr>
       <w:r>
-        <w:t xml:space="preserve">Un bouton poussoir, l’affichage 4x « 7-segments » et les 4 anneaux de 60 LED RGB seront branchés sur un </w:t>
-      </w:r>
-      <w:proofErr w:type="spellStart"/>
-      <w:r>
-        <w:t>breadboard</w:t>
-      </w:r>
-      <w:proofErr w:type="spellEnd"/>
-      <w:r>
-        <w:t xml:space="preserve"> relié à la carte Arduino. Celle-ci sera reliée au PC à l’aide d’un câble USB 2.0. </w:t>
+        <w:t xml:space="preserve">Un bouton poussoir, l’affichage 4x « 7-segments » et les 4 anneaux de 60 LED RGB seront branchés sur un breadboard relié à la carte Arduino. Celle-ci sera reliée au PC à l’aide d’un câble USB 2.0. </w:t>
       </w:r>
     </w:p>
     <w:p>
@@ -4482,13 +4440,8 @@
         <w:t xml:space="preserve">sera </w:t>
       </w:r>
       <w:r>
-        <w:t xml:space="preserve">branché sur un </w:t>
-      </w:r>
-      <w:proofErr w:type="spellStart"/>
-      <w:r>
-        <w:t>breadboard</w:t>
-      </w:r>
-      <w:proofErr w:type="spellEnd"/>
+        <w:t>branché sur un breadboard</w:t>
+      </w:r>
       <w:r>
         <w:t xml:space="preserve"> qui lui-même sera branché sur la carte Arduino</w:t>
       </w:r>
@@ -5006,13 +4959,7 @@
               <w:rPr>
                 <w:b w:val="0"/>
               </w:rPr>
-              <w:t xml:space="preserve"> </w:t>
-            </w:r>
-            <w:r>
-              <w:rPr>
-                <w:b w:val="0"/>
-              </w:rPr>
-              <w:t>Le mode d’alerte « Alerte visuelle et sonore » est sélectionné</w:t>
+              <w:t xml:space="preserve"> Le mode d’alerte « Alerte visuelle et sonore » est sélectionné</w:t>
             </w:r>
           </w:p>
         </w:tc>
@@ -5157,10 +5104,7 @@
               </w:rPr>
             </w:pPr>
             <w:r>
-              <w:t>L</w:t>
-            </w:r>
-            <w:r>
-              <w:t>e buzzer sonne par à coup durant 3 secondes</w:t>
+              <w:t>Le buzzer sonne par à coup durant 3 secondes</w:t>
             </w:r>
           </w:p>
         </w:tc>
@@ -5924,10 +5868,7 @@
               <w:t xml:space="preserve">L’affichage 7 segments affichage </w:t>
             </w:r>
             <w:r>
-              <w:t>uniquement l</w:t>
-            </w:r>
-            <w:r>
-              <w:t>’heure</w:t>
+              <w:t>uniquement l’heure</w:t>
             </w:r>
           </w:p>
         </w:tc>
@@ -6004,10 +5945,7 @@
               <w:t xml:space="preserve">L’affichage 7 segments affichage </w:t>
             </w:r>
             <w:r>
-              <w:t xml:space="preserve">uniquement </w:t>
-            </w:r>
-            <w:r>
-              <w:t>le taux de CO2</w:t>
+              <w:t>uniquement le taux de CO2</w:t>
             </w:r>
           </w:p>
         </w:tc>
@@ -6392,47 +6330,16 @@
       <w:bookmarkEnd w:id="17"/>
     </w:p>
     <w:p>
-      <w:pPr>
-        <w:pStyle w:val="Paragraphedeliste"/>
-        <w:numPr>
-          <w:ilvl w:val="0"/>
-          <w:numId w:val="20"/>
-        </w:numPr>
-      </w:pPr>
       <w:r>
         <w:t>Ne pas avoir soudé depuis quelques années est un risque, une mauvaise soudure qui créerait des cours circuits peu devenir rapidement un problème. Planifier des entrainements de soudure pendant quelques heures me permettra de reprendre la main sur la façon correcte de souder.</w:t>
       </w:r>
     </w:p>
     <w:p>
-      <w:pPr>
-        <w:pStyle w:val="Paragraphedeliste"/>
-      </w:pPr>
-    </w:p>
-    <w:p>
-      <w:pPr>
-        <w:pStyle w:val="Paragraphedeliste"/>
-        <w:numPr>
-          <w:ilvl w:val="0"/>
-          <w:numId w:val="20"/>
-        </w:numPr>
-      </w:pPr>
       <w:r>
         <w:t>La grande quantité de composants/modules pour réaliser le projet peut représenter un risque au niveau du branchement/montage. Un branchement tardif d’un module qui n’aurait pas de place et donc qui m’empêcherait de réaliser une fonctionnalité serait bien dommage. Pour combler au maximum ce risque, effectuer le montage complet du projet rapidement, m’assurera la possibilité de faire chaque fonctionnalité demandée.</w:t>
       </w:r>
     </w:p>
     <w:p>
-      <w:pPr>
-        <w:pStyle w:val="Paragraphedeliste"/>
-      </w:pPr>
-    </w:p>
-    <w:p>
-      <w:pPr>
-        <w:pStyle w:val="Paragraphedeliste"/>
-        <w:numPr>
-          <w:ilvl w:val="0"/>
-          <w:numId w:val="20"/>
-        </w:numPr>
-      </w:pPr>
       <w:r>
         <w:t>Réaliser un projet Pré-TPI similaire à ce TPI, me permet d’être bien préparé aux éventuels problèmes ou imprévus que les projets dans le domaine de l'informatique embarqué peuvent provoquer. Avoir suivi des cours d’IEL, réaliser un autre petit projet embarqué au milieu de ma formation et surtout avoir réalisé plusieurs projets en programmation me donne une bonne préparation à la réalisation de plus gros projet comme ce TPI.</w:t>
       </w:r>
@@ -6447,6 +6354,7 @@
     <w:p/>
     <w:p/>
     <w:p/>
+    <w:p/>
     <w:p>
       <w:pPr>
         <w:pStyle w:val="Titre2"/>
@@ -6467,9 +6375,234 @@
         <w:pStyle w:val="Titre3"/>
       </w:pPr>
       <w:r>
+        <w:t>mATéRIEL PHYSIQUE</w:t>
+      </w:r>
+      <w:r>
+        <w:t xml:space="preserve"> pour réaliser le projet</w:t>
+      </w:r>
+    </w:p>
+    <w:p>
+      <w:pPr>
+        <w:pStyle w:val="Paragraphedeliste"/>
+        <w:numPr>
+          <w:ilvl w:val="0"/>
+          <w:numId w:val="18"/>
+        </w:numPr>
+        <w:rPr>
+          <w:szCs w:val="22"/>
+        </w:rPr>
+      </w:pPr>
+      <w:bookmarkStart w:id="18" w:name="_GoBack"/>
+      <w:r>
+        <w:rPr>
+          <w:szCs w:val="22"/>
+        </w:rPr>
+        <w:t xml:space="preserve">1 ordinateur </w:t>
+      </w:r>
+      <w:r>
+        <w:rPr>
+          <w:szCs w:val="22"/>
+        </w:rPr>
+        <w:t>du</w:t>
+      </w:r>
+      <w:r>
+        <w:rPr>
+          <w:szCs w:val="22"/>
+        </w:rPr>
+        <w:t xml:space="preserve"> CPNV </w:t>
+      </w:r>
+    </w:p>
+    <w:p>
+      <w:pPr>
+        <w:pStyle w:val="Paragraphedeliste"/>
+        <w:numPr>
+          <w:ilvl w:val="0"/>
+          <w:numId w:val="18"/>
+        </w:numPr>
+        <w:rPr>
+          <w:szCs w:val="22"/>
+        </w:rPr>
+      </w:pPr>
+      <w:r>
+        <w:rPr>
+          <w:szCs w:val="22"/>
+        </w:rPr>
+        <w:t xml:space="preserve">1 Carte Arduino Uno avec câbles USB. </w:t>
+      </w:r>
+    </w:p>
+    <w:p>
+      <w:pPr>
+        <w:pStyle w:val="Paragraphedeliste"/>
+        <w:numPr>
+          <w:ilvl w:val="0"/>
+          <w:numId w:val="18"/>
+        </w:numPr>
+        <w:rPr>
+          <w:szCs w:val="22"/>
+        </w:rPr>
+      </w:pPr>
+      <w:r>
+        <w:rPr>
+          <w:szCs w:val="22"/>
+        </w:rPr>
+        <w:t xml:space="preserve">4 « Fragments » d’anneau de 15 LED. </w:t>
+      </w:r>
+    </w:p>
+    <w:p>
+      <w:pPr>
+        <w:pStyle w:val="Paragraphedeliste"/>
+        <w:numPr>
+          <w:ilvl w:val="0"/>
+          <w:numId w:val="18"/>
+        </w:numPr>
+        <w:rPr>
+          <w:szCs w:val="22"/>
+        </w:rPr>
+      </w:pPr>
+      <w:r>
+        <w:rPr>
+          <w:szCs w:val="22"/>
+        </w:rPr>
+        <w:t xml:space="preserve">1 Affichage 4x « 7-segment » </w:t>
+      </w:r>
+    </w:p>
+    <w:p>
+      <w:pPr>
+        <w:pStyle w:val="Paragraphedeliste"/>
+        <w:numPr>
+          <w:ilvl w:val="0"/>
+          <w:numId w:val="18"/>
+        </w:numPr>
+        <w:rPr>
+          <w:szCs w:val="22"/>
+        </w:rPr>
+      </w:pPr>
+      <w:r>
+        <w:rPr>
+          <w:szCs w:val="22"/>
+        </w:rPr>
+        <w:t xml:space="preserve">1 RTC (Real-Time-Clock) </w:t>
+      </w:r>
+    </w:p>
+    <w:p>
+      <w:pPr>
+        <w:pStyle w:val="Paragraphedeliste"/>
+        <w:numPr>
+          <w:ilvl w:val="0"/>
+          <w:numId w:val="18"/>
+        </w:numPr>
+        <w:rPr>
+          <w:szCs w:val="22"/>
+        </w:rPr>
+      </w:pPr>
+      <w:r>
+        <w:rPr>
+          <w:szCs w:val="22"/>
+        </w:rPr>
+        <w:t xml:space="preserve">1 Capteur mesurant le taux de CO2 </w:t>
+      </w:r>
+    </w:p>
+    <w:p>
+      <w:pPr>
+        <w:pStyle w:val="Paragraphedeliste"/>
+        <w:numPr>
+          <w:ilvl w:val="0"/>
+          <w:numId w:val="18"/>
+        </w:numPr>
+        <w:rPr>
+          <w:szCs w:val="22"/>
+        </w:rPr>
+      </w:pPr>
+      <w:r>
+        <w:rPr>
+          <w:szCs w:val="22"/>
+        </w:rPr>
+        <w:t xml:space="preserve">1 Multi-Capteur mesurant la température, le taux d’humidité et la pression atmosphérique </w:t>
+      </w:r>
+    </w:p>
+    <w:p>
+      <w:pPr>
+        <w:pStyle w:val="Paragraphedeliste"/>
+        <w:numPr>
+          <w:ilvl w:val="0"/>
+          <w:numId w:val="18"/>
+        </w:numPr>
+        <w:rPr>
+          <w:szCs w:val="22"/>
+        </w:rPr>
+      </w:pPr>
+      <w:r>
+        <w:rPr>
+          <w:szCs w:val="22"/>
+        </w:rPr>
+        <w:t xml:space="preserve">1 poste à soudure </w:t>
+      </w:r>
+    </w:p>
+    <w:p>
+      <w:pPr>
+        <w:pStyle w:val="Paragraphedeliste"/>
+        <w:numPr>
+          <w:ilvl w:val="0"/>
+          <w:numId w:val="18"/>
+        </w:numPr>
+        <w:rPr>
+          <w:szCs w:val="22"/>
+        </w:rPr>
+      </w:pPr>
+      <w:r>
+        <w:rPr>
+          <w:szCs w:val="22"/>
+        </w:rPr>
+        <w:t>Une boîte fournit par le CPNV contenant d</w:t>
+      </w:r>
+      <w:r>
+        <w:rPr>
+          <w:szCs w:val="22"/>
+        </w:rPr>
+        <w:t>ivers Composants élec</w:t>
+      </w:r>
+      <w:r>
+        <w:rPr>
+          <w:szCs w:val="22"/>
+        </w:rPr>
+        <w:t>troniques associés à l’Arduino : (Breadboard, fils de connex</w:t>
+      </w:r>
+      <w:r>
+        <w:rPr>
+          <w:szCs w:val="22"/>
+        </w:rPr>
+        <w:t>ions, résistances, condensateurs, boutons poussoirs, Buzzer, etc</w:t>
+      </w:r>
+      <w:r>
+        <w:rPr>
+          <w:szCs w:val="22"/>
+        </w:rPr>
+        <w:t>…</w:t>
+      </w:r>
+      <w:r>
+        <w:rPr>
+          <w:szCs w:val="22"/>
+        </w:rPr>
+        <w:t xml:space="preserve">) </w:t>
+      </w:r>
+    </w:p>
+    <w:bookmarkEnd w:id="18"/>
+    <w:p>
+      <w:pPr>
+        <w:rPr>
+          <w:szCs w:val="22"/>
+        </w:rPr>
+      </w:pPr>
+    </w:p>
+    <w:p>
+      <w:pPr>
+        <w:pStyle w:val="Titre3"/>
+      </w:pPr>
+      <w:r>
         <w:rPr>
           <w:noProof/>
         </w:rPr>
+        <w:lastRenderedPageBreak/>
         <mc:AlternateContent>
           <mc:Choice Requires="wpg">
             <w:drawing>
@@ -6655,8 +6788,6 @@
       <w:r>
         <w:t>Diagramme de flux</w:t>
       </w:r>
-      <w:bookmarkStart w:id="18" w:name="_GoBack"/>
-      <w:bookmarkEnd w:id="18"/>
     </w:p>
     <w:p/>
     <w:p>
@@ -6690,15 +6821,7 @@
         <w:t xml:space="preserve">- </w:t>
       </w:r>
       <w:r>
-        <w:t xml:space="preserve">Outils de </w:t>
-      </w:r>
-      <w:proofErr w:type="spellStart"/>
-      <w:r>
-        <w:t>versionning</w:t>
-      </w:r>
-      <w:proofErr w:type="spellEnd"/>
-      <w:r>
-        <w:t xml:space="preserve"> : </w:t>
+        <w:t xml:space="preserve">Outils de versionning : </w:t>
       </w:r>
       <w:hyperlink r:id="rId29" w:history="1">
         <w:r>
@@ -6808,6 +6931,17 @@
         <w:rPr>
           <w:b/>
         </w:rPr>
+        <w:t xml:space="preserve">Affichage 7 segments / affichage 4x « 7-segments » / affichage 7-segments : </w:t>
+      </w:r>
+      <w:r>
+        <w:t>Un rassemblement de quand affichage possédant chacun 7 digits.</w:t>
+      </w:r>
+    </w:p>
+    <w:p>
+      <w:r>
+        <w:rPr>
+          <w:b/>
+        </w:rPr>
         <w:t>LED :</w:t>
       </w:r>
       <w:r>
@@ -6829,15 +6963,7 @@
         <w:t xml:space="preserve"> encore</w:t>
       </w:r>
       <w:r>
-        <w:t xml:space="preserve"> « light-</w:t>
-      </w:r>
-      <w:proofErr w:type="spellStart"/>
-      <w:r>
-        <w:t>emitting</w:t>
-      </w:r>
-      <w:proofErr w:type="spellEnd"/>
-      <w:r>
-        <w:t xml:space="preserve"> diode »</w:t>
+        <w:t xml:space="preserve"> « light-emitting diode »</w:t>
       </w:r>
       <w:r>
         <w:t xml:space="preserve"> en anglais</w:t>
@@ -6863,15 +6989,7 @@
         <w:t xml:space="preserve">RGB : </w:t>
       </w:r>
       <w:r>
-        <w:t>« </w:t>
-      </w:r>
-      <w:proofErr w:type="spellStart"/>
-      <w:r>
-        <w:t>Red</w:t>
-      </w:r>
-      <w:proofErr w:type="spellEnd"/>
-      <w:r>
-        <w:t xml:space="preserve"> Breen Blue » de l’anglais, est un système, dans le domaine de l’informatique, de codage pour les couleurs.</w:t>
+        <w:t>« Red Breen Blue » de l’anglais, est un système, dans le domaine de l’informatique, de codage pour les couleurs.</w:t>
       </w:r>
     </w:p>
     <w:p>
@@ -6891,15 +7009,7 @@
         <w:t>« </w:t>
       </w:r>
       <w:r>
-        <w:t xml:space="preserve">Real Time </w:t>
-      </w:r>
-      <w:proofErr w:type="spellStart"/>
-      <w:r>
-        <w:t>Clock</w:t>
-      </w:r>
-      <w:proofErr w:type="spellEnd"/>
-      <w:r>
-        <w:t xml:space="preserve"> </w:t>
+        <w:t xml:space="preserve">Real Time Clock </w:t>
       </w:r>
       <w:r>
         <w:rPr>
@@ -7121,7 +7231,7 @@
         <w:szCs w:val="16"/>
         <w:lang w:val="fr-FR"/>
       </w:rPr>
-      <w:t>13</w:t>
+      <w:t>15</w:t>
     </w:r>
     <w:r>
       <w:rPr>
@@ -7366,7 +7476,7 @@
         <w:szCs w:val="16"/>
         <w:lang w:val="fr-FR"/>
       </w:rPr>
-      <w:t>13</w:t>
+      <w:t>15</w:t>
     </w:r>
     <w:r>
       <w:rPr>
@@ -7545,7 +7655,7 @@
         <w:szCs w:val="16"/>
         <w:lang w:val="fr-FR"/>
       </w:rPr>
-      <w:t>12</w:t>
+      <w:t>13</w:t>
     </w:r>
     <w:r>
       <w:rPr>
@@ -7600,7 +7710,7 @@
         <w:szCs w:val="16"/>
         <w:lang w:val="fr-FR"/>
       </w:rPr>
-      <w:t>13</w:t>
+      <w:t>15</w:t>
     </w:r>
     <w:r>
       <w:rPr>
@@ -7831,7 +7941,7 @@
         <w:szCs w:val="16"/>
         <w:lang w:val="fr-FR"/>
       </w:rPr>
-      <w:t>13</w:t>
+      <w:t>15</w:t>
     </w:r>
     <w:r>
       <w:rPr>
@@ -12717,6 +12827,22 @@
       </w:tcPr>
     </w:tblStylePr>
   </w:style>
+  <w:style w:type="paragraph" w:customStyle="1" w:styleId="Default">
+    <w:name w:val="Default"/>
+    <w:rsid w:val="00B047AD"/>
+    <w:pPr>
+      <w:autoSpaceDE w:val="0"/>
+      <w:autoSpaceDN w:val="0"/>
+      <w:adjustRightInd w:val="0"/>
+      <w:spacing w:before="0" w:after="0" w:line="240" w:lineRule="auto"/>
+    </w:pPr>
+    <w:rPr>
+      <w:rFonts w:ascii="Arial" w:hAnsi="Arial" w:cs="Arial"/>
+      <w:color w:val="000000"/>
+      <w:sz w:val="24"/>
+      <w:szCs w:val="24"/>
+    </w:rPr>
+  </w:style>
 </w:styles>
 </file>
 
@@ -13016,9 +13142,12 @@
 </file>
 
 <file path=customXml/item1.xml><?xml version="1.0" encoding="utf-8"?>
-<p:properties xmlns:p="http://schemas.microsoft.com/office/2006/metadata/properties" xmlns:xsi="http://www.w3.org/2001/XMLSchema-instance" xmlns:pc="http://schemas.microsoft.com/office/infopath/2007/PartnerControls">
-  <documentManagement/>
-</p:properties>
+<?mso-contentType ?>
+<FormTemplates xmlns="http://schemas.microsoft.com/sharepoint/v3/contenttype/forms">
+  <Display>DocumentLibraryForm</Display>
+  <Edit>DocumentLibraryForm</Edit>
+  <New>DocumentLibraryForm</New>
+</FormTemplates>
 </file>
 
 <file path=customXml/item2.xml><?xml version="1.0" encoding="utf-8"?>
@@ -13154,12 +13283,9 @@
 </file>
 
 <file path=customXml/item3.xml><?xml version="1.0" encoding="utf-8"?>
-<?mso-contentType ?>
-<FormTemplates xmlns="http://schemas.microsoft.com/sharepoint/v3/contenttype/forms">
-  <Display>DocumentLibraryForm</Display>
-  <Edit>DocumentLibraryForm</Edit>
-  <New>DocumentLibraryForm</New>
-</FormTemplates>
+<p:properties xmlns:p="http://schemas.microsoft.com/office/2006/metadata/properties" xmlns:xsi="http://www.w3.org/2001/XMLSchema-instance" xmlns:pc="http://schemas.microsoft.com/office/infopath/2007/PartnerControls">
+  <documentManagement/>
+</p:properties>
 </file>
 
 <file path=customXml/item4.xml><?xml version="1.0" encoding="utf-8"?>
@@ -13167,10 +13293,9 @@
 </file>
 
 <file path=customXml/itemProps1.xml><?xml version="1.0" encoding="utf-8"?>
-<ds:datastoreItem xmlns:ds="http://schemas.openxmlformats.org/officeDocument/2006/customXml" ds:itemID="{B1DFFEE4-49B1-4AF1-9FFD-BDCB1D4C88F0}">
+<ds:datastoreItem xmlns:ds="http://schemas.openxmlformats.org/officeDocument/2006/customXml" ds:itemID="{C3C0D82A-5D77-4930-8043-FB93232D4EC3}">
   <ds:schemaRefs>
-    <ds:schemaRef ds:uri="http://schemas.microsoft.com/office/2006/metadata/properties"/>
-    <ds:schemaRef ds:uri="http://schemas.microsoft.com/office/infopath/2007/PartnerControls"/>
+    <ds:schemaRef ds:uri="http://schemas.microsoft.com/sharepoint/v3/contenttype/forms"/>
   </ds:schemaRefs>
 </ds:datastoreItem>
 </file>
@@ -13194,15 +13319,16 @@
 </file>
 
 <file path=customXml/itemProps3.xml><?xml version="1.0" encoding="utf-8"?>
-<ds:datastoreItem xmlns:ds="http://schemas.openxmlformats.org/officeDocument/2006/customXml" ds:itemID="{C3C0D82A-5D77-4930-8043-FB93232D4EC3}">
+<ds:datastoreItem xmlns:ds="http://schemas.openxmlformats.org/officeDocument/2006/customXml" ds:itemID="{B1DFFEE4-49B1-4AF1-9FFD-BDCB1D4C88F0}">
   <ds:schemaRefs>
-    <ds:schemaRef ds:uri="http://schemas.microsoft.com/sharepoint/v3/contenttype/forms"/>
+    <ds:schemaRef ds:uri="http://schemas.microsoft.com/office/2006/metadata/properties"/>
+    <ds:schemaRef ds:uri="http://schemas.microsoft.com/office/infopath/2007/PartnerControls"/>
   </ds:schemaRefs>
 </ds:datastoreItem>
 </file>
 
 <file path=customXml/itemProps4.xml><?xml version="1.0" encoding="utf-8"?>
-<ds:datastoreItem xmlns:ds="http://schemas.openxmlformats.org/officeDocument/2006/customXml" ds:itemID="{8E37D211-0785-4BAE-A608-64527D627CE0}">
+<ds:datastoreItem xmlns:ds="http://schemas.openxmlformats.org/officeDocument/2006/customXml" ds:itemID="{C829081C-C0E3-40A9-97E0-ED8325B52A7F}">
   <ds:schemaRefs>
     <ds:schemaRef ds:uri="http://schemas.openxmlformats.org/officeDocument/2006/bibliography"/>
   </ds:schemaRefs>

</xml_diff>

<commit_message>
Avancement de la section dossier de réalisation et dossier de conception
</commit_message>
<xml_diff>
--- a/Documentation/Dossier_Projet_EGS.docx
+++ b/Documentation/Dossier_Projet_EGS.docx
@@ -369,7 +369,6 @@
                               <w:dataBinding w:prefixMappings="xmlns:ns0='http://purl.org/dc/elements/1.1/' xmlns:ns1='http://schemas.openxmlformats.org/package/2006/metadata/core-properties' " w:xpath="/ns1:coreProperties[1]/ns0:creator[1]" w:storeItemID="{6C3C8BC8-F283-45AE-878A-BAB7291924A1}"/>
                               <w:text/>
                             </w:sdtPr>
-                            <w:sdtEndPr/>
                             <w:sdtContent>
                               <w:p>
                                 <w:pPr>
@@ -428,7 +427,6 @@
                                 <w:dataBinding w:prefixMappings="xmlns:ns0='http://schemas.openxmlformats.org/officeDocument/2006/extended-properties' " w:xpath="/ns0:Properties[1]/ns0:Company[1]" w:storeItemID="{6668398D-A668-4E3E-A5EB-62B293D839F1}"/>
                                 <w:text/>
                               </w:sdtPr>
-                              <w:sdtEndPr/>
                               <w:sdtContent>
                                 <w:r>
                                   <w:rPr>
@@ -458,7 +456,6 @@
                                 <w:dataBinding w:prefixMappings="xmlns:ns0='http://schemas.microsoft.com/office/2006/coverPageProps' " w:xpath="/ns0:CoverPageProperties[1]/ns0:CompanyAddress[1]" w:storeItemID="{55AF091B-3C7A-41E3-B477-F2FDAA23CFDA}"/>
                                 <w:text/>
                               </w:sdtPr>
-                              <w:sdtEndPr/>
                               <w:sdtContent>
                                 <w:r>
                                   <w:rPr>
@@ -495,7 +492,6 @@
                               <w:dataBinding w:prefixMappings="xmlns:ns0='http://purl.org/dc/elements/1.1/' xmlns:ns1='http://schemas.openxmlformats.org/package/2006/metadata/core-properties' " w:xpath="/ns1:coreProperties[1]/ns0:title[1]" w:storeItemID="{6C3C8BC8-F283-45AE-878A-BAB7291924A1}"/>
                               <w:text/>
                             </w:sdtPr>
-                            <w:sdtEndPr/>
                             <w:sdtContent>
                               <w:p>
                                 <w:pPr>
@@ -704,7 +700,7 @@
             </w:rPr>
             <w:fldChar w:fldCharType="separate"/>
           </w:r>
-          <w:hyperlink w:anchor="_Toc102999856" w:history="1">
+          <w:hyperlink w:anchor="_Toc103093289" w:history="1">
             <w:r>
               <w:rPr>
                 <w:rStyle w:val="Lienhypertexte"/>
@@ -727,7 +723,7 @@
               <w:rPr>
                 <w:webHidden/>
               </w:rPr>
-              <w:instrText xml:space="preserve"> PAGEREF _Toc102999856 \h </w:instrText>
+              <w:instrText xml:space="preserve"> PAGEREF _Toc103093289 \h </w:instrText>
             </w:r>
             <w:r>
               <w:rPr>
@@ -744,7 +740,7 @@
               <w:rPr>
                 <w:webHidden/>
               </w:rPr>
-              <w:t>2</w:t>
+              <w:t>3</w:t>
             </w:r>
             <w:r>
               <w:rPr>
@@ -762,7 +758,7 @@
               <w:szCs w:val="22"/>
             </w:rPr>
           </w:pPr>
-          <w:hyperlink w:anchor="_Toc102999857" w:history="1">
+          <w:hyperlink w:anchor="_Toc103093290" w:history="1">
             <w:r>
               <w:rPr>
                 <w:rStyle w:val="Lienhypertexte"/>
@@ -790,7 +786,7 @@
                 <w:noProof/>
                 <w:webHidden/>
               </w:rPr>
-              <w:instrText xml:space="preserve"> PAGEREF _Toc102999857 \h </w:instrText>
+              <w:instrText xml:space="preserve"> PAGEREF _Toc103093290 \h </w:instrText>
             </w:r>
             <w:r>
               <w:rPr>
@@ -810,7 +806,7 @@
                 <w:noProof/>
                 <w:webHidden/>
               </w:rPr>
-              <w:t>2</w:t>
+              <w:t>3</w:t>
             </w:r>
             <w:r>
               <w:rPr>
@@ -829,7 +825,7 @@
               <w:szCs w:val="22"/>
             </w:rPr>
           </w:pPr>
-          <w:hyperlink w:anchor="_Toc102999858" w:history="1">
+          <w:hyperlink w:anchor="_Toc103093291" w:history="1">
             <w:r>
               <w:rPr>
                 <w:rStyle w:val="Lienhypertexte"/>
@@ -857,7 +853,7 @@
                 <w:noProof/>
                 <w:webHidden/>
               </w:rPr>
-              <w:instrText xml:space="preserve"> PAGEREF _Toc102999858 \h </w:instrText>
+              <w:instrText xml:space="preserve"> PAGEREF _Toc103093291 \h </w:instrText>
             </w:r>
             <w:r>
               <w:rPr>
@@ -877,7 +873,7 @@
                 <w:noProof/>
                 <w:webHidden/>
               </w:rPr>
-              <w:t>2</w:t>
+              <w:t>3</w:t>
             </w:r>
             <w:r>
               <w:rPr>
@@ -896,7 +892,7 @@
               <w:szCs w:val="22"/>
             </w:rPr>
           </w:pPr>
-          <w:hyperlink w:anchor="_Toc102999859" w:history="1">
+          <w:hyperlink w:anchor="_Toc103093292" w:history="1">
             <w:r>
               <w:rPr>
                 <w:rStyle w:val="Lienhypertexte"/>
@@ -923,7 +919,7 @@
                 <w:noProof/>
                 <w:webHidden/>
               </w:rPr>
-              <w:instrText xml:space="preserve"> PAGEREF _Toc102999859 \h </w:instrText>
+              <w:instrText xml:space="preserve"> PAGEREF _Toc103093292 \h </w:instrText>
             </w:r>
             <w:r>
               <w:rPr>
@@ -943,7 +939,7 @@
                 <w:noProof/>
                 <w:webHidden/>
               </w:rPr>
-              <w:t>3</w:t>
+              <w:t>4</w:t>
             </w:r>
             <w:r>
               <w:rPr>
@@ -965,7 +961,7 @@
               <w:szCs w:val="22"/>
             </w:rPr>
           </w:pPr>
-          <w:hyperlink w:anchor="_Toc102999860" w:history="1">
+          <w:hyperlink w:anchor="_Toc103093293" w:history="1">
             <w:r>
               <w:rPr>
                 <w:rStyle w:val="Lienhypertexte"/>
@@ -992,7 +988,7 @@
                 <w:noProof/>
                 <w:webHidden/>
               </w:rPr>
-              <w:instrText xml:space="preserve"> PAGEREF _Toc102999860 \h </w:instrText>
+              <w:instrText xml:space="preserve"> PAGEREF _Toc103093293 \h </w:instrText>
             </w:r>
             <w:r>
               <w:rPr>
@@ -1012,7 +1008,7 @@
                 <w:noProof/>
                 <w:webHidden/>
               </w:rPr>
-              <w:t>3</w:t>
+              <w:t>4</w:t>
             </w:r>
             <w:r>
               <w:rPr>
@@ -1034,7 +1030,7 @@
               <w:szCs w:val="22"/>
             </w:rPr>
           </w:pPr>
-          <w:hyperlink w:anchor="_Toc102999861" w:history="1">
+          <w:hyperlink w:anchor="_Toc103093294" w:history="1">
             <w:r>
               <w:rPr>
                 <w:rStyle w:val="Lienhypertexte"/>
@@ -1061,7 +1057,7 @@
                 <w:noProof/>
                 <w:webHidden/>
               </w:rPr>
-              <w:instrText xml:space="preserve"> PAGEREF _Toc102999861 \h </w:instrText>
+              <w:instrText xml:space="preserve"> PAGEREF _Toc103093294 \h </w:instrText>
             </w:r>
             <w:r>
               <w:rPr>
@@ -1081,7 +1077,7 @@
                 <w:noProof/>
                 <w:webHidden/>
               </w:rPr>
-              <w:t>3</w:t>
+              <w:t>4</w:t>
             </w:r>
             <w:r>
               <w:rPr>
@@ -1103,7 +1099,7 @@
               <w:szCs w:val="22"/>
             </w:rPr>
           </w:pPr>
-          <w:hyperlink w:anchor="_Toc102999862" w:history="1">
+          <w:hyperlink w:anchor="_Toc103093295" w:history="1">
             <w:r>
               <w:rPr>
                 <w:rStyle w:val="Lienhypertexte"/>
@@ -1130,7 +1126,7 @@
                 <w:noProof/>
                 <w:webHidden/>
               </w:rPr>
-              <w:instrText xml:space="preserve"> PAGEREF _Toc102999862 \h </w:instrText>
+              <w:instrText xml:space="preserve"> PAGEREF _Toc103093295 \h </w:instrText>
             </w:r>
             <w:r>
               <w:rPr>
@@ -1150,7 +1146,7 @@
                 <w:noProof/>
                 <w:webHidden/>
               </w:rPr>
-              <w:t>3</w:t>
+              <w:t>4</w:t>
             </w:r>
             <w:r>
               <w:rPr>
@@ -1169,7 +1165,7 @@
               <w:szCs w:val="22"/>
             </w:rPr>
           </w:pPr>
-          <w:hyperlink w:anchor="_Toc102999863" w:history="1">
+          <w:hyperlink w:anchor="_Toc103093296" w:history="1">
             <w:r>
               <w:rPr>
                 <w:rStyle w:val="Lienhypertexte"/>
@@ -1197,7 +1193,7 @@
                 <w:noProof/>
                 <w:webHidden/>
               </w:rPr>
-              <w:instrText xml:space="preserve"> PAGEREF _Toc102999863 \h </w:instrText>
+              <w:instrText xml:space="preserve"> PAGEREF _Toc103093296 \h </w:instrText>
             </w:r>
             <w:r>
               <w:rPr>
@@ -1217,7 +1213,7 @@
                 <w:noProof/>
                 <w:webHidden/>
               </w:rPr>
-              <w:t>3</w:t>
+              <w:t>4</w:t>
             </w:r>
             <w:r>
               <w:rPr>
@@ -1236,7 +1232,7 @@
               <w:szCs w:val="22"/>
             </w:rPr>
           </w:pPr>
-          <w:hyperlink w:anchor="_Toc102999864" w:history="1">
+          <w:hyperlink w:anchor="_Toc103093297" w:history="1">
             <w:r>
               <w:rPr>
                 <w:rStyle w:val="Lienhypertexte"/>
@@ -1264,7 +1260,7 @@
                 <w:noProof/>
                 <w:webHidden/>
               </w:rPr>
-              <w:instrText xml:space="preserve"> PAGEREF _Toc102999864 \h </w:instrText>
+              <w:instrText xml:space="preserve"> PAGEREF _Toc103093297 \h </w:instrText>
             </w:r>
             <w:r>
               <w:rPr>
@@ -1284,7 +1280,7 @@
                 <w:noProof/>
                 <w:webHidden/>
               </w:rPr>
-              <w:t>4</w:t>
+              <w:t>5</w:t>
             </w:r>
             <w:r>
               <w:rPr>
@@ -1302,7 +1298,7 @@
               <w:szCs w:val="22"/>
             </w:rPr>
           </w:pPr>
-          <w:hyperlink w:anchor="_Toc102999865" w:history="1">
+          <w:hyperlink w:anchor="_Toc103093298" w:history="1">
             <w:r>
               <w:rPr>
                 <w:rStyle w:val="Lienhypertexte"/>
@@ -1325,7 +1321,7 @@
               <w:rPr>
                 <w:webHidden/>
               </w:rPr>
-              <w:instrText xml:space="preserve"> PAGEREF _Toc102999865 \h </w:instrText>
+              <w:instrText xml:space="preserve"> PAGEREF _Toc103093298 \h </w:instrText>
             </w:r>
             <w:r>
               <w:rPr>
@@ -1342,7 +1338,7 @@
               <w:rPr>
                 <w:webHidden/>
               </w:rPr>
-              <w:t>6</w:t>
+              <w:t>7</w:t>
             </w:r>
             <w:r>
               <w:rPr>
@@ -1360,7 +1356,7 @@
               <w:szCs w:val="22"/>
             </w:rPr>
           </w:pPr>
-          <w:hyperlink w:anchor="_Toc102999866" w:history="1">
+          <w:hyperlink w:anchor="_Toc103093299" w:history="1">
             <w:r>
               <w:rPr>
                 <w:rStyle w:val="Lienhypertexte"/>
@@ -1388,7 +1384,7 @@
                 <w:noProof/>
                 <w:webHidden/>
               </w:rPr>
-              <w:instrText xml:space="preserve"> PAGEREF _Toc102999866 \h </w:instrText>
+              <w:instrText xml:space="preserve"> PAGEREF _Toc103093299 \h </w:instrText>
             </w:r>
             <w:r>
               <w:rPr>
@@ -1408,7 +1404,7 @@
                 <w:noProof/>
                 <w:webHidden/>
               </w:rPr>
-              <w:t>6</w:t>
+              <w:t>7</w:t>
             </w:r>
             <w:r>
               <w:rPr>
@@ -1427,14 +1423,14 @@
               <w:szCs w:val="22"/>
             </w:rPr>
           </w:pPr>
-          <w:hyperlink w:anchor="_Toc102999867" w:history="1">
+          <w:hyperlink w:anchor="_Toc103093300" w:history="1">
             <w:r>
               <w:rPr>
                 <w:rStyle w:val="Lienhypertexte"/>
                 <w:iCs/>
                 <w:noProof/>
               </w:rPr>
-              <w:t>Risques techniques</w:t>
+              <w:t>Uses cases scénario</w:t>
             </w:r>
             <w:r>
               <w:rPr>
@@ -1455,7 +1451,7 @@
                 <w:noProof/>
                 <w:webHidden/>
               </w:rPr>
-              <w:instrText xml:space="preserve"> PAGEREF _Toc102999867 \h </w:instrText>
+              <w:instrText xml:space="preserve"> PAGEREF _Toc103093300 \h </w:instrText>
             </w:r>
             <w:r>
               <w:rPr>
@@ -1475,7 +1471,7 @@
                 <w:noProof/>
                 <w:webHidden/>
               </w:rPr>
-              <w:t>8</w:t>
+              <w:t>9</w:t>
             </w:r>
             <w:r>
               <w:rPr>
@@ -1488,55 +1484,205 @@
         </w:p>
         <w:p>
           <w:pPr>
-            <w:pStyle w:val="TM1"/>
+            <w:pStyle w:val="TM3"/>
+            <w:tabs>
+              <w:tab w:val="right" w:leader="dot" w:pos="9060"/>
+            </w:tabs>
             <w:rPr>
+              <w:noProof/>
               <w:szCs w:val="22"/>
             </w:rPr>
           </w:pPr>
-          <w:hyperlink w:anchor="_Toc102999868" w:history="1">
+          <w:hyperlink w:anchor="_Toc103093301" w:history="1">
             <w:r>
               <w:rPr>
                 <w:rStyle w:val="Lienhypertexte"/>
-              </w:rPr>
-              <w:t>Annexes</w:t>
-            </w:r>
-            <w:r>
-              <w:rPr>
+                <w:noProof/>
+              </w:rPr>
+              <w:t>Partie affichage de l’heure</w:t>
+            </w:r>
+            <w:r>
+              <w:rPr>
+                <w:noProof/>
                 <w:webHidden/>
               </w:rPr>
               <w:tab/>
             </w:r>
             <w:r>
               <w:rPr>
+                <w:noProof/>
                 <w:webHidden/>
               </w:rPr>
               <w:fldChar w:fldCharType="begin"/>
             </w:r>
             <w:r>
               <w:rPr>
-                <w:webHidden/>
-              </w:rPr>
-              <w:instrText xml:space="preserve"> PAGEREF _Toc102999868 \h </w:instrText>
-            </w:r>
-            <w:r>
-              <w:rPr>
-                <w:webHidden/>
-              </w:rPr>
-            </w:r>
-            <w:r>
-              <w:rPr>
+                <w:noProof/>
+                <w:webHidden/>
+              </w:rPr>
+              <w:instrText xml:space="preserve"> PAGEREF _Toc103093301 \h </w:instrText>
+            </w:r>
+            <w:r>
+              <w:rPr>
+                <w:noProof/>
+                <w:webHidden/>
+              </w:rPr>
+            </w:r>
+            <w:r>
+              <w:rPr>
+                <w:noProof/>
                 <w:webHidden/>
               </w:rPr>
               <w:fldChar w:fldCharType="separate"/>
             </w:r>
             <w:r>
               <w:rPr>
+                <w:noProof/>
                 <w:webHidden/>
               </w:rPr>
               <w:t>9</w:t>
             </w:r>
             <w:r>
               <w:rPr>
+                <w:noProof/>
+                <w:webHidden/>
+              </w:rPr>
+              <w:fldChar w:fldCharType="end"/>
+            </w:r>
+          </w:hyperlink>
+        </w:p>
+        <w:p>
+          <w:pPr>
+            <w:pStyle w:val="TM3"/>
+            <w:tabs>
+              <w:tab w:val="right" w:leader="dot" w:pos="9060"/>
+            </w:tabs>
+            <w:rPr>
+              <w:noProof/>
+              <w:szCs w:val="22"/>
+            </w:rPr>
+          </w:pPr>
+          <w:hyperlink w:anchor="_Toc103093302" w:history="1">
+            <w:r>
+              <w:rPr>
+                <w:rStyle w:val="Lienhypertexte"/>
+                <w:noProof/>
+              </w:rPr>
+              <w:t>Partie Affichage du taux de CO2 avec alerte</w:t>
+            </w:r>
+            <w:r>
+              <w:rPr>
+                <w:noProof/>
+                <w:webHidden/>
+              </w:rPr>
+              <w:tab/>
+            </w:r>
+            <w:r>
+              <w:rPr>
+                <w:noProof/>
+                <w:webHidden/>
+              </w:rPr>
+              <w:fldChar w:fldCharType="begin"/>
+            </w:r>
+            <w:r>
+              <w:rPr>
+                <w:noProof/>
+                <w:webHidden/>
+              </w:rPr>
+              <w:instrText xml:space="preserve"> PAGEREF _Toc103093302 \h </w:instrText>
+            </w:r>
+            <w:r>
+              <w:rPr>
+                <w:noProof/>
+                <w:webHidden/>
+              </w:rPr>
+            </w:r>
+            <w:r>
+              <w:rPr>
+                <w:noProof/>
+                <w:webHidden/>
+              </w:rPr>
+              <w:fldChar w:fldCharType="separate"/>
+            </w:r>
+            <w:r>
+              <w:rPr>
+                <w:noProof/>
+                <w:webHidden/>
+              </w:rPr>
+              <w:t>10</w:t>
+            </w:r>
+            <w:r>
+              <w:rPr>
+                <w:noProof/>
+                <w:webHidden/>
+              </w:rPr>
+              <w:fldChar w:fldCharType="end"/>
+            </w:r>
+          </w:hyperlink>
+        </w:p>
+        <w:p>
+          <w:pPr>
+            <w:pStyle w:val="TM3"/>
+            <w:tabs>
+              <w:tab w:val="right" w:leader="dot" w:pos="9060"/>
+            </w:tabs>
+            <w:rPr>
+              <w:noProof/>
+              <w:szCs w:val="22"/>
+            </w:rPr>
+          </w:pPr>
+          <w:hyperlink w:anchor="_Toc103093303" w:history="1">
+            <w:r>
+              <w:rPr>
+                <w:rStyle w:val="Lienhypertexte"/>
+                <w:noProof/>
+              </w:rPr>
+              <w:t>Partie Affichage de température</w:t>
+            </w:r>
+            <w:r>
+              <w:rPr>
+                <w:noProof/>
+                <w:webHidden/>
+              </w:rPr>
+              <w:tab/>
+            </w:r>
+            <w:r>
+              <w:rPr>
+                <w:noProof/>
+                <w:webHidden/>
+              </w:rPr>
+              <w:fldChar w:fldCharType="begin"/>
+            </w:r>
+            <w:r>
+              <w:rPr>
+                <w:noProof/>
+                <w:webHidden/>
+              </w:rPr>
+              <w:instrText xml:space="preserve"> PAGEREF _Toc103093303 \h </w:instrText>
+            </w:r>
+            <w:r>
+              <w:rPr>
+                <w:noProof/>
+                <w:webHidden/>
+              </w:rPr>
+            </w:r>
+            <w:r>
+              <w:rPr>
+                <w:noProof/>
+                <w:webHidden/>
+              </w:rPr>
+              <w:fldChar w:fldCharType="separate"/>
+            </w:r>
+            <w:r>
+              <w:rPr>
+                <w:noProof/>
+                <w:webHidden/>
+              </w:rPr>
+              <w:t>11</w:t>
+            </w:r>
+            <w:r>
+              <w:rPr>
+                <w:noProof/>
                 <w:webHidden/>
               </w:rPr>
               <w:fldChar w:fldCharType="end"/>
@@ -1551,13 +1697,14 @@
               <w:szCs w:val="22"/>
             </w:rPr>
           </w:pPr>
-          <w:hyperlink w:anchor="_Toc102999869" w:history="1">
+          <w:hyperlink w:anchor="_Toc103093304" w:history="1">
             <w:r>
               <w:rPr>
                 <w:rStyle w:val="Lienhypertexte"/>
-                <w:noProof/>
-              </w:rPr>
-              <w:t>Sources – Bibliographie</w:t>
+                <w:iCs/>
+                <w:noProof/>
+              </w:rPr>
+              <w:t>Risques techniques</w:t>
             </w:r>
             <w:r>
               <w:rPr>
@@ -1578,7 +1725,7 @@
                 <w:noProof/>
                 <w:webHidden/>
               </w:rPr>
-              <w:instrText xml:space="preserve"> PAGEREF _Toc102999869 \h </w:instrText>
+              <w:instrText xml:space="preserve"> PAGEREF _Toc103093304 \h </w:instrText>
             </w:r>
             <w:r>
               <w:rPr>
@@ -1598,7 +1745,7 @@
                 <w:noProof/>
                 <w:webHidden/>
               </w:rPr>
-              <w:t>9</w:t>
+              <w:t>12</w:t>
             </w:r>
             <w:r>
               <w:rPr>
@@ -1617,13 +1764,14 @@
               <w:szCs w:val="22"/>
             </w:rPr>
           </w:pPr>
-          <w:hyperlink w:anchor="_Toc102999870" w:history="1">
+          <w:hyperlink w:anchor="_Toc103093305" w:history="1">
             <w:r>
               <w:rPr>
                 <w:rStyle w:val="Lienhypertexte"/>
-                <w:noProof/>
-              </w:rPr>
-              <w:t>Glossaire</w:t>
+                <w:iCs/>
+                <w:noProof/>
+              </w:rPr>
+              <w:t>Dossier de conception</w:t>
             </w:r>
             <w:r>
               <w:rPr>
@@ -1644,7 +1792,7 @@
                 <w:noProof/>
                 <w:webHidden/>
               </w:rPr>
-              <w:instrText xml:space="preserve"> PAGEREF _Toc102999870 \h </w:instrText>
+              <w:instrText xml:space="preserve"> PAGEREF _Toc103093305 \h </w:instrText>
             </w:r>
             <w:r>
               <w:rPr>
@@ -1664,7 +1812,7 @@
                 <w:noProof/>
                 <w:webHidden/>
               </w:rPr>
-              <w:t>9</w:t>
+              <w:t>13</w:t>
             </w:r>
             <w:r>
               <w:rPr>
@@ -1676,6 +1824,669 @@
           </w:hyperlink>
         </w:p>
         <w:p>
+          <w:pPr>
+            <w:pStyle w:val="TM3"/>
+            <w:tabs>
+              <w:tab w:val="right" w:leader="dot" w:pos="9060"/>
+            </w:tabs>
+            <w:rPr>
+              <w:noProof/>
+              <w:szCs w:val="22"/>
+            </w:rPr>
+          </w:pPr>
+          <w:hyperlink w:anchor="_Toc103093306" w:history="1">
+            <w:r>
+              <w:rPr>
+                <w:rStyle w:val="Lienhypertexte"/>
+                <w:noProof/>
+              </w:rPr>
+              <w:t>mATéRIEL PHYSIQUE pour réaliser le projet</w:t>
+            </w:r>
+            <w:r>
+              <w:rPr>
+                <w:noProof/>
+                <w:webHidden/>
+              </w:rPr>
+              <w:tab/>
+            </w:r>
+            <w:r>
+              <w:rPr>
+                <w:noProof/>
+                <w:webHidden/>
+              </w:rPr>
+              <w:fldChar w:fldCharType="begin"/>
+            </w:r>
+            <w:r>
+              <w:rPr>
+                <w:noProof/>
+                <w:webHidden/>
+              </w:rPr>
+              <w:instrText xml:space="preserve"> PAGEREF _Toc103093306 \h </w:instrText>
+            </w:r>
+            <w:r>
+              <w:rPr>
+                <w:noProof/>
+                <w:webHidden/>
+              </w:rPr>
+            </w:r>
+            <w:r>
+              <w:rPr>
+                <w:noProof/>
+                <w:webHidden/>
+              </w:rPr>
+              <w:fldChar w:fldCharType="separate"/>
+            </w:r>
+            <w:r>
+              <w:rPr>
+                <w:noProof/>
+                <w:webHidden/>
+              </w:rPr>
+              <w:t>13</w:t>
+            </w:r>
+            <w:r>
+              <w:rPr>
+                <w:noProof/>
+                <w:webHidden/>
+              </w:rPr>
+              <w:fldChar w:fldCharType="end"/>
+            </w:r>
+          </w:hyperlink>
+        </w:p>
+        <w:p>
+          <w:pPr>
+            <w:pStyle w:val="TM3"/>
+            <w:tabs>
+              <w:tab w:val="right" w:leader="dot" w:pos="9060"/>
+            </w:tabs>
+            <w:rPr>
+              <w:noProof/>
+              <w:szCs w:val="22"/>
+            </w:rPr>
+          </w:pPr>
+          <w:hyperlink w:anchor="_Toc103093307" w:history="1">
+            <w:r>
+              <w:rPr>
+                <w:rStyle w:val="Lienhypertexte"/>
+                <w:noProof/>
+              </w:rPr>
+              <w:t>Système d’exploitation utilisé</w:t>
+            </w:r>
+            <w:r>
+              <w:rPr>
+                <w:noProof/>
+                <w:webHidden/>
+              </w:rPr>
+              <w:tab/>
+            </w:r>
+            <w:r>
+              <w:rPr>
+                <w:noProof/>
+                <w:webHidden/>
+              </w:rPr>
+              <w:fldChar w:fldCharType="begin"/>
+            </w:r>
+            <w:r>
+              <w:rPr>
+                <w:noProof/>
+                <w:webHidden/>
+              </w:rPr>
+              <w:instrText xml:space="preserve"> PAGEREF _Toc103093307 \h </w:instrText>
+            </w:r>
+            <w:r>
+              <w:rPr>
+                <w:noProof/>
+                <w:webHidden/>
+              </w:rPr>
+            </w:r>
+            <w:r>
+              <w:rPr>
+                <w:noProof/>
+                <w:webHidden/>
+              </w:rPr>
+              <w:fldChar w:fldCharType="separate"/>
+            </w:r>
+            <w:r>
+              <w:rPr>
+                <w:noProof/>
+                <w:webHidden/>
+              </w:rPr>
+              <w:t>13</w:t>
+            </w:r>
+            <w:r>
+              <w:rPr>
+                <w:noProof/>
+                <w:webHidden/>
+              </w:rPr>
+              <w:fldChar w:fldCharType="end"/>
+            </w:r>
+          </w:hyperlink>
+        </w:p>
+        <w:p>
+          <w:pPr>
+            <w:pStyle w:val="TM3"/>
+            <w:tabs>
+              <w:tab w:val="right" w:leader="dot" w:pos="9060"/>
+            </w:tabs>
+            <w:rPr>
+              <w:noProof/>
+              <w:szCs w:val="22"/>
+            </w:rPr>
+          </w:pPr>
+          <w:hyperlink w:anchor="_Toc103093308" w:history="1">
+            <w:r>
+              <w:rPr>
+                <w:rStyle w:val="Lienhypertexte"/>
+                <w:noProof/>
+              </w:rPr>
+              <w:t>Différents logiciels utilisés</w:t>
+            </w:r>
+            <w:r>
+              <w:rPr>
+                <w:noProof/>
+                <w:webHidden/>
+              </w:rPr>
+              <w:tab/>
+            </w:r>
+            <w:r>
+              <w:rPr>
+                <w:noProof/>
+                <w:webHidden/>
+              </w:rPr>
+              <w:fldChar w:fldCharType="begin"/>
+            </w:r>
+            <w:r>
+              <w:rPr>
+                <w:noProof/>
+                <w:webHidden/>
+              </w:rPr>
+              <w:instrText xml:space="preserve"> PAGEREF _Toc103093308 \h </w:instrText>
+            </w:r>
+            <w:r>
+              <w:rPr>
+                <w:noProof/>
+                <w:webHidden/>
+              </w:rPr>
+            </w:r>
+            <w:r>
+              <w:rPr>
+                <w:noProof/>
+                <w:webHidden/>
+              </w:rPr>
+              <w:fldChar w:fldCharType="separate"/>
+            </w:r>
+            <w:r>
+              <w:rPr>
+                <w:noProof/>
+                <w:webHidden/>
+              </w:rPr>
+              <w:t>13</w:t>
+            </w:r>
+            <w:r>
+              <w:rPr>
+                <w:noProof/>
+                <w:webHidden/>
+              </w:rPr>
+              <w:fldChar w:fldCharType="end"/>
+            </w:r>
+          </w:hyperlink>
+        </w:p>
+        <w:p>
+          <w:pPr>
+            <w:pStyle w:val="TM3"/>
+            <w:tabs>
+              <w:tab w:val="right" w:leader="dot" w:pos="9060"/>
+            </w:tabs>
+            <w:rPr>
+              <w:noProof/>
+              <w:szCs w:val="22"/>
+            </w:rPr>
+          </w:pPr>
+          <w:hyperlink w:anchor="_Toc103093309" w:history="1">
+            <w:r>
+              <w:rPr>
+                <w:rStyle w:val="Lienhypertexte"/>
+                <w:noProof/>
+              </w:rPr>
+              <w:t>Diagramme de flux</w:t>
+            </w:r>
+            <w:r>
+              <w:rPr>
+                <w:noProof/>
+                <w:webHidden/>
+              </w:rPr>
+              <w:tab/>
+            </w:r>
+            <w:r>
+              <w:rPr>
+                <w:noProof/>
+                <w:webHidden/>
+              </w:rPr>
+              <w:fldChar w:fldCharType="begin"/>
+            </w:r>
+            <w:r>
+              <w:rPr>
+                <w:noProof/>
+                <w:webHidden/>
+              </w:rPr>
+              <w:instrText xml:space="preserve"> PAGEREF _Toc103093309 \h </w:instrText>
+            </w:r>
+            <w:r>
+              <w:rPr>
+                <w:noProof/>
+                <w:webHidden/>
+              </w:rPr>
+            </w:r>
+            <w:r>
+              <w:rPr>
+                <w:noProof/>
+                <w:webHidden/>
+              </w:rPr>
+              <w:fldChar w:fldCharType="separate"/>
+            </w:r>
+            <w:r>
+              <w:rPr>
+                <w:noProof/>
+                <w:webHidden/>
+              </w:rPr>
+              <w:t>14</w:t>
+            </w:r>
+            <w:r>
+              <w:rPr>
+                <w:noProof/>
+                <w:webHidden/>
+              </w:rPr>
+              <w:fldChar w:fldCharType="end"/>
+            </w:r>
+          </w:hyperlink>
+        </w:p>
+        <w:p>
+          <w:pPr>
+            <w:pStyle w:val="TM1"/>
+            <w:rPr>
+              <w:szCs w:val="22"/>
+            </w:rPr>
+          </w:pPr>
+          <w:hyperlink w:anchor="_Toc103093310" w:history="1">
+            <w:r>
+              <w:rPr>
+                <w:rStyle w:val="Lienhypertexte"/>
+              </w:rPr>
+              <w:t>Réalisation</w:t>
+            </w:r>
+            <w:r>
+              <w:rPr>
+                <w:webHidden/>
+              </w:rPr>
+              <w:tab/>
+            </w:r>
+            <w:r>
+              <w:rPr>
+                <w:webHidden/>
+              </w:rPr>
+              <w:fldChar w:fldCharType="begin"/>
+            </w:r>
+            <w:r>
+              <w:rPr>
+                <w:webHidden/>
+              </w:rPr>
+              <w:instrText xml:space="preserve"> PAGEREF _Toc103093310 \h </w:instrText>
+            </w:r>
+            <w:r>
+              <w:rPr>
+                <w:webHidden/>
+              </w:rPr>
+            </w:r>
+            <w:r>
+              <w:rPr>
+                <w:webHidden/>
+              </w:rPr>
+              <w:fldChar w:fldCharType="separate"/>
+            </w:r>
+            <w:r>
+              <w:rPr>
+                <w:webHidden/>
+              </w:rPr>
+              <w:t>15</w:t>
+            </w:r>
+            <w:r>
+              <w:rPr>
+                <w:webHidden/>
+              </w:rPr>
+              <w:fldChar w:fldCharType="end"/>
+            </w:r>
+          </w:hyperlink>
+        </w:p>
+        <w:p>
+          <w:pPr>
+            <w:pStyle w:val="TM2"/>
+            <w:rPr>
+              <w:noProof/>
+              <w:szCs w:val="22"/>
+            </w:rPr>
+          </w:pPr>
+          <w:hyperlink w:anchor="_Toc103093311" w:history="1">
+            <w:r>
+              <w:rPr>
+                <w:rStyle w:val="Lienhypertexte"/>
+                <w:noProof/>
+              </w:rPr>
+              <w:t>Dossier de réalisation</w:t>
+            </w:r>
+            <w:r>
+              <w:rPr>
+                <w:noProof/>
+                <w:webHidden/>
+              </w:rPr>
+              <w:tab/>
+            </w:r>
+            <w:r>
+              <w:rPr>
+                <w:noProof/>
+                <w:webHidden/>
+              </w:rPr>
+              <w:fldChar w:fldCharType="begin"/>
+            </w:r>
+            <w:r>
+              <w:rPr>
+                <w:noProof/>
+                <w:webHidden/>
+              </w:rPr>
+              <w:instrText xml:space="preserve"> PAGEREF _Toc103093311 \h </w:instrText>
+            </w:r>
+            <w:r>
+              <w:rPr>
+                <w:noProof/>
+                <w:webHidden/>
+              </w:rPr>
+            </w:r>
+            <w:r>
+              <w:rPr>
+                <w:noProof/>
+                <w:webHidden/>
+              </w:rPr>
+              <w:fldChar w:fldCharType="separate"/>
+            </w:r>
+            <w:r>
+              <w:rPr>
+                <w:noProof/>
+                <w:webHidden/>
+              </w:rPr>
+              <w:t>15</w:t>
+            </w:r>
+            <w:r>
+              <w:rPr>
+                <w:noProof/>
+                <w:webHidden/>
+              </w:rPr>
+              <w:fldChar w:fldCharType="end"/>
+            </w:r>
+          </w:hyperlink>
+        </w:p>
+        <w:p>
+          <w:pPr>
+            <w:pStyle w:val="TM3"/>
+            <w:tabs>
+              <w:tab w:val="right" w:leader="dot" w:pos="9060"/>
+            </w:tabs>
+            <w:rPr>
+              <w:noProof/>
+              <w:szCs w:val="22"/>
+            </w:rPr>
+          </w:pPr>
+          <w:hyperlink w:anchor="_Toc103093312" w:history="1">
+            <w:r>
+              <w:rPr>
+                <w:rStyle w:val="Lienhypertexte"/>
+                <w:noProof/>
+              </w:rPr>
+              <w:t>Version des différents logiciels utilisés</w:t>
+            </w:r>
+            <w:r>
+              <w:rPr>
+                <w:noProof/>
+                <w:webHidden/>
+              </w:rPr>
+              <w:tab/>
+            </w:r>
+            <w:r>
+              <w:rPr>
+                <w:noProof/>
+                <w:webHidden/>
+              </w:rPr>
+              <w:fldChar w:fldCharType="begin"/>
+            </w:r>
+            <w:r>
+              <w:rPr>
+                <w:noProof/>
+                <w:webHidden/>
+              </w:rPr>
+              <w:instrText xml:space="preserve"> PAGEREF _Toc103093312 \h </w:instrText>
+            </w:r>
+            <w:r>
+              <w:rPr>
+                <w:noProof/>
+                <w:webHidden/>
+              </w:rPr>
+            </w:r>
+            <w:r>
+              <w:rPr>
+                <w:noProof/>
+                <w:webHidden/>
+              </w:rPr>
+              <w:fldChar w:fldCharType="separate"/>
+            </w:r>
+            <w:r>
+              <w:rPr>
+                <w:noProof/>
+                <w:webHidden/>
+              </w:rPr>
+              <w:t>15</w:t>
+            </w:r>
+            <w:r>
+              <w:rPr>
+                <w:noProof/>
+                <w:webHidden/>
+              </w:rPr>
+              <w:fldChar w:fldCharType="end"/>
+            </w:r>
+          </w:hyperlink>
+        </w:p>
+        <w:p>
+          <w:pPr>
+            <w:pStyle w:val="TM1"/>
+            <w:rPr>
+              <w:szCs w:val="22"/>
+            </w:rPr>
+          </w:pPr>
+          <w:hyperlink w:anchor="_Toc103093313" w:history="1">
+            <w:r>
+              <w:rPr>
+                <w:rStyle w:val="Lienhypertexte"/>
+              </w:rPr>
+              <w:t>Annexes</w:t>
+            </w:r>
+            <w:r>
+              <w:rPr>
+                <w:webHidden/>
+              </w:rPr>
+              <w:tab/>
+            </w:r>
+            <w:r>
+              <w:rPr>
+                <w:webHidden/>
+              </w:rPr>
+              <w:fldChar w:fldCharType="begin"/>
+            </w:r>
+            <w:r>
+              <w:rPr>
+                <w:webHidden/>
+              </w:rPr>
+              <w:instrText xml:space="preserve"> PAGEREF _Toc103093313 \h </w:instrText>
+            </w:r>
+            <w:r>
+              <w:rPr>
+                <w:webHidden/>
+              </w:rPr>
+            </w:r>
+            <w:r>
+              <w:rPr>
+                <w:webHidden/>
+              </w:rPr>
+              <w:fldChar w:fldCharType="separate"/>
+            </w:r>
+            <w:r>
+              <w:rPr>
+                <w:webHidden/>
+              </w:rPr>
+              <w:t>16</w:t>
+            </w:r>
+            <w:r>
+              <w:rPr>
+                <w:webHidden/>
+              </w:rPr>
+              <w:fldChar w:fldCharType="end"/>
+            </w:r>
+          </w:hyperlink>
+        </w:p>
+        <w:p>
+          <w:pPr>
+            <w:pStyle w:val="TM2"/>
+            <w:rPr>
+              <w:noProof/>
+              <w:szCs w:val="22"/>
+            </w:rPr>
+          </w:pPr>
+          <w:hyperlink w:anchor="_Toc103093314" w:history="1">
+            <w:r>
+              <w:rPr>
+                <w:rStyle w:val="Lienhypertexte"/>
+                <w:noProof/>
+              </w:rPr>
+              <w:t>Sources – Bibliographie</w:t>
+            </w:r>
+            <w:r>
+              <w:rPr>
+                <w:noProof/>
+                <w:webHidden/>
+              </w:rPr>
+              <w:tab/>
+            </w:r>
+            <w:r>
+              <w:rPr>
+                <w:noProof/>
+                <w:webHidden/>
+              </w:rPr>
+              <w:fldChar w:fldCharType="begin"/>
+            </w:r>
+            <w:r>
+              <w:rPr>
+                <w:noProof/>
+                <w:webHidden/>
+              </w:rPr>
+              <w:instrText xml:space="preserve"> PAGEREF _Toc103093314 \h </w:instrText>
+            </w:r>
+            <w:r>
+              <w:rPr>
+                <w:noProof/>
+                <w:webHidden/>
+              </w:rPr>
+            </w:r>
+            <w:r>
+              <w:rPr>
+                <w:noProof/>
+                <w:webHidden/>
+              </w:rPr>
+              <w:fldChar w:fldCharType="separate"/>
+            </w:r>
+            <w:r>
+              <w:rPr>
+                <w:noProof/>
+                <w:webHidden/>
+              </w:rPr>
+              <w:t>16</w:t>
+            </w:r>
+            <w:r>
+              <w:rPr>
+                <w:noProof/>
+                <w:webHidden/>
+              </w:rPr>
+              <w:fldChar w:fldCharType="end"/>
+            </w:r>
+          </w:hyperlink>
+        </w:p>
+        <w:p>
+          <w:pPr>
+            <w:pStyle w:val="TM2"/>
+            <w:rPr>
+              <w:noProof/>
+              <w:szCs w:val="22"/>
+            </w:rPr>
+          </w:pPr>
+          <w:hyperlink w:anchor="_Toc103093315" w:history="1">
+            <w:r>
+              <w:rPr>
+                <w:rStyle w:val="Lienhypertexte"/>
+                <w:noProof/>
+              </w:rPr>
+              <w:t>Glossaire</w:t>
+            </w:r>
+            <w:r>
+              <w:rPr>
+                <w:noProof/>
+                <w:webHidden/>
+              </w:rPr>
+              <w:tab/>
+            </w:r>
+            <w:r>
+              <w:rPr>
+                <w:noProof/>
+                <w:webHidden/>
+              </w:rPr>
+              <w:fldChar w:fldCharType="begin"/>
+            </w:r>
+            <w:r>
+              <w:rPr>
+                <w:noProof/>
+                <w:webHidden/>
+              </w:rPr>
+              <w:instrText xml:space="preserve"> PAGEREF _Toc103093315 \h </w:instrText>
+            </w:r>
+            <w:r>
+              <w:rPr>
+                <w:noProof/>
+                <w:webHidden/>
+              </w:rPr>
+            </w:r>
+            <w:r>
+              <w:rPr>
+                <w:noProof/>
+                <w:webHidden/>
+              </w:rPr>
+              <w:fldChar w:fldCharType="separate"/>
+            </w:r>
+            <w:r>
+              <w:rPr>
+                <w:noProof/>
+                <w:webHidden/>
+              </w:rPr>
+              <w:t>16</w:t>
+            </w:r>
+            <w:r>
+              <w:rPr>
+                <w:noProof/>
+                <w:webHidden/>
+              </w:rPr>
+              <w:fldChar w:fldCharType="end"/>
+            </w:r>
+          </w:hyperlink>
+        </w:p>
+        <w:p>
+          <w:pPr>
+            <w:rPr>
+              <w:b/>
+              <w:bCs/>
+            </w:rPr>
+          </w:pPr>
           <w:r>
             <w:rPr>
               <w:b/>
@@ -1689,34 +2500,32 @@
     <w:p>
       <w:pPr>
         <w:rPr>
-          <w:rFonts w:asciiTheme="majorHAnsi" w:eastAsiaTheme="majorEastAsia" w:hAnsiTheme="majorHAnsi" w:cstheme="majorBidi"/>
           <w:caps/>
-          <w:color w:val="4472C4" w:themeColor="accent1"/>
-          <w:spacing w:val="10"/>
-          <w:sz w:val="52"/>
-          <w:szCs w:val="52"/>
-        </w:rPr>
-      </w:pPr>
-    </w:p>
-    <w:p>
-      <w:pPr>
-        <w:rPr>
-          <w:rFonts w:asciiTheme="majorHAnsi" w:eastAsiaTheme="majorEastAsia" w:hAnsiTheme="majorHAnsi" w:cstheme="majorBidi"/>
+          <w:color w:val="FFFFFF" w:themeColor="background1"/>
+          <w:spacing w:val="15"/>
+          <w:sz w:val="28"/>
+          <w:szCs w:val="22"/>
+        </w:rPr>
+      </w:pPr>
+      <w:bookmarkStart w:id="0" w:name="_Toc99368105"/>
+    </w:p>
+    <w:p>
+      <w:pPr>
+        <w:rPr>
           <w:caps/>
-          <w:color w:val="4472C4" w:themeColor="accent1"/>
-          <w:spacing w:val="10"/>
-          <w:sz w:val="52"/>
-          <w:szCs w:val="52"/>
-        </w:rPr>
-      </w:pPr>
-      <w:r>
-        <w:rPr>
-          <w:rFonts w:asciiTheme="majorHAnsi" w:eastAsiaTheme="majorEastAsia" w:hAnsiTheme="majorHAnsi" w:cstheme="majorBidi"/>
+          <w:color w:val="FFFFFF" w:themeColor="background1"/>
+          <w:spacing w:val="15"/>
+          <w:sz w:val="28"/>
+          <w:szCs w:val="22"/>
+        </w:rPr>
+      </w:pPr>
+      <w:r>
+        <w:rPr>
           <w:caps/>
-          <w:color w:val="4472C4" w:themeColor="accent1"/>
-          <w:spacing w:val="10"/>
-          <w:sz w:val="52"/>
-          <w:szCs w:val="52"/>
+          <w:color w:val="FFFFFF" w:themeColor="background1"/>
+          <w:spacing w:val="15"/>
+          <w:sz w:val="28"/>
+          <w:szCs w:val="22"/>
         </w:rPr>
         <w:br w:type="page"/>
       </w:r>
@@ -1725,8 +2534,7 @@
       <w:pPr>
         <w:pStyle w:val="Titre1"/>
       </w:pPr>
-      <w:bookmarkStart w:id="0" w:name="_Toc99368105"/>
-      <w:bookmarkStart w:id="1" w:name="_Toc102999856"/>
+      <w:bookmarkStart w:id="1" w:name="_Toc103093289"/>
       <w:r>
         <w:lastRenderedPageBreak/>
         <w:t>Analyse préliminaire</w:t>
@@ -1743,7 +2551,7 @@
         </w:rPr>
       </w:pPr>
       <w:bookmarkStart w:id="2" w:name="_Toc99368106"/>
-      <w:bookmarkStart w:id="3" w:name="_Toc102999857"/>
+      <w:bookmarkStart w:id="3" w:name="_Toc103093290"/>
       <w:r>
         <w:rPr>
           <w:iCs/>
@@ -1818,7 +2626,7 @@
           <w:iCs/>
         </w:rPr>
       </w:pPr>
-      <w:bookmarkStart w:id="4" w:name="_Toc102999858"/>
+      <w:bookmarkStart w:id="4" w:name="_Toc103093291"/>
       <w:r>
         <w:rPr>
           <w:iCs/>
@@ -1879,13 +2687,7 @@
               <w:rPr>
                 <w:rFonts w:cstheme="minorHAnsi"/>
               </w:rPr>
-              <w:t>Can</w:t>
-            </w:r>
-            <w:r>
-              <w:rPr>
-                <w:rFonts w:cstheme="minorHAnsi"/>
-              </w:rPr>
-              <w:t>didat</w:t>
+              <w:t>Candidat</w:t>
             </w:r>
           </w:p>
         </w:tc>
@@ -1982,12 +2784,14 @@
                 <w:rFonts w:cstheme="minorHAnsi"/>
               </w:rPr>
             </w:pPr>
+            <w:proofErr w:type="spellStart"/>
             <w:r>
               <w:rPr>
                 <w:rFonts w:cstheme="minorHAnsi"/>
               </w:rPr>
               <w:t>Giorgis</w:t>
             </w:r>
+            <w:proofErr w:type="spellEnd"/>
           </w:p>
         </w:tc>
         <w:tc>
@@ -2362,7 +3166,7 @@
       <w:pPr>
         <w:pStyle w:val="Titre2"/>
       </w:pPr>
-      <w:bookmarkStart w:id="5" w:name="_Toc102999859"/>
+      <w:bookmarkStart w:id="5" w:name="_Toc103093292"/>
       <w:r>
         <w:lastRenderedPageBreak/>
         <w:t>Objectifs</w:t>
@@ -2376,7 +3180,7 @@
       <w:pPr>
         <w:pStyle w:val="Titre3"/>
       </w:pPr>
-      <w:bookmarkStart w:id="6" w:name="_Toc102999860"/>
+      <w:bookmarkStart w:id="6" w:name="_Toc103093293"/>
       <w:r>
         <w:t>Parti</w:t>
       </w:r>
@@ -2428,7 +3232,7 @@
       <w:pPr>
         <w:pStyle w:val="Titre3"/>
       </w:pPr>
-      <w:bookmarkStart w:id="7" w:name="_Toc102999861"/>
+      <w:bookmarkStart w:id="7" w:name="_Toc103093294"/>
       <w:r>
         <w:t xml:space="preserve">Partie </w:t>
       </w:r>
@@ -2483,7 +3287,7 @@
       <w:pPr>
         <w:pStyle w:val="Titre3"/>
       </w:pPr>
-      <w:bookmarkStart w:id="8" w:name="_Toc102999862"/>
+      <w:bookmarkStart w:id="8" w:name="_Toc103093295"/>
       <w:r>
         <w:t>Partie</w:t>
       </w:r>
@@ -2531,7 +3335,7 @@
         </w:rPr>
       </w:pPr>
       <w:bookmarkStart w:id="9" w:name="_Toc99368108"/>
-      <w:bookmarkStart w:id="10" w:name="_Toc102999863"/>
+      <w:bookmarkStart w:id="10" w:name="_Toc103093296"/>
       <w:r>
         <w:rPr>
           <w:iCs/>
@@ -2721,7 +3525,7 @@
           <w:iCs/>
         </w:rPr>
       </w:pPr>
-      <w:bookmarkStart w:id="11" w:name="_Toc102999864"/>
+      <w:bookmarkStart w:id="11" w:name="_Toc103093297"/>
       <w:r>
         <w:rPr>
           <w:iCs/>
@@ -2901,6 +3705,10 @@
                   <v:imagedata r:id="rId17" o:title=""/>
                   <v:path arrowok="t"/>
                 </v:shape>
+                <v:shapetype id="_x0000_t202" coordsize="21600,21600" o:spt="202" path="m,l,21600r21600,l21600,xe">
+                  <v:stroke joinstyle="miter"/>
+                  <v:path gradientshapeok="t" o:connecttype="rect"/>
+                </v:shapetype>
                 <v:shape id="Zone de texte 20" o:spid="_x0000_s1032" type="#_x0000_t202" style="position:absolute;top:11639;width:88912;height:3334;visibility:visible;mso-wrap-style:square;v-text-anchor:top" o:gfxdata="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" stroked="f">
                   <v:textbox style="mso-fit-shape-to-text:t" inset="0,0,0,0">
                     <w:txbxContent>
@@ -3609,7 +4417,7 @@
         <w:pStyle w:val="Titre1"/>
       </w:pPr>
       <w:bookmarkStart w:id="12" w:name="_Toc99368110"/>
-      <w:bookmarkStart w:id="13" w:name="_Toc102999865"/>
+      <w:bookmarkStart w:id="13" w:name="_Toc103093298"/>
       <w:r>
         <w:lastRenderedPageBreak/>
         <w:t>Analyse / Conception</w:t>
@@ -3627,7 +4435,7 @@
       </w:pPr>
       <w:bookmarkStart w:id="14" w:name="_Toc99368111"/>
       <w:bookmarkStart w:id="15" w:name="_Toc71691012"/>
-      <w:bookmarkStart w:id="16" w:name="_Toc102999866"/>
+      <w:bookmarkStart w:id="16" w:name="_Toc103093299"/>
       <w:r>
         <w:rPr>
           <w:iCs/>
@@ -3688,7 +4496,15 @@
         <w:ind w:left="705"/>
       </w:pPr>
       <w:r>
-        <w:t xml:space="preserve">Les 4 anneaux de 60 LED RGB seront soudé entre eux pour former un rond et branché sur un breadboard relié à la carte Arduino. Celle-ci sera reliée au PC à l’aide d’un câble USB 2.0. </w:t>
+        <w:t xml:space="preserve">Les 4 anneaux de 60 LED RGB seront soudé entre eux pour former un rond et branché sur un </w:t>
+      </w:r>
+      <w:proofErr w:type="spellStart"/>
+      <w:r>
+        <w:t>breadboard</w:t>
+      </w:r>
+      <w:proofErr w:type="spellEnd"/>
+      <w:r>
+        <w:t xml:space="preserve"> relié à la carte Arduino. Celle-ci sera reliée au PC à l’aide d’un câble USB 2.0. </w:t>
       </w:r>
     </w:p>
     <w:p>
@@ -3777,7 +4593,15 @@
         <w:ind w:left="705"/>
       </w:pPr>
       <w:r>
-        <w:t xml:space="preserve">L’affichage 4x « 7-segments » sera branché sur un breadboard relié à la carte Arduino. Celle-ci sera reliée au PC à l’aide d’un câble USB 2.0. </w:t>
+        <w:t xml:space="preserve">L’affichage 4x « 7-segments » sera branché sur un </w:t>
+      </w:r>
+      <w:proofErr w:type="spellStart"/>
+      <w:r>
+        <w:t>breadboard</w:t>
+      </w:r>
+      <w:proofErr w:type="spellEnd"/>
+      <w:r>
+        <w:t xml:space="preserve"> relié à la carte Arduino. Celle-ci sera reliée au PC à l’aide d’un câble USB 2.0. </w:t>
       </w:r>
     </w:p>
     <w:p>
@@ -3845,20 +4669,13 @@
           <w:b/>
           <w:bCs/>
         </w:rPr>
-        <w:t xml:space="preserve"> </w:t>
+        <w:t xml:space="preserve"> test :</w:t>
       </w:r>
       <w:r>
         <w:rPr>
           <w:b/>
           <w:bCs/>
         </w:rPr>
-        <w:t>test :</w:t>
-      </w:r>
-      <w:r>
-        <w:rPr>
-          <w:b/>
-          <w:bCs/>
-        </w:rPr>
         <w:t xml:space="preserve"> « Test des secondes pour l’affichage 7 segments »</w:t>
       </w:r>
     </w:p>
@@ -3868,18 +4685,21 @@
       </w:pPr>
       <w:r>
         <w:tab/>
-      </w:r>
-      <w:r>
-        <w:t xml:space="preserve">L’affichage 4x « 7-segments » sera branché sur un breadboard </w:t>
+        <w:t xml:space="preserve">L’affichage 4x « 7-segments » sera branché sur un </w:t>
+      </w:r>
+      <w:proofErr w:type="spellStart"/>
+      <w:r>
+        <w:t>breadboard</w:t>
+      </w:r>
+      <w:proofErr w:type="spellEnd"/>
+      <w:r>
+        <w:t xml:space="preserve"> </w:t>
       </w:r>
       <w:r>
         <w:t>relié à la carte A</w:t>
       </w:r>
       <w:r>
-        <w:t>rduino</w:t>
-      </w:r>
-      <w:r>
-        <w:t>.</w:t>
+        <w:t>rduino.</w:t>
       </w:r>
     </w:p>
     <w:p>
@@ -3929,13 +4749,7 @@
         <w:ind w:left="708"/>
       </w:pPr>
       <w:r>
-        <w:t>Le test sera effectué</w:t>
-      </w:r>
-      <w:r>
-        <w:t xml:space="preserve"> par mon chef de projet ainsi que moi-même</w:t>
-      </w:r>
-      <w:r>
-        <w:t>.</w:t>
+        <w:t>Le test sera effectué par mon chef de projet ainsi que moi-même.</w:t>
       </w:r>
     </w:p>
     <w:p>
@@ -4027,7 +4841,15 @@
         <w:t>ainsi que les 4 anneaux de 60 LED RGB</w:t>
       </w:r>
       <w:r>
-        <w:t xml:space="preserve"> sera branché sur un breadboard relié à la carte Arduino</w:t>
+        <w:t xml:space="preserve"> sera branché sur un </w:t>
+      </w:r>
+      <w:proofErr w:type="spellStart"/>
+      <w:r>
+        <w:t>breadboard</w:t>
+      </w:r>
+      <w:proofErr w:type="spellEnd"/>
+      <w:r>
+        <w:t xml:space="preserve"> relié à la carte Arduino</w:t>
       </w:r>
       <w:r>
         <w:t>.</w:t>
@@ -4075,13 +4897,7 @@
         <w:ind w:left="708"/>
       </w:pPr>
       <w:r>
-        <w:t>Le test sera effectué</w:t>
-      </w:r>
-      <w:r>
-        <w:t xml:space="preserve"> par mon chef de projet ainsi que moi-même</w:t>
-      </w:r>
-      <w:r>
-        <w:t>.</w:t>
+        <w:t>Le test sera effectué par mon chef de projet ainsi que moi-même.</w:t>
       </w:r>
     </w:p>
     <w:p>
@@ -4139,7 +4955,23 @@
         <w:ind w:left="705"/>
       </w:pPr>
       <w:r>
-        <w:t xml:space="preserve">Un capteur de CO2 ainsi qu’un buzzer seront branchés sur un breadboard relié à la carte Arduino. Celle-ci sera reliée au PC à l’aide d’un câble USB 2.0. </w:t>
+        <w:t xml:space="preserve">Un capteur de CO2 ainsi qu’un </w:t>
+      </w:r>
+      <w:proofErr w:type="spellStart"/>
+      <w:r>
+        <w:t>buzzer</w:t>
+      </w:r>
+      <w:proofErr w:type="spellEnd"/>
+      <w:r>
+        <w:t xml:space="preserve"> seront branchés sur un </w:t>
+      </w:r>
+      <w:proofErr w:type="spellStart"/>
+      <w:r>
+        <w:t>breadboard</w:t>
+      </w:r>
+      <w:proofErr w:type="spellEnd"/>
+      <w:r>
+        <w:t xml:space="preserve"> relié à la carte Arduino. Celle-ci sera reliée au PC à l’aide d’un câble USB 2.0. </w:t>
       </w:r>
     </w:p>
     <w:p>
@@ -4158,7 +4990,15 @@
         <w:spacing w:before="0" w:after="0"/>
       </w:pPr>
       <w:r>
-        <w:t>Une fois que le taux de CO2 dépasse un seuil indiqué au préalable, le buzzer produira un son.</w:t>
+        <w:t xml:space="preserve">Une fois que le taux de CO2 dépasse un seuil indiqué au préalable, le </w:t>
+      </w:r>
+      <w:proofErr w:type="spellStart"/>
+      <w:r>
+        <w:t>buzzer</w:t>
+      </w:r>
+      <w:proofErr w:type="spellEnd"/>
+      <w:r>
+        <w:t xml:space="preserve"> produira un son.</w:t>
       </w:r>
     </w:p>
     <w:p>
@@ -4230,7 +5070,15 @@
         <w:ind w:left="705"/>
       </w:pPr>
       <w:r>
-        <w:t xml:space="preserve">Un bouton poussoir, l’affichage 4x « 7-segments » et les 4 anneaux de 60 LED RGB seront branchés sur un breadboard relié à la carte Arduino. Celle-ci sera reliée au PC à l’aide d’un câble USB 2.0. </w:t>
+        <w:t xml:space="preserve">Un bouton poussoir, l’affichage 4x « 7-segments » et les 4 anneaux de 60 LED RGB seront branchés sur un </w:t>
+      </w:r>
+      <w:proofErr w:type="spellStart"/>
+      <w:r>
+        <w:t>breadboard</w:t>
+      </w:r>
+      <w:proofErr w:type="spellEnd"/>
+      <w:r>
+        <w:t xml:space="preserve"> relié à la carte Arduino. Celle-ci sera reliée au PC à l’aide d’un câble USB 2.0. </w:t>
       </w:r>
     </w:p>
     <w:p>
@@ -4300,9 +5148,11 @@
         </w:numPr>
         <w:spacing w:before="0" w:after="0"/>
       </w:pPr>
+      <w:proofErr w:type="gramStart"/>
       <w:r>
         <w:t>Aucune alerte</w:t>
       </w:r>
+      <w:proofErr w:type="gramEnd"/>
     </w:p>
     <w:p>
       <w:pPr>
@@ -4440,16 +5290,18 @@
         <w:t xml:space="preserve">sera </w:t>
       </w:r>
       <w:r>
-        <w:t>branché sur un breadboard</w:t>
-      </w:r>
+        <w:t xml:space="preserve">branché sur un </w:t>
+      </w:r>
+      <w:proofErr w:type="spellStart"/>
+      <w:r>
+        <w:t>breadboard</w:t>
+      </w:r>
+      <w:proofErr w:type="spellEnd"/>
       <w:r>
         <w:t xml:space="preserve"> qui lui-même sera branché sur la carte Arduino</w:t>
       </w:r>
       <w:r>
-        <w:t xml:space="preserve">. </w:t>
-      </w:r>
-      <w:r>
-        <w:t xml:space="preserve">Celle-ci sera reliée au PC à l’aide d’un câble USB 2.0. </w:t>
+        <w:t xml:space="preserve">. Celle-ci sera reliée au PC à l’aide d’un câble USB 2.0. </w:t>
       </w:r>
     </w:p>
     <w:p>
@@ -4600,7 +5452,6 @@
       <w:r>
         <w:t>Les tests seront effectués par mon chef de projet ainsi que moi-même.</w:t>
       </w:r>
-      <w:bookmarkStart w:id="17" w:name="_Toc102999867"/>
     </w:p>
     <w:p>
       <w:pPr>
@@ -4615,20 +5466,24 @@
           <w:iCs/>
         </w:rPr>
       </w:pPr>
+      <w:bookmarkStart w:id="17" w:name="_Toc103093300"/>
       <w:r>
         <w:rPr>
           <w:iCs/>
         </w:rPr>
         <w:t>Uses cases scénario</w:t>
       </w:r>
+      <w:bookmarkEnd w:id="17"/>
     </w:p>
     <w:p>
       <w:pPr>
         <w:pStyle w:val="Titre3"/>
       </w:pPr>
+      <w:bookmarkStart w:id="18" w:name="_Toc103093301"/>
       <w:r>
         <w:t>Partie affichage de l’heure</w:t>
       </w:r>
+      <w:bookmarkEnd w:id="18"/>
     </w:p>
     <w:tbl>
       <w:tblPr>
@@ -4828,10 +5683,15 @@
               <w:cnfStyle w:val="000000100000" w:firstRow="0" w:lastRow="0" w:firstColumn="0" w:lastColumn="0" w:oddVBand="0" w:evenVBand="0" w:oddHBand="1" w:evenHBand="0" w:firstRowFirstColumn="0" w:firstRowLastColumn="0" w:lastRowFirstColumn="0" w:lastRowLastColumn="0"/>
             </w:pPr>
             <w:r>
-              <w:t xml:space="preserve">Le module Arduino Uno est </w:t>
-            </w:r>
-            <w:r>
-              <w:t xml:space="preserve">débranché de l’ordinateur durant un certain temps </w:t>
+              <w:t xml:space="preserve">Le module Arduino </w:t>
+            </w:r>
+            <w:proofErr w:type="spellStart"/>
+            <w:r>
+              <w:t>Uno</w:t>
+            </w:r>
+            <w:proofErr w:type="spellEnd"/>
+            <w:r>
+              <w:t xml:space="preserve"> est débranché de l’ordinateur durant un certain temps </w:t>
             </w:r>
           </w:p>
         </w:tc>
@@ -4869,13 +5729,12 @@
       <w:pPr>
         <w:pStyle w:val="Titre3"/>
       </w:pPr>
+      <w:bookmarkStart w:id="19" w:name="_Toc103093302"/>
       <w:r>
         <w:lastRenderedPageBreak/>
-        <w:t xml:space="preserve">Partie </w:t>
-      </w:r>
-      <w:r>
-        <w:t>Affichage du taux de CO2 avec alerte</w:t>
-      </w:r>
+        <w:t>Partie Affichage du taux de CO2 avec alerte</w:t>
+      </w:r>
+      <w:bookmarkEnd w:id="19"/>
     </w:p>
     <w:tbl>
       <w:tblPr>
@@ -4998,7 +5857,15 @@
               <w:t>clignote durant 3 secondes</w:t>
             </w:r>
             <w:r>
-              <w:t xml:space="preserve"> ainsi que le buzzer sonne par à coup durant 3 secondes</w:t>
+              <w:t xml:space="preserve"> ainsi que le </w:t>
+            </w:r>
+            <w:proofErr w:type="spellStart"/>
+            <w:r>
+              <w:t>buzzer</w:t>
+            </w:r>
+            <w:proofErr w:type="spellEnd"/>
+            <w:r>
+              <w:t xml:space="preserve"> sonne par à coup durant 3 secondes</w:t>
             </w:r>
           </w:p>
         </w:tc>
@@ -5104,7 +5971,15 @@
               </w:rPr>
             </w:pPr>
             <w:r>
-              <w:t>Le buzzer sonne par à coup durant 3 secondes</w:t>
+              <w:t xml:space="preserve">Le </w:t>
+            </w:r>
+            <w:proofErr w:type="spellStart"/>
+            <w:r>
+              <w:t>buzzer</w:t>
+            </w:r>
+            <w:proofErr w:type="spellEnd"/>
+            <w:r>
+              <w:t xml:space="preserve"> sonne par à coup durant 3 secondes</w:t>
             </w:r>
           </w:p>
         </w:tc>
@@ -5239,22 +6114,7 @@
               <w:cnfStyle w:val="000000000000" w:firstRow="0" w:lastRow="0" w:firstColumn="0" w:lastColumn="0" w:oddVBand="0" w:evenVBand="0" w:oddHBand="0" w:evenHBand="0" w:firstRowFirstColumn="0" w:firstRowLastColumn="0" w:lastRowFirstColumn="0" w:lastRowLastColumn="0"/>
             </w:pPr>
             <w:r>
-              <w:t>Le bouton lié au</w:t>
-            </w:r>
-            <w:r>
-              <w:t>x</w:t>
-            </w:r>
-            <w:r>
-              <w:t xml:space="preserve"> </w:t>
-            </w:r>
-            <w:r>
-              <w:t>modes d’a</w:t>
-            </w:r>
-            <w:r>
-              <w:t>lertes</w:t>
-            </w:r>
-            <w:r>
-              <w:t xml:space="preserve"> de CO2 est pressé puis relâché</w:t>
+              <w:t>Le bouton lié aux modes d’alertes de CO2 est pressé puis relâché</w:t>
             </w:r>
           </w:p>
         </w:tc>
@@ -5267,13 +6127,7 @@
               <w:cnfStyle w:val="000000000000" w:firstRow="0" w:lastRow="0" w:firstColumn="0" w:lastColumn="0" w:oddVBand="0" w:evenVBand="0" w:oddHBand="0" w:evenHBand="0" w:firstRowFirstColumn="0" w:firstRowLastColumn="0" w:lastRowFirstColumn="0" w:lastRowLastColumn="0"/>
             </w:pPr>
             <w:r>
-              <w:t>Le mode d’alerte « A</w:t>
-            </w:r>
-            <w:r>
-              <w:t>lerte visuelle uniquement</w:t>
-            </w:r>
-            <w:r>
-              <w:t> » est sélectionné</w:t>
+              <w:t>Le mode d’alerte « Alerte visuelle uniquement » est sélectionné</w:t>
             </w:r>
           </w:p>
         </w:tc>
@@ -5310,22 +6164,7 @@
               <w:cnfStyle w:val="000000100000" w:firstRow="0" w:lastRow="0" w:firstColumn="0" w:lastColumn="0" w:oddVBand="0" w:evenVBand="0" w:oddHBand="1" w:evenHBand="0" w:firstRowFirstColumn="0" w:firstRowLastColumn="0" w:lastRowFirstColumn="0" w:lastRowLastColumn="0"/>
             </w:pPr>
             <w:r>
-              <w:t>Le bouton lié au</w:t>
-            </w:r>
-            <w:r>
-              <w:t>x</w:t>
-            </w:r>
-            <w:r>
-              <w:t xml:space="preserve"> </w:t>
-            </w:r>
-            <w:r>
-              <w:t>modes d’a</w:t>
-            </w:r>
-            <w:r>
-              <w:t>lertes</w:t>
-            </w:r>
-            <w:r>
-              <w:t xml:space="preserve"> de CO2 est pressé puis relâché</w:t>
+              <w:t>Le bouton lié aux modes d’alertes de CO2 est pressé puis relâché</w:t>
             </w:r>
           </w:p>
         </w:tc>
@@ -5338,13 +6177,7 @@
               <w:cnfStyle w:val="000000100000" w:firstRow="0" w:lastRow="0" w:firstColumn="0" w:lastColumn="0" w:oddVBand="0" w:evenVBand="0" w:oddHBand="1" w:evenHBand="0" w:firstRowFirstColumn="0" w:firstRowLastColumn="0" w:lastRowFirstColumn="0" w:lastRowLastColumn="0"/>
             </w:pPr>
             <w:r>
-              <w:t xml:space="preserve">Le mode d’alerte « </w:t>
-            </w:r>
-            <w:r>
-              <w:t>Alerte sonore uniquement</w:t>
-            </w:r>
-            <w:r>
-              <w:t> » est sélectionné</w:t>
+              <w:t>Le mode d’alerte « Alerte sonore uniquement » est sélectionné</w:t>
             </w:r>
           </w:p>
         </w:tc>
@@ -5378,22 +6211,7 @@
               <w:cnfStyle w:val="000000000000" w:firstRow="0" w:lastRow="0" w:firstColumn="0" w:lastColumn="0" w:oddVBand="0" w:evenVBand="0" w:oddHBand="0" w:evenHBand="0" w:firstRowFirstColumn="0" w:firstRowLastColumn="0" w:lastRowFirstColumn="0" w:lastRowLastColumn="0"/>
             </w:pPr>
             <w:r>
-              <w:t>Le bouton lié au</w:t>
-            </w:r>
-            <w:r>
-              <w:t>x</w:t>
-            </w:r>
-            <w:r>
-              <w:t xml:space="preserve"> </w:t>
-            </w:r>
-            <w:r>
-              <w:t>modes d’a</w:t>
-            </w:r>
-            <w:r>
-              <w:t>lertes</w:t>
-            </w:r>
-            <w:r>
-              <w:t xml:space="preserve"> de CO2 est pressé puis relâché</w:t>
+              <w:t>Le bouton lié aux modes d’alertes de CO2 est pressé puis relâché</w:t>
             </w:r>
           </w:p>
         </w:tc>
@@ -5406,13 +6224,7 @@
               <w:cnfStyle w:val="000000000000" w:firstRow="0" w:lastRow="0" w:firstColumn="0" w:lastColumn="0" w:oddVBand="0" w:evenVBand="0" w:oddHBand="0" w:evenHBand="0" w:firstRowFirstColumn="0" w:firstRowLastColumn="0" w:lastRowFirstColumn="0" w:lastRowLastColumn="0"/>
             </w:pPr>
             <w:r>
-              <w:t xml:space="preserve">Le mode d’alerte « </w:t>
-            </w:r>
-            <w:r>
-              <w:t>Aucune alerte</w:t>
-            </w:r>
-            <w:r>
-              <w:t> » est sélectionné</w:t>
+              <w:t>Le mode d’alerte « Aucune alerte » est sélectionné</w:t>
             </w:r>
           </w:p>
         </w:tc>
@@ -5449,22 +6261,7 @@
               <w:cnfStyle w:val="000000100000" w:firstRow="0" w:lastRow="0" w:firstColumn="0" w:lastColumn="0" w:oddVBand="0" w:evenVBand="0" w:oddHBand="1" w:evenHBand="0" w:firstRowFirstColumn="0" w:firstRowLastColumn="0" w:lastRowFirstColumn="0" w:lastRowLastColumn="0"/>
             </w:pPr>
             <w:r>
-              <w:t>Le bouton lié au</w:t>
-            </w:r>
-            <w:r>
-              <w:t>x</w:t>
-            </w:r>
-            <w:r>
-              <w:t xml:space="preserve"> </w:t>
-            </w:r>
-            <w:r>
-              <w:t>modes d’a</w:t>
-            </w:r>
-            <w:r>
-              <w:t>lertes</w:t>
-            </w:r>
-            <w:r>
-              <w:t xml:space="preserve"> de CO2 est pressé puis relâché</w:t>
+              <w:t>Le bouton lié aux modes d’alertes de CO2 est pressé puis relâché</w:t>
             </w:r>
           </w:p>
         </w:tc>
@@ -5477,19 +6274,7 @@
               <w:cnfStyle w:val="000000100000" w:firstRow="0" w:lastRow="0" w:firstColumn="0" w:lastColumn="0" w:oddVBand="0" w:evenVBand="0" w:oddHBand="1" w:evenHBand="0" w:firstRowFirstColumn="0" w:firstRowLastColumn="0" w:lastRowFirstColumn="0" w:lastRowLastColumn="0"/>
             </w:pPr>
             <w:r>
-              <w:t>Le mode d’alerte «</w:t>
-            </w:r>
-            <w:r>
-              <w:t xml:space="preserve"> </w:t>
-            </w:r>
-            <w:r>
-              <w:t>Alerte visuelle et sonore</w:t>
-            </w:r>
-            <w:r>
-              <w:t xml:space="preserve"> </w:t>
-            </w:r>
-            <w:r>
-              <w:t>» est sélectionné</w:t>
+              <w:t>Le mode d’alerte « Alerte visuelle et sonore » est sélectionné</w:t>
             </w:r>
           </w:p>
         </w:tc>
@@ -5534,12 +6319,14 @@
       <w:pPr>
         <w:pStyle w:val="Titre3"/>
       </w:pPr>
+      <w:bookmarkStart w:id="20" w:name="_Toc103093303"/>
       <w:r>
         <w:lastRenderedPageBreak/>
-        <w:t>Partie</w:t>
-      </w:r>
-      <w:r>
-        <w:t xml:space="preserve"> Affichage de température </w:t>
+        <w:t>Partie Affichage de température</w:t>
+      </w:r>
+      <w:bookmarkEnd w:id="20"/>
+      <w:r>
+        <w:t xml:space="preserve"> </w:t>
       </w:r>
     </w:p>
     <w:tbl>
@@ -5667,31 +6454,7 @@
               <w:rPr>
                 <w:b w:val="0"/>
               </w:rPr>
-              <w:t>L’horloge entière est alimentée. L</w:t>
-            </w:r>
-            <w:r>
-              <w:rPr>
-                <w:b w:val="0"/>
-              </w:rPr>
-              <w:t>’option d’affichage « Te</w:t>
-            </w:r>
-            <w:r>
-              <w:rPr>
-                <w:b w:val="0"/>
-              </w:rPr>
-              <w:t>mpérature / Heure/ Taux de CO2 activés en alternance</w:t>
-            </w:r>
-            <w:r>
-              <w:rPr>
-                <w:b w:val="0"/>
-              </w:rPr>
-              <w:t xml:space="preserve"> » </w:t>
-            </w:r>
-            <w:r>
-              <w:rPr>
-                <w:b w:val="0"/>
-              </w:rPr>
-              <w:t>est sélectionné</w:t>
+              <w:t>L’horloge entière est alimentée. L’option d’affichage « Température / Heure/ Taux de CO2 activés en alternance » est sélectionné</w:t>
             </w:r>
           </w:p>
         </w:tc>
@@ -5717,19 +6480,7 @@
               <w:cnfStyle w:val="000000000000" w:firstRow="0" w:lastRow="0" w:firstColumn="0" w:lastColumn="0" w:oddVBand="0" w:evenVBand="0" w:oddHBand="0" w:evenHBand="0" w:firstRowFirstColumn="0" w:firstRowLastColumn="0" w:lastRowFirstColumn="0" w:lastRowLastColumn="0"/>
             </w:pPr>
             <w:r>
-              <w:t xml:space="preserve">L’affichage 7 segments affichage </w:t>
-            </w:r>
-            <w:r>
-              <w:t>la t</w:t>
-            </w:r>
-            <w:r>
-              <w:t>e</w:t>
-            </w:r>
-            <w:r>
-              <w:t>mpérature / l’heure et le t</w:t>
-            </w:r>
-            <w:r>
-              <w:t>aux de CO2 en alternance </w:t>
+              <w:t>L’affichage 7 segments affichage la température / l’heure et le taux de CO2 en alternance </w:t>
             </w:r>
           </w:p>
         </w:tc>
@@ -5753,31 +6504,7 @@
               <w:rPr>
                 <w:b w:val="0"/>
               </w:rPr>
-              <w:t>L’horloge entière est alimentée. L</w:t>
-            </w:r>
-            <w:r>
-              <w:rPr>
-                <w:b w:val="0"/>
-              </w:rPr>
-              <w:t xml:space="preserve">’option d’affichage « </w:t>
-            </w:r>
-            <w:r>
-              <w:rPr>
-                <w:b w:val="0"/>
-              </w:rPr>
-              <w:t>Température uniquement</w:t>
-            </w:r>
-            <w:r>
-              <w:rPr>
-                <w:b w:val="0"/>
-              </w:rPr>
-              <w:t xml:space="preserve"> » </w:t>
-            </w:r>
-            <w:r>
-              <w:rPr>
-                <w:b w:val="0"/>
-              </w:rPr>
-              <w:t>est sélectionné</w:t>
+              <w:t>L’horloge entière est alimentée. L’option d’affichage « Température uniquement » est sélectionné</w:t>
             </w:r>
           </w:p>
         </w:tc>
@@ -5803,10 +6530,7 @@
               <w:cnfStyle w:val="000000100000" w:firstRow="0" w:lastRow="0" w:firstColumn="0" w:lastColumn="0" w:oddVBand="0" w:evenVBand="0" w:oddHBand="1" w:evenHBand="0" w:firstRowFirstColumn="0" w:firstRowLastColumn="0" w:lastRowFirstColumn="0" w:lastRowLastColumn="0"/>
             </w:pPr>
             <w:r>
-              <w:t xml:space="preserve">L’affichage 7 segments affichage </w:t>
-            </w:r>
-            <w:r>
-              <w:t>uniquement la température</w:t>
+              <w:t>L’affichage 7 segments affichage uniquement la température</w:t>
             </w:r>
           </w:p>
         </w:tc>
@@ -5827,19 +6551,7 @@
               <w:rPr>
                 <w:b w:val="0"/>
               </w:rPr>
-              <w:t xml:space="preserve">L’horloge entière est alimentée. L’option </w:t>
-            </w:r>
-            <w:r>
-              <w:rPr>
-                <w:b w:val="0"/>
-              </w:rPr>
-              <w:t xml:space="preserve">d’affichage </w:t>
-            </w:r>
-            <w:r>
-              <w:rPr>
-                <w:b w:val="0"/>
-              </w:rPr>
-              <w:t>« Heure uniquement » est sélectionné</w:t>
+              <w:t>L’horloge entière est alimentée. L’option d’affichage « Heure uniquement » est sélectionné</w:t>
             </w:r>
           </w:p>
         </w:tc>
@@ -5865,10 +6577,7 @@
               <w:cnfStyle w:val="000000000000" w:firstRow="0" w:lastRow="0" w:firstColumn="0" w:lastColumn="0" w:oddVBand="0" w:evenVBand="0" w:oddHBand="0" w:evenHBand="0" w:firstRowFirstColumn="0" w:firstRowLastColumn="0" w:lastRowFirstColumn="0" w:lastRowLastColumn="0"/>
             </w:pPr>
             <w:r>
-              <w:t xml:space="preserve">L’affichage 7 segments affichage </w:t>
-            </w:r>
-            <w:r>
-              <w:t>uniquement l’heure</w:t>
+              <w:t>L’affichage 7 segments affichage uniquement l’heure</w:t>
             </w:r>
           </w:p>
         </w:tc>
@@ -5892,31 +6601,7 @@
               <w:rPr>
                 <w:b w:val="0"/>
               </w:rPr>
-              <w:t>L’horloge entière est alimentée. L</w:t>
-            </w:r>
-            <w:r>
-              <w:rPr>
-                <w:b w:val="0"/>
-              </w:rPr>
-              <w:t xml:space="preserve">’option d’affichage « </w:t>
-            </w:r>
-            <w:r>
-              <w:rPr>
-                <w:b w:val="0"/>
-              </w:rPr>
-              <w:t>Taux de CO2 uniquement</w:t>
-            </w:r>
-            <w:r>
-              <w:rPr>
-                <w:b w:val="0"/>
-              </w:rPr>
-              <w:t xml:space="preserve"> » </w:t>
-            </w:r>
-            <w:r>
-              <w:rPr>
-                <w:b w:val="0"/>
-              </w:rPr>
-              <w:t>est sélectionné</w:t>
+              <w:t>L’horloge entière est alimentée. L’option d’affichage « Taux de CO2 uniquement » est sélectionné</w:t>
             </w:r>
           </w:p>
         </w:tc>
@@ -5942,10 +6627,7 @@
               <w:cnfStyle w:val="000000100000" w:firstRow="0" w:lastRow="0" w:firstColumn="0" w:lastColumn="0" w:oddVBand="0" w:evenVBand="0" w:oddHBand="1" w:evenHBand="0" w:firstRowFirstColumn="0" w:firstRowLastColumn="0" w:lastRowFirstColumn="0" w:lastRowLastColumn="0"/>
             </w:pPr>
             <w:r>
-              <w:t xml:space="preserve">L’affichage 7 segments affichage </w:t>
-            </w:r>
-            <w:r>
-              <w:t>uniquement le taux de CO2</w:t>
+              <w:t>L’affichage 7 segments affichage uniquement le taux de CO2</w:t>
             </w:r>
           </w:p>
         </w:tc>
@@ -5992,13 +6674,7 @@
               <w:cnfStyle w:val="000000000000" w:firstRow="0" w:lastRow="0" w:firstColumn="0" w:lastColumn="0" w:oddVBand="0" w:evenVBand="0" w:oddHBand="0" w:evenHBand="0" w:firstRowFirstColumn="0" w:firstRowLastColumn="0" w:lastRowFirstColumn="0" w:lastRowLastColumn="0"/>
             </w:pPr>
             <w:r>
-              <w:t>L’option d’affichage « </w:t>
-            </w:r>
-            <w:r>
-              <w:t>Température / Heure/ Taux de CO2 activés en alternance</w:t>
-            </w:r>
-            <w:r>
-              <w:t> » est sélectionnée</w:t>
+              <w:t>L’option d’affichage « Température / Heure/ Taux de CO2 activés en alternance » est sélectionnée</w:t>
             </w:r>
           </w:p>
         </w:tc>
@@ -6017,31 +6693,7 @@
               <w:rPr>
                 <w:b w:val="0"/>
               </w:rPr>
-              <w:t>L’horloge entière est alimentée. L</w:t>
-            </w:r>
-            <w:r>
-              <w:rPr>
-                <w:b w:val="0"/>
-              </w:rPr>
-              <w:t>’option d’affichage « Te</w:t>
-            </w:r>
-            <w:r>
-              <w:rPr>
-                <w:b w:val="0"/>
-              </w:rPr>
-              <w:t>mpérature / Heure/ Taux de CO2 activés en alternance</w:t>
-            </w:r>
-            <w:r>
-              <w:rPr>
-                <w:b w:val="0"/>
-              </w:rPr>
-              <w:t xml:space="preserve"> » </w:t>
-            </w:r>
-            <w:r>
-              <w:rPr>
-                <w:b w:val="0"/>
-              </w:rPr>
-              <w:t>est sélectionné</w:t>
+              <w:t>L’horloge entière est alimentée. L’option d’affichage « Température / Heure/ Taux de CO2 activés en alternance » est sélectionné</w:t>
             </w:r>
           </w:p>
         </w:tc>
@@ -6067,13 +6719,7 @@
               <w:cnfStyle w:val="000000100000" w:firstRow="0" w:lastRow="0" w:firstColumn="0" w:lastColumn="0" w:oddVBand="0" w:evenVBand="0" w:oddHBand="1" w:evenHBand="0" w:firstRowFirstColumn="0" w:firstRowLastColumn="0" w:lastRowFirstColumn="0" w:lastRowLastColumn="0"/>
             </w:pPr>
             <w:r>
-              <w:t>L’option d’affichage « </w:t>
-            </w:r>
-            <w:r>
-              <w:t>Température uniquement</w:t>
-            </w:r>
-            <w:r>
-              <w:t xml:space="preserve"> » est sélectionnée</w:t>
+              <w:t>L’option d’affichage « Température uniquement » est sélectionnée</w:t>
             </w:r>
           </w:p>
         </w:tc>
@@ -6094,31 +6740,7 @@
               <w:rPr>
                 <w:b w:val="0"/>
               </w:rPr>
-              <w:t>L’horloge entière est alimentée. L</w:t>
-            </w:r>
-            <w:r>
-              <w:rPr>
-                <w:b w:val="0"/>
-              </w:rPr>
-              <w:t xml:space="preserve">’option d’affichage « </w:t>
-            </w:r>
-            <w:r>
-              <w:rPr>
-                <w:b w:val="0"/>
-              </w:rPr>
-              <w:t>Température uniquement</w:t>
-            </w:r>
-            <w:r>
-              <w:rPr>
-                <w:b w:val="0"/>
-              </w:rPr>
-              <w:t xml:space="preserve"> » </w:t>
-            </w:r>
-            <w:r>
-              <w:rPr>
-                <w:b w:val="0"/>
-              </w:rPr>
-              <w:t>est sélectionné</w:t>
+              <w:t>L’horloge entière est alimentée. L’option d’affichage « Température uniquement » est sélectionné</w:t>
             </w:r>
           </w:p>
         </w:tc>
@@ -6144,13 +6766,7 @@
               <w:cnfStyle w:val="000000000000" w:firstRow="0" w:lastRow="0" w:firstColumn="0" w:lastColumn="0" w:oddVBand="0" w:evenVBand="0" w:oddHBand="0" w:evenHBand="0" w:firstRowFirstColumn="0" w:firstRowLastColumn="0" w:lastRowFirstColumn="0" w:lastRowLastColumn="0"/>
             </w:pPr>
             <w:r>
-              <w:t>L’option d’affichage « </w:t>
-            </w:r>
-            <w:r>
-              <w:t>Heure uniquement</w:t>
-            </w:r>
-            <w:r>
-              <w:t xml:space="preserve"> » est sélectionnée</w:t>
+              <w:t>L’option d’affichage « Heure uniquement » est sélectionnée</w:t>
             </w:r>
           </w:p>
         </w:tc>
@@ -6174,19 +6790,7 @@
               <w:rPr>
                 <w:b w:val="0"/>
               </w:rPr>
-              <w:t xml:space="preserve">L’horloge entière est alimentée. L’option </w:t>
-            </w:r>
-            <w:r>
-              <w:rPr>
-                <w:b w:val="0"/>
-              </w:rPr>
-              <w:t xml:space="preserve">d’affichage </w:t>
-            </w:r>
-            <w:r>
-              <w:rPr>
-                <w:b w:val="0"/>
-              </w:rPr>
-              <w:t>« Heure uniquement » est sélectionné</w:t>
+              <w:t>L’horloge entière est alimentée. L’option d’affichage « Heure uniquement » est sélectionné</w:t>
             </w:r>
           </w:p>
         </w:tc>
@@ -6212,13 +6816,7 @@
               <w:cnfStyle w:val="000000100000" w:firstRow="0" w:lastRow="0" w:firstColumn="0" w:lastColumn="0" w:oddVBand="0" w:evenVBand="0" w:oddHBand="1" w:evenHBand="0" w:firstRowFirstColumn="0" w:firstRowLastColumn="0" w:lastRowFirstColumn="0" w:lastRowLastColumn="0"/>
             </w:pPr>
             <w:r>
-              <w:t xml:space="preserve">L’option d’affichage « </w:t>
-            </w:r>
-            <w:r>
-              <w:t>Taux de CO2 uniquement</w:t>
-            </w:r>
-            <w:r>
-              <w:t xml:space="preserve"> » est sélectionnée</w:t>
+              <w:t>L’option d’affichage « Taux de CO2 uniquement » est sélectionnée</w:t>
             </w:r>
           </w:p>
         </w:tc>
@@ -6239,38 +6837,14 @@
               <w:rPr>
                 <w:b w:val="0"/>
               </w:rPr>
-              <w:t>L’horloge entière est alimentée. L</w:t>
+              <w:t xml:space="preserve">L’horloge entière est alimentée. L’option d’affichage </w:t>
             </w:r>
             <w:r>
               <w:rPr>
                 <w:b w:val="0"/>
               </w:rPr>
-              <w:t xml:space="preserve">’option d’affichage </w:t>
-            </w:r>
-            <w:r>
-              <w:rPr>
-                <w:b w:val="0"/>
-              </w:rPr>
               <w:lastRenderedPageBreak/>
-              <w:t xml:space="preserve">« </w:t>
-            </w:r>
-            <w:r>
-              <w:rPr>
-                <w:b w:val="0"/>
-              </w:rPr>
-              <w:t>Taux de CO2 uniquement</w:t>
-            </w:r>
-            <w:r>
-              <w:rPr>
-                <w:b w:val="0"/>
-              </w:rPr>
-              <w:t xml:space="preserve"> » </w:t>
-            </w:r>
-            <w:r>
-              <w:rPr>
-                <w:b w:val="0"/>
-              </w:rPr>
-              <w:t>est sélectionné</w:t>
+              <w:t>« Taux de CO2 uniquement » est sélectionné</w:t>
             </w:r>
           </w:p>
         </w:tc>
@@ -6297,17 +6871,11 @@
               <w:cnfStyle w:val="000000000000" w:firstRow="0" w:lastRow="0" w:firstColumn="0" w:lastColumn="0" w:oddVBand="0" w:evenVBand="0" w:oddHBand="0" w:evenHBand="0" w:firstRowFirstColumn="0" w:firstRowLastColumn="0" w:lastRowFirstColumn="0" w:lastRowLastColumn="0"/>
             </w:pPr>
             <w:r>
-              <w:t>L’option d’affichage « </w:t>
-            </w:r>
-            <w:r>
-              <w:t xml:space="preserve">Température / Heure/ Taux </w:t>
+              <w:t xml:space="preserve">L’option d’affichage « Température / Heure/ Taux </w:t>
             </w:r>
             <w:r>
               <w:lastRenderedPageBreak/>
-              <w:t>de CO2 activés en alternance</w:t>
-            </w:r>
-            <w:r>
-              <w:t xml:space="preserve"> » est sélectionnée</w:t>
+              <w:t>de CO2 activés en alternance » est sélectionnée</w:t>
             </w:r>
           </w:p>
         </w:tc>
@@ -6321,13 +6889,14 @@
           <w:iCs/>
         </w:rPr>
       </w:pPr>
+      <w:bookmarkStart w:id="21" w:name="_Toc103093304"/>
       <w:r>
         <w:rPr>
           <w:iCs/>
         </w:rPr>
         <w:t>Risques techniques</w:t>
       </w:r>
-      <w:bookmarkEnd w:id="17"/>
+      <w:bookmarkEnd w:id="21"/>
     </w:p>
     <w:p>
       <w:r>
@@ -6362,6 +6931,7 @@
           <w:iCs/>
         </w:rPr>
       </w:pPr>
+      <w:bookmarkStart w:id="22" w:name="_Toc103093305"/>
       <w:r>
         <w:rPr>
           <w:iCs/>
@@ -6369,17 +6939,20 @@
         <w:lastRenderedPageBreak/>
         <w:t>Dossier de conception</w:t>
       </w:r>
+      <w:bookmarkEnd w:id="22"/>
     </w:p>
     <w:p>
       <w:pPr>
         <w:pStyle w:val="Titre3"/>
       </w:pPr>
+      <w:bookmarkStart w:id="23" w:name="_Toc103093306"/>
       <w:r>
         <w:t>mATéRIEL PHYSIQUE</w:t>
       </w:r>
       <w:r>
         <w:t xml:space="preserve"> pour réaliser le projet</w:t>
       </w:r>
+      <w:bookmarkEnd w:id="23"/>
     </w:p>
     <w:p>
       <w:pPr>
@@ -6392,7 +6965,6 @@
           <w:szCs w:val="22"/>
         </w:rPr>
       </w:pPr>
-      <w:bookmarkStart w:id="18" w:name="_GoBack"/>
       <w:r>
         <w:rPr>
           <w:szCs w:val="22"/>
@@ -6427,7 +6999,21 @@
         <w:rPr>
           <w:szCs w:val="22"/>
         </w:rPr>
-        <w:t xml:space="preserve">1 Carte Arduino Uno avec câbles USB. </w:t>
+        <w:t xml:space="preserve">1 Carte Arduino </w:t>
+      </w:r>
+      <w:proofErr w:type="spellStart"/>
+      <w:r>
+        <w:rPr>
+          <w:szCs w:val="22"/>
+        </w:rPr>
+        <w:t>Uno</w:t>
+      </w:r>
+      <w:proofErr w:type="spellEnd"/>
+      <w:r>
+        <w:rPr>
+          <w:szCs w:val="22"/>
+        </w:rPr>
+        <w:t xml:space="preserve"> avec câbles USB. </w:t>
       </w:r>
     </w:p>
     <w:p>
@@ -6481,7 +7067,21 @@
         <w:rPr>
           <w:szCs w:val="22"/>
         </w:rPr>
-        <w:t xml:space="preserve">1 RTC (Real-Time-Clock) </w:t>
+        <w:t>1 RTC (Real-Time-</w:t>
+      </w:r>
+      <w:proofErr w:type="spellStart"/>
+      <w:r>
+        <w:rPr>
+          <w:szCs w:val="22"/>
+        </w:rPr>
+        <w:t>Clock</w:t>
+      </w:r>
+      <w:proofErr w:type="spellEnd"/>
+      <w:r>
+        <w:rPr>
+          <w:szCs w:val="22"/>
+        </w:rPr>
+        <w:t xml:space="preserve">) </w:t>
       </w:r>
     </w:p>
     <w:p>
@@ -6553,30 +7153,40 @@
         <w:rPr>
           <w:szCs w:val="22"/>
         </w:rPr>
-        <w:t>Une boîte fournit par le CPNV contenant d</w:t>
-      </w:r>
+        <w:t>Une boîte fournit par le CPNV contenant divers Composants électroniques associés à l’Arduino : (</w:t>
+      </w:r>
+      <w:proofErr w:type="spellStart"/>
       <w:r>
         <w:rPr>
           <w:szCs w:val="22"/>
         </w:rPr>
-        <w:t>ivers Composants élec</w:t>
-      </w:r>
+        <w:t>Breadboard</w:t>
+      </w:r>
+      <w:proofErr w:type="spellEnd"/>
       <w:r>
         <w:rPr>
           <w:szCs w:val="22"/>
         </w:rPr>
-        <w:t>troniques associés à l’Arduino : (Breadboard, fils de connex</w:t>
-      </w:r>
+        <w:t xml:space="preserve">, fils de connexions, résistances, condensateurs, boutons poussoirs, </w:t>
+      </w:r>
+      <w:proofErr w:type="spellStart"/>
       <w:r>
         <w:rPr>
           <w:szCs w:val="22"/>
         </w:rPr>
-        <w:t>ions, résistances, condensateurs, boutons poussoirs, Buzzer, etc</w:t>
-      </w:r>
+        <w:t>Buzzer</w:t>
+      </w:r>
+      <w:proofErr w:type="spellEnd"/>
       <w:r>
         <w:rPr>
           <w:szCs w:val="22"/>
         </w:rPr>
+        <w:t>, etc</w:t>
+      </w:r>
+      <w:r>
+        <w:rPr>
+          <w:szCs w:val="22"/>
+        </w:rPr>
         <w:t>…</w:t>
       </w:r>
       <w:r>
@@ -6586,18 +7196,217 @@
         <w:t xml:space="preserve">) </w:t>
       </w:r>
     </w:p>
-    <w:bookmarkEnd w:id="18"/>
-    <w:p>
-      <w:pPr>
+    <w:p>
+      <w:pPr>
+        <w:pStyle w:val="Titre3"/>
+      </w:pPr>
+      <w:bookmarkStart w:id="24" w:name="_Toc103093307"/>
+      <w:r>
+        <w:t>Système d’exploitation utilisé</w:t>
+      </w:r>
+      <w:bookmarkEnd w:id="24"/>
+    </w:p>
+    <w:p>
+      <w:pPr>
+        <w:pStyle w:val="Paragraphedeliste"/>
+        <w:numPr>
+          <w:ilvl w:val="0"/>
+          <w:numId w:val="18"/>
+        </w:numPr>
         <w:rPr>
           <w:szCs w:val="22"/>
         </w:rPr>
       </w:pPr>
+      <w:r>
+        <w:t>Windows 10 Education, Version 21H2</w:t>
+      </w:r>
     </w:p>
     <w:p>
       <w:pPr>
         <w:pStyle w:val="Titre3"/>
       </w:pPr>
+      <w:bookmarkStart w:id="25" w:name="_Toc103093308"/>
+      <w:r>
+        <w:t>Différent</w:t>
+      </w:r>
+      <w:r>
+        <w:t>s</w:t>
+      </w:r>
+      <w:r>
+        <w:t xml:space="preserve"> logiciels </w:t>
+      </w:r>
+      <w:r>
+        <w:t>utilisés</w:t>
+      </w:r>
+      <w:bookmarkEnd w:id="25"/>
+    </w:p>
+    <w:p>
+      <w:r>
+        <w:rPr>
+          <w:b/>
+        </w:rPr>
+        <w:t xml:space="preserve">GitHub desktop : </w:t>
+      </w:r>
+      <w:r>
+        <w:t>Utilisé pour transférer l’avancement de mon projet sur un dép</w:t>
+      </w:r>
+      <w:r>
+        <w:t>ôt distant</w:t>
+      </w:r>
+    </w:p>
+    <w:p>
+      <w:r>
+        <w:rPr>
+          <w:b/>
+        </w:rPr>
+        <w:t>Arduino IDE :</w:t>
+      </w:r>
+      <w:r>
+        <w:t xml:space="preserve"> Comme son nom l’indique, l’IDE permettant de coder toutes les fonctionnalités demandées</w:t>
+      </w:r>
+    </w:p>
+    <w:p>
+      <w:r>
+        <w:rPr>
+          <w:b/>
+        </w:rPr>
+        <w:t xml:space="preserve">Word : </w:t>
+      </w:r>
+      <w:r>
+        <w:t>Utilisé pour la r</w:t>
+      </w:r>
+      <w:r>
+        <w:t>éalisation du dossier de projet</w:t>
+      </w:r>
+    </w:p>
+    <w:p>
+      <w:r>
+        <w:rPr>
+          <w:b/>
+        </w:rPr>
+        <w:t xml:space="preserve">Excel : </w:t>
+      </w:r>
+      <w:r>
+        <w:t xml:space="preserve">Utilisé pour </w:t>
+      </w:r>
+      <w:r>
+        <w:t>la réalisation du</w:t>
+      </w:r>
+      <w:r>
+        <w:t xml:space="preserve"> journal de travail</w:t>
+      </w:r>
+    </w:p>
+    <w:p>
+      <w:r>
+        <w:rPr>
+          <w:b/>
+        </w:rPr>
+        <w:t>MS Project :</w:t>
+      </w:r>
+      <w:r>
+        <w:rPr>
+          <w:b/>
+        </w:rPr>
+        <w:t xml:space="preserve"> </w:t>
+      </w:r>
+      <w:r>
+        <w:t>U</w:t>
+      </w:r>
+      <w:r>
+        <w:t xml:space="preserve">tilisé pour </w:t>
+      </w:r>
+      <w:r>
+        <w:t>réaliser les différentes planifications</w:t>
+      </w:r>
+    </w:p>
+    <w:p>
+      <w:r>
+        <w:rPr>
+          <w:b/>
+        </w:rPr>
+        <w:t>Google Chrome</w:t>
+      </w:r>
+      <w:r>
+        <w:rPr>
+          <w:b/>
+        </w:rPr>
+        <w:t xml:space="preserve"> : </w:t>
+      </w:r>
+      <w:r>
+        <w:t>Permet d’effectuer toute</w:t>
+      </w:r>
+      <w:r>
+        <w:t>s</w:t>
+      </w:r>
+      <w:r>
+        <w:t xml:space="preserve"> les recherches nécessaires pour réaliser le</w:t>
+      </w:r>
+      <w:r>
+        <w:t xml:space="preserve"> projet</w:t>
+      </w:r>
+    </w:p>
+    <w:p>
+      <w:r>
+        <w:rPr>
+          <w:b/>
+        </w:rPr>
+        <w:t xml:space="preserve">Microsoft Teams : </w:t>
+      </w:r>
+      <w:r>
+        <w:t>U</w:t>
+      </w:r>
+      <w:r>
+        <w:t>tilisé pour communiquer</w:t>
+      </w:r>
+      <w:r>
+        <w:t xml:space="preserve"> avec le chef de projet</w:t>
+      </w:r>
+    </w:p>
+    <w:p>
+      <w:r>
+        <w:rPr>
+          <w:b/>
+        </w:rPr>
+        <w:t>Outlook :</w:t>
+      </w:r>
+      <w:r>
+        <w:rPr>
+          <w:b/>
+        </w:rPr>
+        <w:t xml:space="preserve"> </w:t>
+      </w:r>
+      <w:r>
+        <w:t>Utilisé pour communiquer avec le chef de projet, l’expert 1 et l’</w:t>
+      </w:r>
+      <w:r>
+        <w:t>expert 2</w:t>
+      </w:r>
+    </w:p>
+    <w:p>
+      <w:pPr>
+        <w:rPr>
+          <w:b/>
+        </w:rPr>
+      </w:pPr>
+      <w:r>
+        <w:rPr>
+          <w:b/>
+        </w:rPr>
+        <w:t xml:space="preserve"> </w:t>
+      </w:r>
+    </w:p>
+    <w:p>
+      <w:pPr>
+        <w:rPr>
+          <w:szCs w:val="22"/>
+        </w:rPr>
+      </w:pPr>
+    </w:p>
+    <w:p>
+      <w:pPr>
+        <w:pStyle w:val="Titre3"/>
+      </w:pPr>
+      <w:bookmarkStart w:id="26" w:name="_Toc103093309"/>
       <w:r>
         <w:rPr>
           <w:noProof/>
@@ -6697,12 +7506,21 @@
                                 <w:t xml:space="preserve">Figure </w:t>
                               </w:r>
                               <w:r>
+                                <w:rPr>
+                                  <w:noProof/>
+                                </w:rPr>
                                 <w:fldChar w:fldCharType="begin"/>
                               </w:r>
                               <w:r>
+                                <w:rPr>
+                                  <w:noProof/>
+                                </w:rPr>
                                 <w:instrText xml:space="preserve"> SEQ Figure \* ARABIC </w:instrText>
                               </w:r>
                               <w:r>
+                                <w:rPr>
+                                  <w:noProof/>
+                                </w:rPr>
                                 <w:fldChar w:fldCharType="separate"/>
                               </w:r>
                               <w:r>
@@ -6712,6 +7530,9 @@
                                 <w:t>5</w:t>
                               </w:r>
                               <w:r>
+                                <w:rPr>
+                                  <w:noProof/>
+                                </w:rPr>
                                 <w:fldChar w:fldCharType="end"/>
                               </w:r>
                               <w:r>
@@ -6755,12 +7576,21 @@
                           <w:t xml:space="preserve">Figure </w:t>
                         </w:r>
                         <w:r>
+                          <w:rPr>
+                            <w:noProof/>
+                          </w:rPr>
                           <w:fldChar w:fldCharType="begin"/>
                         </w:r>
                         <w:r>
+                          <w:rPr>
+                            <w:noProof/>
+                          </w:rPr>
                           <w:instrText xml:space="preserve"> SEQ Figure \* ARABIC </w:instrText>
                         </w:r>
                         <w:r>
+                          <w:rPr>
+                            <w:noProof/>
+                          </w:rPr>
                           <w:fldChar w:fldCharType="separate"/>
                         </w:r>
                         <w:r>
@@ -6770,6 +7600,9 @@
                           <w:t>5</w:t>
                         </w:r>
                         <w:r>
+                          <w:rPr>
+                            <w:noProof/>
+                          </w:rPr>
                           <w:fldChar w:fldCharType="end"/>
                         </w:r>
                         <w:r>
@@ -6788,6 +7621,7 @@
       <w:r>
         <w:t>Diagramme de flux</w:t>
       </w:r>
+      <w:bookmarkEnd w:id="26"/>
     </w:p>
     <w:p/>
     <w:p>
@@ -6799,22 +7633,302 @@
       <w:pPr>
         <w:pStyle w:val="Titre1"/>
       </w:pPr>
-      <w:bookmarkStart w:id="19" w:name="_Toc102999868"/>
+      <w:bookmarkStart w:id="27" w:name="_Toc103093310"/>
+      <w:r>
+        <w:lastRenderedPageBreak/>
+        <w:t>Réalisation</w:t>
+      </w:r>
+      <w:bookmarkEnd w:id="27"/>
+    </w:p>
+    <w:p>
+      <w:pPr>
+        <w:pStyle w:val="Titre2"/>
+      </w:pPr>
+      <w:bookmarkStart w:id="28" w:name="_Toc103093311"/>
+      <w:r>
+        <w:t>Dossier de réalisation</w:t>
+      </w:r>
+      <w:bookmarkEnd w:id="28"/>
+    </w:p>
+    <w:p>
+      <w:pPr>
+        <w:pStyle w:val="Titre3"/>
+      </w:pPr>
+      <w:bookmarkStart w:id="29" w:name="_Toc103093312"/>
+      <w:r>
+        <w:t>Version des différents logiciels utilisés</w:t>
+      </w:r>
+      <w:bookmarkEnd w:id="29"/>
+    </w:p>
+    <w:p>
+      <w:pPr>
+        <w:pStyle w:val="Paragraphedeliste"/>
+        <w:numPr>
+          <w:ilvl w:val="0"/>
+          <w:numId w:val="18"/>
+        </w:numPr>
+        <w:rPr>
+          <w:szCs w:val="22"/>
+        </w:rPr>
+      </w:pPr>
+      <w:r>
+        <w:rPr>
+          <w:szCs w:val="22"/>
+        </w:rPr>
+        <w:t>GitHub desktop : v3.0.0 (x64)</w:t>
+      </w:r>
+    </w:p>
+    <w:p>
+      <w:pPr>
+        <w:pStyle w:val="Paragraphedeliste"/>
+        <w:numPr>
+          <w:ilvl w:val="0"/>
+          <w:numId w:val="18"/>
+        </w:numPr>
+        <w:rPr>
+          <w:szCs w:val="22"/>
+        </w:rPr>
+      </w:pPr>
+      <w:r>
+        <w:rPr>
+          <w:szCs w:val="22"/>
+        </w:rPr>
+        <w:t>Arduino IDE : v1.8.12</w:t>
+      </w:r>
+    </w:p>
+    <w:p>
+      <w:pPr>
+        <w:pStyle w:val="Paragraphedeliste"/>
+        <w:numPr>
+          <w:ilvl w:val="0"/>
+          <w:numId w:val="18"/>
+        </w:numPr>
+        <w:rPr>
+          <w:szCs w:val="22"/>
+        </w:rPr>
+      </w:pPr>
+      <w:r>
+        <w:rPr>
+          <w:szCs w:val="22"/>
+        </w:rPr>
+        <w:t>Word : v16.0.4266.1001</w:t>
+      </w:r>
+    </w:p>
+    <w:p>
+      <w:pPr>
+        <w:pStyle w:val="Paragraphedeliste"/>
+        <w:numPr>
+          <w:ilvl w:val="0"/>
+          <w:numId w:val="18"/>
+        </w:numPr>
+        <w:rPr>
+          <w:szCs w:val="22"/>
+        </w:rPr>
+      </w:pPr>
+      <w:r>
+        <w:rPr>
+          <w:szCs w:val="22"/>
+        </w:rPr>
+        <w:t>Excel : v16.0.4266.1001</w:t>
+      </w:r>
+    </w:p>
+    <w:p>
+      <w:pPr>
+        <w:pStyle w:val="Paragraphedeliste"/>
+        <w:numPr>
+          <w:ilvl w:val="0"/>
+          <w:numId w:val="18"/>
+        </w:numPr>
+        <w:rPr>
+          <w:szCs w:val="22"/>
+        </w:rPr>
+      </w:pPr>
+      <w:r>
+        <w:rPr>
+          <w:szCs w:val="22"/>
+        </w:rPr>
+        <w:t>MS Project : v16.0.4266.1001</w:t>
+      </w:r>
+    </w:p>
+    <w:p>
+      <w:pPr>
+        <w:pStyle w:val="Paragraphedeliste"/>
+        <w:numPr>
+          <w:ilvl w:val="0"/>
+          <w:numId w:val="18"/>
+        </w:numPr>
+        <w:rPr>
+          <w:szCs w:val="22"/>
+        </w:rPr>
+      </w:pPr>
+      <w:r>
+        <w:rPr>
+          <w:szCs w:val="22"/>
+        </w:rPr>
+        <w:t>Google Chrome : v101.0.4951.54 (</w:t>
+      </w:r>
+      <w:r>
+        <w:rPr>
+          <w:szCs w:val="22"/>
+        </w:rPr>
+        <w:t>x64</w:t>
+      </w:r>
+      <w:r>
+        <w:rPr>
+          <w:szCs w:val="22"/>
+        </w:rPr>
+        <w:t>)</w:t>
+      </w:r>
+    </w:p>
+    <w:p>
+      <w:pPr>
+        <w:pStyle w:val="Paragraphedeliste"/>
+        <w:numPr>
+          <w:ilvl w:val="0"/>
+          <w:numId w:val="18"/>
+        </w:numPr>
+        <w:rPr>
+          <w:szCs w:val="22"/>
+        </w:rPr>
+      </w:pPr>
+      <w:r>
+        <w:rPr>
+          <w:szCs w:val="22"/>
+        </w:rPr>
+        <w:t xml:space="preserve">Outlook : </w:t>
+      </w:r>
+      <w:r>
+        <w:rPr>
+          <w:szCs w:val="22"/>
+        </w:rPr>
+        <w:t>v16.0.4266.1001</w:t>
+      </w:r>
+    </w:p>
+    <w:p>
+      <w:pPr>
+        <w:rPr>
+          <w:szCs w:val="22"/>
+        </w:rPr>
+      </w:pPr>
+    </w:p>
+    <w:p>
+      <w:pPr>
+        <w:rPr>
+          <w:szCs w:val="22"/>
+        </w:rPr>
+      </w:pPr>
+    </w:p>
+    <w:p>
+      <w:pPr>
+        <w:rPr>
+          <w:szCs w:val="22"/>
+        </w:rPr>
+      </w:pPr>
+    </w:p>
+    <w:p>
+      <w:pPr>
+        <w:rPr>
+          <w:szCs w:val="22"/>
+        </w:rPr>
+      </w:pPr>
+    </w:p>
+    <w:p>
+      <w:pPr>
+        <w:rPr>
+          <w:szCs w:val="22"/>
+        </w:rPr>
+      </w:pPr>
+    </w:p>
+    <w:p>
+      <w:pPr>
+        <w:rPr>
+          <w:szCs w:val="22"/>
+        </w:rPr>
+      </w:pPr>
+    </w:p>
+    <w:p>
+      <w:pPr>
+        <w:rPr>
+          <w:szCs w:val="22"/>
+        </w:rPr>
+      </w:pPr>
+    </w:p>
+    <w:p>
+      <w:pPr>
+        <w:rPr>
+          <w:szCs w:val="22"/>
+        </w:rPr>
+      </w:pPr>
+    </w:p>
+    <w:p>
+      <w:pPr>
+        <w:rPr>
+          <w:szCs w:val="22"/>
+        </w:rPr>
+      </w:pPr>
+    </w:p>
+    <w:p>
+      <w:pPr>
+        <w:rPr>
+          <w:szCs w:val="22"/>
+        </w:rPr>
+      </w:pPr>
+    </w:p>
+    <w:p>
+      <w:pPr>
+        <w:rPr>
+          <w:szCs w:val="22"/>
+        </w:rPr>
+      </w:pPr>
+    </w:p>
+    <w:p>
+      <w:pPr>
+        <w:rPr>
+          <w:szCs w:val="22"/>
+        </w:rPr>
+      </w:pPr>
+    </w:p>
+    <w:p>
+      <w:pPr>
+        <w:rPr>
+          <w:szCs w:val="22"/>
+        </w:rPr>
+      </w:pPr>
+    </w:p>
+    <w:p>
+      <w:pPr>
+        <w:rPr>
+          <w:szCs w:val="22"/>
+        </w:rPr>
+      </w:pPr>
+    </w:p>
+    <w:p>
+      <w:pPr>
+        <w:rPr>
+          <w:szCs w:val="22"/>
+        </w:rPr>
+      </w:pPr>
+    </w:p>
+    <w:p>
+      <w:pPr>
+        <w:pStyle w:val="Titre1"/>
+      </w:pPr>
+      <w:bookmarkStart w:id="30" w:name="_Toc103093313"/>
       <w:r>
         <w:lastRenderedPageBreak/>
         <w:t>Annexes</w:t>
       </w:r>
-      <w:bookmarkEnd w:id="19"/>
+      <w:bookmarkEnd w:id="30"/>
     </w:p>
     <w:p>
       <w:pPr>
         <w:pStyle w:val="Titre2"/>
       </w:pPr>
-      <w:bookmarkStart w:id="20" w:name="_Toc102999869"/>
+      <w:bookmarkStart w:id="31" w:name="_Toc103093314"/>
       <w:r>
         <w:t>Sources – Bibliographie</w:t>
       </w:r>
-      <w:bookmarkEnd w:id="20"/>
+      <w:bookmarkEnd w:id="31"/>
     </w:p>
     <w:p>
       <w:r>
@@ -6904,6 +8018,12 @@
       </w:hyperlink>
     </w:p>
     <w:p>
+      <w:pPr>
+        <w:rPr>
+          <w:color w:val="0000FF"/>
+          <w:u w:val="single"/>
+        </w:rPr>
+      </w:pPr>
       <w:r>
         <w:t xml:space="preserve">- Réalisation du diagramme de flux : </w:t>
       </w:r>
@@ -6920,11 +8040,11 @@
       <w:pPr>
         <w:pStyle w:val="Titre2"/>
       </w:pPr>
-      <w:bookmarkStart w:id="21" w:name="_Toc102999870"/>
+      <w:bookmarkStart w:id="32" w:name="_Toc103093315"/>
       <w:r>
         <w:t>Glossaire</w:t>
       </w:r>
-      <w:bookmarkEnd w:id="21"/>
+      <w:bookmarkEnd w:id="32"/>
     </w:p>
     <w:p>
       <w:r>
@@ -6934,7 +8054,19 @@
         <w:t xml:space="preserve">Affichage 7 segments / affichage 4x « 7-segments » / affichage 7-segments : </w:t>
       </w:r>
       <w:r>
-        <w:t>Un rassemblement de quand affichage possédant chacun 7 digits.</w:t>
+        <w:t>Un rassemblement de</w:t>
+      </w:r>
+      <w:r>
+        <w:t xml:space="preserve"> quatre</w:t>
+      </w:r>
+      <w:r>
+        <w:t xml:space="preserve"> affichage</w:t>
+      </w:r>
+      <w:r>
+        <w:t>s</w:t>
+      </w:r>
+      <w:r>
+        <w:t xml:space="preserve"> possédant chacun 7 digits.</w:t>
       </w:r>
     </w:p>
     <w:p>
@@ -6951,34 +8083,15 @@
         <w:t xml:space="preserve"> </w:t>
       </w:r>
       <w:r>
-        <w:t>LED</w:t>
-      </w:r>
-      <w:r>
-        <w:t xml:space="preserve">, </w:t>
-      </w:r>
-      <w:r>
-        <w:t>diode électroluminescente ou</w:t>
-      </w:r>
-      <w:r>
-        <w:t xml:space="preserve"> encore</w:t>
-      </w:r>
-      <w:r>
-        <w:t xml:space="preserve"> « light-emitting diode »</w:t>
-      </w:r>
-      <w:r>
-        <w:t xml:space="preserve"> en anglais</w:t>
-      </w:r>
-      <w:r>
-        <w:t>, est un dispositif opto</w:t>
-      </w:r>
-      <w:r>
-        <w:t>é</w:t>
-      </w:r>
-      <w:r>
-        <w:t>lectronique qui émet de la lumière lorsqu'un courant électrique le traverse</w:t>
-      </w:r>
-      <w:r>
-        <w:t>.</w:t>
+        <w:t>LED, diode électroluminescente ou encore « light-</w:t>
+      </w:r>
+      <w:proofErr w:type="spellStart"/>
+      <w:r>
+        <w:t>emitting</w:t>
+      </w:r>
+      <w:proofErr w:type="spellEnd"/>
+      <w:r>
+        <w:t xml:space="preserve"> diode » en anglais, est un dispositif optoélectronique qui émet de la lumière lorsqu'un courant électrique le traverse.</w:t>
       </w:r>
     </w:p>
     <w:p>
@@ -6989,7 +8102,20 @@
         <w:t xml:space="preserve">RGB : </w:t>
       </w:r>
       <w:r>
-        <w:t>« Red Breen Blue » de l’anglais, est un système, dans le domaine de l’informatique, de codage pour les couleurs.</w:t>
+        <w:t>« </w:t>
+      </w:r>
+      <w:proofErr w:type="spellStart"/>
+      <w:r>
+        <w:t>Red</w:t>
+      </w:r>
+      <w:proofErr w:type="spellEnd"/>
+      <w:r>
+        <w:t xml:space="preserve"> Breen Blue » de l’anglais, est un </w:t>
+      </w:r>
+      <w:bookmarkStart w:id="33" w:name="_GoBack"/>
+      <w:bookmarkEnd w:id="33"/>
+      <w:r>
+        <w:t>système, dans le domaine de l’informatique, de codage pour les couleurs.</w:t>
       </w:r>
     </w:p>
     <w:p>
@@ -7009,28 +8135,23 @@
         <w:t>« </w:t>
       </w:r>
       <w:r>
-        <w:t xml:space="preserve">Real Time Clock </w:t>
+        <w:t xml:space="preserve">Real Time </w:t>
+      </w:r>
+      <w:proofErr w:type="spellStart"/>
+      <w:r>
+        <w:t>Clock</w:t>
+      </w:r>
+      <w:proofErr w:type="spellEnd"/>
+      <w:r>
+        <w:t xml:space="preserve"> </w:t>
       </w:r>
       <w:r>
         <w:rPr>
           <w:color w:val="000000" w:themeColor="text1"/>
         </w:rPr>
-        <w:t>»</w:t>
-      </w:r>
-      <w:r>
-        <w:rPr>
-          <w:color w:val="000000" w:themeColor="text1"/>
-        </w:rPr>
-        <w:t xml:space="preserve"> est un module qui permet de retourner l’heure et la date courante.</w:t>
-      </w:r>
-    </w:p>
-    <w:p/>
-    <w:p/>
-    <w:p/>
-    <w:p/>
-    <w:p/>
-    <w:p/>
-    <w:p/>
+        <w:t>» est un module qui permet de retourner l’heure et la date courante.</w:t>
+      </w:r>
+    </w:p>
     <w:sectPr>
       <w:headerReference w:type="default" r:id="rId36"/>
       <w:footerReference w:type="default" r:id="rId37"/>
@@ -7176,7 +8297,7 @@
         <w:szCs w:val="16"/>
         <w:lang w:val="fr-FR"/>
       </w:rPr>
-      <w:t>5</w:t>
+      <w:t>6</w:t>
     </w:r>
     <w:r>
       <w:rPr>
@@ -7231,7 +8352,7 @@
         <w:szCs w:val="16"/>
         <w:lang w:val="fr-FR"/>
       </w:rPr>
-      <w:t>15</w:t>
+      <w:t>16</w:t>
     </w:r>
     <w:r>
       <w:rPr>
@@ -7283,7 +8404,7 @@
         <w:sz w:val="16"/>
         <w:szCs w:val="16"/>
       </w:rPr>
-      <w:t>09.05.22</w:t>
+      <w:t>10.05.22</w:t>
     </w:r>
     <w:r>
       <w:rPr>
@@ -7421,7 +8542,7 @@
         <w:szCs w:val="16"/>
         <w:lang w:val="fr-FR"/>
       </w:rPr>
-      <w:t>4</w:t>
+      <w:t>5</w:t>
     </w:r>
     <w:r>
       <w:rPr>
@@ -7476,7 +8597,7 @@
         <w:szCs w:val="16"/>
         <w:lang w:val="fr-FR"/>
       </w:rPr>
-      <w:t>15</w:t>
+      <w:t>16</w:t>
     </w:r>
     <w:r>
       <w:rPr>
@@ -7528,7 +8649,7 @@
         <w:sz w:val="16"/>
         <w:szCs w:val="16"/>
       </w:rPr>
-      <w:t>09.05.22</w:t>
+      <w:t>10.05.22</w:t>
     </w:r>
     <w:r>
       <w:rPr>
@@ -7655,7 +8776,7 @@
         <w:szCs w:val="16"/>
         <w:lang w:val="fr-FR"/>
       </w:rPr>
-      <w:t>13</w:t>
+      <w:t>16</w:t>
     </w:r>
     <w:r>
       <w:rPr>
@@ -7710,7 +8831,7 @@
         <w:szCs w:val="16"/>
         <w:lang w:val="fr-FR"/>
       </w:rPr>
-      <w:t>15</w:t>
+      <w:t>16</w:t>
     </w:r>
     <w:r>
       <w:rPr>
@@ -7762,7 +8883,7 @@
         <w:sz w:val="16"/>
         <w:szCs w:val="16"/>
       </w:rPr>
-      <w:t>09.05.22</w:t>
+      <w:t>10.05.22</w:t>
     </w:r>
     <w:r>
       <w:rPr>
@@ -7886,7 +9007,7 @@
         <w:szCs w:val="16"/>
         <w:lang w:val="fr-FR"/>
       </w:rPr>
-      <w:t>6</w:t>
+      <w:t>7</w:t>
     </w:r>
     <w:r>
       <w:rPr>
@@ -7941,7 +9062,7 @@
         <w:szCs w:val="16"/>
         <w:lang w:val="fr-FR"/>
       </w:rPr>
-      <w:t>15</w:t>
+      <w:t>16</w:t>
     </w:r>
     <w:r>
       <w:rPr>
@@ -7993,7 +9114,7 @@
         <w:sz w:val="16"/>
         <w:szCs w:val="16"/>
       </w:rPr>
-      <w:t>09.05.22</w:t>
+      <w:t>10.05.22</w:t>
     </w:r>
     <w:r>
       <w:rPr>
@@ -8059,7 +9180,7 @@
           <v:path o:extrusionok="f" gradientshapeok="t" o:connecttype="rect"/>
           <o:lock v:ext="edit" aspectratio="t"/>
         </v:shapetype>
-        <v:shape id="_x0000_s2049" type="#_x0000_t75" style="position:absolute;margin-left:0;margin-top:5.75pt;width:81.95pt;height:24.75pt;z-index:-251658752;mso-position-horizontal:left;mso-position-horizontal-relative:text;mso-position-vertical:absolute;mso-position-vertical-relative:text" wrapcoords="-64 0 -64 21386 21600 21386 21600 0 -64 0">
+        <v:shape id="_x0000_s2049" type="#_x0000_t75" style="position:absolute;margin-left:0;margin-top:5.75pt;width:81.95pt;height:24.75pt;z-index:-251658752;mso-position-horizontal:left" wrapcoords="-64 0 -64 21386 21600 21386 21600 0 -64 0">
           <v:imagedata r:id="rId1" o:title="CPNVLOGO"/>
           <w10:wrap type="tight"/>
         </v:shape>
@@ -8300,7 +9421,7 @@
           <v:path o:extrusionok="f" gradientshapeok="t" o:connecttype="rect"/>
           <o:lock v:ext="edit" aspectratio="t"/>
         </v:shapetype>
-        <v:shape id="_x0000_s2053" type="#_x0000_t75" style="position:absolute;margin-left:0;margin-top:5.75pt;width:81.95pt;height:24.75pt;z-index:-251650560;mso-position-horizontal:left;mso-position-horizontal-relative:text;mso-position-vertical:absolute;mso-position-vertical-relative:text" wrapcoords="-64 0 -64 21386 21600 21386 21600 0 -64 0">
+        <v:shape id="_x0000_s2053" type="#_x0000_t75" style="position:absolute;margin-left:0;margin-top:5.75pt;width:81.95pt;height:24.75pt;z-index:-251650560;mso-position-horizontal:left" wrapcoords="-64 0 -64 21386 21600 21386 21600 0 -64 0">
           <v:imagedata r:id="rId1" o:title="CPNVLOGO"/>
           <w10:wrap type="tight"/>
         </v:shape>
@@ -8533,7 +9654,7 @@
           <v:path o:extrusionok="f" gradientshapeok="t" o:connecttype="rect"/>
           <o:lock v:ext="edit" aspectratio="t"/>
         </v:shapetype>
-        <v:shape id="_x0000_s2054" type="#_x0000_t75" style="position:absolute;margin-left:0;margin-top:5.75pt;width:81.95pt;height:24.75pt;z-index:-251648512;mso-position-horizontal:left;mso-position-horizontal-relative:text;mso-position-vertical:absolute;mso-position-vertical-relative:text" wrapcoords="-64 0 -64 21386 21600 21386 21600 0 -64 0">
+        <v:shape id="_x0000_s2054" type="#_x0000_t75" style="position:absolute;margin-left:0;margin-top:5.75pt;width:81.95pt;height:24.75pt;z-index:-251648512;mso-position-horizontal:left" wrapcoords="-64 0 -64 21386 21600 21386 21600 0 -64 0">
           <v:imagedata r:id="rId1" o:title="CPNVLOGO"/>
           <w10:wrap type="tight"/>
         </v:shape>
@@ -13328,7 +14449,7 @@
 </file>
 
 <file path=customXml/itemProps4.xml><?xml version="1.0" encoding="utf-8"?>
-<ds:datastoreItem xmlns:ds="http://schemas.openxmlformats.org/officeDocument/2006/customXml" ds:itemID="{C829081C-C0E3-40A9-97E0-ED8325B52A7F}">
+<ds:datastoreItem xmlns:ds="http://schemas.openxmlformats.org/officeDocument/2006/customXml" ds:itemID="{412E5B3B-05B3-47A8-A1F2-5C200DE388E0}">
   <ds:schemaRefs>
     <ds:schemaRef ds:uri="http://schemas.openxmlformats.org/officeDocument/2006/bibliography"/>
   </ds:schemaRefs>

</xml_diff>

<commit_message>
Fin du montage des composants
</commit_message>
<xml_diff>
--- a/Documentation/Dossier_Projet_EGS.docx
+++ b/Documentation/Dossier_Projet_EGS.docx
@@ -7402,11 +7402,11 @@
         </w:rPr>
       </w:pPr>
     </w:p>
+    <w:bookmarkStart w:id="26" w:name="_Toc103093309"/>
     <w:p>
       <w:pPr>
         <w:pStyle w:val="Titre3"/>
       </w:pPr>
-      <w:bookmarkStart w:id="26" w:name="_Toc103093309"/>
       <w:r>
         <w:rPr>
           <w:noProof/>
@@ -7932,10 +7932,26 @@
     </w:p>
     <w:p>
       <w:r>
+        <w:t xml:space="preserve">- Utilisation du Livre « LE LIVRE DE PROJET ARDUINO » </w:t>
+      </w:r>
+      <w:r>
+        <w:t>pour certains points de base avec Arduino</w:t>
+      </w:r>
+    </w:p>
+    <w:p>
+      <w:r>
         <w:t xml:space="preserve">- </w:t>
       </w:r>
       <w:r>
-        <w:t xml:space="preserve">Outils de versionning : </w:t>
+        <w:t xml:space="preserve">Outils de </w:t>
+      </w:r>
+      <w:proofErr w:type="spellStart"/>
+      <w:r>
+        <w:t>versionning</w:t>
+      </w:r>
+      <w:proofErr w:type="spellEnd"/>
+      <w:r>
+        <w:t xml:space="preserve"> : </w:t>
       </w:r>
       <w:hyperlink r:id="rId29" w:history="1">
         <w:r>
@@ -7984,6 +8000,8 @@
           <w:t>https://fr.wikipedia.org/wiki/Rouge_vert_bleu</w:t>
         </w:r>
       </w:hyperlink>
+      <w:bookmarkStart w:id="32" w:name="_GoBack"/>
+      <w:bookmarkEnd w:id="32"/>
     </w:p>
     <w:p>
       <w:r>
@@ -8035,16 +8053,35 @@
           <w:t>https://app.diagrams.net/</w:t>
         </w:r>
       </w:hyperlink>
-    </w:p>
+      <w:bookmarkStart w:id="33" w:name="_Toc103093315"/>
+    </w:p>
+    <w:p>
+      <w:r>
+        <w:t xml:space="preserve">- Branchement du capteur de CO2 (SGP30) : </w:t>
+      </w:r>
+      <w:hyperlink r:id="rId36" w:history="1">
+        <w:r>
+          <w:rPr>
+            <w:rStyle w:val="Lienhypertexte"/>
+          </w:rPr>
+          <w:t>https://learn.adafruit.com/adafruit-sgp30-gas-tvoc-eco2-mox-sensor/pinouts</w:t>
+        </w:r>
+      </w:hyperlink>
+    </w:p>
+    <w:p>
+      <w:r>
+        <w:t xml:space="preserve">- </w:t>
+      </w:r>
+    </w:p>
+    <w:p/>
     <w:p>
       <w:pPr>
         <w:pStyle w:val="Titre2"/>
       </w:pPr>
-      <w:bookmarkStart w:id="32" w:name="_Toc103093315"/>
       <w:r>
         <w:t>Glossaire</w:t>
       </w:r>
-      <w:bookmarkEnd w:id="32"/>
+      <w:bookmarkEnd w:id="33"/>
     </w:p>
     <w:p>
       <w:r>
@@ -8110,12 +8147,7 @@
       </w:r>
       <w:proofErr w:type="spellEnd"/>
       <w:r>
-        <w:t xml:space="preserve"> Breen Blue » de l’anglais, est un </w:t>
-      </w:r>
-      <w:bookmarkStart w:id="33" w:name="_GoBack"/>
-      <w:bookmarkEnd w:id="33"/>
-      <w:r>
-        <w:t>système, dans le domaine de l’informatique, de codage pour les couleurs.</w:t>
+        <w:t xml:space="preserve"> Breen Blue » de l’anglais, est un système, dans le domaine de l’informatique, de codage pour les couleurs.</w:t>
       </w:r>
     </w:p>
     <w:p>
@@ -8153,10 +8185,10 @@
       </w:r>
     </w:p>
     <w:sectPr>
-      <w:headerReference w:type="default" r:id="rId36"/>
-      <w:footerReference w:type="default" r:id="rId37"/>
-      <w:headerReference w:type="first" r:id="rId38"/>
-      <w:footerReference w:type="first" r:id="rId39"/>
+      <w:headerReference w:type="default" r:id="rId37"/>
+      <w:footerReference w:type="default" r:id="rId38"/>
+      <w:headerReference w:type="first" r:id="rId39"/>
+      <w:footerReference w:type="first" r:id="rId40"/>
       <w:pgSz w:w="11906" w:h="16838" w:code="9"/>
       <w:pgMar w:top="1418" w:right="1418" w:bottom="1418" w:left="1418" w:header="720" w:footer="720" w:gutter="0"/>
       <w:cols w:space="720"/>
@@ -8237,7 +8269,7 @@
         <w:sz w:val="16"/>
         <w:szCs w:val="16"/>
       </w:rPr>
-      <w:t>10.05.22</w:t>
+      <w:t>12.05.22</w:t>
     </w:r>
     <w:r>
       <w:rPr>
@@ -8482,7 +8514,7 @@
         <w:sz w:val="16"/>
         <w:szCs w:val="16"/>
       </w:rPr>
-      <w:t>10.05.22</w:t>
+      <w:t>12.05.22</w:t>
     </w:r>
     <w:r>
       <w:rPr>
@@ -8716,7 +8748,7 @@
         <w:sz w:val="16"/>
         <w:szCs w:val="16"/>
       </w:rPr>
-      <w:t>10.05.22</w:t>
+      <w:t>12.05.22</w:t>
     </w:r>
     <w:r>
       <w:rPr>
@@ -8947,7 +8979,7 @@
         <w:sz w:val="16"/>
         <w:szCs w:val="16"/>
       </w:rPr>
-      <w:t>10.05.22</w:t>
+      <w:t>12.05.22</w:t>
     </w:r>
     <w:r>
       <w:rPr>
@@ -14263,12 +14295,9 @@
 </file>
 
 <file path=customXml/item1.xml><?xml version="1.0" encoding="utf-8"?>
-<?mso-contentType ?>
-<FormTemplates xmlns="http://schemas.microsoft.com/sharepoint/v3/contenttype/forms">
-  <Display>DocumentLibraryForm</Display>
-  <Edit>DocumentLibraryForm</Edit>
-  <New>DocumentLibraryForm</New>
-</FormTemplates>
+<p:properties xmlns:p="http://schemas.microsoft.com/office/2006/metadata/properties" xmlns:xsi="http://www.w3.org/2001/XMLSchema-instance" xmlns:pc="http://schemas.microsoft.com/office/infopath/2007/PartnerControls">
+  <documentManagement/>
+</p:properties>
 </file>
 
 <file path=customXml/item2.xml><?xml version="1.0" encoding="utf-8"?>
@@ -14404,9 +14433,12 @@
 </file>
 
 <file path=customXml/item3.xml><?xml version="1.0" encoding="utf-8"?>
-<p:properties xmlns:p="http://schemas.microsoft.com/office/2006/metadata/properties" xmlns:xsi="http://www.w3.org/2001/XMLSchema-instance" xmlns:pc="http://schemas.microsoft.com/office/infopath/2007/PartnerControls">
-  <documentManagement/>
-</p:properties>
+<?mso-contentType ?>
+<FormTemplates xmlns="http://schemas.microsoft.com/sharepoint/v3/contenttype/forms">
+  <Display>DocumentLibraryForm</Display>
+  <Edit>DocumentLibraryForm</Edit>
+  <New>DocumentLibraryForm</New>
+</FormTemplates>
 </file>
 
 <file path=customXml/item4.xml><?xml version="1.0" encoding="utf-8"?>
@@ -14414,9 +14446,10 @@
 </file>
 
 <file path=customXml/itemProps1.xml><?xml version="1.0" encoding="utf-8"?>
-<ds:datastoreItem xmlns:ds="http://schemas.openxmlformats.org/officeDocument/2006/customXml" ds:itemID="{C3C0D82A-5D77-4930-8043-FB93232D4EC3}">
+<ds:datastoreItem xmlns:ds="http://schemas.openxmlformats.org/officeDocument/2006/customXml" ds:itemID="{B1DFFEE4-49B1-4AF1-9FFD-BDCB1D4C88F0}">
   <ds:schemaRefs>
-    <ds:schemaRef ds:uri="http://schemas.microsoft.com/sharepoint/v3/contenttype/forms"/>
+    <ds:schemaRef ds:uri="http://schemas.microsoft.com/office/2006/metadata/properties"/>
+    <ds:schemaRef ds:uri="http://schemas.microsoft.com/office/infopath/2007/PartnerControls"/>
   </ds:schemaRefs>
 </ds:datastoreItem>
 </file>
@@ -14440,16 +14473,15 @@
 </file>
 
 <file path=customXml/itemProps3.xml><?xml version="1.0" encoding="utf-8"?>
-<ds:datastoreItem xmlns:ds="http://schemas.openxmlformats.org/officeDocument/2006/customXml" ds:itemID="{B1DFFEE4-49B1-4AF1-9FFD-BDCB1D4C88F0}">
+<ds:datastoreItem xmlns:ds="http://schemas.openxmlformats.org/officeDocument/2006/customXml" ds:itemID="{C3C0D82A-5D77-4930-8043-FB93232D4EC3}">
   <ds:schemaRefs>
-    <ds:schemaRef ds:uri="http://schemas.microsoft.com/office/2006/metadata/properties"/>
-    <ds:schemaRef ds:uri="http://schemas.microsoft.com/office/infopath/2007/PartnerControls"/>
+    <ds:schemaRef ds:uri="http://schemas.microsoft.com/sharepoint/v3/contenttype/forms"/>
   </ds:schemaRefs>
 </ds:datastoreItem>
 </file>
 
 <file path=customXml/itemProps4.xml><?xml version="1.0" encoding="utf-8"?>
-<ds:datastoreItem xmlns:ds="http://schemas.openxmlformats.org/officeDocument/2006/customXml" ds:itemID="{412E5B3B-05B3-47A8-A1F2-5C200DE388E0}">
+<ds:datastoreItem xmlns:ds="http://schemas.openxmlformats.org/officeDocument/2006/customXml" ds:itemID="{C307D293-C1CE-4D4C-9E97-84FF57BEC8B3}">
   <ds:schemaRefs>
     <ds:schemaRef ds:uri="http://schemas.openxmlformats.org/officeDocument/2006/bibliography"/>
   </ds:schemaRefs>

</xml_diff>

<commit_message>
Fin des tests et de la prise en main du capteur de CO2 (SGP30)
</commit_message>
<xml_diff>
--- a/Documentation/Dossier_Projet_EGS.docx
+++ b/Documentation/Dossier_Projet_EGS.docx
@@ -142,7 +142,6 @@
                                     <w:dataBinding w:prefixMappings="xmlns:ns0='http://purl.org/dc/elements/1.1/' xmlns:ns1='http://schemas.openxmlformats.org/package/2006/metadata/core-properties' " w:xpath="/ns1:coreProperties[1]/ns0:creator[1]" w:storeItemID="{6C3C8BC8-F283-45AE-878A-BAB7291924A1}"/>
                                     <w:text/>
                                   </w:sdtPr>
-                                  <w:sdtEndPr/>
                                   <w:sdtContent>
                                     <w:p>
                                       <w:pPr>
@@ -201,7 +200,6 @@
                                       <w:dataBinding w:prefixMappings="xmlns:ns0='http://schemas.openxmlformats.org/officeDocument/2006/extended-properties' " w:xpath="/ns0:Properties[1]/ns0:Company[1]" w:storeItemID="{6668398D-A668-4E3E-A5EB-62B293D839F1}"/>
                                       <w:text/>
                                     </w:sdtPr>
-                                    <w:sdtEndPr/>
                                     <w:sdtContent>
                                       <w:r>
                                         <w:rPr>
@@ -231,7 +229,6 @@
                                       <w:dataBinding w:prefixMappings="xmlns:ns0='http://schemas.microsoft.com/office/2006/coverPageProps' " w:xpath="/ns0:CoverPageProperties[1]/ns0:CompanyAddress[1]" w:storeItemID="{55AF091B-3C7A-41E3-B477-F2FDAA23CFDA}"/>
                                       <w:text/>
                                     </w:sdtPr>
-                                    <w:sdtEndPr/>
                                     <w:sdtContent>
                                       <w:r>
                                         <w:rPr>
@@ -302,7 +299,6 @@
                                     <w:dataBinding w:prefixMappings="xmlns:ns0='http://purl.org/dc/elements/1.1/' xmlns:ns1='http://schemas.openxmlformats.org/package/2006/metadata/core-properties' " w:xpath="/ns1:coreProperties[1]/ns0:title[1]" w:storeItemID="{6C3C8BC8-F283-45AE-878A-BAB7291924A1}"/>
                                     <w:text/>
                                   </w:sdtPr>
-                                  <w:sdtEndPr/>
                                   <w:sdtContent>
                                     <w:p>
                                       <w:pPr>
@@ -3705,10 +3701,6 @@
                   <v:imagedata r:id="rId17" o:title=""/>
                   <v:path arrowok="t"/>
                 </v:shape>
-                <v:shapetype id="_x0000_t202" coordsize="21600,21600" o:spt="202" path="m,l,21600r21600,l21600,xe">
-                  <v:stroke joinstyle="miter"/>
-                  <v:path gradientshapeok="t" o:connecttype="rect"/>
-                </v:shapetype>
                 <v:shape id="Zone de texte 20" o:spid="_x0000_s1032" type="#_x0000_t202" style="position:absolute;top:11639;width:88912;height:3334;visibility:visible;mso-wrap-style:square;v-text-anchor:top" o:gfxdata="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" stroked="f">
                   <v:textbox style="mso-fit-shape-to-text:t" inset="0,0,0,0">
                     <w:txbxContent>
@@ -7402,11 +7394,11 @@
         </w:rPr>
       </w:pPr>
     </w:p>
-    <w:bookmarkStart w:id="26" w:name="_Toc103093309"/>
     <w:p>
       <w:pPr>
         <w:pStyle w:val="Titre3"/>
       </w:pPr>
+      <w:bookmarkStart w:id="26" w:name="_Toc103093309"/>
       <w:r>
         <w:rPr>
           <w:noProof/>
@@ -8000,8 +7992,6 @@
           <w:t>https://fr.wikipedia.org/wiki/Rouge_vert_bleu</w:t>
         </w:r>
       </w:hyperlink>
-      <w:bookmarkStart w:id="32" w:name="_GoBack"/>
-      <w:bookmarkEnd w:id="32"/>
     </w:p>
     <w:p>
       <w:r>
@@ -8053,7 +8043,7 @@
           <w:t>https://app.diagrams.net/</w:t>
         </w:r>
       </w:hyperlink>
-      <w:bookmarkStart w:id="33" w:name="_Toc103093315"/>
+      <w:bookmarkStart w:id="32" w:name="_Toc103093315"/>
     </w:p>
     <w:p>
       <w:r>
@@ -8072,8 +8062,20 @@
       <w:r>
         <w:t xml:space="preserve">- </w:t>
       </w:r>
-    </w:p>
-    <w:p/>
+      <w:r>
+        <w:t xml:space="preserve">Compréhension du capteur de CO2 (SGP30) : </w:t>
+      </w:r>
+      <w:hyperlink r:id="rId37" w:history="1">
+        <w:r>
+          <w:rPr>
+            <w:rStyle w:val="Lienhypertexte"/>
+          </w:rPr>
+          <w:t>https://learn.adafruit.com/adafruit-sgp30-gas-tvoc-eco2-mox-sensor</w:t>
+        </w:r>
+      </w:hyperlink>
+      <w:bookmarkStart w:id="33" w:name="_GoBack"/>
+      <w:bookmarkEnd w:id="33"/>
+    </w:p>
     <w:p>
       <w:pPr>
         <w:pStyle w:val="Titre2"/>
@@ -8081,7 +8083,7 @@
       <w:r>
         <w:t>Glossaire</w:t>
       </w:r>
-      <w:bookmarkEnd w:id="33"/>
+      <w:bookmarkEnd w:id="32"/>
     </w:p>
     <w:p>
       <w:r>
@@ -8185,10 +8187,10 @@
       </w:r>
     </w:p>
     <w:sectPr>
-      <w:headerReference w:type="default" r:id="rId37"/>
-      <w:footerReference w:type="default" r:id="rId38"/>
-      <w:headerReference w:type="first" r:id="rId39"/>
-      <w:footerReference w:type="first" r:id="rId40"/>
+      <w:headerReference w:type="default" r:id="rId38"/>
+      <w:footerReference w:type="default" r:id="rId39"/>
+      <w:headerReference w:type="first" r:id="rId40"/>
+      <w:footerReference w:type="first" r:id="rId41"/>
       <w:pgSz w:w="11906" w:h="16838" w:code="9"/>
       <w:pgMar w:top="1418" w:right="1418" w:bottom="1418" w:left="1418" w:header="720" w:footer="720" w:gutter="0"/>
       <w:cols w:space="720"/>
@@ -14295,9 +14297,12 @@
 </file>
 
 <file path=customXml/item1.xml><?xml version="1.0" encoding="utf-8"?>
-<p:properties xmlns:p="http://schemas.microsoft.com/office/2006/metadata/properties" xmlns:xsi="http://www.w3.org/2001/XMLSchema-instance" xmlns:pc="http://schemas.microsoft.com/office/infopath/2007/PartnerControls">
-  <documentManagement/>
-</p:properties>
+<?mso-contentType ?>
+<FormTemplates xmlns="http://schemas.microsoft.com/sharepoint/v3/contenttype/forms">
+  <Display>DocumentLibraryForm</Display>
+  <Edit>DocumentLibraryForm</Edit>
+  <New>DocumentLibraryForm</New>
+</FormTemplates>
 </file>
 
 <file path=customXml/item2.xml><?xml version="1.0" encoding="utf-8"?>
@@ -14433,12 +14438,9 @@
 </file>
 
 <file path=customXml/item3.xml><?xml version="1.0" encoding="utf-8"?>
-<?mso-contentType ?>
-<FormTemplates xmlns="http://schemas.microsoft.com/sharepoint/v3/contenttype/forms">
-  <Display>DocumentLibraryForm</Display>
-  <Edit>DocumentLibraryForm</Edit>
-  <New>DocumentLibraryForm</New>
-</FormTemplates>
+<p:properties xmlns:p="http://schemas.microsoft.com/office/2006/metadata/properties" xmlns:xsi="http://www.w3.org/2001/XMLSchema-instance" xmlns:pc="http://schemas.microsoft.com/office/infopath/2007/PartnerControls">
+  <documentManagement/>
+</p:properties>
 </file>
 
 <file path=customXml/item4.xml><?xml version="1.0" encoding="utf-8"?>
@@ -14446,10 +14448,9 @@
 </file>
 
 <file path=customXml/itemProps1.xml><?xml version="1.0" encoding="utf-8"?>
-<ds:datastoreItem xmlns:ds="http://schemas.openxmlformats.org/officeDocument/2006/customXml" ds:itemID="{B1DFFEE4-49B1-4AF1-9FFD-BDCB1D4C88F0}">
+<ds:datastoreItem xmlns:ds="http://schemas.openxmlformats.org/officeDocument/2006/customXml" ds:itemID="{C3C0D82A-5D77-4930-8043-FB93232D4EC3}">
   <ds:schemaRefs>
-    <ds:schemaRef ds:uri="http://schemas.microsoft.com/office/2006/metadata/properties"/>
-    <ds:schemaRef ds:uri="http://schemas.microsoft.com/office/infopath/2007/PartnerControls"/>
+    <ds:schemaRef ds:uri="http://schemas.microsoft.com/sharepoint/v3/contenttype/forms"/>
   </ds:schemaRefs>
 </ds:datastoreItem>
 </file>
@@ -14473,15 +14474,16 @@
 </file>
 
 <file path=customXml/itemProps3.xml><?xml version="1.0" encoding="utf-8"?>
-<ds:datastoreItem xmlns:ds="http://schemas.openxmlformats.org/officeDocument/2006/customXml" ds:itemID="{C3C0D82A-5D77-4930-8043-FB93232D4EC3}">
+<ds:datastoreItem xmlns:ds="http://schemas.openxmlformats.org/officeDocument/2006/customXml" ds:itemID="{B1DFFEE4-49B1-4AF1-9FFD-BDCB1D4C88F0}">
   <ds:schemaRefs>
-    <ds:schemaRef ds:uri="http://schemas.microsoft.com/sharepoint/v3/contenttype/forms"/>
+    <ds:schemaRef ds:uri="http://schemas.microsoft.com/office/2006/metadata/properties"/>
+    <ds:schemaRef ds:uri="http://schemas.microsoft.com/office/infopath/2007/PartnerControls"/>
   </ds:schemaRefs>
 </ds:datastoreItem>
 </file>
 
 <file path=customXml/itemProps4.xml><?xml version="1.0" encoding="utf-8"?>
-<ds:datastoreItem xmlns:ds="http://schemas.openxmlformats.org/officeDocument/2006/customXml" ds:itemID="{C307D293-C1CE-4D4C-9E97-84FF57BEC8B3}">
+<ds:datastoreItem xmlns:ds="http://schemas.openxmlformats.org/officeDocument/2006/customXml" ds:itemID="{2C6361B4-0569-4CCA-8A6C-5FCF97BF7FB5}">
   <ds:schemaRefs>
     <ds:schemaRef ds:uri="http://schemas.openxmlformats.org/officeDocument/2006/bibliography"/>
   </ds:schemaRefs>

</xml_diff>

<commit_message>
Fin des tests pour l'affichage 7 segments
</commit_message>
<xml_diff>
--- a/Documentation/Dossier_Projet_EGS.docx
+++ b/Documentation/Dossier_Projet_EGS.docx
@@ -8073,6 +8073,92 @@
           <w:t>https://learn.adafruit.com/adafruit-sgp30-gas-tvoc-eco2-mox-sensor</w:t>
         </w:r>
       </w:hyperlink>
+    </w:p>
+    <w:p>
+      <w:r>
+        <w:t xml:space="preserve">- Fonction liées </w:t>
+      </w:r>
+      <w:r>
+        <w:t>à</w:t>
+      </w:r>
+      <w:r>
+        <w:t xml:space="preserve"> la librairie du capteur de CO2 (SGP30) « </w:t>
+      </w:r>
+      <w:r>
+        <w:t>Adafruit_SGP30</w:t>
+      </w:r>
+      <w:r>
+        <w:t xml:space="preserve"> » : </w:t>
+      </w:r>
+      <w:hyperlink r:id="rId38" w:anchor="a03d6f71c0670a46aeeeb4e050c6585b7" w:history="1">
+        <w:r>
+          <w:rPr>
+            <w:rStyle w:val="Lienhypertexte"/>
+          </w:rPr>
+          <w:t>https://adafruit.github.io/Adafruit_SGP30/html/class_adafruit___s_g_p30.html#a03d6f71c0670a46aeeeb4e050c6585b7</w:t>
+        </w:r>
+      </w:hyperlink>
+    </w:p>
+    <w:p>
+      <w:r>
+        <w:t xml:space="preserve">- Compréhension de l’affichage 7 segments : </w:t>
+      </w:r>
+      <w:hyperlink r:id="rId39" w:history="1">
+        <w:r>
+          <w:rPr>
+            <w:rStyle w:val="Lienhypertexte"/>
+          </w:rPr>
+          <w:t>https://www.adafruit.com/product/879</w:t>
+        </w:r>
+      </w:hyperlink>
+    </w:p>
+    <w:p>
+      <w:r>
+        <w:t xml:space="preserve">- </w:t>
+      </w:r>
+      <w:r>
+        <w:t>Fonction liées à la librairie</w:t>
+      </w:r>
+      <w:r>
+        <w:t xml:space="preserve"> « </w:t>
+      </w:r>
+      <w:proofErr w:type="spellStart"/>
+      <w:r>
+        <w:t>Adafruit_LEDBackpack.h</w:t>
+      </w:r>
+      <w:proofErr w:type="spellEnd"/>
+      <w:r>
+        <w:t xml:space="preserve"> » de l’affichage 7 segments </w:t>
+      </w:r>
+      <w:r>
+        <w:t xml:space="preserve">: </w:t>
+      </w:r>
+      <w:hyperlink r:id="rId40" w:history="1">
+        <w:r>
+          <w:rPr>
+            <w:rStyle w:val="Lienhypertexte"/>
+          </w:rPr>
+          <w:t>https://github.com/adafr</w:t>
+        </w:r>
+        <w:r>
+          <w:rPr>
+            <w:rStyle w:val="Lienhypertexte"/>
+          </w:rPr>
+          <w:t>u</w:t>
+        </w:r>
+        <w:r>
+          <w:rPr>
+            <w:rStyle w:val="Lienhypertexte"/>
+          </w:rPr>
+          <w:t>it/Adafruit_LED_Backpack</w:t>
+        </w:r>
+      </w:hyperlink>
+    </w:p>
+    <w:p/>
+    <w:p/>
+    <w:p/>
+    <w:p/>
+    <w:p>
       <w:bookmarkStart w:id="33" w:name="_GoBack"/>
       <w:bookmarkEnd w:id="33"/>
     </w:p>
@@ -8081,6 +8167,7 @@
         <w:pStyle w:val="Titre2"/>
       </w:pPr>
       <w:r>
+        <w:lastRenderedPageBreak/>
         <w:t>Glossaire</w:t>
       </w:r>
       <w:bookmarkEnd w:id="32"/>
@@ -8187,10 +8274,10 @@
       </w:r>
     </w:p>
     <w:sectPr>
-      <w:headerReference w:type="default" r:id="rId38"/>
-      <w:footerReference w:type="default" r:id="rId39"/>
-      <w:headerReference w:type="first" r:id="rId40"/>
-      <w:footerReference w:type="first" r:id="rId41"/>
+      <w:headerReference w:type="default" r:id="rId41"/>
+      <w:footerReference w:type="default" r:id="rId42"/>
+      <w:headerReference w:type="first" r:id="rId43"/>
+      <w:footerReference w:type="first" r:id="rId44"/>
       <w:pgSz w:w="11906" w:h="16838" w:code="9"/>
       <w:pgMar w:top="1418" w:right="1418" w:bottom="1418" w:left="1418" w:header="720" w:footer="720" w:gutter="0"/>
       <w:cols w:space="720"/>
@@ -8271,7 +8358,7 @@
         <w:sz w:val="16"/>
         <w:szCs w:val="16"/>
       </w:rPr>
-      <w:t>12.05.22</w:t>
+      <w:t>13.05.22</w:t>
     </w:r>
     <w:r>
       <w:rPr>
@@ -8386,7 +8473,7 @@
         <w:szCs w:val="16"/>
         <w:lang w:val="fr-FR"/>
       </w:rPr>
-      <w:t>16</w:t>
+      <w:t>17</w:t>
     </w:r>
     <w:r>
       <w:rPr>
@@ -8516,7 +8603,7 @@
         <w:sz w:val="16"/>
         <w:szCs w:val="16"/>
       </w:rPr>
-      <w:t>12.05.22</w:t>
+      <w:t>13.05.22</w:t>
     </w:r>
     <w:r>
       <w:rPr>
@@ -8631,7 +8718,7 @@
         <w:szCs w:val="16"/>
         <w:lang w:val="fr-FR"/>
       </w:rPr>
-      <w:t>16</w:t>
+      <w:t>17</w:t>
     </w:r>
     <w:r>
       <w:rPr>
@@ -8750,7 +8837,7 @@
         <w:sz w:val="16"/>
         <w:szCs w:val="16"/>
       </w:rPr>
-      <w:t>12.05.22</w:t>
+      <w:t>13.05.22</w:t>
     </w:r>
     <w:r>
       <w:rPr>
@@ -8810,7 +8897,7 @@
         <w:szCs w:val="16"/>
         <w:lang w:val="fr-FR"/>
       </w:rPr>
-      <w:t>16</w:t>
+      <w:t>17</w:t>
     </w:r>
     <w:r>
       <w:rPr>
@@ -8865,7 +8952,7 @@
         <w:szCs w:val="16"/>
         <w:lang w:val="fr-FR"/>
       </w:rPr>
-      <w:t>16</w:t>
+      <w:t>17</w:t>
     </w:r>
     <w:r>
       <w:rPr>
@@ -8981,7 +9068,7 @@
         <w:sz w:val="16"/>
         <w:szCs w:val="16"/>
       </w:rPr>
-      <w:t>12.05.22</w:t>
+      <w:t>13.05.22</w:t>
     </w:r>
     <w:r>
       <w:rPr>
@@ -9096,7 +9183,7 @@
         <w:szCs w:val="16"/>
         <w:lang w:val="fr-FR"/>
       </w:rPr>
-      <w:t>16</w:t>
+      <w:t>17</w:t>
     </w:r>
     <w:r>
       <w:rPr>
@@ -14483,7 +14570,7 @@
 </file>
 
 <file path=customXml/itemProps4.xml><?xml version="1.0" encoding="utf-8"?>
-<ds:datastoreItem xmlns:ds="http://schemas.openxmlformats.org/officeDocument/2006/customXml" ds:itemID="{2C6361B4-0569-4CCA-8A6C-5FCF97BF7FB5}">
+<ds:datastoreItem xmlns:ds="http://schemas.openxmlformats.org/officeDocument/2006/customXml" ds:itemID="{767E6BC5-DD84-4592-ACF5-CEE551DF2153}">
   <ds:schemaRefs>
     <ds:schemaRef ds:uri="http://schemas.openxmlformats.org/officeDocument/2006/bibliography"/>
   </ds:schemaRefs>

</xml_diff>

<commit_message>
Avancement dans l'affichage de l'heure sur l'affichage 7 segments
</commit_message>
<xml_diff>
--- a/Documentation/Dossier_Projet_EGS.docx
+++ b/Documentation/Dossier_Projet_EGS.docx
@@ -696,7 +696,7 @@
             </w:rPr>
             <w:fldChar w:fldCharType="separate"/>
           </w:r>
-          <w:hyperlink w:anchor="_Toc103093289" w:history="1">
+          <w:hyperlink w:anchor="_Toc103345594" w:history="1">
             <w:r>
               <w:rPr>
                 <w:rStyle w:val="Lienhypertexte"/>
@@ -719,7 +719,7 @@
               <w:rPr>
                 <w:webHidden/>
               </w:rPr>
-              <w:instrText xml:space="preserve"> PAGEREF _Toc103093289 \h </w:instrText>
+              <w:instrText xml:space="preserve"> PAGEREF _Toc103345594 \h </w:instrText>
             </w:r>
             <w:r>
               <w:rPr>
@@ -754,7 +754,7 @@
               <w:szCs w:val="22"/>
             </w:rPr>
           </w:pPr>
-          <w:hyperlink w:anchor="_Toc103093290" w:history="1">
+          <w:hyperlink w:anchor="_Toc103345595" w:history="1">
             <w:r>
               <w:rPr>
                 <w:rStyle w:val="Lienhypertexte"/>
@@ -782,7 +782,7 @@
                 <w:noProof/>
                 <w:webHidden/>
               </w:rPr>
-              <w:instrText xml:space="preserve"> PAGEREF _Toc103093290 \h </w:instrText>
+              <w:instrText xml:space="preserve"> PAGEREF _Toc103345595 \h </w:instrText>
             </w:r>
             <w:r>
               <w:rPr>
@@ -821,7 +821,7 @@
               <w:szCs w:val="22"/>
             </w:rPr>
           </w:pPr>
-          <w:hyperlink w:anchor="_Toc103093291" w:history="1">
+          <w:hyperlink w:anchor="_Toc103345596" w:history="1">
             <w:r>
               <w:rPr>
                 <w:rStyle w:val="Lienhypertexte"/>
@@ -849,7 +849,7 @@
                 <w:noProof/>
                 <w:webHidden/>
               </w:rPr>
-              <w:instrText xml:space="preserve"> PAGEREF _Toc103093291 \h </w:instrText>
+              <w:instrText xml:space="preserve"> PAGEREF _Toc103345596 \h </w:instrText>
             </w:r>
             <w:r>
               <w:rPr>
@@ -888,7 +888,7 @@
               <w:szCs w:val="22"/>
             </w:rPr>
           </w:pPr>
-          <w:hyperlink w:anchor="_Toc103093292" w:history="1">
+          <w:hyperlink w:anchor="_Toc103345597" w:history="1">
             <w:r>
               <w:rPr>
                 <w:rStyle w:val="Lienhypertexte"/>
@@ -915,7 +915,7 @@
                 <w:noProof/>
                 <w:webHidden/>
               </w:rPr>
-              <w:instrText xml:space="preserve"> PAGEREF _Toc103093292 \h </w:instrText>
+              <w:instrText xml:space="preserve"> PAGEREF _Toc103345597 \h </w:instrText>
             </w:r>
             <w:r>
               <w:rPr>
@@ -957,7 +957,7 @@
               <w:szCs w:val="22"/>
             </w:rPr>
           </w:pPr>
-          <w:hyperlink w:anchor="_Toc103093293" w:history="1">
+          <w:hyperlink w:anchor="_Toc103345598" w:history="1">
             <w:r>
               <w:rPr>
                 <w:rStyle w:val="Lienhypertexte"/>
@@ -984,7 +984,7 @@
                 <w:noProof/>
                 <w:webHidden/>
               </w:rPr>
-              <w:instrText xml:space="preserve"> PAGEREF _Toc103093293 \h </w:instrText>
+              <w:instrText xml:space="preserve"> PAGEREF _Toc103345598 \h </w:instrText>
             </w:r>
             <w:r>
               <w:rPr>
@@ -1026,7 +1026,7 @@
               <w:szCs w:val="22"/>
             </w:rPr>
           </w:pPr>
-          <w:hyperlink w:anchor="_Toc103093294" w:history="1">
+          <w:hyperlink w:anchor="_Toc103345599" w:history="1">
             <w:r>
               <w:rPr>
                 <w:rStyle w:val="Lienhypertexte"/>
@@ -1053,7 +1053,7 @@
                 <w:noProof/>
                 <w:webHidden/>
               </w:rPr>
-              <w:instrText xml:space="preserve"> PAGEREF _Toc103093294 \h </w:instrText>
+              <w:instrText xml:space="preserve"> PAGEREF _Toc103345599 \h </w:instrText>
             </w:r>
             <w:r>
               <w:rPr>
@@ -1095,7 +1095,7 @@
               <w:szCs w:val="22"/>
             </w:rPr>
           </w:pPr>
-          <w:hyperlink w:anchor="_Toc103093295" w:history="1">
+          <w:hyperlink w:anchor="_Toc103345600" w:history="1">
             <w:r>
               <w:rPr>
                 <w:rStyle w:val="Lienhypertexte"/>
@@ -1122,7 +1122,7 @@
                 <w:noProof/>
                 <w:webHidden/>
               </w:rPr>
-              <w:instrText xml:space="preserve"> PAGEREF _Toc103093295 \h </w:instrText>
+              <w:instrText xml:space="preserve"> PAGEREF _Toc103345600 \h </w:instrText>
             </w:r>
             <w:r>
               <w:rPr>
@@ -1161,7 +1161,7 @@
               <w:szCs w:val="22"/>
             </w:rPr>
           </w:pPr>
-          <w:hyperlink w:anchor="_Toc103093296" w:history="1">
+          <w:hyperlink w:anchor="_Toc103345601" w:history="1">
             <w:r>
               <w:rPr>
                 <w:rStyle w:val="Lienhypertexte"/>
@@ -1189,7 +1189,7 @@
                 <w:noProof/>
                 <w:webHidden/>
               </w:rPr>
-              <w:instrText xml:space="preserve"> PAGEREF _Toc103093296 \h </w:instrText>
+              <w:instrText xml:space="preserve"> PAGEREF _Toc103345601 \h </w:instrText>
             </w:r>
             <w:r>
               <w:rPr>
@@ -1228,7 +1228,7 @@
               <w:szCs w:val="22"/>
             </w:rPr>
           </w:pPr>
-          <w:hyperlink w:anchor="_Toc103093297" w:history="1">
+          <w:hyperlink w:anchor="_Toc103345602" w:history="1">
             <w:r>
               <w:rPr>
                 <w:rStyle w:val="Lienhypertexte"/>
@@ -1256,7 +1256,7 @@
                 <w:noProof/>
                 <w:webHidden/>
               </w:rPr>
-              <w:instrText xml:space="preserve"> PAGEREF _Toc103093297 \h </w:instrText>
+              <w:instrText xml:space="preserve"> PAGEREF _Toc103345602 \h </w:instrText>
             </w:r>
             <w:r>
               <w:rPr>
@@ -1294,7 +1294,7 @@
               <w:szCs w:val="22"/>
             </w:rPr>
           </w:pPr>
-          <w:hyperlink w:anchor="_Toc103093298" w:history="1">
+          <w:hyperlink w:anchor="_Toc103345603" w:history="1">
             <w:r>
               <w:rPr>
                 <w:rStyle w:val="Lienhypertexte"/>
@@ -1317,7 +1317,7 @@
               <w:rPr>
                 <w:webHidden/>
               </w:rPr>
-              <w:instrText xml:space="preserve"> PAGEREF _Toc103093298 \h </w:instrText>
+              <w:instrText xml:space="preserve"> PAGEREF _Toc103345603 \h </w:instrText>
             </w:r>
             <w:r>
               <w:rPr>
@@ -1352,7 +1352,7 @@
               <w:szCs w:val="22"/>
             </w:rPr>
           </w:pPr>
-          <w:hyperlink w:anchor="_Toc103093299" w:history="1">
+          <w:hyperlink w:anchor="_Toc103345604" w:history="1">
             <w:r>
               <w:rPr>
                 <w:rStyle w:val="Lienhypertexte"/>
@@ -1380,7 +1380,7 @@
                 <w:noProof/>
                 <w:webHidden/>
               </w:rPr>
-              <w:instrText xml:space="preserve"> PAGEREF _Toc103093299 \h </w:instrText>
+              <w:instrText xml:space="preserve"> PAGEREF _Toc103345604 \h </w:instrText>
             </w:r>
             <w:r>
               <w:rPr>
@@ -1419,7 +1419,7 @@
               <w:szCs w:val="22"/>
             </w:rPr>
           </w:pPr>
-          <w:hyperlink w:anchor="_Toc103093300" w:history="1">
+          <w:hyperlink w:anchor="_Toc103345605" w:history="1">
             <w:r>
               <w:rPr>
                 <w:rStyle w:val="Lienhypertexte"/>
@@ -1447,7 +1447,7 @@
                 <w:noProof/>
                 <w:webHidden/>
               </w:rPr>
-              <w:instrText xml:space="preserve"> PAGEREF _Toc103093300 \h </w:instrText>
+              <w:instrText xml:space="preserve"> PAGEREF _Toc103345605 \h </w:instrText>
             </w:r>
             <w:r>
               <w:rPr>
@@ -1489,7 +1489,7 @@
               <w:szCs w:val="22"/>
             </w:rPr>
           </w:pPr>
-          <w:hyperlink w:anchor="_Toc103093301" w:history="1">
+          <w:hyperlink w:anchor="_Toc103345606" w:history="1">
             <w:r>
               <w:rPr>
                 <w:rStyle w:val="Lienhypertexte"/>
@@ -1516,7 +1516,7 @@
                 <w:noProof/>
                 <w:webHidden/>
               </w:rPr>
-              <w:instrText xml:space="preserve"> PAGEREF _Toc103093301 \h </w:instrText>
+              <w:instrText xml:space="preserve"> PAGEREF _Toc103345606 \h </w:instrText>
             </w:r>
             <w:r>
               <w:rPr>
@@ -1558,7 +1558,7 @@
               <w:szCs w:val="22"/>
             </w:rPr>
           </w:pPr>
-          <w:hyperlink w:anchor="_Toc103093302" w:history="1">
+          <w:hyperlink w:anchor="_Toc103345607" w:history="1">
             <w:r>
               <w:rPr>
                 <w:rStyle w:val="Lienhypertexte"/>
@@ -1585,7 +1585,7 @@
                 <w:noProof/>
                 <w:webHidden/>
               </w:rPr>
-              <w:instrText xml:space="preserve"> PAGEREF _Toc103093302 \h </w:instrText>
+              <w:instrText xml:space="preserve"> PAGEREF _Toc103345607 \h </w:instrText>
             </w:r>
             <w:r>
               <w:rPr>
@@ -1627,7 +1627,7 @@
               <w:szCs w:val="22"/>
             </w:rPr>
           </w:pPr>
-          <w:hyperlink w:anchor="_Toc103093303" w:history="1">
+          <w:hyperlink w:anchor="_Toc103345608" w:history="1">
             <w:r>
               <w:rPr>
                 <w:rStyle w:val="Lienhypertexte"/>
@@ -1654,7 +1654,7 @@
                 <w:noProof/>
                 <w:webHidden/>
               </w:rPr>
-              <w:instrText xml:space="preserve"> PAGEREF _Toc103093303 \h </w:instrText>
+              <w:instrText xml:space="preserve"> PAGEREF _Toc103345608 \h </w:instrText>
             </w:r>
             <w:r>
               <w:rPr>
@@ -1693,7 +1693,7 @@
               <w:szCs w:val="22"/>
             </w:rPr>
           </w:pPr>
-          <w:hyperlink w:anchor="_Toc103093304" w:history="1">
+          <w:hyperlink w:anchor="_Toc103345609" w:history="1">
             <w:r>
               <w:rPr>
                 <w:rStyle w:val="Lienhypertexte"/>
@@ -1721,7 +1721,7 @@
                 <w:noProof/>
                 <w:webHidden/>
               </w:rPr>
-              <w:instrText xml:space="preserve"> PAGEREF _Toc103093304 \h </w:instrText>
+              <w:instrText xml:space="preserve"> PAGEREF _Toc103345609 \h </w:instrText>
             </w:r>
             <w:r>
               <w:rPr>
@@ -1760,7 +1760,7 @@
               <w:szCs w:val="22"/>
             </w:rPr>
           </w:pPr>
-          <w:hyperlink w:anchor="_Toc103093305" w:history="1">
+          <w:hyperlink w:anchor="_Toc103345610" w:history="1">
             <w:r>
               <w:rPr>
                 <w:rStyle w:val="Lienhypertexte"/>
@@ -1788,7 +1788,7 @@
                 <w:noProof/>
                 <w:webHidden/>
               </w:rPr>
-              <w:instrText xml:space="preserve"> PAGEREF _Toc103093305 \h </w:instrText>
+              <w:instrText xml:space="preserve"> PAGEREF _Toc103345610 \h </w:instrText>
             </w:r>
             <w:r>
               <w:rPr>
@@ -1830,7 +1830,7 @@
               <w:szCs w:val="22"/>
             </w:rPr>
           </w:pPr>
-          <w:hyperlink w:anchor="_Toc103093306" w:history="1">
+          <w:hyperlink w:anchor="_Toc103345611" w:history="1">
             <w:r>
               <w:rPr>
                 <w:rStyle w:val="Lienhypertexte"/>
@@ -1857,7 +1857,7 @@
                 <w:noProof/>
                 <w:webHidden/>
               </w:rPr>
-              <w:instrText xml:space="preserve"> PAGEREF _Toc103093306 \h </w:instrText>
+              <w:instrText xml:space="preserve"> PAGEREF _Toc103345611 \h </w:instrText>
             </w:r>
             <w:r>
               <w:rPr>
@@ -1899,7 +1899,7 @@
               <w:szCs w:val="22"/>
             </w:rPr>
           </w:pPr>
-          <w:hyperlink w:anchor="_Toc103093307" w:history="1">
+          <w:hyperlink w:anchor="_Toc103345612" w:history="1">
             <w:r>
               <w:rPr>
                 <w:rStyle w:val="Lienhypertexte"/>
@@ -1926,7 +1926,7 @@
                 <w:noProof/>
                 <w:webHidden/>
               </w:rPr>
-              <w:instrText xml:space="preserve"> PAGEREF _Toc103093307 \h </w:instrText>
+              <w:instrText xml:space="preserve"> PAGEREF _Toc103345612 \h </w:instrText>
             </w:r>
             <w:r>
               <w:rPr>
@@ -1968,7 +1968,7 @@
               <w:szCs w:val="22"/>
             </w:rPr>
           </w:pPr>
-          <w:hyperlink w:anchor="_Toc103093308" w:history="1">
+          <w:hyperlink w:anchor="_Toc103345613" w:history="1">
             <w:r>
               <w:rPr>
                 <w:rStyle w:val="Lienhypertexte"/>
@@ -1995,7 +1995,7 @@
                 <w:noProof/>
                 <w:webHidden/>
               </w:rPr>
-              <w:instrText xml:space="preserve"> PAGEREF _Toc103093308 \h </w:instrText>
+              <w:instrText xml:space="preserve"> PAGEREF _Toc103345613 \h </w:instrText>
             </w:r>
             <w:r>
               <w:rPr>
@@ -2037,7 +2037,7 @@
               <w:szCs w:val="22"/>
             </w:rPr>
           </w:pPr>
-          <w:hyperlink w:anchor="_Toc103093309" w:history="1">
+          <w:hyperlink w:anchor="_Toc103345614" w:history="1">
             <w:r>
               <w:rPr>
                 <w:rStyle w:val="Lienhypertexte"/>
@@ -2064,7 +2064,7 @@
                 <w:noProof/>
                 <w:webHidden/>
               </w:rPr>
-              <w:instrText xml:space="preserve"> PAGEREF _Toc103093309 \h </w:instrText>
+              <w:instrText xml:space="preserve"> PAGEREF _Toc103345614 \h </w:instrText>
             </w:r>
             <w:r>
               <w:rPr>
@@ -2102,7 +2102,7 @@
               <w:szCs w:val="22"/>
             </w:rPr>
           </w:pPr>
-          <w:hyperlink w:anchor="_Toc103093310" w:history="1">
+          <w:hyperlink w:anchor="_Toc103345615" w:history="1">
             <w:r>
               <w:rPr>
                 <w:rStyle w:val="Lienhypertexte"/>
@@ -2125,7 +2125,7 @@
               <w:rPr>
                 <w:webHidden/>
               </w:rPr>
-              <w:instrText xml:space="preserve"> PAGEREF _Toc103093310 \h </w:instrText>
+              <w:instrText xml:space="preserve"> PAGEREF _Toc103345615 \h </w:instrText>
             </w:r>
             <w:r>
               <w:rPr>
@@ -2160,7 +2160,7 @@
               <w:szCs w:val="22"/>
             </w:rPr>
           </w:pPr>
-          <w:hyperlink w:anchor="_Toc103093311" w:history="1">
+          <w:hyperlink w:anchor="_Toc103345616" w:history="1">
             <w:r>
               <w:rPr>
                 <w:rStyle w:val="Lienhypertexte"/>
@@ -2187,7 +2187,7 @@
                 <w:noProof/>
                 <w:webHidden/>
               </w:rPr>
-              <w:instrText xml:space="preserve"> PAGEREF _Toc103093311 \h </w:instrText>
+              <w:instrText xml:space="preserve"> PAGEREF _Toc103345616 \h </w:instrText>
             </w:r>
             <w:r>
               <w:rPr>
@@ -2229,7 +2229,7 @@
               <w:szCs w:val="22"/>
             </w:rPr>
           </w:pPr>
-          <w:hyperlink w:anchor="_Toc103093312" w:history="1">
+          <w:hyperlink w:anchor="_Toc103345617" w:history="1">
             <w:r>
               <w:rPr>
                 <w:rStyle w:val="Lienhypertexte"/>
@@ -2256,7 +2256,7 @@
                 <w:noProof/>
                 <w:webHidden/>
               </w:rPr>
-              <w:instrText xml:space="preserve"> PAGEREF _Toc103093312 \h </w:instrText>
+              <w:instrText xml:space="preserve"> PAGEREF _Toc103345617 \h </w:instrText>
             </w:r>
             <w:r>
               <w:rPr>
@@ -2294,7 +2294,7 @@
               <w:szCs w:val="22"/>
             </w:rPr>
           </w:pPr>
-          <w:hyperlink w:anchor="_Toc103093313" w:history="1">
+          <w:hyperlink w:anchor="_Toc103345618" w:history="1">
             <w:r>
               <w:rPr>
                 <w:rStyle w:val="Lienhypertexte"/>
@@ -2317,7 +2317,7 @@
               <w:rPr>
                 <w:webHidden/>
               </w:rPr>
-              <w:instrText xml:space="preserve"> PAGEREF _Toc103093313 \h </w:instrText>
+              <w:instrText xml:space="preserve"> PAGEREF _Toc103345618 \h </w:instrText>
             </w:r>
             <w:r>
               <w:rPr>
@@ -2352,7 +2352,7 @@
               <w:szCs w:val="22"/>
             </w:rPr>
           </w:pPr>
-          <w:hyperlink w:anchor="_Toc103093314" w:history="1">
+          <w:hyperlink w:anchor="_Toc103345619" w:history="1">
             <w:r>
               <w:rPr>
                 <w:rStyle w:val="Lienhypertexte"/>
@@ -2379,7 +2379,7 @@
                 <w:noProof/>
                 <w:webHidden/>
               </w:rPr>
-              <w:instrText xml:space="preserve"> PAGEREF _Toc103093314 \h </w:instrText>
+              <w:instrText xml:space="preserve"> PAGEREF _Toc103345619 \h </w:instrText>
             </w:r>
             <w:r>
               <w:rPr>
@@ -2418,7 +2418,7 @@
               <w:szCs w:val="22"/>
             </w:rPr>
           </w:pPr>
-          <w:hyperlink w:anchor="_Toc103093315" w:history="1">
+          <w:hyperlink w:anchor="_Toc103345620" w:history="1">
             <w:r>
               <w:rPr>
                 <w:rStyle w:val="Lienhypertexte"/>
@@ -2445,7 +2445,7 @@
                 <w:noProof/>
                 <w:webHidden/>
               </w:rPr>
-              <w:instrText xml:space="preserve"> PAGEREF _Toc103093315 \h </w:instrText>
+              <w:instrText xml:space="preserve"> PAGEREF _Toc103345620 \h </w:instrText>
             </w:r>
             <w:r>
               <w:rPr>
@@ -2465,7 +2465,7 @@
                 <w:noProof/>
                 <w:webHidden/>
               </w:rPr>
-              <w:t>16</w:t>
+              <w:t>17</w:t>
             </w:r>
             <w:r>
               <w:rPr>
@@ -2530,7 +2530,7 @@
       <w:pPr>
         <w:pStyle w:val="Titre1"/>
       </w:pPr>
-      <w:bookmarkStart w:id="1" w:name="_Toc103093289"/>
+      <w:bookmarkStart w:id="1" w:name="_Toc103345594"/>
       <w:r>
         <w:lastRenderedPageBreak/>
         <w:t>Analyse préliminaire</w:t>
@@ -2547,7 +2547,7 @@
         </w:rPr>
       </w:pPr>
       <w:bookmarkStart w:id="2" w:name="_Toc99368106"/>
-      <w:bookmarkStart w:id="3" w:name="_Toc103093290"/>
+      <w:bookmarkStart w:id="3" w:name="_Toc103345595"/>
       <w:r>
         <w:rPr>
           <w:iCs/>
@@ -2622,7 +2622,7 @@
           <w:iCs/>
         </w:rPr>
       </w:pPr>
-      <w:bookmarkStart w:id="4" w:name="_Toc103093291"/>
+      <w:bookmarkStart w:id="4" w:name="_Toc103345596"/>
       <w:r>
         <w:rPr>
           <w:iCs/>
@@ -3155,19 +3155,22 @@
     <w:p/>
     <w:p/>
     <w:p/>
+    <w:p>
+      <w:bookmarkStart w:id="5" w:name="_GoBack"/>
+      <w:bookmarkEnd w:id="5"/>
+    </w:p>
     <w:p/>
     <w:p/>
-    <w:p/>
     <w:p>
       <w:pPr>
         <w:pStyle w:val="Titre2"/>
       </w:pPr>
-      <w:bookmarkStart w:id="5" w:name="_Toc103093292"/>
+      <w:bookmarkStart w:id="6" w:name="_Toc103345597"/>
       <w:r>
         <w:lastRenderedPageBreak/>
         <w:t>Objectifs</w:t>
       </w:r>
-      <w:bookmarkEnd w:id="5"/>
+      <w:bookmarkEnd w:id="6"/>
       <w:r>
         <w:tab/>
       </w:r>
@@ -3176,14 +3179,14 @@
       <w:pPr>
         <w:pStyle w:val="Titre3"/>
       </w:pPr>
-      <w:bookmarkStart w:id="6" w:name="_Toc103093293"/>
+      <w:bookmarkStart w:id="7" w:name="_Toc103345598"/>
       <w:r>
         <w:t>Parti</w:t>
       </w:r>
       <w:r>
         <w:t>e Affichage de l’heure</w:t>
       </w:r>
-      <w:bookmarkEnd w:id="6"/>
+      <w:bookmarkEnd w:id="7"/>
     </w:p>
     <w:p>
       <w:pPr>
@@ -3228,14 +3231,14 @@
       <w:pPr>
         <w:pStyle w:val="Titre3"/>
       </w:pPr>
-      <w:bookmarkStart w:id="7" w:name="_Toc103093294"/>
+      <w:bookmarkStart w:id="8" w:name="_Toc103345599"/>
       <w:r>
         <w:t xml:space="preserve">Partie </w:t>
       </w:r>
       <w:r>
         <w:t>Affichage du taux de CO2 avec alerte</w:t>
       </w:r>
-      <w:bookmarkEnd w:id="7"/>
+      <w:bookmarkEnd w:id="8"/>
     </w:p>
     <w:p>
       <w:pPr>
@@ -3283,14 +3286,14 @@
       <w:pPr>
         <w:pStyle w:val="Titre3"/>
       </w:pPr>
-      <w:bookmarkStart w:id="8" w:name="_Toc103093295"/>
+      <w:bookmarkStart w:id="9" w:name="_Toc103345600"/>
       <w:r>
         <w:t>Partie</w:t>
       </w:r>
       <w:r>
         <w:t xml:space="preserve"> Affichage de température</w:t>
       </w:r>
-      <w:bookmarkEnd w:id="8"/>
+      <w:bookmarkEnd w:id="9"/>
       <w:r>
         <w:t xml:space="preserve"> </w:t>
       </w:r>
@@ -3330,16 +3333,16 @@
           <w:iCs/>
         </w:rPr>
       </w:pPr>
-      <w:bookmarkStart w:id="9" w:name="_Toc99368108"/>
-      <w:bookmarkStart w:id="10" w:name="_Toc103093296"/>
+      <w:bookmarkStart w:id="10" w:name="_Toc99368108"/>
+      <w:bookmarkStart w:id="11" w:name="_Toc103345601"/>
       <w:r>
         <w:rPr>
           <w:iCs/>
         </w:rPr>
         <w:t>Objectifs personnels</w:t>
       </w:r>
-      <w:bookmarkEnd w:id="9"/>
       <w:bookmarkEnd w:id="10"/>
+      <w:bookmarkEnd w:id="11"/>
     </w:p>
     <w:p>
       <w:pPr>
@@ -3521,7 +3524,7 @@
           <w:iCs/>
         </w:rPr>
       </w:pPr>
-      <w:bookmarkStart w:id="11" w:name="_Toc103093297"/>
+      <w:bookmarkStart w:id="12" w:name="_Toc103345602"/>
       <w:r>
         <w:rPr>
           <w:iCs/>
@@ -3529,7 +3532,7 @@
         <w:lastRenderedPageBreak/>
         <w:t>Planification initial</w:t>
       </w:r>
-      <w:bookmarkEnd w:id="11"/>
+      <w:bookmarkEnd w:id="12"/>
     </w:p>
     <w:p>
       <w:r>
@@ -4408,14 +4411,14 @@
       <w:pPr>
         <w:pStyle w:val="Titre1"/>
       </w:pPr>
-      <w:bookmarkStart w:id="12" w:name="_Toc99368110"/>
-      <w:bookmarkStart w:id="13" w:name="_Toc103093298"/>
+      <w:bookmarkStart w:id="13" w:name="_Toc99368110"/>
+      <w:bookmarkStart w:id="14" w:name="_Toc103345603"/>
       <w:r>
         <w:lastRenderedPageBreak/>
         <w:t>Analyse / Conception</w:t>
       </w:r>
-      <w:bookmarkEnd w:id="12"/>
       <w:bookmarkEnd w:id="13"/>
+      <w:bookmarkEnd w:id="14"/>
     </w:p>
     <w:p>
       <w:pPr>
@@ -4425,18 +4428,18 @@
           <w:iCs/>
         </w:rPr>
       </w:pPr>
-      <w:bookmarkStart w:id="14" w:name="_Toc99368111"/>
-      <w:bookmarkStart w:id="15" w:name="_Toc71691012"/>
-      <w:bookmarkStart w:id="16" w:name="_Toc103093299"/>
+      <w:bookmarkStart w:id="15" w:name="_Toc99368111"/>
+      <w:bookmarkStart w:id="16" w:name="_Toc71691012"/>
+      <w:bookmarkStart w:id="17" w:name="_Toc103345604"/>
       <w:r>
         <w:rPr>
           <w:iCs/>
         </w:rPr>
         <w:t>Stratégie de test</w:t>
       </w:r>
-      <w:bookmarkEnd w:id="14"/>
       <w:bookmarkEnd w:id="15"/>
       <w:bookmarkEnd w:id="16"/>
+      <w:bookmarkEnd w:id="17"/>
     </w:p>
     <w:p>
       <w:pPr>
@@ -5458,24 +5461,24 @@
           <w:iCs/>
         </w:rPr>
       </w:pPr>
-      <w:bookmarkStart w:id="17" w:name="_Toc103093300"/>
+      <w:bookmarkStart w:id="18" w:name="_Toc103345605"/>
       <w:r>
         <w:rPr>
           <w:iCs/>
         </w:rPr>
         <w:t>Uses cases scénario</w:t>
       </w:r>
-      <w:bookmarkEnd w:id="17"/>
+      <w:bookmarkEnd w:id="18"/>
     </w:p>
     <w:p>
       <w:pPr>
         <w:pStyle w:val="Titre3"/>
       </w:pPr>
-      <w:bookmarkStart w:id="18" w:name="_Toc103093301"/>
+      <w:bookmarkStart w:id="19" w:name="_Toc103345606"/>
       <w:r>
         <w:t>Partie affichage de l’heure</w:t>
       </w:r>
-      <w:bookmarkEnd w:id="18"/>
+      <w:bookmarkEnd w:id="19"/>
     </w:p>
     <w:tbl>
       <w:tblPr>
@@ -5721,12 +5724,12 @@
       <w:pPr>
         <w:pStyle w:val="Titre3"/>
       </w:pPr>
-      <w:bookmarkStart w:id="19" w:name="_Toc103093302"/>
+      <w:bookmarkStart w:id="20" w:name="_Toc103345607"/>
       <w:r>
         <w:lastRenderedPageBreak/>
         <w:t>Partie Affichage du taux de CO2 avec alerte</w:t>
       </w:r>
-      <w:bookmarkEnd w:id="19"/>
+      <w:bookmarkEnd w:id="20"/>
     </w:p>
     <w:tbl>
       <w:tblPr>
@@ -6311,12 +6314,12 @@
       <w:pPr>
         <w:pStyle w:val="Titre3"/>
       </w:pPr>
-      <w:bookmarkStart w:id="20" w:name="_Toc103093303"/>
+      <w:bookmarkStart w:id="21" w:name="_Toc103345608"/>
       <w:r>
         <w:lastRenderedPageBreak/>
         <w:t>Partie Affichage de température</w:t>
       </w:r>
-      <w:bookmarkEnd w:id="20"/>
+      <w:bookmarkEnd w:id="21"/>
       <w:r>
         <w:t xml:space="preserve"> </w:t>
       </w:r>
@@ -6881,14 +6884,14 @@
           <w:iCs/>
         </w:rPr>
       </w:pPr>
-      <w:bookmarkStart w:id="21" w:name="_Toc103093304"/>
+      <w:bookmarkStart w:id="22" w:name="_Toc103345609"/>
       <w:r>
         <w:rPr>
           <w:iCs/>
         </w:rPr>
         <w:t>Risques techniques</w:t>
       </w:r>
-      <w:bookmarkEnd w:id="21"/>
+      <w:bookmarkEnd w:id="22"/>
     </w:p>
     <w:p>
       <w:r>
@@ -6923,7 +6926,7 @@
           <w:iCs/>
         </w:rPr>
       </w:pPr>
-      <w:bookmarkStart w:id="22" w:name="_Toc103093305"/>
+      <w:bookmarkStart w:id="23" w:name="_Toc103345610"/>
       <w:r>
         <w:rPr>
           <w:iCs/>
@@ -6931,20 +6934,20 @@
         <w:lastRenderedPageBreak/>
         <w:t>Dossier de conception</w:t>
       </w:r>
-      <w:bookmarkEnd w:id="22"/>
+      <w:bookmarkEnd w:id="23"/>
     </w:p>
     <w:p>
       <w:pPr>
         <w:pStyle w:val="Titre3"/>
       </w:pPr>
-      <w:bookmarkStart w:id="23" w:name="_Toc103093306"/>
+      <w:bookmarkStart w:id="24" w:name="_Toc103345611"/>
       <w:r>
         <w:t>mATéRIEL PHYSIQUE</w:t>
       </w:r>
       <w:r>
         <w:t xml:space="preserve"> pour réaliser le projet</w:t>
       </w:r>
-      <w:bookmarkEnd w:id="23"/>
+      <w:bookmarkEnd w:id="24"/>
     </w:p>
     <w:p>
       <w:pPr>
@@ -7192,11 +7195,11 @@
       <w:pPr>
         <w:pStyle w:val="Titre3"/>
       </w:pPr>
-      <w:bookmarkStart w:id="24" w:name="_Toc103093307"/>
+      <w:bookmarkStart w:id="25" w:name="_Toc103345612"/>
       <w:r>
         <w:t>Système d’exploitation utilisé</w:t>
       </w:r>
-      <w:bookmarkEnd w:id="24"/>
+      <w:bookmarkEnd w:id="25"/>
     </w:p>
     <w:p>
       <w:pPr>
@@ -7217,7 +7220,7 @@
       <w:pPr>
         <w:pStyle w:val="Titre3"/>
       </w:pPr>
-      <w:bookmarkStart w:id="25" w:name="_Toc103093308"/>
+      <w:bookmarkStart w:id="26" w:name="_Toc103345613"/>
       <w:r>
         <w:t>Différent</w:t>
       </w:r>
@@ -7230,7 +7233,7 @@
       <w:r>
         <w:t>utilisés</w:t>
       </w:r>
-      <w:bookmarkEnd w:id="25"/>
+      <w:bookmarkEnd w:id="26"/>
     </w:p>
     <w:p>
       <w:r>
@@ -7398,7 +7401,7 @@
       <w:pPr>
         <w:pStyle w:val="Titre3"/>
       </w:pPr>
-      <w:bookmarkStart w:id="26" w:name="_Toc103093309"/>
+      <w:bookmarkStart w:id="27" w:name="_Toc103345614"/>
       <w:r>
         <w:rPr>
           <w:noProof/>
@@ -7613,7 +7616,7 @@
       <w:r>
         <w:t>Diagramme de flux</w:t>
       </w:r>
-      <w:bookmarkEnd w:id="26"/>
+      <w:bookmarkEnd w:id="27"/>
     </w:p>
     <w:p/>
     <w:p>
@@ -7625,32 +7628,32 @@
       <w:pPr>
         <w:pStyle w:val="Titre1"/>
       </w:pPr>
-      <w:bookmarkStart w:id="27" w:name="_Toc103093310"/>
+      <w:bookmarkStart w:id="28" w:name="_Toc103345615"/>
       <w:r>
         <w:lastRenderedPageBreak/>
         <w:t>Réalisation</w:t>
       </w:r>
-      <w:bookmarkEnd w:id="27"/>
+      <w:bookmarkEnd w:id="28"/>
     </w:p>
     <w:p>
       <w:pPr>
         <w:pStyle w:val="Titre2"/>
       </w:pPr>
-      <w:bookmarkStart w:id="28" w:name="_Toc103093311"/>
+      <w:bookmarkStart w:id="29" w:name="_Toc103345616"/>
       <w:r>
         <w:t>Dossier de réalisation</w:t>
       </w:r>
-      <w:bookmarkEnd w:id="28"/>
+      <w:bookmarkEnd w:id="29"/>
     </w:p>
     <w:p>
       <w:pPr>
         <w:pStyle w:val="Titre3"/>
       </w:pPr>
-      <w:bookmarkStart w:id="29" w:name="_Toc103093312"/>
+      <w:bookmarkStart w:id="30" w:name="_Toc103345617"/>
       <w:r>
         <w:t>Version des différents logiciels utilisés</w:t>
       </w:r>
-      <w:bookmarkEnd w:id="29"/>
+      <w:bookmarkEnd w:id="30"/>
     </w:p>
     <w:p>
       <w:pPr>
@@ -7905,22 +7908,22 @@
       <w:pPr>
         <w:pStyle w:val="Titre1"/>
       </w:pPr>
-      <w:bookmarkStart w:id="30" w:name="_Toc103093313"/>
+      <w:bookmarkStart w:id="31" w:name="_Toc103345618"/>
       <w:r>
         <w:lastRenderedPageBreak/>
         <w:t>Annexes</w:t>
       </w:r>
-      <w:bookmarkEnd w:id="30"/>
+      <w:bookmarkEnd w:id="31"/>
     </w:p>
     <w:p>
       <w:pPr>
         <w:pStyle w:val="Titre2"/>
       </w:pPr>
-      <w:bookmarkStart w:id="31" w:name="_Toc103093314"/>
+      <w:bookmarkStart w:id="32" w:name="_Toc103345619"/>
       <w:r>
         <w:t>Sources – Bibliographie</w:t>
       </w:r>
-      <w:bookmarkEnd w:id="31"/>
+      <w:bookmarkEnd w:id="32"/>
     </w:p>
     <w:p>
       <w:r>
@@ -8043,7 +8046,6 @@
           <w:t>https://app.diagrams.net/</w:t>
         </w:r>
       </w:hyperlink>
-      <w:bookmarkStart w:id="32" w:name="_Toc103093315"/>
     </w:p>
     <w:p>
       <w:r>
@@ -8076,7 +8078,13 @@
     </w:p>
     <w:p>
       <w:r>
-        <w:t xml:space="preserve">- Fonction liées </w:t>
+        <w:t>- Fonction</w:t>
+      </w:r>
+      <w:r>
+        <w:t>s</w:t>
+      </w:r>
+      <w:r>
+        <w:t xml:space="preserve"> liées </w:t>
       </w:r>
       <w:r>
         <w:t>à</w:t>
@@ -8095,7 +8103,19 @@
           <w:rPr>
             <w:rStyle w:val="Lienhypertexte"/>
           </w:rPr>
-          <w:t>https://adafruit.github.io/Adafruit_SGP30/html/class_adafruit___s_g_p30.html#a03d6f71c0670a46aeeeb4e050c6585b7</w:t>
+          <w:t>https://adafruit.github.io</w:t>
+        </w:r>
+        <w:r>
+          <w:rPr>
+            <w:rStyle w:val="Lienhypertexte"/>
+          </w:rPr>
+          <w:t>/</w:t>
+        </w:r>
+        <w:r>
+          <w:rPr>
+            <w:rStyle w:val="Lienhypertexte"/>
+          </w:rPr>
+          <w:t>Adafruit_SGP30/html/class_adafruit___s_g_p30.html#a03d6f71c0670a46aeeeb4e050c6585b7</w:t>
         </w:r>
       </w:hyperlink>
     </w:p>
@@ -8108,7 +8128,19 @@
           <w:rPr>
             <w:rStyle w:val="Lienhypertexte"/>
           </w:rPr>
-          <w:t>https://www.adafruit.com/product/879</w:t>
+          <w:t>https://ww</w:t>
+        </w:r>
+        <w:r>
+          <w:rPr>
+            <w:rStyle w:val="Lienhypertexte"/>
+          </w:rPr>
+          <w:t>w</w:t>
+        </w:r>
+        <w:r>
+          <w:rPr>
+            <w:rStyle w:val="Lienhypertexte"/>
+          </w:rPr>
+          <w:t>.adafruit.com/product/879</w:t>
         </w:r>
       </w:hyperlink>
     </w:p>
@@ -8117,10 +8149,7 @@
         <w:t xml:space="preserve">- </w:t>
       </w:r>
       <w:r>
-        <w:t>Fonction liées à la librairie</w:t>
-      </w:r>
-      <w:r>
-        <w:t xml:space="preserve"> « </w:t>
+        <w:t>Fonction liées à la librairie « </w:t>
       </w:r>
       <w:proofErr w:type="spellStart"/>
       <w:r>
@@ -8138,39 +8167,92 @@
           <w:rPr>
             <w:rStyle w:val="Lienhypertexte"/>
           </w:rPr>
-          <w:t>https://github.com/adafr</w:t>
+          <w:t>https://github.com/adafrui</w:t>
         </w:r>
         <w:r>
           <w:rPr>
             <w:rStyle w:val="Lienhypertexte"/>
           </w:rPr>
-          <w:t>u</w:t>
+          <w:t>t</w:t>
         </w:r>
         <w:r>
           <w:rPr>
             <w:rStyle w:val="Lienhypertexte"/>
           </w:rPr>
-          <w:t>it/Adafruit_LED_Backpack</w:t>
+          <w:t>/Ada</w:t>
+        </w:r>
+        <w:r>
+          <w:rPr>
+            <w:rStyle w:val="Lienhypertexte"/>
+          </w:rPr>
+          <w:t>f</w:t>
+        </w:r>
+        <w:r>
+          <w:rPr>
+            <w:rStyle w:val="Lienhypertexte"/>
+          </w:rPr>
+          <w:t>ruit_LED_Ba</w:t>
+        </w:r>
+        <w:r>
+          <w:rPr>
+            <w:rStyle w:val="Lienhypertexte"/>
+          </w:rPr>
+          <w:t>c</w:t>
+        </w:r>
+        <w:r>
+          <w:rPr>
+            <w:rStyle w:val="Lienhypertexte"/>
+          </w:rPr>
+          <w:t>kpack</w:t>
+        </w:r>
+      </w:hyperlink>
+    </w:p>
+    <w:p>
+      <w:r>
+        <w:t>- Fonctions liées à la librairie « </w:t>
+      </w:r>
+      <w:proofErr w:type="spellStart"/>
+      <w:r>
+        <w:t>Adafruit_NeoPixel.h</w:t>
+      </w:r>
+      <w:proofErr w:type="spellEnd"/>
+      <w:r>
+        <w:t xml:space="preserve"> » pour l’horloge 60 LED : </w:t>
+      </w:r>
+      <w:hyperlink r:id="rId41" w:history="1">
+        <w:r>
+          <w:rPr>
+            <w:rStyle w:val="Lienhypertexte"/>
+          </w:rPr>
+          <w:t>https://adafruit.github.io/Adafruit_NeoPix</w:t>
+        </w:r>
+        <w:r>
+          <w:rPr>
+            <w:rStyle w:val="Lienhypertexte"/>
+          </w:rPr>
+          <w:t>e</w:t>
+        </w:r>
+        <w:r>
+          <w:rPr>
+            <w:rStyle w:val="Lienhypertexte"/>
+          </w:rPr>
+          <w:t>l/html/class_adafruit___neo_pixel.html</w:t>
         </w:r>
       </w:hyperlink>
     </w:p>
     <w:p/>
     <w:p/>
     <w:p/>
-    <w:p/>
-    <w:p>
-      <w:bookmarkStart w:id="33" w:name="_GoBack"/>
-      <w:bookmarkEnd w:id="33"/>
-    </w:p>
     <w:p>
       <w:pPr>
         <w:pStyle w:val="Titre2"/>
       </w:pPr>
+      <w:bookmarkStart w:id="33" w:name="_Toc103345620"/>
       <w:r>
         <w:lastRenderedPageBreak/>
         <w:t>Glossaire</w:t>
       </w:r>
-      <w:bookmarkEnd w:id="32"/>
+      <w:bookmarkEnd w:id="33"/>
     </w:p>
     <w:p>
       <w:r>
@@ -8274,10 +8356,10 @@
       </w:r>
     </w:p>
     <w:sectPr>
-      <w:headerReference w:type="default" r:id="rId41"/>
-      <w:footerReference w:type="default" r:id="rId42"/>
-      <w:headerReference w:type="first" r:id="rId43"/>
-      <w:footerReference w:type="first" r:id="rId44"/>
+      <w:headerReference w:type="default" r:id="rId42"/>
+      <w:footerReference w:type="default" r:id="rId43"/>
+      <w:headerReference w:type="first" r:id="rId44"/>
+      <w:footerReference w:type="first" r:id="rId45"/>
       <w:pgSz w:w="11906" w:h="16838" w:code="9"/>
       <w:pgMar w:top="1418" w:right="1418" w:bottom="1418" w:left="1418" w:header="720" w:footer="720" w:gutter="0"/>
       <w:cols w:space="720"/>
@@ -8418,7 +8500,7 @@
         <w:szCs w:val="16"/>
         <w:lang w:val="fr-FR"/>
       </w:rPr>
-      <w:t>6</w:t>
+      <w:t>4</w:t>
     </w:r>
     <w:r>
       <w:rPr>
@@ -8525,7 +8607,7 @@
         <w:sz w:val="16"/>
         <w:szCs w:val="16"/>
       </w:rPr>
-      <w:t>10.05.22</w:t>
+      <w:t>13.05.22</w:t>
     </w:r>
     <w:r>
       <w:rPr>
@@ -8770,7 +8852,7 @@
         <w:sz w:val="16"/>
         <w:szCs w:val="16"/>
       </w:rPr>
-      <w:t>10.05.22</w:t>
+      <w:t>13.05.22</w:t>
     </w:r>
     <w:r>
       <w:rPr>
@@ -9004,7 +9086,7 @@
         <w:sz w:val="16"/>
         <w:szCs w:val="16"/>
       </w:rPr>
-      <w:t>10.05.22</w:t>
+      <w:t>13.05.22</w:t>
     </w:r>
     <w:r>
       <w:rPr>
@@ -9235,7 +9317,7 @@
         <w:sz w:val="16"/>
         <w:szCs w:val="16"/>
       </w:rPr>
-      <w:t>10.05.22</w:t>
+      <w:t>13.05.22</w:t>
     </w:r>
     <w:r>
       <w:rPr>
@@ -14384,12 +14466,9 @@
 </file>
 
 <file path=customXml/item1.xml><?xml version="1.0" encoding="utf-8"?>
-<?mso-contentType ?>
-<FormTemplates xmlns="http://schemas.microsoft.com/sharepoint/v3/contenttype/forms">
-  <Display>DocumentLibraryForm</Display>
-  <Edit>DocumentLibraryForm</Edit>
-  <New>DocumentLibraryForm</New>
-</FormTemplates>
+<p:properties xmlns:p="http://schemas.microsoft.com/office/2006/metadata/properties" xmlns:xsi="http://www.w3.org/2001/XMLSchema-instance" xmlns:pc="http://schemas.microsoft.com/office/infopath/2007/PartnerControls">
+  <documentManagement/>
+</p:properties>
 </file>
 
 <file path=customXml/item2.xml><?xml version="1.0" encoding="utf-8"?>
@@ -14525,9 +14604,12 @@
 </file>
 
 <file path=customXml/item3.xml><?xml version="1.0" encoding="utf-8"?>
-<p:properties xmlns:p="http://schemas.microsoft.com/office/2006/metadata/properties" xmlns:xsi="http://www.w3.org/2001/XMLSchema-instance" xmlns:pc="http://schemas.microsoft.com/office/infopath/2007/PartnerControls">
-  <documentManagement/>
-</p:properties>
+<?mso-contentType ?>
+<FormTemplates xmlns="http://schemas.microsoft.com/sharepoint/v3/contenttype/forms">
+  <Display>DocumentLibraryForm</Display>
+  <Edit>DocumentLibraryForm</Edit>
+  <New>DocumentLibraryForm</New>
+</FormTemplates>
 </file>
 
 <file path=customXml/item4.xml><?xml version="1.0" encoding="utf-8"?>
@@ -14535,9 +14617,10 @@
 </file>
 
 <file path=customXml/itemProps1.xml><?xml version="1.0" encoding="utf-8"?>
-<ds:datastoreItem xmlns:ds="http://schemas.openxmlformats.org/officeDocument/2006/customXml" ds:itemID="{C3C0D82A-5D77-4930-8043-FB93232D4EC3}">
+<ds:datastoreItem xmlns:ds="http://schemas.openxmlformats.org/officeDocument/2006/customXml" ds:itemID="{B1DFFEE4-49B1-4AF1-9FFD-BDCB1D4C88F0}">
   <ds:schemaRefs>
-    <ds:schemaRef ds:uri="http://schemas.microsoft.com/sharepoint/v3/contenttype/forms"/>
+    <ds:schemaRef ds:uri="http://schemas.microsoft.com/office/2006/metadata/properties"/>
+    <ds:schemaRef ds:uri="http://schemas.microsoft.com/office/infopath/2007/PartnerControls"/>
   </ds:schemaRefs>
 </ds:datastoreItem>
 </file>
@@ -14561,16 +14644,15 @@
 </file>
 
 <file path=customXml/itemProps3.xml><?xml version="1.0" encoding="utf-8"?>
-<ds:datastoreItem xmlns:ds="http://schemas.openxmlformats.org/officeDocument/2006/customXml" ds:itemID="{B1DFFEE4-49B1-4AF1-9FFD-BDCB1D4C88F0}">
+<ds:datastoreItem xmlns:ds="http://schemas.openxmlformats.org/officeDocument/2006/customXml" ds:itemID="{C3C0D82A-5D77-4930-8043-FB93232D4EC3}">
   <ds:schemaRefs>
-    <ds:schemaRef ds:uri="http://schemas.microsoft.com/office/2006/metadata/properties"/>
-    <ds:schemaRef ds:uri="http://schemas.microsoft.com/office/infopath/2007/PartnerControls"/>
+    <ds:schemaRef ds:uri="http://schemas.microsoft.com/sharepoint/v3/contenttype/forms"/>
   </ds:schemaRefs>
 </ds:datastoreItem>
 </file>
 
 <file path=customXml/itemProps4.xml><?xml version="1.0" encoding="utf-8"?>
-<ds:datastoreItem xmlns:ds="http://schemas.openxmlformats.org/officeDocument/2006/customXml" ds:itemID="{767E6BC5-DD84-4592-ACF5-CEE551DF2153}">
+<ds:datastoreItem xmlns:ds="http://schemas.openxmlformats.org/officeDocument/2006/customXml" ds:itemID="{55D1E51C-9692-4201-9780-4B2F5D3FB4F1}">
   <ds:schemaRefs>
     <ds:schemaRef ds:uri="http://schemas.openxmlformats.org/officeDocument/2006/bibliography"/>
   </ds:schemaRefs>

</xml_diff>

<commit_message>
Amélioration de la fonction "loop()"
Au lieu de "s'enfermer" dans une fonction qui fera alterner le contenu des affichages 7 segments avec des conditions "while", utilisation basiquement de la fonction loop() permet d'appeler plusieurs fonctions, dont les fonctions qui détecte la pression d'un bouton poussoir, chaque instant.
</commit_message>
<xml_diff>
--- a/Documentation/Dossier_Projet_EGS.docx
+++ b/Documentation/Dossier_Projet_EGS.docx
@@ -3,8 +3,6 @@
 <w:document xmlns:wpc="http://schemas.microsoft.com/office/word/2010/wordprocessingCanvas" xmlns:cx="http://schemas.microsoft.com/office/drawing/2014/chartex" xmlns:cx1="http://schemas.microsoft.com/office/drawing/2015/9/8/chartex" xmlns:mc="http://schemas.openxmlformats.org/markup-compatibility/2006" xmlns:o="urn:schemas-microsoft-com:office:office" xmlns:r="http://schemas.openxmlformats.org/officeDocument/2006/relationships" xmlns:m="http://schemas.openxmlformats.org/officeDocument/2006/math" xmlns:v="urn:schemas-microsoft-com:vml" xmlns:wp14="http://schemas.microsoft.com/office/word/2010/wordprocessingDrawing" xmlns:wp="http://schemas.openxmlformats.org/drawingml/2006/wordprocessingDrawing" xmlns:w10="urn:schemas-microsoft-com:office:word" xmlns:w="http://schemas.openxmlformats.org/wordprocessingml/2006/main" xmlns:w14="http://schemas.microsoft.com/office/word/2010/wordml" xmlns:w15="http://schemas.microsoft.com/office/word/2012/wordml" xmlns:w16se="http://schemas.microsoft.com/office/word/2015/wordml/symex" xmlns:wpg="http://schemas.microsoft.com/office/word/2010/wordprocessingGroup" xmlns:wpi="http://schemas.microsoft.com/office/word/2010/wordprocessingInk" xmlns:wne="http://schemas.microsoft.com/office/word/2006/wordml" xmlns:wps="http://schemas.microsoft.com/office/word/2010/wordprocessingShape" mc:Ignorable="w14 w15 w16se wp14">
   <w:body>
     <w:p>
-      <w:bookmarkStart w:id="0" w:name="_GoBack"/>
-      <w:bookmarkEnd w:id="0"/>
       <w:r>
         <w:t xml:space="preserve"> </w:t>
       </w:r>
@@ -1784,7 +1782,7 @@
           <w:szCs w:val="22"/>
         </w:rPr>
       </w:pPr>
-      <w:bookmarkStart w:id="1" w:name="_Toc99368105"/>
+      <w:bookmarkStart w:id="0" w:name="_Toc99368105"/>
     </w:p>
     <w:p>
       <w:pPr>
@@ -1811,7 +1809,7 @@
       <w:pPr>
         <w:pStyle w:val="Titre1"/>
       </w:pPr>
-      <w:bookmarkStart w:id="2" w:name="_Toc103605697"/>
+      <w:bookmarkStart w:id="1" w:name="_Toc103605697"/>
       <w:r>
         <w:lastRenderedPageBreak/>
         <w:t xml:space="preserve">1. </w:t>
@@ -1819,8 +1817,8 @@
       <w:r>
         <w:t>Analyse préliminaire</w:t>
       </w:r>
+      <w:bookmarkEnd w:id="0"/>
       <w:bookmarkEnd w:id="1"/>
-      <w:bookmarkEnd w:id="2"/>
     </w:p>
     <w:p>
       <w:pPr>
@@ -1830,8 +1828,8 @@
           <w:iCs/>
         </w:rPr>
       </w:pPr>
-      <w:bookmarkStart w:id="3" w:name="_Toc99368106"/>
-      <w:bookmarkStart w:id="4" w:name="_Toc103605698"/>
+      <w:bookmarkStart w:id="2" w:name="_Toc99368106"/>
+      <w:bookmarkStart w:id="3" w:name="_Toc103605698"/>
       <w:r>
         <w:rPr>
           <w:iCs/>
@@ -1844,88 +1842,88 @@
         </w:rPr>
         <w:t>Introduction</w:t>
       </w:r>
+      <w:bookmarkEnd w:id="2"/>
       <w:bookmarkEnd w:id="3"/>
+      <w:r>
+        <w:rPr>
+          <w:iCs/>
+        </w:rPr>
+        <w:t xml:space="preserve"> </w:t>
+      </w:r>
+    </w:p>
+    <w:p>
+      <w:r>
+        <w:t xml:space="preserve">Le projet consiste à réaliser une horloge à LED fournissant également une indication du taux de CO2 et de la température. Certaines alertes </w:t>
+      </w:r>
+      <w:r>
+        <w:t xml:space="preserve">comme des alertes </w:t>
+      </w:r>
+      <w:r>
+        <w:t xml:space="preserve">visuelles et/ou sonores </w:t>
+      </w:r>
+      <w:r>
+        <w:t xml:space="preserve">devront être faites dans le cas où le taux de CO2 dépassait un certain seuil voulu. </w:t>
+      </w:r>
+    </w:p>
+    <w:p>
+      <w:r>
+        <w:t>Ce projet est réalisé dans le cadre de mon projet TPI, l’examen final pour ma formation CFC. J’ai choisi ce sujet parce qu’il englobe deux domaine</w:t>
+      </w:r>
+      <w:r>
+        <w:t>s</w:t>
+      </w:r>
+      <w:r>
+        <w:t xml:space="preserve"> que j’apprécie particulièrement, la programmation et l’électronique. </w:t>
+      </w:r>
+      <w:r>
+        <w:t>Réaliser ce TPI</w:t>
+      </w:r>
+      <w:r>
+        <w:t xml:space="preserve"> me permet</w:t>
+      </w:r>
+      <w:r>
+        <w:t>tra</w:t>
+      </w:r>
+      <w:r>
+        <w:t xml:space="preserve"> </w:t>
+      </w:r>
+      <w:r>
+        <w:t xml:space="preserve">non seulement </w:t>
+      </w:r>
+      <w:r>
+        <w:t xml:space="preserve">d’approfondir ceux </w:t>
+      </w:r>
+      <w:r>
+        <w:t xml:space="preserve">deux </w:t>
+      </w:r>
+      <w:r>
+        <w:t xml:space="preserve">domaines, </w:t>
+      </w:r>
+      <w:r>
+        <w:t>mais aussi de me familiariser dans la réalisation de projets dans le domaine de l’informatique embarqué.</w:t>
+      </w:r>
+    </w:p>
+    <w:p>
+      <w:pPr>
+        <w:pStyle w:val="Titre2"/>
+        <w:rPr>
+          <w:iCs/>
+        </w:rPr>
+      </w:pPr>
+      <w:bookmarkStart w:id="4" w:name="_Toc103605699"/>
+      <w:r>
+        <w:rPr>
+          <w:iCs/>
+        </w:rPr>
+        <w:t xml:space="preserve">1.2 </w:t>
+      </w:r>
+      <w:r>
+        <w:rPr>
+          <w:iCs/>
+        </w:rPr>
+        <w:t>Organisation</w:t>
+      </w:r>
       <w:bookmarkEnd w:id="4"/>
-      <w:r>
-        <w:rPr>
-          <w:iCs/>
-        </w:rPr>
-        <w:t xml:space="preserve"> </w:t>
-      </w:r>
-    </w:p>
-    <w:p>
-      <w:r>
-        <w:t xml:space="preserve">Le projet consiste à réaliser une horloge à LED fournissant également une indication du taux de CO2 et de la température. Certaines alertes </w:t>
-      </w:r>
-      <w:r>
-        <w:t xml:space="preserve">comme des alertes </w:t>
-      </w:r>
-      <w:r>
-        <w:t xml:space="preserve">visuelles et/ou sonores </w:t>
-      </w:r>
-      <w:r>
-        <w:t xml:space="preserve">devront être faites dans le cas où le taux de CO2 dépassait un certain seuil voulu. </w:t>
-      </w:r>
-    </w:p>
-    <w:p>
-      <w:r>
-        <w:t>Ce projet est réalisé dans le cadre de mon projet TPI, l’examen final pour ma formation CFC. J’ai choisi ce sujet parce qu’il englobe deux domaine</w:t>
-      </w:r>
-      <w:r>
-        <w:t>s</w:t>
-      </w:r>
-      <w:r>
-        <w:t xml:space="preserve"> que j’apprécie particulièrement, la programmation et l’électronique. </w:t>
-      </w:r>
-      <w:r>
-        <w:t>Réaliser ce TPI</w:t>
-      </w:r>
-      <w:r>
-        <w:t xml:space="preserve"> me permet</w:t>
-      </w:r>
-      <w:r>
-        <w:t>tra</w:t>
-      </w:r>
-      <w:r>
-        <w:t xml:space="preserve"> </w:t>
-      </w:r>
-      <w:r>
-        <w:t xml:space="preserve">non seulement </w:t>
-      </w:r>
-      <w:r>
-        <w:t xml:space="preserve">d’approfondir ceux </w:t>
-      </w:r>
-      <w:r>
-        <w:t xml:space="preserve">deux </w:t>
-      </w:r>
-      <w:r>
-        <w:t xml:space="preserve">domaines, </w:t>
-      </w:r>
-      <w:r>
-        <w:t>mais aussi de me familiariser dans la réalisation de projets dans le domaine de l’informatique embarqué.</w:t>
-      </w:r>
-    </w:p>
-    <w:p>
-      <w:pPr>
-        <w:pStyle w:val="Titre2"/>
-        <w:rPr>
-          <w:iCs/>
-        </w:rPr>
-      </w:pPr>
-      <w:bookmarkStart w:id="5" w:name="_Toc103605699"/>
-      <w:r>
-        <w:rPr>
-          <w:iCs/>
-        </w:rPr>
-        <w:t xml:space="preserve">1.2 </w:t>
-      </w:r>
-      <w:r>
-        <w:rPr>
-          <w:iCs/>
-        </w:rPr>
-        <w:t>Organisation</w:t>
-      </w:r>
-      <w:bookmarkEnd w:id="5"/>
     </w:p>
     <w:p>
       <w:pPr>
@@ -2474,7 +2472,7 @@
       <w:pPr>
         <w:pStyle w:val="Titre2"/>
       </w:pPr>
-      <w:bookmarkStart w:id="6" w:name="_Toc103605700"/>
+      <w:bookmarkStart w:id="5" w:name="_Toc103605700"/>
       <w:r>
         <w:lastRenderedPageBreak/>
         <w:t xml:space="preserve">1.3 </w:t>
@@ -2482,7 +2480,7 @@
       <w:r>
         <w:t>Objectifs</w:t>
       </w:r>
-      <w:bookmarkEnd w:id="6"/>
+      <w:bookmarkEnd w:id="5"/>
       <w:r>
         <w:tab/>
       </w:r>
@@ -2636,8 +2634,8 @@
           <w:iCs/>
         </w:rPr>
       </w:pPr>
-      <w:bookmarkStart w:id="7" w:name="_Toc99368108"/>
-      <w:bookmarkStart w:id="8" w:name="_Toc103605701"/>
+      <w:bookmarkStart w:id="6" w:name="_Toc99368108"/>
+      <w:bookmarkStart w:id="7" w:name="_Toc103605701"/>
       <w:r>
         <w:rPr>
           <w:iCs/>
@@ -2650,8 +2648,8 @@
         </w:rPr>
         <w:t>Objectifs personnels</w:t>
       </w:r>
+      <w:bookmarkEnd w:id="6"/>
       <w:bookmarkEnd w:id="7"/>
-      <w:bookmarkEnd w:id="8"/>
     </w:p>
     <w:p>
       <w:pPr>
@@ -2833,7 +2831,7 @@
           <w:iCs/>
         </w:rPr>
       </w:pPr>
-      <w:bookmarkStart w:id="9" w:name="_Toc103605702"/>
+      <w:bookmarkStart w:id="8" w:name="_Toc103605702"/>
       <w:r>
         <w:rPr>
           <w:iCs/>
@@ -2847,7 +2845,7 @@
         </w:rPr>
         <w:t>Planification initial</w:t>
       </w:r>
-      <w:bookmarkEnd w:id="9"/>
+      <w:bookmarkEnd w:id="8"/>
     </w:p>
     <w:p>
       <w:r>
@@ -3019,10 +3017,6 @@
                   <v:imagedata r:id="rId17" o:title=""/>
                   <v:path arrowok="t"/>
                 </v:shape>
-                <v:shapetype id="_x0000_t202" coordsize="21600,21600" o:spt="202" path="m,l,21600r21600,l21600,xe">
-                  <v:stroke joinstyle="miter"/>
-                  <v:path gradientshapeok="t" o:connecttype="rect"/>
-                </v:shapetype>
                 <v:shape id="Zone de texte 20" o:spid="_x0000_s1032" type="#_x0000_t202" style="position:absolute;top:11639;width:88912;height:3334;visibility:visible;mso-wrap-style:square;v-text-anchor:top" o:gfxdata="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" stroked="f">
                   <v:textbox style="mso-fit-shape-to-text:t" inset="0,0,0,0">
                     <w:txbxContent>
@@ -3730,8 +3724,8 @@
       <w:pPr>
         <w:pStyle w:val="Titre1"/>
       </w:pPr>
-      <w:bookmarkStart w:id="10" w:name="_Toc99368110"/>
-      <w:bookmarkStart w:id="11" w:name="_Toc103605703"/>
+      <w:bookmarkStart w:id="9" w:name="_Toc99368110"/>
+      <w:bookmarkStart w:id="10" w:name="_Toc103605703"/>
       <w:r>
         <w:lastRenderedPageBreak/>
         <w:t xml:space="preserve">2. </w:t>
@@ -3739,8 +3733,8 @@
       <w:r>
         <w:t>Analyse / Conception</w:t>
       </w:r>
+      <w:bookmarkEnd w:id="9"/>
       <w:bookmarkEnd w:id="10"/>
-      <w:bookmarkEnd w:id="11"/>
     </w:p>
     <w:p>
       <w:pPr>
@@ -3750,9 +3744,9 @@
           <w:iCs/>
         </w:rPr>
       </w:pPr>
-      <w:bookmarkStart w:id="12" w:name="_Toc99368111"/>
-      <w:bookmarkStart w:id="13" w:name="_Toc71691012"/>
-      <w:bookmarkStart w:id="14" w:name="_Toc103605704"/>
+      <w:bookmarkStart w:id="11" w:name="_Toc99368111"/>
+      <w:bookmarkStart w:id="12" w:name="_Toc71691012"/>
+      <w:bookmarkStart w:id="13" w:name="_Toc103605704"/>
       <w:r>
         <w:rPr>
           <w:iCs/>
@@ -3765,9 +3759,9 @@
         </w:rPr>
         <w:t>Stratégie de test</w:t>
       </w:r>
+      <w:bookmarkEnd w:id="11"/>
       <w:bookmarkEnd w:id="12"/>
       <w:bookmarkEnd w:id="13"/>
-      <w:bookmarkEnd w:id="14"/>
     </w:p>
     <w:p>
       <w:pPr>
@@ -4795,7 +4789,7 @@
           <w:iCs/>
         </w:rPr>
       </w:pPr>
-      <w:bookmarkStart w:id="15" w:name="_Toc103605705"/>
+      <w:bookmarkStart w:id="14" w:name="_Toc103605705"/>
       <w:r>
         <w:rPr>
           <w:iCs/>
@@ -4808,7 +4802,7 @@
         </w:rPr>
         <w:t>Uses cases scénario</w:t>
       </w:r>
-      <w:bookmarkEnd w:id="15"/>
+      <w:bookmarkEnd w:id="14"/>
     </w:p>
     <w:p>
       <w:pPr>
@@ -6212,7 +6206,7 @@
           <w:iCs/>
         </w:rPr>
       </w:pPr>
-      <w:bookmarkStart w:id="16" w:name="_Toc103605706"/>
+      <w:bookmarkStart w:id="15" w:name="_Toc103605706"/>
       <w:r>
         <w:rPr>
           <w:iCs/>
@@ -6225,7 +6219,7 @@
         </w:rPr>
         <w:t>Risques techniques</w:t>
       </w:r>
-      <w:bookmarkEnd w:id="16"/>
+      <w:bookmarkEnd w:id="15"/>
     </w:p>
     <w:p>
       <w:r>
@@ -6260,7 +6254,7 @@
           <w:iCs/>
         </w:rPr>
       </w:pPr>
-      <w:bookmarkStart w:id="17" w:name="_Toc103605707"/>
+      <w:bookmarkStart w:id="16" w:name="_Toc103605707"/>
       <w:r>
         <w:rPr>
           <w:iCs/>
@@ -6274,7 +6268,7 @@
         </w:rPr>
         <w:t>Dossier de conception</w:t>
       </w:r>
-      <w:bookmarkEnd w:id="17"/>
+      <w:bookmarkEnd w:id="16"/>
     </w:p>
     <w:p>
       <w:pPr>
@@ -6972,7 +6966,7 @@
       <w:pPr>
         <w:pStyle w:val="Titre1"/>
       </w:pPr>
-      <w:bookmarkStart w:id="18" w:name="_Toc103605708"/>
+      <w:bookmarkStart w:id="17" w:name="_Toc103605708"/>
       <w:r>
         <w:lastRenderedPageBreak/>
         <w:t xml:space="preserve">3. </w:t>
@@ -6980,20 +6974,20 @@
       <w:r>
         <w:t>Réalisation</w:t>
       </w:r>
+      <w:bookmarkEnd w:id="17"/>
+    </w:p>
+    <w:p>
+      <w:pPr>
+        <w:pStyle w:val="Titre2"/>
+      </w:pPr>
+      <w:bookmarkStart w:id="18" w:name="_Toc103605709"/>
+      <w:r>
+        <w:t xml:space="preserve">3.1 </w:t>
+      </w:r>
+      <w:r>
+        <w:t>Dossier de réalisation</w:t>
+      </w:r>
       <w:bookmarkEnd w:id="18"/>
-    </w:p>
-    <w:p>
-      <w:pPr>
-        <w:pStyle w:val="Titre2"/>
-      </w:pPr>
-      <w:bookmarkStart w:id="19" w:name="_Toc103605709"/>
-      <w:r>
-        <w:t xml:space="preserve">3.1 </w:t>
-      </w:r>
-      <w:r>
-        <w:t>Dossier de réalisation</w:t>
-      </w:r>
-      <w:bookmarkEnd w:id="19"/>
     </w:p>
     <w:p>
       <w:pPr>
@@ -7255,14 +7249,36 @@
                               <w:r>
                                 <w:t xml:space="preserve">Figure </w:t>
                               </w:r>
-                              <w:fldSimple w:instr=" SEQ Figure \* ARABIC ">
-                                <w:r>
-                                  <w:rPr>
-                                    <w:noProof/>
-                                  </w:rPr>
-                                  <w:t>6</w:t>
-                                </w:r>
-                              </w:fldSimple>
+                              <w:r>
+                                <w:rPr>
+                                  <w:noProof/>
+                                </w:rPr>
+                                <w:fldChar w:fldCharType="begin"/>
+                              </w:r>
+                              <w:r>
+                                <w:rPr>
+                                  <w:noProof/>
+                                </w:rPr>
+                                <w:instrText xml:space="preserve"> SEQ Figure \* ARABIC </w:instrText>
+                              </w:r>
+                              <w:r>
+                                <w:rPr>
+                                  <w:noProof/>
+                                </w:rPr>
+                                <w:fldChar w:fldCharType="separate"/>
+                              </w:r>
+                              <w:r>
+                                <w:rPr>
+                                  <w:noProof/>
+                                </w:rPr>
+                                <w:t>6</w:t>
+                              </w:r>
+                              <w:r>
+                                <w:rPr>
+                                  <w:noProof/>
+                                </w:rPr>
+                                <w:fldChar w:fldCharType="end"/>
+                              </w:r>
                               <w:r>
                                 <w:t xml:space="preserve"> Montage de l'horloge</w:t>
                               </w:r>
@@ -7307,14 +7323,36 @@
                         <w:r>
                           <w:t xml:space="preserve">Figure </w:t>
                         </w:r>
-                        <w:fldSimple w:instr=" SEQ Figure \* ARABIC ">
-                          <w:r>
-                            <w:rPr>
-                              <w:noProof/>
-                            </w:rPr>
-                            <w:t>6</w:t>
-                          </w:r>
-                        </w:fldSimple>
+                        <w:r>
+                          <w:rPr>
+                            <w:noProof/>
+                          </w:rPr>
+                          <w:fldChar w:fldCharType="begin"/>
+                        </w:r>
+                        <w:r>
+                          <w:rPr>
+                            <w:noProof/>
+                          </w:rPr>
+                          <w:instrText xml:space="preserve"> SEQ Figure \* ARABIC </w:instrText>
+                        </w:r>
+                        <w:r>
+                          <w:rPr>
+                            <w:noProof/>
+                          </w:rPr>
+                          <w:fldChar w:fldCharType="separate"/>
+                        </w:r>
+                        <w:r>
+                          <w:rPr>
+                            <w:noProof/>
+                          </w:rPr>
+                          <w:t>6</w:t>
+                        </w:r>
+                        <w:r>
+                          <w:rPr>
+                            <w:noProof/>
+                          </w:rPr>
+                          <w:fldChar w:fldCharType="end"/>
+                        </w:r>
                         <w:r>
                           <w:t xml:space="preserve"> Montage de l'horloge</w:t>
                         </w:r>
@@ -7345,7 +7383,7 @@
       <w:pPr>
         <w:pStyle w:val="Titre1"/>
       </w:pPr>
-      <w:bookmarkStart w:id="20" w:name="_Toc103605710"/>
+      <w:bookmarkStart w:id="19" w:name="_Toc103605710"/>
       <w:r>
         <w:lastRenderedPageBreak/>
         <w:t xml:space="preserve">4. </w:t>
@@ -7353,20 +7391,20 @@
       <w:r>
         <w:t>Annexes</w:t>
       </w:r>
+      <w:bookmarkEnd w:id="19"/>
+    </w:p>
+    <w:p>
+      <w:pPr>
+        <w:pStyle w:val="Titre2"/>
+      </w:pPr>
+      <w:bookmarkStart w:id="20" w:name="_Toc103605711"/>
+      <w:r>
+        <w:t xml:space="preserve">4.1 </w:t>
+      </w:r>
+      <w:r>
+        <w:t>Sources – Bibliographie</w:t>
+      </w:r>
       <w:bookmarkEnd w:id="20"/>
-    </w:p>
-    <w:p>
-      <w:pPr>
-        <w:pStyle w:val="Titre2"/>
-      </w:pPr>
-      <w:bookmarkStart w:id="21" w:name="_Toc103605711"/>
-      <w:r>
-        <w:t xml:space="preserve">4.1 </w:t>
-      </w:r>
-      <w:r>
-        <w:t>Sources – Bibliographie</w:t>
-      </w:r>
-      <w:bookmarkEnd w:id="21"/>
     </w:p>
     <w:p>
       <w:r>
@@ -7611,16 +7649,37 @@
         </w:r>
       </w:hyperlink>
     </w:p>
+    <w:p>
+      <w:r>
+        <w:t>- Compréhension de certains types</w:t>
+      </w:r>
+      <w:bookmarkStart w:id="21" w:name="_GoBack"/>
+      <w:bookmarkEnd w:id="21"/>
+      <w:r>
+        <w:t xml:space="preserve"> de variable : </w:t>
+      </w:r>
+      <w:hyperlink r:id="rId46" w:history="1">
+        <w:r>
+          <w:rPr>
+            <w:rStyle w:val="Lienhypertexte"/>
+          </w:rPr>
+          <w:t>https://www.tutorialspoint.com/cprogramming/c_data_types.htm</w:t>
+        </w:r>
+      </w:hyperlink>
+    </w:p>
+    <w:p>
+      <w:r>
+        <w:t xml:space="preserve">- </w:t>
+      </w:r>
+    </w:p>
     <w:p/>
     <w:p/>
-    <w:p/>
     <w:p>
       <w:pPr>
         <w:pStyle w:val="Titre2"/>
       </w:pPr>
       <w:bookmarkStart w:id="22" w:name="_Toc103605712"/>
       <w:r>
-        <w:lastRenderedPageBreak/>
         <w:t xml:space="preserve">4.2 </w:t>
       </w:r>
       <w:r>
@@ -7730,10 +7789,10 @@
       </w:r>
     </w:p>
     <w:sectPr>
-      <w:headerReference w:type="default" r:id="rId46"/>
-      <w:footerReference w:type="default" r:id="rId47"/>
-      <w:headerReference w:type="first" r:id="rId48"/>
-      <w:footerReference w:type="first" r:id="rId49"/>
+      <w:headerReference w:type="default" r:id="rId47"/>
+      <w:footerReference w:type="default" r:id="rId48"/>
+      <w:headerReference w:type="first" r:id="rId49"/>
+      <w:footerReference w:type="first" r:id="rId50"/>
       <w:pgSz w:w="11906" w:h="16838" w:code="9"/>
       <w:pgMar w:top="1418" w:right="1418" w:bottom="1418" w:left="1418" w:header="720" w:footer="720" w:gutter="0"/>
       <w:cols w:space="720"/>
@@ -7814,7 +7873,7 @@
         <w:sz w:val="16"/>
         <w:szCs w:val="16"/>
       </w:rPr>
-      <w:t>17.05.22</w:t>
+      <w:t>19.05.22</w:t>
     </w:r>
     <w:r>
       <w:rPr>
@@ -7874,7 +7933,7 @@
         <w:szCs w:val="16"/>
         <w:lang w:val="fr-FR"/>
       </w:rPr>
-      <w:t>1</w:t>
+      <w:t>5</w:t>
     </w:r>
     <w:r>
       <w:rPr>
@@ -8059,7 +8118,7 @@
         <w:sz w:val="16"/>
         <w:szCs w:val="16"/>
       </w:rPr>
-      <w:t>17.05.22</w:t>
+      <w:t>19.05.22</w:t>
     </w:r>
     <w:r>
       <w:rPr>
@@ -8293,7 +8352,7 @@
         <w:sz w:val="16"/>
         <w:szCs w:val="16"/>
       </w:rPr>
-      <w:t>17.05.22</w:t>
+      <w:t>19.05.22</w:t>
     </w:r>
     <w:r>
       <w:rPr>
@@ -8524,7 +8583,7 @@
         <w:sz w:val="16"/>
         <w:szCs w:val="16"/>
       </w:rPr>
-      <w:t>17.05.22</w:t>
+      <w:t>19.05.22</w:t>
     </w:r>
     <w:r>
       <w:rPr>
@@ -13840,12 +13899,9 @@
 </file>
 
 <file path=customXml/item1.xml><?xml version="1.0" encoding="utf-8"?>
-<?mso-contentType ?>
-<FormTemplates xmlns="http://schemas.microsoft.com/sharepoint/v3/contenttype/forms">
-  <Display>DocumentLibraryForm</Display>
-  <Edit>DocumentLibraryForm</Edit>
-  <New>DocumentLibraryForm</New>
-</FormTemplates>
+<p:properties xmlns:p="http://schemas.microsoft.com/office/2006/metadata/properties" xmlns:xsi="http://www.w3.org/2001/XMLSchema-instance" xmlns:pc="http://schemas.microsoft.com/office/infopath/2007/PartnerControls">
+  <documentManagement/>
+</p:properties>
 </file>
 
 <file path=customXml/item2.xml><?xml version="1.0" encoding="utf-8"?>
@@ -13981,9 +14037,12 @@
 </file>
 
 <file path=customXml/item3.xml><?xml version="1.0" encoding="utf-8"?>
-<p:properties xmlns:p="http://schemas.microsoft.com/office/2006/metadata/properties" xmlns:xsi="http://www.w3.org/2001/XMLSchema-instance" xmlns:pc="http://schemas.microsoft.com/office/infopath/2007/PartnerControls">
-  <documentManagement/>
-</p:properties>
+<?mso-contentType ?>
+<FormTemplates xmlns="http://schemas.microsoft.com/sharepoint/v3/contenttype/forms">
+  <Display>DocumentLibraryForm</Display>
+  <Edit>DocumentLibraryForm</Edit>
+  <New>DocumentLibraryForm</New>
+</FormTemplates>
 </file>
 
 <file path=customXml/item4.xml><?xml version="1.0" encoding="utf-8"?>
@@ -13991,9 +14050,10 @@
 </file>
 
 <file path=customXml/itemProps1.xml><?xml version="1.0" encoding="utf-8"?>
-<ds:datastoreItem xmlns:ds="http://schemas.openxmlformats.org/officeDocument/2006/customXml" ds:itemID="{C3C0D82A-5D77-4930-8043-FB93232D4EC3}">
+<ds:datastoreItem xmlns:ds="http://schemas.openxmlformats.org/officeDocument/2006/customXml" ds:itemID="{B1DFFEE4-49B1-4AF1-9FFD-BDCB1D4C88F0}">
   <ds:schemaRefs>
-    <ds:schemaRef ds:uri="http://schemas.microsoft.com/sharepoint/v3/contenttype/forms"/>
+    <ds:schemaRef ds:uri="http://schemas.microsoft.com/office/2006/metadata/properties"/>
+    <ds:schemaRef ds:uri="http://schemas.microsoft.com/office/infopath/2007/PartnerControls"/>
   </ds:schemaRefs>
 </ds:datastoreItem>
 </file>
@@ -14017,16 +14077,15 @@
 </file>
 
 <file path=customXml/itemProps3.xml><?xml version="1.0" encoding="utf-8"?>
-<ds:datastoreItem xmlns:ds="http://schemas.openxmlformats.org/officeDocument/2006/customXml" ds:itemID="{B1DFFEE4-49B1-4AF1-9FFD-BDCB1D4C88F0}">
+<ds:datastoreItem xmlns:ds="http://schemas.openxmlformats.org/officeDocument/2006/customXml" ds:itemID="{C3C0D82A-5D77-4930-8043-FB93232D4EC3}">
   <ds:schemaRefs>
-    <ds:schemaRef ds:uri="http://schemas.microsoft.com/office/2006/metadata/properties"/>
-    <ds:schemaRef ds:uri="http://schemas.microsoft.com/office/infopath/2007/PartnerControls"/>
+    <ds:schemaRef ds:uri="http://schemas.microsoft.com/sharepoint/v3/contenttype/forms"/>
   </ds:schemaRefs>
 </ds:datastoreItem>
 </file>
 
 <file path=customXml/itemProps4.xml><?xml version="1.0" encoding="utf-8"?>
-<ds:datastoreItem xmlns:ds="http://schemas.openxmlformats.org/officeDocument/2006/customXml" ds:itemID="{400F87C5-67B6-4977-BE0E-617D84D2968D}">
+<ds:datastoreItem xmlns:ds="http://schemas.openxmlformats.org/officeDocument/2006/customXml" ds:itemID="{DCB12CD6-5145-4B6D-9ADC-A8108B64A270}">
   <ds:schemaRefs>
     <ds:schemaRef ds:uri="http://schemas.openxmlformats.org/officeDocument/2006/bibliography"/>
   </ds:schemaRefs>

</xml_diff>

<commit_message>
Amélioration de la section Diagramme de flux du dossier de projet
</commit_message>
<xml_diff>
--- a/Documentation/Dossier_Projet_EGS.docx
+++ b/Documentation/Dossier_Projet_EGS.docx
@@ -1,8 +1,11 @@
 
 <file path=word/document.xml><?xml version="1.0" encoding="utf-8"?>
-<w:document xmlns:wpc="http://schemas.microsoft.com/office/word/2010/wordprocessingCanvas" xmlns:cx="http://schemas.microsoft.com/office/drawing/2014/chartex" xmlns:cx1="http://schemas.microsoft.com/office/drawing/2015/9/8/chartex" xmlns:mc="http://schemas.openxmlformats.org/markup-compatibility/2006" xmlns:o="urn:schemas-microsoft-com:office:office" xmlns:r="http://schemas.openxmlformats.org/officeDocument/2006/relationships" xmlns:m="http://schemas.openxmlformats.org/officeDocument/2006/math" xmlns:v="urn:schemas-microsoft-com:vml" xmlns:wp14="http://schemas.microsoft.com/office/word/2010/wordprocessingDrawing" xmlns:wp="http://schemas.openxmlformats.org/drawingml/2006/wordprocessingDrawing" xmlns:w10="urn:schemas-microsoft-com:office:word" xmlns:w="http://schemas.openxmlformats.org/wordprocessingml/2006/main" xmlns:w14="http://schemas.microsoft.com/office/word/2010/wordml" xmlns:w15="http://schemas.microsoft.com/office/word/2012/wordml" xmlns:w16se="http://schemas.microsoft.com/office/word/2015/wordml/symex" xmlns:wpg="http://schemas.microsoft.com/office/word/2010/wordprocessingGroup" xmlns:wpi="http://schemas.microsoft.com/office/word/2010/wordprocessingInk" xmlns:wne="http://schemas.microsoft.com/office/word/2006/wordml" xmlns:wps="http://schemas.microsoft.com/office/word/2010/wordprocessingShape" mc:Ignorable="w14 w15 w16se wp14">
+<w:document xmlns:wpc="http://schemas.microsoft.com/office/word/2010/wordprocessingCanvas" xmlns:cx="http://schemas.microsoft.com/office/drawing/2014/chartex" xmlns:cx1="http://schemas.microsoft.com/office/drawing/2015/9/8/chartex" xmlns:cx2="http://schemas.microsoft.com/office/drawing/2015/10/21/chartex" xmlns:cx3="http://schemas.microsoft.com/office/drawing/2016/5/9/chartex" xmlns:cx4="http://schemas.microsoft.com/office/drawing/2016/5/10/chartex" xmlns:cx5="http://schemas.microsoft.com/office/drawing/2016/5/11/chartex" xmlns:cx6="http://schemas.microsoft.com/office/drawing/2016/5/12/chartex" xmlns:cx7="http://schemas.microsoft.com/office/drawing/2016/5/13/chartex" xmlns:cx8="http://schemas.microsoft.com/office/drawing/2016/5/14/chartex" xmlns:mc="http://schemas.openxmlformats.org/markup-compatibility/2006" xmlns:aink="http://schemas.microsoft.com/office/drawing/2016/ink" xmlns:am3d="http://schemas.microsoft.com/office/drawing/2017/model3d" xmlns:o="urn:schemas-microsoft-com:office:office" xmlns:r="http://schemas.openxmlformats.org/officeDocument/2006/relationships" xmlns:m="http://schemas.openxmlformats.org/officeDocument/2006/math" xmlns:v="urn:schemas-microsoft-com:vml" xmlns:wp14="http://schemas.microsoft.com/office/word/2010/wordprocessingDrawing" xmlns:wp="http://schemas.openxmlformats.org/drawingml/2006/wordprocessingDrawing" xmlns:w10="urn:schemas-microsoft-com:office:word" xmlns:w="http://schemas.openxmlformats.org/wordprocessingml/2006/main" xmlns:w14="http://schemas.microsoft.com/office/word/2010/wordml" xmlns:w15="http://schemas.microsoft.com/office/word/2012/wordml" xmlns:w16cex="http://schemas.microsoft.com/office/word/2018/wordml/cex" xmlns:w16cid="http://schemas.microsoft.com/office/word/2016/wordml/cid" xmlns:w16="http://schemas.microsoft.com/office/word/2018/wordml" xmlns:w16sdtdh="http://schemas.microsoft.com/office/word/2020/wordml/sdtdatahash" xmlns:w16se="http://schemas.microsoft.com/office/word/2015/wordml/symex" xmlns:wpg="http://schemas.microsoft.com/office/word/2010/wordprocessingGroup" xmlns:wpi="http://schemas.microsoft.com/office/word/2010/wordprocessingInk" xmlns:wne="http://schemas.microsoft.com/office/word/2006/wordml" xmlns:wps="http://schemas.microsoft.com/office/word/2010/wordprocessingShape" mc:Ignorable="w14 w15 w16se w16cid w16 w16cex w16sdtdh wp14">
   <w:body>
     <w:p>
+      <w:r>
+        <w:t xml:space="preserve"> </w:t>
+      </w:r>
       <w:r>
         <w:t xml:space="preserve"> </w:t>
       </w:r>
@@ -148,6 +151,7 @@
                                     <w:dataBinding w:prefixMappings="xmlns:ns0='http://purl.org/dc/elements/1.1/' xmlns:ns1='http://schemas.openxmlformats.org/package/2006/metadata/core-properties' " w:xpath="/ns1:coreProperties[1]/ns0:creator[1]" w:storeItemID="{6C3C8BC8-F283-45AE-878A-BAB7291924A1}"/>
                                     <w:text/>
                                   </w:sdtPr>
+                                  <w:sdtEndPr/>
                                   <w:sdtContent>
                                     <w:p>
                                       <w:pPr>
@@ -217,6 +221,7 @@
                                       <w:dataBinding w:prefixMappings="xmlns:ns0='http://schemas.openxmlformats.org/officeDocument/2006/extended-properties' " w:xpath="/ns0:Properties[1]/ns0:Company[1]" w:storeItemID="{6668398D-A668-4E3E-A5EB-62B293D839F1}"/>
                                       <w:text/>
                                     </w:sdtPr>
+                                    <w:sdtEndPr/>
                                     <w:sdtContent>
                                       <w:r>
                                         <w:rPr>
@@ -246,6 +251,7 @@
                                       <w:dataBinding w:prefixMappings="xmlns:ns0='http://schemas.microsoft.com/office/2006/coverPageProps' " w:xpath="/ns0:CoverPageProperties[1]/ns0:CompanyAddress[1]" w:storeItemID="{55AF091B-3C7A-41E3-B477-F2FDAA23CFDA}"/>
                                       <w:text/>
                                     </w:sdtPr>
+                                    <w:sdtEndPr/>
                                     <w:sdtContent>
                                       <w:r>
                                         <w:rPr>
@@ -316,6 +322,7 @@
                                     <w:dataBinding w:prefixMappings="xmlns:ns0='http://purl.org/dc/elements/1.1/' xmlns:ns1='http://schemas.openxmlformats.org/package/2006/metadata/core-properties' " w:xpath="/ns1:coreProperties[1]/ns0:title[1]" w:storeItemID="{6C3C8BC8-F283-45AE-878A-BAB7291924A1}"/>
                                     <w:text/>
                                   </w:sdtPr>
+                                  <w:sdtEndPr/>
                                   <w:sdtContent>
                                     <w:p>
                                       <w:pPr>
@@ -383,6 +390,7 @@
                               <w:dataBinding w:prefixMappings="xmlns:ns0='http://purl.org/dc/elements/1.1/' xmlns:ns1='http://schemas.openxmlformats.org/package/2006/metadata/core-properties' " w:xpath="/ns1:coreProperties[1]/ns0:creator[1]" w:storeItemID="{6C3C8BC8-F283-45AE-878A-BAB7291924A1}"/>
                               <w:text/>
                             </w:sdtPr>
+                            <w:sdtEndPr/>
                             <w:sdtContent>
                               <w:p>
                                 <w:pPr>
@@ -452,6 +460,7 @@
                                 <w:dataBinding w:prefixMappings="xmlns:ns0='http://schemas.openxmlformats.org/officeDocument/2006/extended-properties' " w:xpath="/ns0:Properties[1]/ns0:Company[1]" w:storeItemID="{6668398D-A668-4E3E-A5EB-62B293D839F1}"/>
                                 <w:text/>
                               </w:sdtPr>
+                              <w:sdtEndPr/>
                               <w:sdtContent>
                                 <w:r>
                                   <w:rPr>
@@ -481,6 +490,7 @@
                                 <w:dataBinding w:prefixMappings="xmlns:ns0='http://schemas.microsoft.com/office/2006/coverPageProps' " w:xpath="/ns0:CoverPageProperties[1]/ns0:CompanyAddress[1]" w:storeItemID="{55AF091B-3C7A-41E3-B477-F2FDAA23CFDA}"/>
                                 <w:text/>
                               </w:sdtPr>
+                              <w:sdtEndPr/>
                               <w:sdtContent>
                                 <w:r>
                                   <w:rPr>
@@ -517,6 +527,7 @@
                               <w:dataBinding w:prefixMappings="xmlns:ns0='http://purl.org/dc/elements/1.1/' xmlns:ns1='http://schemas.openxmlformats.org/package/2006/metadata/core-properties' " w:xpath="/ns1:coreProperties[1]/ns0:title[1]" w:storeItemID="{6C3C8BC8-F283-45AE-878A-BAB7291924A1}"/>
                               <w:text/>
                             </w:sdtPr>
+                            <w:sdtEndPr/>
                             <w:sdtContent>
                               <w:p>
                                 <w:pPr>
@@ -725,7 +736,7 @@
             </w:rPr>
             <w:fldChar w:fldCharType="separate"/>
           </w:r>
-          <w:hyperlink w:anchor="_Toc103951314" w:history="1">
+          <w:hyperlink w:anchor="_Toc104140438" w:history="1">
             <w:r>
               <w:rPr>
                 <w:rStyle w:val="Lienhypertexte"/>
@@ -748,7 +759,7 @@
               <w:rPr>
                 <w:webHidden/>
               </w:rPr>
-              <w:instrText xml:space="preserve"> PAGEREF _Toc103951314 \h </w:instrText>
+              <w:instrText xml:space="preserve"> PAGEREF _Toc104140438 \h </w:instrText>
             </w:r>
             <w:r>
               <w:rPr>
@@ -783,7 +794,7 @@
               <w:szCs w:val="22"/>
             </w:rPr>
           </w:pPr>
-          <w:hyperlink w:anchor="_Toc103951315" w:history="1">
+          <w:hyperlink w:anchor="_Toc104140439" w:history="1">
             <w:r>
               <w:rPr>
                 <w:rStyle w:val="Lienhypertexte"/>
@@ -811,7 +822,7 @@
                 <w:noProof/>
                 <w:webHidden/>
               </w:rPr>
-              <w:instrText xml:space="preserve"> PAGEREF _Toc103951315 \h </w:instrText>
+              <w:instrText xml:space="preserve"> PAGEREF _Toc104140439 \h </w:instrText>
             </w:r>
             <w:r>
               <w:rPr>
@@ -850,7 +861,7 @@
               <w:szCs w:val="22"/>
             </w:rPr>
           </w:pPr>
-          <w:hyperlink w:anchor="_Toc103951316" w:history="1">
+          <w:hyperlink w:anchor="_Toc104140440" w:history="1">
             <w:r>
               <w:rPr>
                 <w:rStyle w:val="Lienhypertexte"/>
@@ -878,7 +889,7 @@
                 <w:noProof/>
                 <w:webHidden/>
               </w:rPr>
-              <w:instrText xml:space="preserve"> PAGEREF _Toc103951316 \h </w:instrText>
+              <w:instrText xml:space="preserve"> PAGEREF _Toc104140440 \h </w:instrText>
             </w:r>
             <w:r>
               <w:rPr>
@@ -917,7 +928,7 @@
               <w:szCs w:val="22"/>
             </w:rPr>
           </w:pPr>
-          <w:hyperlink w:anchor="_Toc103951317" w:history="1">
+          <w:hyperlink w:anchor="_Toc104140441" w:history="1">
             <w:r>
               <w:rPr>
                 <w:rStyle w:val="Lienhypertexte"/>
@@ -944,7 +955,7 @@
                 <w:noProof/>
                 <w:webHidden/>
               </w:rPr>
-              <w:instrText xml:space="preserve"> PAGEREF _Toc103951317 \h </w:instrText>
+              <w:instrText xml:space="preserve"> PAGEREF _Toc104140441 \h </w:instrText>
             </w:r>
             <w:r>
               <w:rPr>
@@ -983,7 +994,7 @@
               <w:szCs w:val="22"/>
             </w:rPr>
           </w:pPr>
-          <w:hyperlink w:anchor="_Toc103951318" w:history="1">
+          <w:hyperlink w:anchor="_Toc104140442" w:history="1">
             <w:r>
               <w:rPr>
                 <w:rStyle w:val="Lienhypertexte"/>
@@ -1011,7 +1022,7 @@
                 <w:noProof/>
                 <w:webHidden/>
               </w:rPr>
-              <w:instrText xml:space="preserve"> PAGEREF _Toc103951318 \h </w:instrText>
+              <w:instrText xml:space="preserve"> PAGEREF _Toc104140442 \h </w:instrText>
             </w:r>
             <w:r>
               <w:rPr>
@@ -1050,7 +1061,7 @@
               <w:szCs w:val="22"/>
             </w:rPr>
           </w:pPr>
-          <w:hyperlink w:anchor="_Toc103951319" w:history="1">
+          <w:hyperlink w:anchor="_Toc104140443" w:history="1">
             <w:r>
               <w:rPr>
                 <w:rStyle w:val="Lienhypertexte"/>
@@ -1078,7 +1089,7 @@
                 <w:noProof/>
                 <w:webHidden/>
               </w:rPr>
-              <w:instrText xml:space="preserve"> PAGEREF _Toc103951319 \h </w:instrText>
+              <w:instrText xml:space="preserve"> PAGEREF _Toc104140443 \h </w:instrText>
             </w:r>
             <w:r>
               <w:rPr>
@@ -1116,7 +1127,7 @@
               <w:szCs w:val="22"/>
             </w:rPr>
           </w:pPr>
-          <w:hyperlink w:anchor="_Toc103951320" w:history="1">
+          <w:hyperlink w:anchor="_Toc104140444" w:history="1">
             <w:r>
               <w:rPr>
                 <w:rStyle w:val="Lienhypertexte"/>
@@ -1139,7 +1150,7 @@
               <w:rPr>
                 <w:webHidden/>
               </w:rPr>
-              <w:instrText xml:space="preserve"> PAGEREF _Toc103951320 \h </w:instrText>
+              <w:instrText xml:space="preserve"> PAGEREF _Toc104140444 \h </w:instrText>
             </w:r>
             <w:r>
               <w:rPr>
@@ -1174,7 +1185,7 @@
               <w:szCs w:val="22"/>
             </w:rPr>
           </w:pPr>
-          <w:hyperlink w:anchor="_Toc103951321" w:history="1">
+          <w:hyperlink w:anchor="_Toc104140445" w:history="1">
             <w:r>
               <w:rPr>
                 <w:rStyle w:val="Lienhypertexte"/>
@@ -1202,7 +1213,7 @@
                 <w:noProof/>
                 <w:webHidden/>
               </w:rPr>
-              <w:instrText xml:space="preserve"> PAGEREF _Toc103951321 \h </w:instrText>
+              <w:instrText xml:space="preserve"> PAGEREF _Toc104140445 \h </w:instrText>
             </w:r>
             <w:r>
               <w:rPr>
@@ -1241,7 +1252,7 @@
               <w:szCs w:val="22"/>
             </w:rPr>
           </w:pPr>
-          <w:hyperlink w:anchor="_Toc103951322" w:history="1">
+          <w:hyperlink w:anchor="_Toc104140446" w:history="1">
             <w:r>
               <w:rPr>
                 <w:rStyle w:val="Lienhypertexte"/>
@@ -1269,7 +1280,7 @@
                 <w:noProof/>
                 <w:webHidden/>
               </w:rPr>
-              <w:instrText xml:space="preserve"> PAGEREF _Toc103951322 \h </w:instrText>
+              <w:instrText xml:space="preserve"> PAGEREF _Toc104140446 \h </w:instrText>
             </w:r>
             <w:r>
               <w:rPr>
@@ -1308,7 +1319,7 @@
               <w:szCs w:val="22"/>
             </w:rPr>
           </w:pPr>
-          <w:hyperlink w:anchor="_Toc103951323" w:history="1">
+          <w:hyperlink w:anchor="_Toc104140447" w:history="1">
             <w:r>
               <w:rPr>
                 <w:rStyle w:val="Lienhypertexte"/>
@@ -1336,7 +1347,7 @@
                 <w:noProof/>
                 <w:webHidden/>
               </w:rPr>
-              <w:instrText xml:space="preserve"> PAGEREF _Toc103951323 \h </w:instrText>
+              <w:instrText xml:space="preserve"> PAGEREF _Toc104140447 \h </w:instrText>
             </w:r>
             <w:r>
               <w:rPr>
@@ -1375,7 +1386,7 @@
               <w:szCs w:val="22"/>
             </w:rPr>
           </w:pPr>
-          <w:hyperlink w:anchor="_Toc103951324" w:history="1">
+          <w:hyperlink w:anchor="_Toc104140448" w:history="1">
             <w:r>
               <w:rPr>
                 <w:rStyle w:val="Lienhypertexte"/>
@@ -1403,7 +1414,7 @@
                 <w:noProof/>
                 <w:webHidden/>
               </w:rPr>
-              <w:instrText xml:space="preserve"> PAGEREF _Toc103951324 \h </w:instrText>
+              <w:instrText xml:space="preserve"> PAGEREF _Toc104140448 \h </w:instrText>
             </w:r>
             <w:r>
               <w:rPr>
@@ -1441,7 +1452,7 @@
               <w:szCs w:val="22"/>
             </w:rPr>
           </w:pPr>
-          <w:hyperlink w:anchor="_Toc103951325" w:history="1">
+          <w:hyperlink w:anchor="_Toc104140449" w:history="1">
             <w:r>
               <w:rPr>
                 <w:rStyle w:val="Lienhypertexte"/>
@@ -1464,7 +1475,7 @@
               <w:rPr>
                 <w:webHidden/>
               </w:rPr>
-              <w:instrText xml:space="preserve"> PAGEREF _Toc103951325 \h </w:instrText>
+              <w:instrText xml:space="preserve"> PAGEREF _Toc104140449 \h </w:instrText>
             </w:r>
             <w:r>
               <w:rPr>
@@ -1481,7 +1492,7 @@
               <w:rPr>
                 <w:webHidden/>
               </w:rPr>
-              <w:t>14</w:t>
+              <w:t>16</w:t>
             </w:r>
             <w:r>
               <w:rPr>
@@ -1499,7 +1510,7 @@
               <w:szCs w:val="22"/>
             </w:rPr>
           </w:pPr>
-          <w:hyperlink w:anchor="_Toc103951326" w:history="1">
+          <w:hyperlink w:anchor="_Toc104140450" w:history="1">
             <w:r>
               <w:rPr>
                 <w:rStyle w:val="Lienhypertexte"/>
@@ -1526,7 +1537,7 @@
                 <w:noProof/>
                 <w:webHidden/>
               </w:rPr>
-              <w:instrText xml:space="preserve"> PAGEREF _Toc103951326 \h </w:instrText>
+              <w:instrText xml:space="preserve"> PAGEREF _Toc104140450 \h </w:instrText>
             </w:r>
             <w:r>
               <w:rPr>
@@ -1546,7 +1557,7 @@
                 <w:noProof/>
                 <w:webHidden/>
               </w:rPr>
-              <w:t>14</w:t>
+              <w:t>16</w:t>
             </w:r>
             <w:r>
               <w:rPr>
@@ -1564,7 +1575,7 @@
               <w:szCs w:val="22"/>
             </w:rPr>
           </w:pPr>
-          <w:hyperlink w:anchor="_Toc103951327" w:history="1">
+          <w:hyperlink w:anchor="_Toc104140451" w:history="1">
             <w:r>
               <w:rPr>
                 <w:rStyle w:val="Lienhypertexte"/>
@@ -1587,7 +1598,7 @@
               <w:rPr>
                 <w:webHidden/>
               </w:rPr>
-              <w:instrText xml:space="preserve"> PAGEREF _Toc103951327 \h </w:instrText>
+              <w:instrText xml:space="preserve"> PAGEREF _Toc104140451 \h </w:instrText>
             </w:r>
             <w:r>
               <w:rPr>
@@ -1604,7 +1615,7 @@
               <w:rPr>
                 <w:webHidden/>
               </w:rPr>
-              <w:t>17</w:t>
+              <w:t>19</w:t>
             </w:r>
             <w:r>
               <w:rPr>
@@ -1622,7 +1633,7 @@
               <w:szCs w:val="22"/>
             </w:rPr>
           </w:pPr>
-          <w:hyperlink w:anchor="_Toc103951328" w:history="1">
+          <w:hyperlink w:anchor="_Toc104140452" w:history="1">
             <w:r>
               <w:rPr>
                 <w:rStyle w:val="Lienhypertexte"/>
@@ -1649,7 +1660,7 @@
                 <w:noProof/>
                 <w:webHidden/>
               </w:rPr>
-              <w:instrText xml:space="preserve"> PAGEREF _Toc103951328 \h </w:instrText>
+              <w:instrText xml:space="preserve"> PAGEREF _Toc104140452 \h </w:instrText>
             </w:r>
             <w:r>
               <w:rPr>
@@ -1669,7 +1680,7 @@
                 <w:noProof/>
                 <w:webHidden/>
               </w:rPr>
-              <w:t>17</w:t>
+              <w:t>19</w:t>
             </w:r>
             <w:r>
               <w:rPr>
@@ -1688,7 +1699,7 @@
               <w:szCs w:val="22"/>
             </w:rPr>
           </w:pPr>
-          <w:hyperlink w:anchor="_Toc103951329" w:history="1">
+          <w:hyperlink w:anchor="_Toc104140453" w:history="1">
             <w:r>
               <w:rPr>
                 <w:rStyle w:val="Lienhypertexte"/>
@@ -1715,7 +1726,7 @@
                 <w:noProof/>
                 <w:webHidden/>
               </w:rPr>
-              <w:instrText xml:space="preserve"> PAGEREF _Toc103951329 \h </w:instrText>
+              <w:instrText xml:space="preserve"> PAGEREF _Toc104140453 \h </w:instrText>
             </w:r>
             <w:r>
               <w:rPr>
@@ -1735,7 +1746,7 @@
                 <w:noProof/>
                 <w:webHidden/>
               </w:rPr>
-              <w:t>18</w:t>
+              <w:t>20</w:t>
             </w:r>
             <w:r>
               <w:rPr>
@@ -1801,7 +1812,7 @@
       <w:pPr>
         <w:pStyle w:val="Titre1"/>
       </w:pPr>
-      <w:bookmarkStart w:id="1" w:name="_Toc103951314"/>
+      <w:bookmarkStart w:id="1" w:name="_Toc104140438"/>
       <w:r>
         <w:lastRenderedPageBreak/>
         <w:t xml:space="preserve">1. </w:t>
@@ -1821,7 +1832,7 @@
         </w:rPr>
       </w:pPr>
       <w:bookmarkStart w:id="2" w:name="_Toc99368106"/>
-      <w:bookmarkStart w:id="3" w:name="_Toc103951315"/>
+      <w:bookmarkStart w:id="3" w:name="_Toc104140439"/>
       <w:r>
         <w:rPr>
           <w:iCs/>
@@ -1902,7 +1913,7 @@
           <w:iCs/>
         </w:rPr>
       </w:pPr>
-      <w:bookmarkStart w:id="4" w:name="_Toc103951316"/>
+      <w:bookmarkStart w:id="4" w:name="_Toc104140440"/>
       <w:r>
         <w:rPr>
           <w:iCs/>
@@ -2066,14 +2077,12 @@
                 <w:rFonts w:cstheme="minorHAnsi"/>
               </w:rPr>
             </w:pPr>
-            <w:proofErr w:type="spellStart"/>
             <w:r>
               <w:rPr>
                 <w:rFonts w:cstheme="minorHAnsi"/>
               </w:rPr>
               <w:t>Giorgis</w:t>
             </w:r>
-            <w:proofErr w:type="spellEnd"/>
           </w:p>
         </w:tc>
         <w:tc>
@@ -2464,7 +2473,7 @@
       <w:pPr>
         <w:pStyle w:val="Titre2"/>
       </w:pPr>
-      <w:bookmarkStart w:id="5" w:name="_Toc103951317"/>
+      <w:bookmarkStart w:id="5" w:name="_Toc104140441"/>
       <w:r>
         <w:lastRenderedPageBreak/>
         <w:t xml:space="preserve">1.3 </w:t>
@@ -2627,7 +2636,7 @@
         </w:rPr>
       </w:pPr>
       <w:bookmarkStart w:id="6" w:name="_Toc99368108"/>
-      <w:bookmarkStart w:id="7" w:name="_Toc103951318"/>
+      <w:bookmarkStart w:id="7" w:name="_Toc104140442"/>
       <w:r>
         <w:rPr>
           <w:iCs/>
@@ -2823,7 +2832,7 @@
           <w:iCs/>
         </w:rPr>
       </w:pPr>
-      <w:bookmarkStart w:id="8" w:name="_Toc103951319"/>
+      <w:bookmarkStart w:id="8" w:name="_Toc104140443"/>
       <w:r>
         <w:rPr>
           <w:iCs/>
@@ -2985,7 +2994,7 @@
           </mc:Choice>
           <mc:Fallback>
             <w:pict>
-              <v:group w14:anchorId="725B54A0" id="Groupe 21" o:spid="_x0000_s1030" style="position:absolute;margin-left:-.25pt;margin-top:36.45pt;width:700.1pt;height:117.9pt;z-index:251675648" coordsize="88912,14973" o:gfxdata="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">
+              <v:group w14:anchorId="725B54A0" id="Groupe 21" o:spid="_x0000_s1030" style="position:absolute;margin-left:-.25pt;margin-top:36.45pt;width:700.1pt;height:117.9pt;z-index:251675648" coordsize="88912,14973" o:gfxdata="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">
                 <v:shapetype id="_x0000_t75" coordsize="21600,21600" o:spt="75" o:preferrelative="t" path="m@4@5l@4@11@9@11@9@5xe" filled="f" stroked="f">
                   <v:stroke joinstyle="miter"/>
                   <v:formulas>
@@ -3005,9 +3014,8 @@
                   <v:path o:extrusionok="f" gradientshapeok="t" o:connecttype="rect"/>
                   <o:lock v:ext="edit" aspectratio="t"/>
                 </v:shapetype>
-                <v:shape id="Image 2" o:spid="_x0000_s1031" type="#_x0000_t75" style="position:absolute;width:88912;height:11518;visibility:visible;mso-wrap-style:square" o:gfxdata="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">
+                <v:shape id="Image 2" o:spid="_x0000_s1031" type="#_x0000_t75" style="position:absolute;width:88912;height:11518;visibility:visible;mso-wrap-style:square" o:gfxdata="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">
                   <v:imagedata r:id="rId17" o:title=""/>
-                  <v:path arrowok="t"/>
                 </v:shape>
                 <v:shape id="Zone de texte 20" o:spid="_x0000_s1032" type="#_x0000_t202" style="position:absolute;top:11639;width:88912;height:3334;visibility:visible;mso-wrap-style:square;v-text-anchor:top" o:gfxdata="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" stroked="f">
                   <v:textbox style="mso-fit-shape-to-text:t" inset="0,0,0,0">
@@ -3210,10 +3218,9 @@
           </mc:Choice>
           <mc:Fallback>
             <w:pict>
-              <v:group w14:anchorId="6FB40935" id="Groupe 11" o:spid="_x0000_s1033" style="position:absolute;margin-left:-.25pt;margin-top:203pt;width:700.1pt;height:132.2pt;z-index:251664384" coordsize="88912,16789" o:gfxdata="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">
-                <v:shape id="Image 9" o:spid="_x0000_s1034" type="#_x0000_t75" style="position:absolute;width:88912;height:13341;visibility:visible;mso-wrap-style:square" o:gfxdata="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">
+              <v:group w14:anchorId="6FB40935" id="Groupe 11" o:spid="_x0000_s1033" style="position:absolute;margin-left:-.25pt;margin-top:203pt;width:700.1pt;height:132.2pt;z-index:251664384" coordsize="88912,16789" o:gfxdata="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">
+                <v:shape id="Image 9" o:spid="_x0000_s1034" type="#_x0000_t75" style="position:absolute;width:88912;height:13341;visibility:visible;mso-wrap-style:square" o:gfxdata="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">
                   <v:imagedata r:id="rId19" o:title=""/>
-                  <v:path arrowok="t"/>
                 </v:shape>
                 <v:shape id="Zone de texte 10" o:spid="_x0000_s1035" type="#_x0000_t202" style="position:absolute;top:13455;width:88912;height:3334;visibility:visible;mso-wrap-style:square;v-text-anchor:top" o:gfxdata="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" stroked="f">
                   <v:textbox style="mso-fit-shape-to-text:t" inset="0,0,0,0">
@@ -3427,10 +3434,9 @@
           </mc:Choice>
           <mc:Fallback>
             <w:pict>
-              <v:group w14:anchorId="0650147F" id="Groupe 16" o:spid="_x0000_s1036" style="position:absolute;margin-left:-.25pt;margin-top:38.75pt;width:700.1pt;height:84.65pt;z-index:251668480" coordsize="88912,10750" o:gfxdata="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">
-                <v:shape id="Image 14" o:spid="_x0000_s1037" type="#_x0000_t75" style="position:absolute;width:88912;height:7346;visibility:visible;mso-wrap-style:square" o:gfxdata="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">
+              <v:group w14:anchorId="0650147F" id="Groupe 16" o:spid="_x0000_s1036" style="position:absolute;margin-left:-.25pt;margin-top:38.75pt;width:700.1pt;height:84.65pt;z-index:251668480" coordsize="88912,10750" o:gfxdata="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">
+                <v:shape id="Image 14" o:spid="_x0000_s1037" type="#_x0000_t75" style="position:absolute;width:88912;height:7346;visibility:visible;mso-wrap-style:square" o:gfxdata="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">
                   <v:imagedata r:id="rId21" o:title=""/>
-                  <v:path arrowok="t"/>
                 </v:shape>
                 <v:shape id="Zone de texte 15" o:spid="_x0000_s1038" type="#_x0000_t202" style="position:absolute;top:7416;width:88912;height:3334;visibility:visible;mso-wrap-style:square;v-text-anchor:top" o:gfxdata="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" stroked="f">
                   <v:textbox style="mso-fit-shape-to-text:t" inset="0,0,0,0">
@@ -3634,10 +3640,9 @@
           </mc:Choice>
           <mc:Fallback>
             <w:pict>
-              <v:group w14:anchorId="7374CFD4" id="Groupe 19" o:spid="_x0000_s1039" style="position:absolute;margin-left:648.9pt;margin-top:25.8pt;width:700.1pt;height:107.05pt;z-index:251672576;mso-position-horizontal:right;mso-position-horizontal-relative:margin" coordsize="88912,13595" o:gfxdata="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